<commit_message>
Tailoring proposal google form link added
</commit_message>
<xml_diff>
--- a/Project Management/PRCD_PRJPLN.docx
+++ b/Project Management/PRCD_PRJPLN.docx
@@ -1,6 +1,6 @@
 
 <file path=word/document.xml><?xml version="1.0" encoding="utf-8"?>
-<w:document xmlns:wpc="http://schemas.microsoft.com/office/word/2010/wordprocessingCanvas" xmlns:cx="http://schemas.microsoft.com/office/drawing/2014/chartex" xmlns:cx1="http://schemas.microsoft.com/office/drawing/2015/9/8/chartex" xmlns:cx2="http://schemas.microsoft.com/office/drawing/2015/10/21/chartex" xmlns:cx3="http://schemas.microsoft.com/office/drawing/2016/5/9/chartex" xmlns:cx4="http://schemas.microsoft.com/office/drawing/2016/5/10/chartex" xmlns:cx5="http://schemas.microsoft.com/office/drawing/2016/5/11/chartex" xmlns:cx6="http://schemas.microsoft.com/office/drawing/2016/5/12/chartex" xmlns:cx7="http://schemas.microsoft.com/office/drawing/2016/5/13/chartex" xmlns:cx8="http://schemas.microsoft.com/office/drawing/2016/5/14/chartex" xmlns:mc="http://schemas.openxmlformats.org/markup-compatibility/2006" xmlns:aink="http://schemas.microsoft.com/office/drawing/2016/ink" xmlns:am3d="http://schemas.microsoft.com/office/drawing/2017/model3d" xmlns:o="urn:schemas-microsoft-com:office:office" xmlns:r="http://schemas.openxmlformats.org/officeDocument/2006/relationships" xmlns:m="http://schemas.openxmlformats.org/officeDocument/2006/math" xmlns:v="urn:schemas-microsoft-com:vml" xmlns:wp14="http://schemas.microsoft.com/office/word/2010/wordprocessingDrawing" xmlns:wp="http://schemas.openxmlformats.org/drawingml/2006/wordprocessingDrawing" xmlns:w10="urn:schemas-microsoft-com:office:word" xmlns:w="http://schemas.openxmlformats.org/wordprocessingml/2006/main" xmlns:w14="http://schemas.microsoft.com/office/word/2010/wordml" xmlns:w15="http://schemas.microsoft.com/office/word/2012/wordml" xmlns:w16cex="http://schemas.microsoft.com/office/word/2018/wordml/cex" xmlns:w16cid="http://schemas.microsoft.com/office/word/2016/wordml/cid" xmlns:w16="http://schemas.microsoft.com/office/word/2018/wordml" xmlns:w16sdtdh="http://schemas.microsoft.com/office/word/2020/wordml/sdtdatahash" xmlns:w16se="http://schemas.microsoft.com/office/word/2015/wordml/symex" xmlns:wpg="http://schemas.microsoft.com/office/word/2010/wordprocessingGroup" xmlns:wpi="http://schemas.microsoft.com/office/word/2010/wordprocessingInk" xmlns:wne="http://schemas.microsoft.com/office/word/2006/wordml" xmlns:wps="http://schemas.microsoft.com/office/word/2010/wordprocessingShape" mc:Ignorable="w14 w15 w16se w16cid w16 w16cex w16sdtdh wp14">
+<w:document xmlns:wpc="http://schemas.microsoft.com/office/word/2010/wordprocessingCanvas" xmlns:mc="http://schemas.openxmlformats.org/markup-compatibility/2006" xmlns:o="urn:schemas-microsoft-com:office:office" xmlns:r="http://schemas.openxmlformats.org/officeDocument/2006/relationships" xmlns:m="http://schemas.openxmlformats.org/officeDocument/2006/math" xmlns:v="urn:schemas-microsoft-com:vml" xmlns:wp14="http://schemas.microsoft.com/office/word/2010/wordprocessingDrawing" xmlns:wp="http://schemas.openxmlformats.org/drawingml/2006/wordprocessingDrawing" xmlns:w10="urn:schemas-microsoft-com:office:word" xmlns:w="http://schemas.openxmlformats.org/wordprocessingml/2006/main" xmlns:w14="http://schemas.microsoft.com/office/word/2010/wordml" xmlns:wpg="http://schemas.microsoft.com/office/word/2010/wordprocessingGroup" xmlns:wpi="http://schemas.microsoft.com/office/word/2010/wordprocessingInk" xmlns:wne="http://schemas.microsoft.com/office/word/2006/wordml" xmlns:wps="http://schemas.microsoft.com/office/word/2010/wordprocessingShape" mc:Ignorable="w14 wp14">
   <w:body>
     <w:sdt>
       <w:sdtPr>
@@ -151,15 +151,29 @@
                     <w:rFonts w:asciiTheme="majorHAnsi" w:eastAsiaTheme="majorEastAsia" w:hAnsiTheme="majorHAnsi" w:cstheme="majorBidi"/>
                   </w:rPr>
                 </w:pPr>
-                <w:fldSimple w:instr=" FILENAME   \* MERGEFORMAT ">
-                  <w:r>
-                    <w:rPr>
-                      <w:rFonts w:asciiTheme="majorHAnsi" w:eastAsiaTheme="majorEastAsia" w:hAnsiTheme="majorHAnsi" w:cstheme="majorBidi"/>
-                      <w:noProof/>
-                    </w:rPr>
-                    <w:t>PRCD_PRJPLN.docx</w:t>
-                  </w:r>
-                </w:fldSimple>
+                <w:r>
+                  <w:fldChar w:fldCharType="begin"/>
+                </w:r>
+                <w:r>
+                  <w:instrText xml:space="preserve"> FILENAME   \* MERGEFORMAT </w:instrText>
+                </w:r>
+                <w:r>
+                  <w:fldChar w:fldCharType="separate"/>
+                </w:r>
+                <w:r>
+                  <w:rPr>
+                    <w:rFonts w:asciiTheme="majorHAnsi" w:eastAsiaTheme="majorEastAsia" w:hAnsiTheme="majorHAnsi" w:cstheme="majorBidi"/>
+                    <w:noProof/>
+                  </w:rPr>
+                  <w:t>PRCD_PRJPLN.docx</w:t>
+                </w:r>
+                <w:r>
+                  <w:rPr>
+                    <w:rFonts w:asciiTheme="majorHAnsi" w:eastAsiaTheme="majorEastAsia" w:hAnsiTheme="majorHAnsi" w:cstheme="majorBidi"/>
+                    <w:noProof/>
+                  </w:rPr>
+                  <w:fldChar w:fldCharType="end"/>
+                </w:r>
               </w:p>
             </w:tc>
           </w:tr>
@@ -2545,10 +2559,7 @@
             <w:proofErr w:type="spellEnd"/>
             <w:ins w:id="22" w:author="Vaibhav Garg" w:date="2022-03-12T10:02:00Z">
               <w:r>
-                <w:t xml:space="preserve">. </w:t>
-              </w:r>
-              <w:r>
-                <w:t>Refer “</w:t>
+                <w:t>. Refer “</w:t>
               </w:r>
               <w:r>
                 <w:t>Project Management Starter Guide for Non-Admin Users</w:t>
@@ -2902,7 +2913,6 @@
             <w:pPr>
               <w:cnfStyle w:val="000000100000" w:firstRow="0" w:lastRow="0" w:firstColumn="0" w:lastColumn="0" w:oddVBand="0" w:evenVBand="0" w:oddHBand="1" w:evenHBand="0" w:firstRowFirstColumn="0" w:firstRowLastColumn="0" w:lastRowFirstColumn="0" w:lastRowLastColumn="0"/>
             </w:pPr>
-            <w:commentRangeStart w:id="30"/>
             <w:r>
               <w:t>Process Ta</w:t>
             </w:r>
@@ -2967,7 +2977,7 @@
             <w:pPr>
               <w:cnfStyle w:val="000000100000" w:firstRow="0" w:lastRow="0" w:firstColumn="0" w:lastColumn="0" w:oddVBand="0" w:evenVBand="0" w:oddHBand="1" w:evenHBand="0" w:firstRowFirstColumn="0" w:firstRowLastColumn="0" w:lastRowFirstColumn="0" w:lastRowLastColumn="0"/>
               <w:rPr>
-                <w:ins w:id="31" w:author="Vaibhav Garg" w:date="2022-03-12T09:20:00Z"/>
+                <w:ins w:id="30" w:author="Vaibhav Garg" w:date="2022-03-12T09:20:00Z"/>
               </w:rPr>
             </w:pPr>
             <w:r>
@@ -3008,20 +3018,43 @@
             <w:pPr>
               <w:cnfStyle w:val="000000100000" w:firstRow="0" w:lastRow="0" w:firstColumn="0" w:lastColumn="0" w:oddVBand="0" w:evenVBand="0" w:oddHBand="1" w:evenHBand="0" w:firstRowFirstColumn="0" w:firstRowLastColumn="0" w:lastRowFirstColumn="0" w:lastRowLastColumn="0"/>
             </w:pPr>
-            <w:ins w:id="32" w:author="Vaibhav Garg" w:date="2022-03-12T09:20:00Z">
-              <w:r>
-                <w:t>Use the process tailoring “Google Form” for this.</w:t>
+            <w:ins w:id="31" w:author="Vaibhav Garg" w:date="2022-03-12T09:20:00Z">
+              <w:r>
+                <w:t xml:space="preserve">Use the process tailoring </w:t>
               </w:r>
             </w:ins>
-            <w:commentRangeEnd w:id="30"/>
-            <w:ins w:id="33" w:author="Vaibhav Garg" w:date="2022-03-12T09:21:00Z">
-              <w:r>
-                <w:rPr>
-                  <w:rStyle w:val="CommentReference"/>
-                </w:rPr>
-                <w:commentReference w:id="30"/>
+            <w:ins w:id="32" w:author="Jalaj Mathur" w:date="2022-04-09T11:49:00Z">
+              <w:r>
+                <w:fldChar w:fldCharType="begin"/>
+              </w:r>
+              <w:r>
+                <w:instrText xml:space="preserve"> HYPERLINK "https://docs.google.com/forms/d/e/1FAIpQLSdwPKguNKSepmnYTx0tnHamT95LyXBZc8B2-eFhGblJlXt2Iw/viewform" </w:instrText>
+              </w:r>
+              <w:r>
+                <w:fldChar w:fldCharType="separate"/>
+              </w:r>
+              <w:r>
+                <w:rPr>
+                  <w:rStyle w:val="Hyperlink"/>
+                </w:rPr>
+                <w:t>form</w:t>
+              </w:r>
+              <w:r>
+                <w:fldChar w:fldCharType="end"/>
               </w:r>
             </w:ins>
+            <w:ins w:id="33" w:author="Vaibhav Garg" w:date="2022-03-12T09:20:00Z">
+              <w:del w:id="34" w:author="Jalaj Mathur" w:date="2022-04-09T11:48:00Z">
+                <w:r>
+                  <w:delText>“Google Form”</w:delText>
+                </w:r>
+              </w:del>
+              <w:r>
+                <w:t xml:space="preserve"> for this.</w:t>
+              </w:r>
+            </w:ins>
+            <w:bookmarkStart w:id="35" w:name="_GoBack"/>
+            <w:bookmarkEnd w:id="35"/>
           </w:p>
         </w:tc>
         <w:tc>
@@ -3074,7 +3107,7 @@
             <w:r>
               <w:t>Identify and plan for the work environment required for the project execution.</w:t>
             </w:r>
-            <w:del w:id="34" w:author="Vaibhav Garg" w:date="2022-03-12T09:21:00Z">
+            <w:del w:id="36" w:author="Vaibhav Garg" w:date="2022-03-12T09:21:00Z">
               <w:r>
                 <w:delText xml:space="preserve"> This includes a reference to the Human and material resources plans.</w:delText>
               </w:r>
@@ -3091,12 +3124,12 @@
             <w:r>
               <w:t xml:space="preserve"> </w:t>
             </w:r>
-            <w:ins w:id="35" w:author="Vaibhav Garg" w:date="2022-03-12T09:21:00Z">
+            <w:ins w:id="37" w:author="Vaibhav Garg" w:date="2022-03-12T09:21:00Z">
               <w:r>
                 <w:t xml:space="preserve">If any specific requirements are identified, </w:t>
               </w:r>
             </w:ins>
-            <w:ins w:id="36" w:author="Vaibhav Garg" w:date="2022-03-12T09:22:00Z">
+            <w:ins w:id="38" w:author="Vaibhav Garg" w:date="2022-03-12T09:22:00Z">
               <w:r>
                 <w:t>use the Asset requirements tab of the project plan.</w:t>
               </w:r>
@@ -3156,7 +3189,7 @@
             <w:pPr>
               <w:cnfStyle w:val="000000100000" w:firstRow="0" w:lastRow="0" w:firstColumn="0" w:lastColumn="0" w:oddVBand="0" w:evenVBand="0" w:oddHBand="1" w:evenHBand="0" w:firstRowFirstColumn="0" w:firstRowLastColumn="0" w:lastRowFirstColumn="0" w:lastRowLastColumn="0"/>
             </w:pPr>
-            <w:commentRangeStart w:id="37"/>
+            <w:commentRangeStart w:id="39"/>
             <w:r>
               <w:t>Perform Estimations.</w:t>
             </w:r>
@@ -3238,12 +3271,12 @@
             <w:r>
               <w:t>.</w:t>
             </w:r>
-            <w:commentRangeEnd w:id="37"/>
+            <w:commentRangeEnd w:id="39"/>
             <w:r>
               <w:rPr>
                 <w:rStyle w:val="CommentReference"/>
               </w:rPr>
-              <w:commentReference w:id="37"/>
+              <w:commentReference w:id="39"/>
             </w:r>
           </w:p>
         </w:tc>
@@ -3293,7 +3326,7 @@
             <w:pPr>
               <w:cnfStyle w:val="000000000000" w:firstRow="0" w:lastRow="0" w:firstColumn="0" w:lastColumn="0" w:oddVBand="0" w:evenVBand="0" w:oddHBand="0" w:evenHBand="0" w:firstRowFirstColumn="0" w:firstRowLastColumn="0" w:lastRowFirstColumn="0" w:lastRowLastColumn="0"/>
               <w:rPr>
-                <w:ins w:id="38" w:author="Vaibhav Garg" w:date="2022-03-12T09:25:00Z"/>
+                <w:ins w:id="40" w:author="Vaibhav Garg" w:date="2022-03-12T09:25:00Z"/>
               </w:rPr>
             </w:pPr>
             <w:r>
@@ -3340,12 +3373,20 @@
             <w:pPr>
               <w:cnfStyle w:val="000000000000" w:firstRow="0" w:lastRow="0" w:firstColumn="0" w:lastColumn="0" w:oddVBand="0" w:evenVBand="0" w:oddHBand="0" w:evenHBand="0" w:firstRowFirstColumn="0" w:firstRowLastColumn="0" w:lastRowFirstColumn="0" w:lastRowLastColumn="0"/>
             </w:pPr>
-            <w:ins w:id="39" w:author="Vaibhav Garg" w:date="2022-03-12T09:25:00Z">
-              <w:r>
-                <w:t>Use a combinations of the Financial section and t</w:t>
+            <w:ins w:id="41" w:author="Vaibhav Garg" w:date="2022-03-12T09:25:00Z">
+              <w:r>
+                <w:t xml:space="preserve">Use </w:t>
+              </w:r>
+              <w:proofErr w:type="gramStart"/>
+              <w:r>
+                <w:t>a combinations</w:t>
+              </w:r>
+              <w:proofErr w:type="gramEnd"/>
+              <w:r>
+                <w:t xml:space="preserve"> of the Financial section and t</w:t>
               </w:r>
             </w:ins>
-            <w:ins w:id="40" w:author="Vaibhav Garg" w:date="2022-03-12T09:26:00Z">
+            <w:ins w:id="42" w:author="Vaibhav Garg" w:date="2022-03-12T09:26:00Z">
               <w:r>
                 <w:t>he Asset requirements tab for this.</w:t>
               </w:r>
@@ -3551,7 +3592,7 @@
               <w:lastRenderedPageBreak/>
               <w:t>consulting the resource pool.</w:t>
             </w:r>
-            <w:ins w:id="41" w:author="Vaibhav Garg" w:date="2022-03-12T09:26:00Z">
+            <w:ins w:id="43" w:author="Vaibhav Garg" w:date="2022-03-12T09:26:00Z">
               <w:r>
                 <w:t xml:space="preserve"> The resources are captured in appropriate fields, including Project Team and Asset Requirements.</w:t>
               </w:r>
@@ -3634,7 +3675,7 @@
             <w:r>
               <w:t xml:space="preserve">chedule </w:t>
             </w:r>
-            <w:del w:id="42" w:author="Vaibhav Garg" w:date="2022-03-12T09:27:00Z">
+            <w:del w:id="44" w:author="Vaibhav Garg" w:date="2022-03-12T09:27:00Z">
               <w:r>
                 <w:delText xml:space="preserve">using MPP </w:delText>
               </w:r>
@@ -3790,7 +3831,7 @@
             <w:pPr>
               <w:cnfStyle w:val="000000100000" w:firstRow="0" w:lastRow="0" w:firstColumn="0" w:lastColumn="0" w:oddVBand="0" w:evenVBand="0" w:oddHBand="1" w:evenHBand="0" w:firstRowFirstColumn="0" w:firstRowLastColumn="0" w:lastRowFirstColumn="0" w:lastRowLastColumn="0"/>
               <w:rPr>
-                <w:ins w:id="43" w:author="Vaibhav Garg" w:date="2022-03-12T09:27:00Z"/>
+                <w:ins w:id="45" w:author="Vaibhav Garg" w:date="2022-03-12T09:27:00Z"/>
               </w:rPr>
             </w:pPr>
             <w:r>
@@ -3806,15 +3847,15 @@
               </w:numPr>
               <w:cnfStyle w:val="000000100000" w:firstRow="0" w:lastRow="0" w:firstColumn="0" w:lastColumn="0" w:oddVBand="0" w:evenVBand="0" w:oddHBand="1" w:evenHBand="0" w:firstRowFirstColumn="0" w:firstRowLastColumn="0" w:lastRowFirstColumn="0" w:lastRowLastColumn="0"/>
               <w:rPr>
-                <w:ins w:id="44" w:author="Vaibhav Garg" w:date="2022-03-12T09:28:00Z"/>
-              </w:rPr>
-              <w:pPrChange w:id="45" w:author="Vaibhav Garg" w:date="2022-03-12T09:28:00Z">
+                <w:ins w:id="46" w:author="Vaibhav Garg" w:date="2022-03-12T09:28:00Z"/>
+              </w:rPr>
+              <w:pPrChange w:id="47" w:author="Vaibhav Garg" w:date="2022-03-12T09:28:00Z">
                 <w:pPr>
                   <w:cnfStyle w:val="000000100000" w:firstRow="0" w:lastRow="0" w:firstColumn="0" w:lastColumn="0" w:oddVBand="0" w:evenVBand="0" w:oddHBand="1" w:evenHBand="0" w:firstRowFirstColumn="0" w:firstRowLastColumn="0" w:lastRowFirstColumn="0" w:lastRowLastColumn="0"/>
                 </w:pPr>
               </w:pPrChange>
             </w:pPr>
-            <w:ins w:id="46" w:author="Vaibhav Garg" w:date="2022-03-12T09:27:00Z">
+            <w:ins w:id="48" w:author="Vaibhav Garg" w:date="2022-03-12T09:27:00Z">
               <w:r>
                 <w:t xml:space="preserve">Identify the Project Skill requirements. </w:t>
               </w:r>
@@ -3829,15 +3870,15 @@
               </w:numPr>
               <w:cnfStyle w:val="000000100000" w:firstRow="0" w:lastRow="0" w:firstColumn="0" w:lastColumn="0" w:oddVBand="0" w:evenVBand="0" w:oddHBand="1" w:evenHBand="0" w:firstRowFirstColumn="0" w:firstRowLastColumn="0" w:lastRowFirstColumn="0" w:lastRowLastColumn="0"/>
               <w:rPr>
-                <w:ins w:id="47" w:author="Vaibhav Garg" w:date="2022-03-12T09:28:00Z"/>
-              </w:rPr>
-            </w:pPr>
-            <w:ins w:id="48" w:author="Vaibhav Garg" w:date="2022-03-12T09:27:00Z">
+                <w:ins w:id="49" w:author="Vaibhav Garg" w:date="2022-03-12T09:28:00Z"/>
+              </w:rPr>
+            </w:pPr>
+            <w:ins w:id="50" w:author="Vaibhav Garg" w:date="2022-03-12T09:27:00Z">
               <w:r>
                 <w:t xml:space="preserve">Ensure that each project participant </w:t>
               </w:r>
             </w:ins>
-            <w:ins w:id="49" w:author="Vaibhav Garg" w:date="2022-03-12T09:28:00Z">
+            <w:ins w:id="51" w:author="Vaibhav Garg" w:date="2022-03-12T09:28:00Z">
               <w:r>
                 <w:t>has an updated individual talent map updated.</w:t>
               </w:r>
@@ -3851,28 +3892,28 @@
                 <w:numId w:val="20"/>
               </w:numPr>
               <w:cnfStyle w:val="000000100000" w:firstRow="0" w:lastRow="0" w:firstColumn="0" w:lastColumn="0" w:oddVBand="0" w:evenVBand="0" w:oddHBand="1" w:evenHBand="0" w:firstRowFirstColumn="0" w:firstRowLastColumn="0" w:lastRowFirstColumn="0" w:lastRowLastColumn="0"/>
-              <w:pPrChange w:id="50" w:author="Vaibhav Garg" w:date="2022-03-12T09:28:00Z">
+              <w:pPrChange w:id="52" w:author="Vaibhav Garg" w:date="2022-03-12T09:28:00Z">
                 <w:pPr>
                   <w:cnfStyle w:val="000000100000" w:firstRow="0" w:lastRow="0" w:firstColumn="0" w:lastColumn="0" w:oddVBand="0" w:evenVBand="0" w:oddHBand="1" w:evenHBand="0" w:firstRowFirstColumn="0" w:firstRowLastColumn="0" w:lastRowFirstColumn="0" w:lastRowLastColumn="0"/>
                 </w:pPr>
               </w:pPrChange>
             </w:pPr>
-            <w:ins w:id="51" w:author="Vaibhav Garg" w:date="2022-03-12T09:28:00Z">
+            <w:ins w:id="53" w:author="Vaibhav Garg" w:date="2022-03-12T09:28:00Z">
               <w:r>
                 <w:t>Analy</w:t>
-              </w:r>
-            </w:ins>
-            <w:ins w:id="52" w:author="Vaibhav Garg" w:date="2022-03-12T09:29:00Z">
-              <w:r>
-                <w:t>z</w:t>
-              </w:r>
-            </w:ins>
-            <w:ins w:id="53" w:author="Vaibhav Garg" w:date="2022-03-12T09:28:00Z">
-              <w:r>
-                <w:t>e the talen</w:t>
               </w:r>
             </w:ins>
             <w:ins w:id="54" w:author="Vaibhav Garg" w:date="2022-03-12T09:29:00Z">
+              <w:r>
+                <w:t>z</w:t>
+              </w:r>
+            </w:ins>
+            <w:ins w:id="55" w:author="Vaibhav Garg" w:date="2022-03-12T09:28:00Z">
+              <w:r>
+                <w:t>e the talen</w:t>
+              </w:r>
+            </w:ins>
+            <w:ins w:id="56" w:author="Vaibhav Garg" w:date="2022-03-12T09:29:00Z">
               <w:r>
                 <w:t>t map and gaps.</w:t>
               </w:r>
@@ -3887,7 +3928,7 @@
               </w:numPr>
               <w:cnfStyle w:val="000000100000" w:firstRow="0" w:lastRow="0" w:firstColumn="0" w:lastColumn="0" w:oddVBand="0" w:evenVBand="0" w:oddHBand="1" w:evenHBand="0" w:firstRowFirstColumn="0" w:firstRowLastColumn="0" w:lastRowFirstColumn="0" w:lastRowLastColumn="0"/>
               <w:rPr>
-                <w:ins w:id="55" w:author="Vaibhav Garg" w:date="2022-03-12T09:29:00Z"/>
+                <w:ins w:id="57" w:author="Vaibhav Garg" w:date="2022-03-12T09:29:00Z"/>
               </w:rPr>
             </w:pPr>
             <w:r>
@@ -3897,12 +3938,20 @@
               <w:t xml:space="preserve"> T</w:t>
             </w:r>
             <w:r>
-              <w:t>raining needed to ensure that necessary skill levels are present with personnel  in sufficient numbers f</w:t>
+              <w:t xml:space="preserve">raining needed to ensure that necessary skill levels are present with </w:t>
+            </w:r>
+            <w:proofErr w:type="gramStart"/>
+            <w:r>
+              <w:t>personnel  in</w:t>
+            </w:r>
+            <w:proofErr w:type="gramEnd"/>
+            <w:r>
+              <w:t xml:space="preserve"> sufficient numbers f</w:t>
             </w:r>
             <w:r>
               <w:t>or successful project execution</w:t>
             </w:r>
-            <w:ins w:id="56" w:author="Vaibhav Garg" w:date="2022-03-12T09:29:00Z">
+            <w:ins w:id="58" w:author="Vaibhav Garg" w:date="2022-03-12T09:29:00Z">
               <w:r>
                 <w:t>.</w:t>
               </w:r>
@@ -3912,13 +3961,13 @@
             <w:pPr>
               <w:ind w:left="360"/>
               <w:cnfStyle w:val="000000100000" w:firstRow="0" w:lastRow="0" w:firstColumn="0" w:lastColumn="0" w:oddVBand="0" w:evenVBand="0" w:oddHBand="1" w:evenHBand="0" w:firstRowFirstColumn="0" w:firstRowLastColumn="0" w:lastRowFirstColumn="0" w:lastRowLastColumn="0"/>
-              <w:pPrChange w:id="57" w:author="Vaibhav Garg" w:date="2022-03-12T09:29:00Z">
+              <w:pPrChange w:id="59" w:author="Vaibhav Garg" w:date="2022-03-12T09:29:00Z">
                 <w:pPr>
                   <w:cnfStyle w:val="000000100000" w:firstRow="0" w:lastRow="0" w:firstColumn="0" w:lastColumn="0" w:oddVBand="0" w:evenVBand="0" w:oddHBand="1" w:evenHBand="0" w:firstRowFirstColumn="0" w:firstRowLastColumn="0" w:lastRowFirstColumn="0" w:lastRowLastColumn="0"/>
                 </w:pPr>
               </w:pPrChange>
             </w:pPr>
-            <w:ins w:id="58" w:author="Vaibhav Garg" w:date="2022-03-12T09:29:00Z">
+            <w:ins w:id="60" w:author="Vaibhav Garg" w:date="2022-03-12T09:29:00Z">
               <w:r>
                 <w:t>Use attached action items and Project schedule to plan and manage the</w:t>
               </w:r>
@@ -4086,12 +4135,12 @@
             <w:r>
               <w:t xml:space="preserve">“Risk </w:t>
             </w:r>
-            <w:del w:id="59" w:author="Vaibhav Garg" w:date="2022-03-12T09:30:00Z">
+            <w:del w:id="61" w:author="Vaibhav Garg" w:date="2022-03-12T09:30:00Z">
               <w:r>
                 <w:delText>Matrix</w:delText>
               </w:r>
             </w:del>
-            <w:ins w:id="60" w:author="Vaibhav Garg" w:date="2022-03-12T09:30:00Z">
+            <w:ins w:id="62" w:author="Vaibhav Garg" w:date="2022-03-12T09:30:00Z">
               <w:r>
                 <w:t>management</w:t>
               </w:r>
@@ -4099,7 +4148,7 @@
             <w:r>
               <w:t>”</w:t>
             </w:r>
-            <w:ins w:id="61" w:author="Vaibhav Garg" w:date="2022-03-12T09:30:00Z">
+            <w:ins w:id="63" w:author="Vaibhav Garg" w:date="2022-03-12T09:30:00Z">
               <w:r>
                 <w:t xml:space="preserve"> module in </w:t>
               </w:r>
@@ -4109,12 +4158,12 @@
               </w:r>
             </w:ins>
             <w:proofErr w:type="spellEnd"/>
-            <w:ins w:id="62" w:author="Vaibhav Garg" w:date="2022-03-12T09:31:00Z">
+            <w:ins w:id="64" w:author="Vaibhav Garg" w:date="2022-03-12T09:31:00Z">
               <w:r>
                 <w:t xml:space="preserve"> in line with the</w:t>
               </w:r>
             </w:ins>
-            <w:del w:id="63" w:author="Vaibhav Garg" w:date="2022-03-12T09:31:00Z">
+            <w:del w:id="65" w:author="Vaibhav Garg" w:date="2022-03-12T09:31:00Z">
               <w:r>
                 <w:delText xml:space="preserve"> (TMPL_RSKMTX)</w:delText>
               </w:r>
@@ -4122,7 +4171,7 @@
             <w:r>
               <w:t xml:space="preserve"> </w:t>
             </w:r>
-            <w:del w:id="64" w:author="Vaibhav Garg" w:date="2022-03-12T09:31:00Z">
+            <w:del w:id="66" w:author="Vaibhav Garg" w:date="2022-03-12T09:31:00Z">
               <w:r>
                 <w:delText xml:space="preserve">and </w:delText>
               </w:r>
@@ -4236,30 +4285,30 @@
             <w:pPr>
               <w:cnfStyle w:val="000000000000" w:firstRow="0" w:lastRow="0" w:firstColumn="0" w:lastColumn="0" w:oddVBand="0" w:evenVBand="0" w:oddHBand="0" w:evenHBand="0" w:firstRowFirstColumn="0" w:firstRowLastColumn="0" w:lastRowFirstColumn="0" w:lastRowLastColumn="0"/>
             </w:pPr>
-            <w:del w:id="65" w:author="Vaibhav Garg" w:date="2022-03-12T09:32:00Z">
+            <w:del w:id="67" w:author="Vaibhav Garg" w:date="2022-03-12T09:32:00Z">
               <w:r>
                 <w:delText xml:space="preserve">Prepare </w:delText>
               </w:r>
             </w:del>
-            <w:ins w:id="66" w:author="Vaibhav Garg" w:date="2022-03-12T09:32:00Z">
+            <w:ins w:id="68" w:author="Vaibhav Garg" w:date="2022-03-12T09:32:00Z">
               <w:r>
                 <w:t>Schedule and plan for</w:t>
-              </w:r>
-            </w:ins>
-            <w:del w:id="67" w:author="Vaibhav Garg" w:date="2022-03-12T09:32:00Z">
-              <w:r>
-                <w:delText>the</w:delText>
-              </w:r>
-            </w:del>
-            <w:r>
-              <w:t xml:space="preserve"> Audit</w:t>
-            </w:r>
-            <w:ins w:id="68" w:author="Vaibhav Garg" w:date="2022-03-12T09:32:00Z">
-              <w:r>
-                <w:t>s</w:t>
               </w:r>
             </w:ins>
             <w:del w:id="69" w:author="Vaibhav Garg" w:date="2022-03-12T09:32:00Z">
+              <w:r>
+                <w:delText>the</w:delText>
+              </w:r>
+            </w:del>
+            <w:r>
+              <w:t xml:space="preserve"> Audit</w:t>
+            </w:r>
+            <w:ins w:id="70" w:author="Vaibhav Garg" w:date="2022-03-12T09:32:00Z">
+              <w:r>
+                <w:t>s</w:t>
+              </w:r>
+            </w:ins>
+            <w:del w:id="71" w:author="Vaibhav Garg" w:date="2022-03-12T09:32:00Z">
               <w:r>
                 <w:delText xml:space="preserve"> Plan</w:delText>
               </w:r>
@@ -4361,12 +4410,12 @@
             <w:pPr>
               <w:cnfStyle w:val="000000100000" w:firstRow="0" w:lastRow="0" w:firstColumn="0" w:lastColumn="0" w:oddVBand="0" w:evenVBand="0" w:oddHBand="1" w:evenHBand="0" w:firstRowFirstColumn="0" w:firstRowLastColumn="0" w:lastRowFirstColumn="0" w:lastRowLastColumn="0"/>
             </w:pPr>
-            <w:del w:id="70" w:author="Vaibhav Garg" w:date="2022-03-12T09:32:00Z">
+            <w:del w:id="72" w:author="Vaibhav Garg" w:date="2022-03-12T09:32:00Z">
               <w:r>
                 <w:delText xml:space="preserve">Prepare </w:delText>
               </w:r>
             </w:del>
-            <w:ins w:id="71" w:author="Vaibhav Garg" w:date="2022-03-12T09:32:00Z">
+            <w:ins w:id="73" w:author="Vaibhav Garg" w:date="2022-03-12T09:32:00Z">
               <w:r>
                 <w:t xml:space="preserve">Schedule and plan for </w:t>
               </w:r>
@@ -4374,12 +4423,12 @@
             <w:r>
               <w:t>Review</w:t>
             </w:r>
-            <w:ins w:id="72" w:author="Vaibhav Garg" w:date="2022-03-12T09:32:00Z">
+            <w:ins w:id="74" w:author="Vaibhav Garg" w:date="2022-03-12T09:32:00Z">
               <w:r>
                 <w:t>s</w:t>
               </w:r>
             </w:ins>
-            <w:del w:id="73" w:author="Vaibhav Garg" w:date="2022-03-12T09:32:00Z">
+            <w:del w:id="75" w:author="Vaibhav Garg" w:date="2022-03-12T09:32:00Z">
               <w:r>
                 <w:delText xml:space="preserve"> Plan</w:delText>
               </w:r>
@@ -4512,12 +4561,12 @@
             <w:pPr>
               <w:cnfStyle w:val="000000100000" w:firstRow="0" w:lastRow="0" w:firstColumn="0" w:lastColumn="0" w:oddVBand="0" w:evenVBand="0" w:oddHBand="1" w:evenHBand="0" w:firstRowFirstColumn="0" w:firstRowLastColumn="0" w:lastRowFirstColumn="0" w:lastRowLastColumn="0"/>
             </w:pPr>
-            <w:del w:id="74" w:author="Vaibhav Garg" w:date="2022-03-12T09:33:00Z">
+            <w:del w:id="76" w:author="Vaibhav Garg" w:date="2022-03-12T09:33:00Z">
               <w:r>
                 <w:delText xml:space="preserve">Prepare </w:delText>
               </w:r>
             </w:del>
-            <w:ins w:id="75" w:author="Vaibhav Garg" w:date="2022-03-12T09:33:00Z">
+            <w:ins w:id="77" w:author="Vaibhav Garg" w:date="2022-03-12T09:33:00Z">
               <w:r>
                 <w:t xml:space="preserve">Schedule and plan for </w:t>
               </w:r>
@@ -4525,12 +4574,12 @@
             <w:r>
               <w:t>Senior Management Review</w:t>
             </w:r>
-            <w:ins w:id="76" w:author="Vaibhav Garg" w:date="2022-03-12T09:33:00Z">
+            <w:ins w:id="78" w:author="Vaibhav Garg" w:date="2022-03-12T09:33:00Z">
               <w:r>
                 <w:t>s</w:t>
               </w:r>
             </w:ins>
-            <w:del w:id="77" w:author="Vaibhav Garg" w:date="2022-03-12T09:33:00Z">
+            <w:del w:id="79" w:author="Vaibhav Garg" w:date="2022-03-12T09:33:00Z">
               <w:r>
                 <w:delText xml:space="preserve"> Plan</w:delText>
               </w:r>
@@ -4599,7 +4648,7 @@
             <w:pPr>
               <w:cnfStyle w:val="000000000000" w:firstRow="0" w:lastRow="0" w:firstColumn="0" w:lastColumn="0" w:oddVBand="0" w:evenVBand="0" w:oddHBand="0" w:evenHBand="0" w:firstRowFirstColumn="0" w:firstRowLastColumn="0" w:lastRowFirstColumn="0" w:lastRowLastColumn="0"/>
             </w:pPr>
-            <w:commentRangeStart w:id="78"/>
+            <w:commentRangeStart w:id="80"/>
             <w:r>
               <w:t xml:space="preserve">Prepare Measurement and Analysis Plan. Refer “Measurement and </w:t>
             </w:r>
@@ -4609,12 +4658,12 @@
             <w:r>
               <w:t>).</w:t>
             </w:r>
-            <w:commentRangeEnd w:id="78"/>
+            <w:commentRangeEnd w:id="80"/>
             <w:r>
               <w:rPr>
                 <w:rStyle w:val="CommentReference"/>
               </w:rPr>
-              <w:commentReference w:id="78"/>
+              <w:commentReference w:id="80"/>
             </w:r>
           </w:p>
         </w:tc>
@@ -4668,7 +4717,7 @@
             <w:pPr>
               <w:cnfStyle w:val="000000100000" w:firstRow="0" w:lastRow="0" w:firstColumn="0" w:lastColumn="0" w:oddVBand="0" w:evenVBand="0" w:oddHBand="1" w:evenHBand="0" w:firstRowFirstColumn="0" w:firstRowLastColumn="0" w:lastRowFirstColumn="0" w:lastRowLastColumn="0"/>
             </w:pPr>
-            <w:commentRangeStart w:id="79"/>
+            <w:commentRangeStart w:id="81"/>
             <w:r>
               <w:t>Prepare Test Plan. Refer “Validation Procedure” (PRCD_VALDTN)</w:t>
             </w:r>
@@ -4678,12 +4727,12 @@
             <w:r>
               <w:t>.</w:t>
             </w:r>
-            <w:commentRangeEnd w:id="79"/>
+            <w:commentRangeEnd w:id="81"/>
             <w:r>
               <w:rPr>
                 <w:rStyle w:val="CommentReference"/>
               </w:rPr>
-              <w:commentReference w:id="79"/>
+              <w:commentReference w:id="81"/>
             </w:r>
           </w:p>
         </w:tc>
@@ -4730,7 +4779,7 @@
             <w:pPr>
               <w:cnfStyle w:val="000000000000" w:firstRow="0" w:lastRow="0" w:firstColumn="0" w:lastColumn="0" w:oddVBand="0" w:evenVBand="0" w:oddHBand="0" w:evenHBand="0" w:firstRowFirstColumn="0" w:firstRowLastColumn="0" w:lastRowFirstColumn="0" w:lastRowLastColumn="0"/>
             </w:pPr>
-            <w:commentRangeStart w:id="80"/>
+            <w:commentRangeStart w:id="82"/>
             <w:r>
               <w:t xml:space="preserve">Prepare Release Plan. </w:t>
             </w:r>
@@ -4749,12 +4798,12 @@
             <w:r>
               <w:t>Procedure” (PRCD_CONFIG).</w:t>
             </w:r>
-            <w:commentRangeEnd w:id="80"/>
+            <w:commentRangeEnd w:id="82"/>
             <w:r>
               <w:rPr>
                 <w:rStyle w:val="CommentReference"/>
               </w:rPr>
-              <w:commentReference w:id="80"/>
+              <w:commentReference w:id="82"/>
             </w:r>
           </w:p>
         </w:tc>
@@ -4808,7 +4857,7 @@
             <w:pPr>
               <w:cnfStyle w:val="000000100000" w:firstRow="0" w:lastRow="0" w:firstColumn="0" w:lastColumn="0" w:oddVBand="0" w:evenVBand="0" w:oddHBand="1" w:evenHBand="0" w:firstRowFirstColumn="0" w:firstRowLastColumn="0" w:lastRowFirstColumn="0" w:lastRowLastColumn="0"/>
             </w:pPr>
-            <w:commentRangeStart w:id="81"/>
+            <w:commentRangeStart w:id="83"/>
             <w:r>
               <w:t xml:space="preserve">Prepare a </w:t>
             </w:r>
@@ -4837,14 +4886,14 @@
             <w:r>
               <w:t>Procedure” (PRCD_CONFIG).</w:t>
             </w:r>
-            <w:commentRangeEnd w:id="81"/>
+            <w:commentRangeEnd w:id="83"/>
             <w:r>
               <w:rPr>
                 <w:rStyle w:val="CommentReference"/>
               </w:rPr>
-              <w:commentReference w:id="81"/>
-            </w:r>
-            <w:ins w:id="82" w:author="Vaibhav Garg" w:date="2022-03-12T09:39:00Z">
+              <w:commentReference w:id="83"/>
+            </w:r>
+            <w:ins w:id="84" w:author="Vaibhav Garg" w:date="2022-03-12T09:39:00Z">
               <w:r>
                 <w:t xml:space="preserve"> </w:t>
               </w:r>
@@ -4898,12 +4947,12 @@
             <w:pPr>
               <w:cnfStyle w:val="000000000000" w:firstRow="0" w:lastRow="0" w:firstColumn="0" w:lastColumn="0" w:oddVBand="0" w:evenVBand="0" w:oddHBand="0" w:evenHBand="0" w:firstRowFirstColumn="0" w:firstRowLastColumn="0" w:lastRowFirstColumn="0" w:lastRowLastColumn="0"/>
             </w:pPr>
-            <w:del w:id="83" w:author="Vaibhav Garg" w:date="2022-03-12T09:35:00Z">
+            <w:del w:id="85" w:author="Vaibhav Garg" w:date="2022-03-12T09:35:00Z">
               <w:r>
                 <w:delText xml:space="preserve">Prepare </w:delText>
               </w:r>
             </w:del>
-            <w:ins w:id="84" w:author="Vaibhav Garg" w:date="2022-03-12T09:35:00Z">
+            <w:ins w:id="86" w:author="Vaibhav Garg" w:date="2022-03-12T09:35:00Z">
               <w:r>
                 <w:t xml:space="preserve">Schedule and plan for </w:t>
               </w:r>
@@ -4911,12 +4960,12 @@
             <w:r>
               <w:t>Decision Analysis and Resolution (DAR)</w:t>
             </w:r>
-            <w:ins w:id="85" w:author="Vaibhav Garg" w:date="2022-03-12T09:35:00Z">
+            <w:ins w:id="87" w:author="Vaibhav Garg" w:date="2022-03-12T09:35:00Z">
               <w:r>
                 <w:t xml:space="preserve"> where ever required</w:t>
               </w:r>
             </w:ins>
-            <w:del w:id="86" w:author="Vaibhav Garg" w:date="2022-03-12T09:35:00Z">
+            <w:del w:id="88" w:author="Vaibhav Garg" w:date="2022-03-12T09:35:00Z">
               <w:r>
                 <w:delText xml:space="preserve"> Plan</w:delText>
               </w:r>
@@ -4924,12 +4973,12 @@
             <w:r>
               <w:t>.</w:t>
             </w:r>
-            <w:ins w:id="87" w:author="Vaibhav Garg" w:date="2022-03-12T09:35:00Z">
+            <w:ins w:id="89" w:author="Vaibhav Garg" w:date="2022-03-12T09:35:00Z">
               <w:r>
                 <w:t xml:space="preserve"> If identified during execution, revise the proj</w:t>
               </w:r>
             </w:ins>
-            <w:ins w:id="88" w:author="Vaibhav Garg" w:date="2022-03-12T09:36:00Z">
+            <w:ins w:id="90" w:author="Vaibhav Garg" w:date="2022-03-12T09:36:00Z">
               <w:r>
                 <w:t>ect plan</w:t>
               </w:r>
@@ -5002,7 +5051,7 @@
             <w:r>
               <w:t>).</w:t>
             </w:r>
-            <w:ins w:id="89" w:author="Vaibhav Garg" w:date="2022-03-12T09:40:00Z">
+            <w:ins w:id="91" w:author="Vaibhav Garg" w:date="2022-03-12T09:40:00Z">
               <w:r>
                 <w:t xml:space="preserve"> Refer Guidelines below.</w:t>
               </w:r>
@@ -5058,7 +5107,7 @@
             <w:r>
               <w:t>Identify personnel to whom Project issues may be escalated.</w:t>
             </w:r>
-            <w:ins w:id="90" w:author="Vaibhav Garg" w:date="2022-03-12T09:40:00Z">
+            <w:ins w:id="92" w:author="Vaibhav Garg" w:date="2022-03-12T09:40:00Z">
               <w:r>
                 <w:t xml:space="preserve"> They will typically be the Department head</w:t>
               </w:r>
@@ -5130,12 +5179,12 @@
             <w:r>
               <w:t xml:space="preserve"> Update </w:t>
             </w:r>
-            <w:del w:id="91" w:author="Vaibhav Garg" w:date="2022-03-12T09:41:00Z">
+            <w:del w:id="93" w:author="Vaibhav Garg" w:date="2022-03-12T09:41:00Z">
               <w:r>
                 <w:delText>Roles and Responsibilities Matrix</w:delText>
               </w:r>
             </w:del>
-            <w:ins w:id="92" w:author="Vaibhav Garg" w:date="2022-03-12T09:41:00Z">
+            <w:ins w:id="94" w:author="Vaibhav Garg" w:date="2022-03-12T09:41:00Z">
               <w:r>
                 <w:t>Project Team</w:t>
               </w:r>
@@ -5319,7 +5368,7 @@
             <w:r>
               <w:t xml:space="preserve">Review and approve Project Plan. </w:t>
             </w:r>
-            <w:ins w:id="93" w:author="Vaibhav Garg" w:date="2022-03-12T09:41:00Z">
+            <w:ins w:id="95" w:author="Vaibhav Garg" w:date="2022-03-12T09:41:00Z">
               <w:r>
                 <w:t>Note the approval in the publish comments.</w:t>
               </w:r>
@@ -5534,11 +5583,11 @@
       <w:pPr>
         <w:pStyle w:val="Heading1"/>
       </w:pPr>
-      <w:bookmarkStart w:id="94" w:name="_Toc445917291"/>
+      <w:bookmarkStart w:id="96" w:name="_Toc445917291"/>
       <w:r>
         <w:t>Verification</w:t>
       </w:r>
-      <w:bookmarkEnd w:id="94"/>
+      <w:bookmarkEnd w:id="96"/>
     </w:p>
     <w:p>
       <w:pPr>
@@ -5574,14 +5623,14 @@
       <w:pPr>
         <w:pStyle w:val="Heading1"/>
       </w:pPr>
-      <w:bookmarkStart w:id="95" w:name="_Toc262548653"/>
-      <w:bookmarkStart w:id="96" w:name="_Toc445917292"/>
+      <w:bookmarkStart w:id="97" w:name="_Toc262548653"/>
+      <w:bookmarkStart w:id="98" w:name="_Toc445917292"/>
       <w:r>
         <w:lastRenderedPageBreak/>
         <w:t>Applicable Measurements</w:t>
       </w:r>
-      <w:bookmarkEnd w:id="95"/>
-      <w:bookmarkEnd w:id="96"/>
+      <w:bookmarkEnd w:id="97"/>
+      <w:bookmarkEnd w:id="98"/>
     </w:p>
     <w:p>
       <w:pPr>
@@ -5617,11 +5666,11 @@
       <w:pPr>
         <w:pStyle w:val="Heading1"/>
       </w:pPr>
-      <w:bookmarkStart w:id="97" w:name="_Toc445917293"/>
+      <w:bookmarkStart w:id="99" w:name="_Toc445917293"/>
       <w:r>
         <w:t>Guidelines</w:t>
       </w:r>
-      <w:bookmarkEnd w:id="97"/>
+      <w:bookmarkEnd w:id="99"/>
     </w:p>
     <w:p>
       <w:r>
@@ -5638,11 +5687,11 @@
       <w:pPr>
         <w:pStyle w:val="Heading1"/>
       </w:pPr>
-      <w:bookmarkStart w:id="98" w:name="_Toc445917294"/>
+      <w:bookmarkStart w:id="100" w:name="_Toc445917294"/>
       <w:r>
         <w:t>Exit Criteria/Outputs</w:t>
       </w:r>
-      <w:bookmarkEnd w:id="98"/>
+      <w:bookmarkEnd w:id="100"/>
       <w:r>
         <w:t xml:space="preserve"> </w:t>
       </w:r>
@@ -5703,7 +5752,7 @@
         </w:numPr>
         <w:ind w:left="720"/>
         <w:rPr>
-          <w:ins w:id="99" w:author="Vaibhav Garg" w:date="2022-03-12T09:38:00Z"/>
+          <w:ins w:id="101" w:author="Vaibhav Garg" w:date="2022-03-12T09:38:00Z"/>
         </w:rPr>
       </w:pPr>
       <w:r>
@@ -5731,7 +5780,7 @@
     <w:p>
       <w:pPr>
         <w:rPr>
-          <w:ins w:id="100" w:author="Vaibhav Garg" w:date="2022-03-12T09:38:00Z"/>
+          <w:ins w:id="102" w:author="Vaibhav Garg" w:date="2022-03-12T09:38:00Z"/>
         </w:rPr>
       </w:pPr>
     </w:p>
@@ -5739,10 +5788,10 @@
       <w:pPr>
         <w:pStyle w:val="Heading1"/>
         <w:rPr>
-          <w:ins w:id="101" w:author="Vaibhav Garg" w:date="2022-03-12T10:01:00Z"/>
+          <w:ins w:id="103" w:author="Vaibhav Garg" w:date="2022-03-12T10:01:00Z"/>
         </w:rPr>
       </w:pPr>
-      <w:ins w:id="102" w:author="Vaibhav Garg" w:date="2022-03-12T09:38:00Z">
+      <w:ins w:id="104" w:author="Vaibhav Garg" w:date="2022-03-12T09:38:00Z">
         <w:r>
           <w:t>Guidelines</w:t>
         </w:r>
@@ -5751,10 +5800,10 @@
     <w:p>
       <w:pPr>
         <w:rPr>
-          <w:ins w:id="103" w:author="Vaibhav Garg" w:date="2022-03-12T09:38:00Z"/>
+          <w:ins w:id="105" w:author="Vaibhav Garg" w:date="2022-03-12T09:38:00Z"/>
         </w:rPr>
       </w:pPr>
-      <w:ins w:id="104" w:author="Vaibhav Garg" w:date="2022-03-12T10:01:00Z">
+      <w:ins w:id="106" w:author="Vaibhav Garg" w:date="2022-03-12T10:01:00Z">
         <w:r>
           <w:t>Refer “</w:t>
         </w:r>
@@ -5778,9 +5827,9 @@
       <w:pPr>
         <w:pStyle w:val="Heading2"/>
         <w:rPr>
-          <w:ins w:id="105" w:author="Vaibhav Garg" w:date="2022-03-12T09:38:00Z"/>
+          <w:ins w:id="107" w:author="Vaibhav Garg" w:date="2022-03-12T09:38:00Z"/>
         </w:rPr>
-        <w:pPrChange w:id="106" w:author="Vaibhav Garg" w:date="2022-03-12T09:38:00Z">
+        <w:pPrChange w:id="108" w:author="Vaibhav Garg" w:date="2022-03-12T09:38:00Z">
           <w:pPr>
             <w:pStyle w:val="Heading2"/>
             <w:numPr>
@@ -5791,9 +5840,9 @@
           </w:pPr>
         </w:pPrChange>
       </w:pPr>
-      <w:bookmarkStart w:id="107" w:name="_Toc284250261"/>
-      <w:bookmarkStart w:id="108" w:name="_Toc447728374"/>
-      <w:ins w:id="109" w:author="Vaibhav Garg" w:date="2022-03-12T09:38:00Z">
+      <w:bookmarkStart w:id="109" w:name="_Toc284250261"/>
+      <w:bookmarkStart w:id="110" w:name="_Toc447728374"/>
+      <w:ins w:id="111" w:author="Vaibhav Garg" w:date="2022-03-12T09:38:00Z">
         <w:r>
           <w:t>Fr</w:t>
         </w:r>
@@ -5827,8 +5876,8 @@
         <w:r>
           <w:t>ring</w:t>
         </w:r>
-        <w:bookmarkEnd w:id="107"/>
-        <w:bookmarkEnd w:id="108"/>
+        <w:bookmarkEnd w:id="109"/>
+        <w:bookmarkEnd w:id="110"/>
       </w:ins>
     </w:p>
     <w:p>
@@ -5840,7 +5889,7 @@
         <w:spacing w:after="0" w:line="293" w:lineRule="auto"/>
         <w:ind w:left="997" w:right="89"/>
         <w:rPr>
-          <w:ins w:id="110" w:author="Vaibhav Garg" w:date="2022-03-12T09:38:00Z"/>
+          <w:ins w:id="112" w:author="Vaibhav Garg" w:date="2022-03-12T09:38:00Z"/>
           <w:rFonts w:ascii="Arial" w:hAnsi="Arial" w:cs="Arial"/>
           <w:b/>
           <w:bCs/>
@@ -5857,7 +5906,7 @@
         <w:tblW w:w="9606" w:type="dxa"/>
         <w:tblLayout w:type="fixed"/>
         <w:tblLook w:val="0420" w:firstRow="1" w:lastRow="0" w:firstColumn="0" w:lastColumn="0" w:noHBand="0" w:noVBand="1"/>
-        <w:tblPrChange w:id="111" w:author="Vaibhav Garg" w:date="2022-03-12T09:39:00Z">
+        <w:tblPrChange w:id="113" w:author="Vaibhav Garg" w:date="2022-03-12T09:39:00Z">
           <w:tblPr>
             <w:tblStyle w:val="LightGrid-Accent13"/>
             <w:tblW w:w="9558" w:type="dxa"/>
@@ -5870,7 +5919,7 @@
         <w:gridCol w:w="959"/>
         <w:gridCol w:w="4111"/>
         <w:gridCol w:w="4536"/>
-        <w:tblGridChange w:id="112">
+        <w:tblGridChange w:id="114">
           <w:tblGrid>
             <w:gridCol w:w="648"/>
             <w:gridCol w:w="3330"/>
@@ -5882,8 +5931,8 @@
         <w:trPr>
           <w:cnfStyle w:val="100000000000" w:firstRow="1" w:lastRow="0" w:firstColumn="0" w:lastColumn="0" w:oddVBand="0" w:evenVBand="0" w:oddHBand="0" w:evenHBand="0" w:firstRowFirstColumn="0" w:firstRowLastColumn="0" w:lastRowFirstColumn="0" w:lastRowLastColumn="0"/>
           <w:trHeight w:hRule="exact" w:val="600"/>
-          <w:ins w:id="113" w:author="Vaibhav Garg" w:date="2022-03-12T09:38:00Z"/>
-          <w:trPrChange w:id="114" w:author="Vaibhav Garg" w:date="2022-03-12T09:39:00Z">
+          <w:ins w:id="115" w:author="Vaibhav Garg" w:date="2022-03-12T09:38:00Z"/>
+          <w:trPrChange w:id="116" w:author="Vaibhav Garg" w:date="2022-03-12T09:39:00Z">
             <w:trPr>
               <w:trHeight w:hRule="exact" w:val="600"/>
             </w:trPr>
@@ -5892,7 +5941,7 @@
         <w:tc>
           <w:tcPr>
             <w:tcW w:w="959" w:type="dxa"/>
-            <w:tcPrChange w:id="115" w:author="Vaibhav Garg" w:date="2022-03-12T09:39:00Z">
+            <w:tcPrChange w:id="117" w:author="Vaibhav Garg" w:date="2022-03-12T09:39:00Z">
               <w:tcPr>
                 <w:tcW w:w="648" w:type="dxa"/>
               </w:tcPr>
@@ -5903,15 +5952,18 @@
               <w:spacing w:after="0" w:line="240" w:lineRule="auto"/>
               <w:cnfStyle w:val="100000000000" w:firstRow="1" w:lastRow="0" w:firstColumn="0" w:lastColumn="0" w:oddVBand="0" w:evenVBand="0" w:oddHBand="0" w:evenHBand="0" w:firstRowFirstColumn="0" w:firstRowLastColumn="0" w:lastRowFirstColumn="0" w:lastRowLastColumn="0"/>
               <w:rPr>
-                <w:ins w:id="116" w:author="Vaibhav Garg" w:date="2022-03-12T09:38:00Z"/>
-              </w:rPr>
-              <w:pPrChange w:id="117" w:author="Vaibhav Garg" w:date="2022-03-12T09:39:00Z">
+                <w:ins w:id="118" w:author="Vaibhav Garg" w:date="2022-03-12T09:38:00Z"/>
+                <w:rFonts w:ascii="Calibri" w:eastAsia="Times New Roman" w:hAnsi="Calibri" w:cs="Times New Roman"/>
+                <w:b w:val="0"/>
+                <w:bCs w:val="0"/>
+              </w:rPr>
+              <w:pPrChange w:id="119" w:author="Vaibhav Garg" w:date="2022-03-12T09:39:00Z">
                 <w:pPr>
                   <w:cnfStyle w:val="100000000000" w:firstRow="1" w:lastRow="0" w:firstColumn="0" w:lastColumn="0" w:oddVBand="0" w:evenVBand="0" w:oddHBand="0" w:evenHBand="0" w:firstRowFirstColumn="0" w:firstRowLastColumn="0" w:lastRowFirstColumn="0" w:lastRowLastColumn="0"/>
                 </w:pPr>
               </w:pPrChange>
             </w:pPr>
-            <w:ins w:id="118" w:author="Vaibhav Garg" w:date="2022-03-12T09:38:00Z">
+            <w:ins w:id="120" w:author="Vaibhav Garg" w:date="2022-03-12T09:38:00Z">
               <w:r>
                 <w:t>Sr.</w:t>
               </w:r>
@@ -5922,15 +5974,18 @@
               <w:spacing w:after="0" w:line="240" w:lineRule="auto"/>
               <w:cnfStyle w:val="100000000000" w:firstRow="1" w:lastRow="0" w:firstColumn="0" w:lastColumn="0" w:oddVBand="0" w:evenVBand="0" w:oddHBand="0" w:evenHBand="0" w:firstRowFirstColumn="0" w:firstRowLastColumn="0" w:lastRowFirstColumn="0" w:lastRowLastColumn="0"/>
               <w:rPr>
-                <w:ins w:id="119" w:author="Vaibhav Garg" w:date="2022-03-12T09:38:00Z"/>
-              </w:rPr>
-              <w:pPrChange w:id="120" w:author="Vaibhav Garg" w:date="2022-03-12T09:39:00Z">
+                <w:ins w:id="121" w:author="Vaibhav Garg" w:date="2022-03-12T09:38:00Z"/>
+                <w:rFonts w:ascii="Calibri" w:eastAsia="Times New Roman" w:hAnsi="Calibri" w:cs="Times New Roman"/>
+                <w:b w:val="0"/>
+                <w:bCs w:val="0"/>
+              </w:rPr>
+              <w:pPrChange w:id="122" w:author="Vaibhav Garg" w:date="2022-03-12T09:39:00Z">
                 <w:pPr>
                   <w:cnfStyle w:val="100000000000" w:firstRow="1" w:lastRow="0" w:firstColumn="0" w:lastColumn="0" w:oddVBand="0" w:evenVBand="0" w:oddHBand="0" w:evenHBand="0" w:firstRowFirstColumn="0" w:firstRowLastColumn="0" w:lastRowFirstColumn="0" w:lastRowLastColumn="0"/>
                 </w:pPr>
               </w:pPrChange>
             </w:pPr>
-            <w:ins w:id="121" w:author="Vaibhav Garg" w:date="2022-03-12T09:38:00Z">
+            <w:ins w:id="123" w:author="Vaibhav Garg" w:date="2022-03-12T09:38:00Z">
               <w:r>
                 <w:t>No</w:t>
               </w:r>
@@ -5943,7 +5998,7 @@
         <w:tc>
           <w:tcPr>
             <w:tcW w:w="4111" w:type="dxa"/>
-            <w:tcPrChange w:id="122" w:author="Vaibhav Garg" w:date="2022-03-12T09:39:00Z">
+            <w:tcPrChange w:id="124" w:author="Vaibhav Garg" w:date="2022-03-12T09:39:00Z">
               <w:tcPr>
                 <w:tcW w:w="3330" w:type="dxa"/>
               </w:tcPr>
@@ -5954,15 +6009,18 @@
               <w:spacing w:after="0" w:line="240" w:lineRule="auto"/>
               <w:cnfStyle w:val="100000000000" w:firstRow="1" w:lastRow="0" w:firstColumn="0" w:lastColumn="0" w:oddVBand="0" w:evenVBand="0" w:oddHBand="0" w:evenHBand="0" w:firstRowFirstColumn="0" w:firstRowLastColumn="0" w:lastRowFirstColumn="0" w:lastRowLastColumn="0"/>
               <w:rPr>
-                <w:ins w:id="123" w:author="Vaibhav Garg" w:date="2022-03-12T09:38:00Z"/>
-              </w:rPr>
-              <w:pPrChange w:id="124" w:author="Vaibhav Garg" w:date="2022-03-12T09:39:00Z">
+                <w:ins w:id="125" w:author="Vaibhav Garg" w:date="2022-03-12T09:38:00Z"/>
+                <w:rFonts w:ascii="Calibri" w:eastAsia="Times New Roman" w:hAnsi="Calibri" w:cs="Times New Roman"/>
+                <w:b w:val="0"/>
+                <w:bCs w:val="0"/>
+              </w:rPr>
+              <w:pPrChange w:id="126" w:author="Vaibhav Garg" w:date="2022-03-12T09:39:00Z">
                 <w:pPr>
                   <w:cnfStyle w:val="100000000000" w:firstRow="1" w:lastRow="0" w:firstColumn="0" w:lastColumn="0" w:oddVBand="0" w:evenVBand="0" w:oddHBand="0" w:evenHBand="0" w:firstRowFirstColumn="0" w:firstRowLastColumn="0" w:lastRowFirstColumn="0" w:lastRowLastColumn="0"/>
                 </w:pPr>
               </w:pPrChange>
             </w:pPr>
-            <w:ins w:id="125" w:author="Vaibhav Garg" w:date="2022-03-12T09:38:00Z">
+            <w:ins w:id="127" w:author="Vaibhav Garg" w:date="2022-03-12T09:38:00Z">
               <w:r>
                 <w:t>Des</w:t>
               </w:r>
@@ -5990,7 +6048,7 @@
         <w:tc>
           <w:tcPr>
             <w:tcW w:w="4536" w:type="dxa"/>
-            <w:tcPrChange w:id="126" w:author="Vaibhav Garg" w:date="2022-03-12T09:39:00Z">
+            <w:tcPrChange w:id="128" w:author="Vaibhav Garg" w:date="2022-03-12T09:39:00Z">
               <w:tcPr>
                 <w:tcW w:w="3025" w:type="dxa"/>
               </w:tcPr>
@@ -6001,15 +6059,18 @@
               <w:spacing w:after="0" w:line="240" w:lineRule="auto"/>
               <w:cnfStyle w:val="100000000000" w:firstRow="1" w:lastRow="0" w:firstColumn="0" w:lastColumn="0" w:oddVBand="0" w:evenVBand="0" w:oddHBand="0" w:evenHBand="0" w:firstRowFirstColumn="0" w:firstRowLastColumn="0" w:lastRowFirstColumn="0" w:lastRowLastColumn="0"/>
               <w:rPr>
-                <w:ins w:id="127" w:author="Vaibhav Garg" w:date="2022-03-12T09:38:00Z"/>
-              </w:rPr>
-              <w:pPrChange w:id="128" w:author="Vaibhav Garg" w:date="2022-03-12T09:39:00Z">
+                <w:ins w:id="129" w:author="Vaibhav Garg" w:date="2022-03-12T09:38:00Z"/>
+                <w:rFonts w:ascii="Calibri" w:eastAsia="Times New Roman" w:hAnsi="Calibri" w:cs="Times New Roman"/>
+                <w:b w:val="0"/>
+                <w:bCs w:val="0"/>
+              </w:rPr>
+              <w:pPrChange w:id="130" w:author="Vaibhav Garg" w:date="2022-03-12T09:39:00Z">
                 <w:pPr>
                   <w:cnfStyle w:val="100000000000" w:firstRow="1" w:lastRow="0" w:firstColumn="0" w:lastColumn="0" w:oddVBand="0" w:evenVBand="0" w:oddHBand="0" w:evenHBand="0" w:firstRowFirstColumn="0" w:firstRowLastColumn="0" w:lastRowFirstColumn="0" w:lastRowLastColumn="0"/>
                 </w:pPr>
               </w:pPrChange>
             </w:pPr>
-            <w:ins w:id="129" w:author="Vaibhav Garg" w:date="2022-03-12T09:38:00Z">
+            <w:ins w:id="131" w:author="Vaibhav Garg" w:date="2022-03-12T09:38:00Z">
               <w:r>
                 <w:t>F</w:t>
               </w:r>
@@ -6036,8 +6097,8 @@
         <w:trPr>
           <w:cnfStyle w:val="000000100000" w:firstRow="0" w:lastRow="0" w:firstColumn="0" w:lastColumn="0" w:oddVBand="0" w:evenVBand="0" w:oddHBand="1" w:evenHBand="0" w:firstRowFirstColumn="0" w:firstRowLastColumn="0" w:lastRowFirstColumn="0" w:lastRowLastColumn="0"/>
           <w:trHeight w:hRule="exact" w:val="713"/>
-          <w:ins w:id="130" w:author="Vaibhav Garg" w:date="2022-03-12T09:38:00Z"/>
-          <w:trPrChange w:id="131" w:author="Vaibhav Garg" w:date="2022-03-12T09:39:00Z">
+          <w:ins w:id="132" w:author="Vaibhav Garg" w:date="2022-03-12T09:38:00Z"/>
+          <w:trPrChange w:id="133" w:author="Vaibhav Garg" w:date="2022-03-12T09:39:00Z">
             <w:trPr>
               <w:trHeight w:hRule="exact" w:val="972"/>
             </w:trPr>
@@ -6046,7 +6107,7 @@
         <w:tc>
           <w:tcPr>
             <w:tcW w:w="959" w:type="dxa"/>
-            <w:tcPrChange w:id="132" w:author="Vaibhav Garg" w:date="2022-03-12T09:39:00Z">
+            <w:tcPrChange w:id="134" w:author="Vaibhav Garg" w:date="2022-03-12T09:39:00Z">
               <w:tcPr>
                 <w:tcW w:w="648" w:type="dxa"/>
               </w:tcPr>
@@ -6062,12 +6123,12 @@
               <w:ind w:left="97"/>
               <w:cnfStyle w:val="000000100000" w:firstRow="0" w:lastRow="0" w:firstColumn="0" w:lastColumn="0" w:oddVBand="0" w:evenVBand="0" w:oddHBand="1" w:evenHBand="0" w:firstRowFirstColumn="0" w:firstRowLastColumn="0" w:lastRowFirstColumn="0" w:lastRowLastColumn="0"/>
               <w:rPr>
-                <w:ins w:id="133" w:author="Vaibhav Garg" w:date="2022-03-12T09:38:00Z"/>
-                <w:rFonts w:ascii="Times New Roman" w:hAnsi="Times New Roman"/>
+                <w:ins w:id="135" w:author="Vaibhav Garg" w:date="2022-03-12T09:38:00Z"/>
+                <w:rFonts w:ascii="Times New Roman" w:eastAsia="Times New Roman" w:hAnsi="Times New Roman" w:cs="Times New Roman"/>
                 <w:sz w:val="24"/>
                 <w:szCs w:val="24"/>
               </w:rPr>
-              <w:pPrChange w:id="134" w:author="Vaibhav Garg" w:date="2022-03-12T09:39:00Z">
+              <w:pPrChange w:id="136" w:author="Vaibhav Garg" w:date="2022-03-12T09:39:00Z">
                 <w:pPr>
                   <w:widowControl w:val="0"/>
                   <w:autoSpaceDE w:val="0"/>
@@ -6079,7 +6140,7 @@
                 </w:pPr>
               </w:pPrChange>
             </w:pPr>
-            <w:ins w:id="135" w:author="Vaibhav Garg" w:date="2022-03-12T09:38:00Z">
+            <w:ins w:id="137" w:author="Vaibhav Garg" w:date="2022-03-12T09:38:00Z">
               <w:r>
                 <w:rPr>
                   <w:rFonts w:ascii="Arial" w:hAnsi="Arial" w:cs="Arial"/>
@@ -6094,7 +6155,7 @@
         <w:tc>
           <w:tcPr>
             <w:tcW w:w="4111" w:type="dxa"/>
-            <w:tcPrChange w:id="136" w:author="Vaibhav Garg" w:date="2022-03-12T09:39:00Z">
+            <w:tcPrChange w:id="138" w:author="Vaibhav Garg" w:date="2022-03-12T09:39:00Z">
               <w:tcPr>
                 <w:tcW w:w="3330" w:type="dxa"/>
               </w:tcPr>
@@ -6110,12 +6171,12 @@
               <w:ind w:left="97"/>
               <w:cnfStyle w:val="000000100000" w:firstRow="0" w:lastRow="0" w:firstColumn="0" w:lastColumn="0" w:oddVBand="0" w:evenVBand="0" w:oddHBand="1" w:evenHBand="0" w:firstRowFirstColumn="0" w:firstRowLastColumn="0" w:lastRowFirstColumn="0" w:lastRowLastColumn="0"/>
               <w:rPr>
-                <w:ins w:id="137" w:author="Vaibhav Garg" w:date="2022-03-12T09:38:00Z"/>
-                <w:rFonts w:ascii="Arial" w:hAnsi="Arial" w:cs="Arial"/>
+                <w:ins w:id="139" w:author="Vaibhav Garg" w:date="2022-03-12T09:38:00Z"/>
+                <w:rFonts w:ascii="Arial" w:eastAsia="Times New Roman" w:hAnsi="Arial" w:cs="Arial"/>
                 <w:sz w:val="20"/>
                 <w:szCs w:val="20"/>
               </w:rPr>
-              <w:pPrChange w:id="138" w:author="Vaibhav Garg" w:date="2022-03-12T09:39:00Z">
+              <w:pPrChange w:id="140" w:author="Vaibhav Garg" w:date="2022-03-12T09:39:00Z">
                 <w:pPr>
                   <w:widowControl w:val="0"/>
                   <w:autoSpaceDE w:val="0"/>
@@ -6127,7 +6188,7 @@
                 </w:pPr>
               </w:pPrChange>
             </w:pPr>
-            <w:ins w:id="139" w:author="Vaibhav Garg" w:date="2022-03-12T09:38:00Z">
+            <w:ins w:id="141" w:author="Vaibhav Garg" w:date="2022-03-12T09:38:00Z">
               <w:r>
                 <w:rPr>
                   <w:rFonts w:ascii="Arial" w:hAnsi="Arial" w:cs="Arial"/>
@@ -6321,12 +6382,12 @@
               <w:ind w:left="97"/>
               <w:cnfStyle w:val="000000100000" w:firstRow="0" w:lastRow="0" w:firstColumn="0" w:lastColumn="0" w:oddVBand="0" w:evenVBand="0" w:oddHBand="1" w:evenHBand="0" w:firstRowFirstColumn="0" w:firstRowLastColumn="0" w:lastRowFirstColumn="0" w:lastRowLastColumn="0"/>
               <w:rPr>
-                <w:ins w:id="140" w:author="Vaibhav Garg" w:date="2022-03-12T09:38:00Z"/>
-                <w:rFonts w:ascii="Times New Roman" w:hAnsi="Times New Roman"/>
+                <w:ins w:id="142" w:author="Vaibhav Garg" w:date="2022-03-12T09:38:00Z"/>
+                <w:rFonts w:ascii="Times New Roman" w:eastAsia="Times New Roman" w:hAnsi="Times New Roman" w:cs="Times New Roman"/>
                 <w:sz w:val="24"/>
                 <w:szCs w:val="24"/>
               </w:rPr>
-              <w:pPrChange w:id="141" w:author="Vaibhav Garg" w:date="2022-03-12T09:39:00Z">
+              <w:pPrChange w:id="143" w:author="Vaibhav Garg" w:date="2022-03-12T09:39:00Z">
                 <w:pPr>
                   <w:widowControl w:val="0"/>
                   <w:autoSpaceDE w:val="0"/>
@@ -6337,7 +6398,7 @@
                 </w:pPr>
               </w:pPrChange>
             </w:pPr>
-            <w:ins w:id="142" w:author="Vaibhav Garg" w:date="2022-03-12T09:38:00Z">
+            <w:ins w:id="144" w:author="Vaibhav Garg" w:date="2022-03-12T09:38:00Z">
               <w:r>
                 <w:rPr>
                   <w:rFonts w:ascii="Arial" w:hAnsi="Arial" w:cs="Arial"/>
@@ -6370,7 +6431,7 @@
         <w:tc>
           <w:tcPr>
             <w:tcW w:w="4536" w:type="dxa"/>
-            <w:tcPrChange w:id="143" w:author="Vaibhav Garg" w:date="2022-03-12T09:39:00Z">
+            <w:tcPrChange w:id="145" w:author="Vaibhav Garg" w:date="2022-03-12T09:39:00Z">
               <w:tcPr>
                 <w:tcW w:w="3025" w:type="dxa"/>
               </w:tcPr>
@@ -6386,12 +6447,12 @@
               <w:ind w:left="155"/>
               <w:cnfStyle w:val="000000100000" w:firstRow="0" w:lastRow="0" w:firstColumn="0" w:lastColumn="0" w:oddVBand="0" w:evenVBand="0" w:oddHBand="1" w:evenHBand="0" w:firstRowFirstColumn="0" w:firstRowLastColumn="0" w:lastRowFirstColumn="0" w:lastRowLastColumn="0"/>
               <w:rPr>
-                <w:ins w:id="144" w:author="Vaibhav Garg" w:date="2022-03-12T09:38:00Z"/>
-                <w:rFonts w:ascii="Times New Roman" w:hAnsi="Times New Roman"/>
+                <w:ins w:id="146" w:author="Vaibhav Garg" w:date="2022-03-12T09:38:00Z"/>
+                <w:rFonts w:ascii="Times New Roman" w:eastAsia="Times New Roman" w:hAnsi="Times New Roman" w:cs="Times New Roman"/>
                 <w:sz w:val="24"/>
                 <w:szCs w:val="24"/>
               </w:rPr>
-              <w:pPrChange w:id="145" w:author="Vaibhav Garg" w:date="2022-03-12T09:39:00Z">
+              <w:pPrChange w:id="147" w:author="Vaibhav Garg" w:date="2022-03-12T09:39:00Z">
                 <w:pPr>
                   <w:widowControl w:val="0"/>
                   <w:autoSpaceDE w:val="0"/>
@@ -6403,7 +6464,7 @@
                 </w:pPr>
               </w:pPrChange>
             </w:pPr>
-            <w:ins w:id="146" w:author="Vaibhav Garg" w:date="2022-03-12T09:38:00Z">
+            <w:ins w:id="148" w:author="Vaibhav Garg" w:date="2022-03-12T09:38:00Z">
               <w:r>
                 <w:rPr>
                   <w:rFonts w:ascii="Times New Roman" w:hAnsi="Times New Roman"/>
@@ -6420,8 +6481,8 @@
         <w:trPr>
           <w:cnfStyle w:val="000000010000" w:firstRow="0" w:lastRow="0" w:firstColumn="0" w:lastColumn="0" w:oddVBand="0" w:evenVBand="0" w:oddHBand="0" w:evenHBand="1" w:firstRowFirstColumn="0" w:firstRowLastColumn="0" w:lastRowFirstColumn="0" w:lastRowLastColumn="0"/>
           <w:trHeight w:hRule="exact" w:val="401"/>
-          <w:ins w:id="147" w:author="Vaibhav Garg" w:date="2022-03-12T09:38:00Z"/>
-          <w:trPrChange w:id="148" w:author="Vaibhav Garg" w:date="2022-03-12T09:39:00Z">
+          <w:ins w:id="149" w:author="Vaibhav Garg" w:date="2022-03-12T09:38:00Z"/>
+          <w:trPrChange w:id="150" w:author="Vaibhav Garg" w:date="2022-03-12T09:39:00Z">
             <w:trPr>
               <w:trHeight w:hRule="exact" w:val="859"/>
             </w:trPr>
@@ -6430,7 +6491,7 @@
         <w:tc>
           <w:tcPr>
             <w:tcW w:w="959" w:type="dxa"/>
-            <w:tcPrChange w:id="149" w:author="Vaibhav Garg" w:date="2022-03-12T09:39:00Z">
+            <w:tcPrChange w:id="151" w:author="Vaibhav Garg" w:date="2022-03-12T09:39:00Z">
               <w:tcPr>
                 <w:tcW w:w="648" w:type="dxa"/>
               </w:tcPr>
@@ -6446,12 +6507,12 @@
               <w:ind w:left="97"/>
               <w:cnfStyle w:val="000000010000" w:firstRow="0" w:lastRow="0" w:firstColumn="0" w:lastColumn="0" w:oddVBand="0" w:evenVBand="0" w:oddHBand="0" w:evenHBand="1" w:firstRowFirstColumn="0" w:firstRowLastColumn="0" w:lastRowFirstColumn="0" w:lastRowLastColumn="0"/>
               <w:rPr>
-                <w:ins w:id="150" w:author="Vaibhav Garg" w:date="2022-03-12T09:38:00Z"/>
-                <w:rFonts w:ascii="Times New Roman" w:hAnsi="Times New Roman"/>
+                <w:ins w:id="152" w:author="Vaibhav Garg" w:date="2022-03-12T09:38:00Z"/>
+                <w:rFonts w:ascii="Times New Roman" w:eastAsia="Times New Roman" w:hAnsi="Times New Roman" w:cs="Times New Roman"/>
                 <w:sz w:val="24"/>
                 <w:szCs w:val="24"/>
               </w:rPr>
-              <w:pPrChange w:id="151" w:author="Vaibhav Garg" w:date="2022-03-12T09:39:00Z">
+              <w:pPrChange w:id="153" w:author="Vaibhav Garg" w:date="2022-03-12T09:39:00Z">
                 <w:pPr>
                   <w:widowControl w:val="0"/>
                   <w:autoSpaceDE w:val="0"/>
@@ -6463,7 +6524,7 @@
                 </w:pPr>
               </w:pPrChange>
             </w:pPr>
-            <w:ins w:id="152" w:author="Vaibhav Garg" w:date="2022-03-12T09:38:00Z">
+            <w:ins w:id="154" w:author="Vaibhav Garg" w:date="2022-03-12T09:38:00Z">
               <w:r>
                 <w:rPr>
                   <w:rFonts w:ascii="Arial" w:hAnsi="Arial" w:cs="Arial"/>
@@ -6478,7 +6539,7 @@
         <w:tc>
           <w:tcPr>
             <w:tcW w:w="4111" w:type="dxa"/>
-            <w:tcPrChange w:id="153" w:author="Vaibhav Garg" w:date="2022-03-12T09:39:00Z">
+            <w:tcPrChange w:id="155" w:author="Vaibhav Garg" w:date="2022-03-12T09:39:00Z">
               <w:tcPr>
                 <w:tcW w:w="3330" w:type="dxa"/>
               </w:tcPr>
@@ -6494,12 +6555,12 @@
               <w:ind w:left="97"/>
               <w:cnfStyle w:val="000000010000" w:firstRow="0" w:lastRow="0" w:firstColumn="0" w:lastColumn="0" w:oddVBand="0" w:evenVBand="0" w:oddHBand="0" w:evenHBand="1" w:firstRowFirstColumn="0" w:firstRowLastColumn="0" w:lastRowFirstColumn="0" w:lastRowLastColumn="0"/>
               <w:rPr>
-                <w:ins w:id="154" w:author="Vaibhav Garg" w:date="2022-03-12T09:38:00Z"/>
-                <w:rFonts w:ascii="Times New Roman" w:hAnsi="Times New Roman"/>
+                <w:ins w:id="156" w:author="Vaibhav Garg" w:date="2022-03-12T09:38:00Z"/>
+                <w:rFonts w:ascii="Times New Roman" w:eastAsia="Times New Roman" w:hAnsi="Times New Roman" w:cs="Times New Roman"/>
                 <w:sz w:val="24"/>
                 <w:szCs w:val="24"/>
               </w:rPr>
-              <w:pPrChange w:id="155" w:author="Vaibhav Garg" w:date="2022-03-12T09:39:00Z">
+              <w:pPrChange w:id="157" w:author="Vaibhav Garg" w:date="2022-03-12T09:39:00Z">
                 <w:pPr>
                   <w:widowControl w:val="0"/>
                   <w:autoSpaceDE w:val="0"/>
@@ -6511,7 +6572,7 @@
                 </w:pPr>
               </w:pPrChange>
             </w:pPr>
-            <w:ins w:id="156" w:author="Vaibhav Garg" w:date="2022-03-12T09:38:00Z">
+            <w:ins w:id="158" w:author="Vaibhav Garg" w:date="2022-03-12T09:38:00Z">
               <w:r>
                 <w:rPr>
                   <w:rFonts w:ascii="Arial" w:hAnsi="Arial" w:cs="Arial"/>
@@ -6647,7 +6708,7 @@
         <w:tc>
           <w:tcPr>
             <w:tcW w:w="4536" w:type="dxa"/>
-            <w:tcPrChange w:id="157" w:author="Vaibhav Garg" w:date="2022-03-12T09:39:00Z">
+            <w:tcPrChange w:id="159" w:author="Vaibhav Garg" w:date="2022-03-12T09:39:00Z">
               <w:tcPr>
                 <w:tcW w:w="3025" w:type="dxa"/>
               </w:tcPr>
@@ -6663,12 +6724,12 @@
               <w:ind w:left="155"/>
               <w:cnfStyle w:val="000000010000" w:firstRow="0" w:lastRow="0" w:firstColumn="0" w:lastColumn="0" w:oddVBand="0" w:evenVBand="0" w:oddHBand="0" w:evenHBand="1" w:firstRowFirstColumn="0" w:firstRowLastColumn="0" w:lastRowFirstColumn="0" w:lastRowLastColumn="0"/>
               <w:rPr>
-                <w:ins w:id="158" w:author="Vaibhav Garg" w:date="2022-03-12T09:38:00Z"/>
-                <w:rFonts w:ascii="Times New Roman" w:hAnsi="Times New Roman"/>
+                <w:ins w:id="160" w:author="Vaibhav Garg" w:date="2022-03-12T09:38:00Z"/>
+                <w:rFonts w:ascii="Times New Roman" w:eastAsia="Times New Roman" w:hAnsi="Times New Roman" w:cs="Times New Roman"/>
                 <w:sz w:val="24"/>
                 <w:szCs w:val="24"/>
               </w:rPr>
-              <w:pPrChange w:id="159" w:author="Vaibhav Garg" w:date="2022-03-12T09:39:00Z">
+              <w:pPrChange w:id="161" w:author="Vaibhav Garg" w:date="2022-03-12T09:39:00Z">
                 <w:pPr>
                   <w:widowControl w:val="0"/>
                   <w:autoSpaceDE w:val="0"/>
@@ -6680,7 +6741,7 @@
                 </w:pPr>
               </w:pPrChange>
             </w:pPr>
-            <w:ins w:id="160" w:author="Vaibhav Garg" w:date="2022-03-12T09:38:00Z">
+            <w:ins w:id="162" w:author="Vaibhav Garg" w:date="2022-03-12T09:38:00Z">
               <w:r>
                 <w:rPr>
                   <w:rFonts w:ascii="Times New Roman" w:hAnsi="Times New Roman"/>
@@ -6697,8 +6758,8 @@
         <w:trPr>
           <w:cnfStyle w:val="000000100000" w:firstRow="0" w:lastRow="0" w:firstColumn="0" w:lastColumn="0" w:oddVBand="0" w:evenVBand="0" w:oddHBand="1" w:evenHBand="0" w:firstRowFirstColumn="0" w:firstRowLastColumn="0" w:lastRowFirstColumn="0" w:lastRowLastColumn="0"/>
           <w:trHeight w:hRule="exact" w:val="435"/>
-          <w:ins w:id="161" w:author="Vaibhav Garg" w:date="2022-03-12T09:38:00Z"/>
-          <w:trPrChange w:id="162" w:author="Vaibhav Garg" w:date="2022-03-12T09:39:00Z">
+          <w:ins w:id="163" w:author="Vaibhav Garg" w:date="2022-03-12T09:38:00Z"/>
+          <w:trPrChange w:id="164" w:author="Vaibhav Garg" w:date="2022-03-12T09:39:00Z">
             <w:trPr>
               <w:trHeight w:hRule="exact" w:val="740"/>
             </w:trPr>
@@ -6707,7 +6768,7 @@
         <w:tc>
           <w:tcPr>
             <w:tcW w:w="959" w:type="dxa"/>
-            <w:tcPrChange w:id="163" w:author="Vaibhav Garg" w:date="2022-03-12T09:39:00Z">
+            <w:tcPrChange w:id="165" w:author="Vaibhav Garg" w:date="2022-03-12T09:39:00Z">
               <w:tcPr>
                 <w:tcW w:w="648" w:type="dxa"/>
               </w:tcPr>
@@ -6723,12 +6784,12 @@
               <w:ind w:left="97"/>
               <w:cnfStyle w:val="000000100000" w:firstRow="0" w:lastRow="0" w:firstColumn="0" w:lastColumn="0" w:oddVBand="0" w:evenVBand="0" w:oddHBand="1" w:evenHBand="0" w:firstRowFirstColumn="0" w:firstRowLastColumn="0" w:lastRowFirstColumn="0" w:lastRowLastColumn="0"/>
               <w:rPr>
-                <w:ins w:id="164" w:author="Vaibhav Garg" w:date="2022-03-12T09:38:00Z"/>
-                <w:rFonts w:ascii="Times New Roman" w:hAnsi="Times New Roman"/>
+                <w:ins w:id="166" w:author="Vaibhav Garg" w:date="2022-03-12T09:38:00Z"/>
+                <w:rFonts w:ascii="Times New Roman" w:eastAsia="Times New Roman" w:hAnsi="Times New Roman" w:cs="Times New Roman"/>
                 <w:sz w:val="24"/>
                 <w:szCs w:val="24"/>
               </w:rPr>
-              <w:pPrChange w:id="165" w:author="Vaibhav Garg" w:date="2022-03-12T09:39:00Z">
+              <w:pPrChange w:id="167" w:author="Vaibhav Garg" w:date="2022-03-12T09:39:00Z">
                 <w:pPr>
                   <w:widowControl w:val="0"/>
                   <w:autoSpaceDE w:val="0"/>
@@ -6740,7 +6801,7 @@
                 </w:pPr>
               </w:pPrChange>
             </w:pPr>
-            <w:ins w:id="166" w:author="Vaibhav Garg" w:date="2022-03-12T09:38:00Z">
+            <w:ins w:id="168" w:author="Vaibhav Garg" w:date="2022-03-12T09:38:00Z">
               <w:r>
                 <w:rPr>
                   <w:rFonts w:ascii="Arial" w:hAnsi="Arial" w:cs="Arial"/>
@@ -6755,7 +6816,7 @@
         <w:tc>
           <w:tcPr>
             <w:tcW w:w="4111" w:type="dxa"/>
-            <w:tcPrChange w:id="167" w:author="Vaibhav Garg" w:date="2022-03-12T09:39:00Z">
+            <w:tcPrChange w:id="169" w:author="Vaibhav Garg" w:date="2022-03-12T09:39:00Z">
               <w:tcPr>
                 <w:tcW w:w="3330" w:type="dxa"/>
               </w:tcPr>
@@ -6771,12 +6832,12 @@
               <w:ind w:left="97"/>
               <w:cnfStyle w:val="000000100000" w:firstRow="0" w:lastRow="0" w:firstColumn="0" w:lastColumn="0" w:oddVBand="0" w:evenVBand="0" w:oddHBand="1" w:evenHBand="0" w:firstRowFirstColumn="0" w:firstRowLastColumn="0" w:lastRowFirstColumn="0" w:lastRowLastColumn="0"/>
               <w:rPr>
-                <w:ins w:id="168" w:author="Vaibhav Garg" w:date="2022-03-12T09:38:00Z"/>
-                <w:rFonts w:ascii="Times New Roman" w:hAnsi="Times New Roman"/>
+                <w:ins w:id="170" w:author="Vaibhav Garg" w:date="2022-03-12T09:38:00Z"/>
+                <w:rFonts w:ascii="Times New Roman" w:eastAsia="Times New Roman" w:hAnsi="Times New Roman" w:cs="Times New Roman"/>
                 <w:sz w:val="24"/>
                 <w:szCs w:val="24"/>
               </w:rPr>
-              <w:pPrChange w:id="169" w:author="Vaibhav Garg" w:date="2022-03-12T09:39:00Z">
+              <w:pPrChange w:id="171" w:author="Vaibhav Garg" w:date="2022-03-12T09:39:00Z">
                 <w:pPr>
                   <w:widowControl w:val="0"/>
                   <w:autoSpaceDE w:val="0"/>
@@ -6788,7 +6849,7 @@
                 </w:pPr>
               </w:pPrChange>
             </w:pPr>
-            <w:ins w:id="170" w:author="Vaibhav Garg" w:date="2022-03-12T09:38:00Z">
+            <w:ins w:id="172" w:author="Vaibhav Garg" w:date="2022-03-12T09:38:00Z">
               <w:r>
                 <w:rPr>
                   <w:rFonts w:ascii="Arial" w:hAnsi="Arial" w:cs="Arial"/>
@@ -6977,7 +7038,7 @@
         <w:tc>
           <w:tcPr>
             <w:tcW w:w="4536" w:type="dxa"/>
-            <w:tcPrChange w:id="171" w:author="Vaibhav Garg" w:date="2022-03-12T09:39:00Z">
+            <w:tcPrChange w:id="173" w:author="Vaibhav Garg" w:date="2022-03-12T09:39:00Z">
               <w:tcPr>
                 <w:tcW w:w="3025" w:type="dxa"/>
               </w:tcPr>
@@ -6993,12 +7054,12 @@
               <w:ind w:left="155"/>
               <w:cnfStyle w:val="000000100000" w:firstRow="0" w:lastRow="0" w:firstColumn="0" w:lastColumn="0" w:oddVBand="0" w:evenVBand="0" w:oddHBand="1" w:evenHBand="0" w:firstRowFirstColumn="0" w:firstRowLastColumn="0" w:lastRowFirstColumn="0" w:lastRowLastColumn="0"/>
               <w:rPr>
-                <w:ins w:id="172" w:author="Vaibhav Garg" w:date="2022-03-12T09:38:00Z"/>
-                <w:rFonts w:ascii="Times New Roman" w:hAnsi="Times New Roman"/>
+                <w:ins w:id="174" w:author="Vaibhav Garg" w:date="2022-03-12T09:38:00Z"/>
+                <w:rFonts w:ascii="Times New Roman" w:eastAsia="Times New Roman" w:hAnsi="Times New Roman" w:cs="Times New Roman"/>
                 <w:sz w:val="24"/>
                 <w:szCs w:val="24"/>
               </w:rPr>
-              <w:pPrChange w:id="173" w:author="Vaibhav Garg" w:date="2022-03-12T09:39:00Z">
+              <w:pPrChange w:id="175" w:author="Vaibhav Garg" w:date="2022-03-12T09:39:00Z">
                 <w:pPr>
                   <w:widowControl w:val="0"/>
                   <w:autoSpaceDE w:val="0"/>
@@ -7010,7 +7071,7 @@
                 </w:pPr>
               </w:pPrChange>
             </w:pPr>
-            <w:ins w:id="174" w:author="Vaibhav Garg" w:date="2022-03-12T09:38:00Z">
+            <w:ins w:id="176" w:author="Vaibhav Garg" w:date="2022-03-12T09:38:00Z">
               <w:r>
                 <w:rPr>
                   <w:rFonts w:ascii="Times New Roman" w:hAnsi="Times New Roman"/>
@@ -7027,8 +7088,8 @@
         <w:trPr>
           <w:cnfStyle w:val="000000010000" w:firstRow="0" w:lastRow="0" w:firstColumn="0" w:lastColumn="0" w:oddVBand="0" w:evenVBand="0" w:oddHBand="0" w:evenHBand="1" w:firstRowFirstColumn="0" w:firstRowLastColumn="0" w:lastRowFirstColumn="0" w:lastRowLastColumn="0"/>
           <w:trHeight w:hRule="exact" w:val="413"/>
-          <w:ins w:id="175" w:author="Vaibhav Garg" w:date="2022-03-12T09:38:00Z"/>
-          <w:trPrChange w:id="176" w:author="Vaibhav Garg" w:date="2022-03-12T09:39:00Z">
+          <w:ins w:id="177" w:author="Vaibhav Garg" w:date="2022-03-12T09:38:00Z"/>
+          <w:trPrChange w:id="178" w:author="Vaibhav Garg" w:date="2022-03-12T09:39:00Z">
             <w:trPr>
               <w:trHeight w:hRule="exact" w:val="722"/>
             </w:trPr>
@@ -7037,7 +7098,7 @@
         <w:tc>
           <w:tcPr>
             <w:tcW w:w="959" w:type="dxa"/>
-            <w:tcPrChange w:id="177" w:author="Vaibhav Garg" w:date="2022-03-12T09:39:00Z">
+            <w:tcPrChange w:id="179" w:author="Vaibhav Garg" w:date="2022-03-12T09:39:00Z">
               <w:tcPr>
                 <w:tcW w:w="648" w:type="dxa"/>
               </w:tcPr>
@@ -7053,12 +7114,12 @@
               <w:ind w:left="97"/>
               <w:cnfStyle w:val="000000010000" w:firstRow="0" w:lastRow="0" w:firstColumn="0" w:lastColumn="0" w:oddVBand="0" w:evenVBand="0" w:oddHBand="0" w:evenHBand="1" w:firstRowFirstColumn="0" w:firstRowLastColumn="0" w:lastRowFirstColumn="0" w:lastRowLastColumn="0"/>
               <w:rPr>
-                <w:ins w:id="178" w:author="Vaibhav Garg" w:date="2022-03-12T09:38:00Z"/>
-                <w:rFonts w:ascii="Times New Roman" w:hAnsi="Times New Roman"/>
+                <w:ins w:id="180" w:author="Vaibhav Garg" w:date="2022-03-12T09:38:00Z"/>
+                <w:rFonts w:ascii="Times New Roman" w:eastAsia="Times New Roman" w:hAnsi="Times New Roman" w:cs="Times New Roman"/>
                 <w:sz w:val="24"/>
                 <w:szCs w:val="24"/>
               </w:rPr>
-              <w:pPrChange w:id="179" w:author="Vaibhav Garg" w:date="2022-03-12T09:39:00Z">
+              <w:pPrChange w:id="181" w:author="Vaibhav Garg" w:date="2022-03-12T09:39:00Z">
                 <w:pPr>
                   <w:widowControl w:val="0"/>
                   <w:autoSpaceDE w:val="0"/>
@@ -7070,7 +7131,7 @@
                 </w:pPr>
               </w:pPrChange>
             </w:pPr>
-            <w:ins w:id="180" w:author="Vaibhav Garg" w:date="2022-03-12T09:38:00Z">
+            <w:ins w:id="182" w:author="Vaibhav Garg" w:date="2022-03-12T09:38:00Z">
               <w:r>
                 <w:rPr>
                   <w:rFonts w:ascii="Arial" w:hAnsi="Arial" w:cs="Arial"/>
@@ -7085,7 +7146,7 @@
         <w:tc>
           <w:tcPr>
             <w:tcW w:w="4111" w:type="dxa"/>
-            <w:tcPrChange w:id="181" w:author="Vaibhav Garg" w:date="2022-03-12T09:39:00Z">
+            <w:tcPrChange w:id="183" w:author="Vaibhav Garg" w:date="2022-03-12T09:39:00Z">
               <w:tcPr>
                 <w:tcW w:w="3330" w:type="dxa"/>
               </w:tcPr>
@@ -7106,12 +7167,12 @@
               <w:ind w:left="97"/>
               <w:cnfStyle w:val="000000010000" w:firstRow="0" w:lastRow="0" w:firstColumn="0" w:lastColumn="0" w:oddVBand="0" w:evenVBand="0" w:oddHBand="0" w:evenHBand="1" w:firstRowFirstColumn="0" w:firstRowLastColumn="0" w:lastRowFirstColumn="0" w:lastRowLastColumn="0"/>
               <w:rPr>
-                <w:ins w:id="182" w:author="Vaibhav Garg" w:date="2022-03-12T09:38:00Z"/>
-                <w:rFonts w:ascii="Times New Roman" w:hAnsi="Times New Roman"/>
+                <w:ins w:id="184" w:author="Vaibhav Garg" w:date="2022-03-12T09:38:00Z"/>
+                <w:rFonts w:ascii="Times New Roman" w:eastAsia="Times New Roman" w:hAnsi="Times New Roman" w:cs="Times New Roman"/>
                 <w:sz w:val="24"/>
                 <w:szCs w:val="24"/>
               </w:rPr>
-              <w:pPrChange w:id="183" w:author="Vaibhav Garg" w:date="2022-03-12T09:39:00Z">
+              <w:pPrChange w:id="185" w:author="Vaibhav Garg" w:date="2022-03-12T09:39:00Z">
                 <w:pPr>
                   <w:widowControl w:val="0"/>
                   <w:tabs>
@@ -7128,7 +7189,7 @@
                 </w:pPr>
               </w:pPrChange>
             </w:pPr>
-            <w:ins w:id="184" w:author="Vaibhav Garg" w:date="2022-03-12T09:38:00Z">
+            <w:ins w:id="186" w:author="Vaibhav Garg" w:date="2022-03-12T09:38:00Z">
               <w:r>
                 <w:rPr>
                   <w:rFonts w:ascii="Arial" w:hAnsi="Arial" w:cs="Arial"/>
@@ -7266,7 +7327,7 @@
         <w:tc>
           <w:tcPr>
             <w:tcW w:w="4536" w:type="dxa"/>
-            <w:tcPrChange w:id="185" w:author="Vaibhav Garg" w:date="2022-03-12T09:39:00Z">
+            <w:tcPrChange w:id="187" w:author="Vaibhav Garg" w:date="2022-03-12T09:39:00Z">
               <w:tcPr>
                 <w:tcW w:w="3025" w:type="dxa"/>
               </w:tcPr>
@@ -7282,12 +7343,12 @@
               <w:ind w:left="155"/>
               <w:cnfStyle w:val="000000010000" w:firstRow="0" w:lastRow="0" w:firstColumn="0" w:lastColumn="0" w:oddVBand="0" w:evenVBand="0" w:oddHBand="0" w:evenHBand="1" w:firstRowFirstColumn="0" w:firstRowLastColumn="0" w:lastRowFirstColumn="0" w:lastRowLastColumn="0"/>
               <w:rPr>
-                <w:ins w:id="186" w:author="Vaibhav Garg" w:date="2022-03-12T09:38:00Z"/>
-                <w:rFonts w:ascii="Times New Roman" w:hAnsi="Times New Roman"/>
+                <w:ins w:id="188" w:author="Vaibhav Garg" w:date="2022-03-12T09:38:00Z"/>
+                <w:rFonts w:ascii="Times New Roman" w:eastAsia="Times New Roman" w:hAnsi="Times New Roman" w:cs="Times New Roman"/>
                 <w:sz w:val="24"/>
                 <w:szCs w:val="24"/>
               </w:rPr>
-              <w:pPrChange w:id="187" w:author="Vaibhav Garg" w:date="2022-03-12T09:39:00Z">
+              <w:pPrChange w:id="189" w:author="Vaibhav Garg" w:date="2022-03-12T09:39:00Z">
                 <w:pPr>
                   <w:widowControl w:val="0"/>
                   <w:autoSpaceDE w:val="0"/>
@@ -7299,7 +7360,7 @@
                 </w:pPr>
               </w:pPrChange>
             </w:pPr>
-            <w:ins w:id="188" w:author="Vaibhav Garg" w:date="2022-03-12T09:38:00Z">
+            <w:ins w:id="190" w:author="Vaibhav Garg" w:date="2022-03-12T09:38:00Z">
               <w:r>
                 <w:rPr>
                   <w:rFonts w:ascii="Times New Roman" w:hAnsi="Times New Roman"/>
@@ -7316,8 +7377,8 @@
         <w:trPr>
           <w:cnfStyle w:val="000000100000" w:firstRow="0" w:lastRow="0" w:firstColumn="0" w:lastColumn="0" w:oddVBand="0" w:evenVBand="0" w:oddHBand="1" w:evenHBand="0" w:firstRowFirstColumn="0" w:firstRowLastColumn="0" w:lastRowFirstColumn="0" w:lastRowLastColumn="0"/>
           <w:trHeight w:hRule="exact" w:val="844"/>
-          <w:ins w:id="189" w:author="Vaibhav Garg" w:date="2022-03-12T09:38:00Z"/>
-          <w:trPrChange w:id="190" w:author="Vaibhav Garg" w:date="2022-03-12T09:39:00Z">
+          <w:ins w:id="191" w:author="Vaibhav Garg" w:date="2022-03-12T09:38:00Z"/>
+          <w:trPrChange w:id="192" w:author="Vaibhav Garg" w:date="2022-03-12T09:39:00Z">
             <w:trPr>
               <w:trHeight w:hRule="exact" w:val="1010"/>
             </w:trPr>
@@ -7326,7 +7387,7 @@
         <w:tc>
           <w:tcPr>
             <w:tcW w:w="959" w:type="dxa"/>
-            <w:tcPrChange w:id="191" w:author="Vaibhav Garg" w:date="2022-03-12T09:39:00Z">
+            <w:tcPrChange w:id="193" w:author="Vaibhav Garg" w:date="2022-03-12T09:39:00Z">
               <w:tcPr>
                 <w:tcW w:w="648" w:type="dxa"/>
               </w:tcPr>
@@ -7342,12 +7403,12 @@
               <w:ind w:left="97"/>
               <w:cnfStyle w:val="000000100000" w:firstRow="0" w:lastRow="0" w:firstColumn="0" w:lastColumn="0" w:oddVBand="0" w:evenVBand="0" w:oddHBand="1" w:evenHBand="0" w:firstRowFirstColumn="0" w:firstRowLastColumn="0" w:lastRowFirstColumn="0" w:lastRowLastColumn="0"/>
               <w:rPr>
-                <w:ins w:id="192" w:author="Vaibhav Garg" w:date="2022-03-12T09:38:00Z"/>
-                <w:rFonts w:ascii="Times New Roman" w:hAnsi="Times New Roman"/>
+                <w:ins w:id="194" w:author="Vaibhav Garg" w:date="2022-03-12T09:38:00Z"/>
+                <w:rFonts w:ascii="Times New Roman" w:eastAsia="Times New Roman" w:hAnsi="Times New Roman" w:cs="Times New Roman"/>
                 <w:sz w:val="24"/>
                 <w:szCs w:val="24"/>
               </w:rPr>
-              <w:pPrChange w:id="193" w:author="Vaibhav Garg" w:date="2022-03-12T09:39:00Z">
+              <w:pPrChange w:id="195" w:author="Vaibhav Garg" w:date="2022-03-12T09:39:00Z">
                 <w:pPr>
                   <w:widowControl w:val="0"/>
                   <w:autoSpaceDE w:val="0"/>
@@ -7359,7 +7420,7 @@
                 </w:pPr>
               </w:pPrChange>
             </w:pPr>
-            <w:ins w:id="194" w:author="Vaibhav Garg" w:date="2022-03-12T09:38:00Z">
+            <w:ins w:id="196" w:author="Vaibhav Garg" w:date="2022-03-12T09:38:00Z">
               <w:r>
                 <w:rPr>
                   <w:rFonts w:ascii="Arial" w:hAnsi="Arial" w:cs="Arial"/>
@@ -7382,7 +7443,7 @@
         <w:tc>
           <w:tcPr>
             <w:tcW w:w="4111" w:type="dxa"/>
-            <w:tcPrChange w:id="195" w:author="Vaibhav Garg" w:date="2022-03-12T09:39:00Z">
+            <w:tcPrChange w:id="197" w:author="Vaibhav Garg" w:date="2022-03-12T09:39:00Z">
               <w:tcPr>
                 <w:tcW w:w="3330" w:type="dxa"/>
               </w:tcPr>
@@ -7398,12 +7459,12 @@
               <w:ind w:left="97"/>
               <w:cnfStyle w:val="000000100000" w:firstRow="0" w:lastRow="0" w:firstColumn="0" w:lastColumn="0" w:oddVBand="0" w:evenVBand="0" w:oddHBand="1" w:evenHBand="0" w:firstRowFirstColumn="0" w:firstRowLastColumn="0" w:lastRowFirstColumn="0" w:lastRowLastColumn="0"/>
               <w:rPr>
-                <w:ins w:id="196" w:author="Vaibhav Garg" w:date="2022-03-12T09:38:00Z"/>
-                <w:rFonts w:ascii="Times New Roman" w:hAnsi="Times New Roman"/>
+                <w:ins w:id="198" w:author="Vaibhav Garg" w:date="2022-03-12T09:38:00Z"/>
+                <w:rFonts w:ascii="Times New Roman" w:eastAsia="Times New Roman" w:hAnsi="Times New Roman" w:cs="Times New Roman"/>
                 <w:sz w:val="24"/>
                 <w:szCs w:val="24"/>
               </w:rPr>
-              <w:pPrChange w:id="197" w:author="Vaibhav Garg" w:date="2022-03-12T09:39:00Z">
+              <w:pPrChange w:id="199" w:author="Vaibhav Garg" w:date="2022-03-12T09:39:00Z">
                 <w:pPr>
                   <w:widowControl w:val="0"/>
                   <w:autoSpaceDE w:val="0"/>
@@ -7415,7 +7476,7 @@
                 </w:pPr>
               </w:pPrChange>
             </w:pPr>
-            <w:ins w:id="198" w:author="Vaibhav Garg" w:date="2022-03-12T09:38:00Z">
+            <w:ins w:id="200" w:author="Vaibhav Garg" w:date="2022-03-12T09:38:00Z">
               <w:r>
                 <w:rPr>
                   <w:rFonts w:ascii="Arial" w:hAnsi="Arial" w:cs="Arial"/>
@@ -7509,7 +7570,7 @@
         <w:tc>
           <w:tcPr>
             <w:tcW w:w="4536" w:type="dxa"/>
-            <w:tcPrChange w:id="199" w:author="Vaibhav Garg" w:date="2022-03-12T09:39:00Z">
+            <w:tcPrChange w:id="201" w:author="Vaibhav Garg" w:date="2022-03-12T09:39:00Z">
               <w:tcPr>
                 <w:tcW w:w="3025" w:type="dxa"/>
               </w:tcPr>
@@ -7525,12 +7586,12 @@
               <w:ind w:left="155"/>
               <w:cnfStyle w:val="000000100000" w:firstRow="0" w:lastRow="0" w:firstColumn="0" w:lastColumn="0" w:oddVBand="0" w:evenVBand="0" w:oddHBand="1" w:evenHBand="0" w:firstRowFirstColumn="0" w:firstRowLastColumn="0" w:lastRowFirstColumn="0" w:lastRowLastColumn="0"/>
               <w:rPr>
-                <w:ins w:id="200" w:author="Vaibhav Garg" w:date="2022-03-12T09:38:00Z"/>
-                <w:rFonts w:ascii="Times New Roman" w:hAnsi="Times New Roman"/>
+                <w:ins w:id="202" w:author="Vaibhav Garg" w:date="2022-03-12T09:38:00Z"/>
+                <w:rFonts w:ascii="Times New Roman" w:eastAsia="Times New Roman" w:hAnsi="Times New Roman" w:cs="Times New Roman"/>
                 <w:sz w:val="24"/>
                 <w:szCs w:val="24"/>
               </w:rPr>
-              <w:pPrChange w:id="201" w:author="Vaibhav Garg" w:date="2022-03-12T09:39:00Z">
+              <w:pPrChange w:id="203" w:author="Vaibhav Garg" w:date="2022-03-12T09:39:00Z">
                 <w:pPr>
                   <w:widowControl w:val="0"/>
                   <w:autoSpaceDE w:val="0"/>
@@ -7542,7 +7603,7 @@
                 </w:pPr>
               </w:pPrChange>
             </w:pPr>
-            <w:ins w:id="202" w:author="Vaibhav Garg" w:date="2022-03-12T09:38:00Z">
+            <w:ins w:id="204" w:author="Vaibhav Garg" w:date="2022-03-12T09:38:00Z">
               <w:r>
                 <w:rPr>
                   <w:rFonts w:ascii="Times New Roman" w:hAnsi="Times New Roman"/>
@@ -7559,8 +7620,8 @@
         <w:trPr>
           <w:cnfStyle w:val="000000010000" w:firstRow="0" w:lastRow="0" w:firstColumn="0" w:lastColumn="0" w:oddVBand="0" w:evenVBand="0" w:oddHBand="0" w:evenHBand="1" w:firstRowFirstColumn="0" w:firstRowLastColumn="0" w:lastRowFirstColumn="0" w:lastRowLastColumn="0"/>
           <w:trHeight w:hRule="exact" w:val="431"/>
-          <w:ins w:id="203" w:author="Vaibhav Garg" w:date="2022-03-12T09:38:00Z"/>
-          <w:trPrChange w:id="204" w:author="Vaibhav Garg" w:date="2022-03-12T09:39:00Z">
+          <w:ins w:id="205" w:author="Vaibhav Garg" w:date="2022-03-12T09:38:00Z"/>
+          <w:trPrChange w:id="206" w:author="Vaibhav Garg" w:date="2022-03-12T09:39:00Z">
             <w:trPr>
               <w:trHeight w:hRule="exact" w:val="695"/>
             </w:trPr>
@@ -7569,7 +7630,7 @@
         <w:tc>
           <w:tcPr>
             <w:tcW w:w="959" w:type="dxa"/>
-            <w:tcPrChange w:id="205" w:author="Vaibhav Garg" w:date="2022-03-12T09:39:00Z">
+            <w:tcPrChange w:id="207" w:author="Vaibhav Garg" w:date="2022-03-12T09:39:00Z">
               <w:tcPr>
                 <w:tcW w:w="648" w:type="dxa"/>
               </w:tcPr>
@@ -7585,12 +7646,12 @@
               <w:ind w:left="97"/>
               <w:cnfStyle w:val="000000010000" w:firstRow="0" w:lastRow="0" w:firstColumn="0" w:lastColumn="0" w:oddVBand="0" w:evenVBand="0" w:oddHBand="0" w:evenHBand="1" w:firstRowFirstColumn="0" w:firstRowLastColumn="0" w:lastRowFirstColumn="0" w:lastRowLastColumn="0"/>
               <w:rPr>
-                <w:ins w:id="206" w:author="Vaibhav Garg" w:date="2022-03-12T09:38:00Z"/>
-                <w:rFonts w:ascii="Times New Roman" w:hAnsi="Times New Roman"/>
+                <w:ins w:id="208" w:author="Vaibhav Garg" w:date="2022-03-12T09:38:00Z"/>
+                <w:rFonts w:ascii="Times New Roman" w:eastAsia="Times New Roman" w:hAnsi="Times New Roman" w:cs="Times New Roman"/>
                 <w:sz w:val="24"/>
                 <w:szCs w:val="24"/>
               </w:rPr>
-              <w:pPrChange w:id="207" w:author="Vaibhav Garg" w:date="2022-03-12T09:39:00Z">
+              <w:pPrChange w:id="209" w:author="Vaibhav Garg" w:date="2022-03-12T09:39:00Z">
                 <w:pPr>
                   <w:widowControl w:val="0"/>
                   <w:autoSpaceDE w:val="0"/>
@@ -7602,7 +7663,7 @@
                 </w:pPr>
               </w:pPrChange>
             </w:pPr>
-            <w:ins w:id="208" w:author="Vaibhav Garg" w:date="2022-03-12T09:38:00Z">
+            <w:ins w:id="210" w:author="Vaibhav Garg" w:date="2022-03-12T09:38:00Z">
               <w:r>
                 <w:rPr>
                   <w:rFonts w:ascii="Arial" w:hAnsi="Arial" w:cs="Arial"/>
@@ -7625,7 +7686,7 @@
         <w:tc>
           <w:tcPr>
             <w:tcW w:w="4111" w:type="dxa"/>
-            <w:tcPrChange w:id="209" w:author="Vaibhav Garg" w:date="2022-03-12T09:39:00Z">
+            <w:tcPrChange w:id="211" w:author="Vaibhav Garg" w:date="2022-03-12T09:39:00Z">
               <w:tcPr>
                 <w:tcW w:w="3330" w:type="dxa"/>
               </w:tcPr>
@@ -7641,12 +7702,12 @@
               <w:ind w:left="97"/>
               <w:cnfStyle w:val="000000010000" w:firstRow="0" w:lastRow="0" w:firstColumn="0" w:lastColumn="0" w:oddVBand="0" w:evenVBand="0" w:oddHBand="0" w:evenHBand="1" w:firstRowFirstColumn="0" w:firstRowLastColumn="0" w:lastRowFirstColumn="0" w:lastRowLastColumn="0"/>
               <w:rPr>
-                <w:ins w:id="210" w:author="Vaibhav Garg" w:date="2022-03-12T09:38:00Z"/>
-                <w:rFonts w:ascii="Times New Roman" w:hAnsi="Times New Roman"/>
+                <w:ins w:id="212" w:author="Vaibhav Garg" w:date="2022-03-12T09:38:00Z"/>
+                <w:rFonts w:ascii="Times New Roman" w:eastAsia="Times New Roman" w:hAnsi="Times New Roman" w:cs="Times New Roman"/>
                 <w:sz w:val="24"/>
                 <w:szCs w:val="24"/>
               </w:rPr>
-              <w:pPrChange w:id="211" w:author="Vaibhav Garg" w:date="2022-03-12T09:39:00Z">
+              <w:pPrChange w:id="213" w:author="Vaibhav Garg" w:date="2022-03-12T09:39:00Z">
                 <w:pPr>
                   <w:widowControl w:val="0"/>
                   <w:autoSpaceDE w:val="0"/>
@@ -7658,7 +7719,7 @@
                 </w:pPr>
               </w:pPrChange>
             </w:pPr>
-            <w:ins w:id="212" w:author="Vaibhav Garg" w:date="2022-03-12T09:38:00Z">
+            <w:ins w:id="214" w:author="Vaibhav Garg" w:date="2022-03-12T09:38:00Z">
               <w:r>
                 <w:rPr>
                   <w:rFonts w:ascii="Arial" w:hAnsi="Arial" w:cs="Arial"/>
@@ -7743,7 +7804,7 @@
         <w:tc>
           <w:tcPr>
             <w:tcW w:w="4536" w:type="dxa"/>
-            <w:tcPrChange w:id="213" w:author="Vaibhav Garg" w:date="2022-03-12T09:39:00Z">
+            <w:tcPrChange w:id="215" w:author="Vaibhav Garg" w:date="2022-03-12T09:39:00Z">
               <w:tcPr>
                 <w:tcW w:w="3025" w:type="dxa"/>
               </w:tcPr>
@@ -7759,12 +7820,12 @@
               <w:ind w:left="155"/>
               <w:cnfStyle w:val="000000010000" w:firstRow="0" w:lastRow="0" w:firstColumn="0" w:lastColumn="0" w:oddVBand="0" w:evenVBand="0" w:oddHBand="0" w:evenHBand="1" w:firstRowFirstColumn="0" w:firstRowLastColumn="0" w:lastRowFirstColumn="0" w:lastRowLastColumn="0"/>
               <w:rPr>
-                <w:ins w:id="214" w:author="Vaibhav Garg" w:date="2022-03-12T09:38:00Z"/>
-                <w:rFonts w:ascii="Times New Roman" w:hAnsi="Times New Roman"/>
+                <w:ins w:id="216" w:author="Vaibhav Garg" w:date="2022-03-12T09:38:00Z"/>
+                <w:rFonts w:ascii="Times New Roman" w:eastAsia="Times New Roman" w:hAnsi="Times New Roman" w:cs="Times New Roman"/>
                 <w:sz w:val="24"/>
                 <w:szCs w:val="24"/>
               </w:rPr>
-              <w:pPrChange w:id="215" w:author="Vaibhav Garg" w:date="2022-03-12T09:39:00Z">
+              <w:pPrChange w:id="217" w:author="Vaibhav Garg" w:date="2022-03-12T09:39:00Z">
                 <w:pPr>
                   <w:widowControl w:val="0"/>
                   <w:autoSpaceDE w:val="0"/>
@@ -7776,7 +7837,7 @@
                 </w:pPr>
               </w:pPrChange>
             </w:pPr>
-            <w:ins w:id="216" w:author="Vaibhav Garg" w:date="2022-03-12T09:38:00Z">
+            <w:ins w:id="218" w:author="Vaibhav Garg" w:date="2022-03-12T09:38:00Z">
               <w:r>
                 <w:rPr>
                   <w:rFonts w:ascii="Times New Roman" w:hAnsi="Times New Roman"/>
@@ -7801,8 +7862,8 @@
         <w:trPr>
           <w:cnfStyle w:val="000000100000" w:firstRow="0" w:lastRow="0" w:firstColumn="0" w:lastColumn="0" w:oddVBand="0" w:evenVBand="0" w:oddHBand="1" w:evenHBand="0" w:firstRowFirstColumn="0" w:firstRowLastColumn="0" w:lastRowFirstColumn="0" w:lastRowLastColumn="0"/>
           <w:trHeight w:hRule="exact" w:val="564"/>
-          <w:ins w:id="217" w:author="Vaibhav Garg" w:date="2022-03-12T09:38:00Z"/>
-          <w:trPrChange w:id="218" w:author="Vaibhav Garg" w:date="2022-03-12T09:39:00Z">
+          <w:ins w:id="219" w:author="Vaibhav Garg" w:date="2022-03-12T09:38:00Z"/>
+          <w:trPrChange w:id="220" w:author="Vaibhav Garg" w:date="2022-03-12T09:39:00Z">
             <w:trPr>
               <w:trHeight w:hRule="exact" w:val="938"/>
             </w:trPr>
@@ -7811,7 +7872,7 @@
         <w:tc>
           <w:tcPr>
             <w:tcW w:w="959" w:type="dxa"/>
-            <w:tcPrChange w:id="219" w:author="Vaibhav Garg" w:date="2022-03-12T09:39:00Z">
+            <w:tcPrChange w:id="221" w:author="Vaibhav Garg" w:date="2022-03-12T09:39:00Z">
               <w:tcPr>
                 <w:tcW w:w="648" w:type="dxa"/>
               </w:tcPr>
@@ -7827,12 +7888,12 @@
               <w:ind w:left="97"/>
               <w:cnfStyle w:val="000000100000" w:firstRow="0" w:lastRow="0" w:firstColumn="0" w:lastColumn="0" w:oddVBand="0" w:evenVBand="0" w:oddHBand="1" w:evenHBand="0" w:firstRowFirstColumn="0" w:firstRowLastColumn="0" w:lastRowFirstColumn="0" w:lastRowLastColumn="0"/>
               <w:rPr>
-                <w:ins w:id="220" w:author="Vaibhav Garg" w:date="2022-03-12T09:38:00Z"/>
-                <w:rFonts w:ascii="Times New Roman" w:hAnsi="Times New Roman"/>
+                <w:ins w:id="222" w:author="Vaibhav Garg" w:date="2022-03-12T09:38:00Z"/>
+                <w:rFonts w:ascii="Times New Roman" w:eastAsia="Times New Roman" w:hAnsi="Times New Roman" w:cs="Times New Roman"/>
                 <w:sz w:val="24"/>
                 <w:szCs w:val="24"/>
               </w:rPr>
-              <w:pPrChange w:id="221" w:author="Vaibhav Garg" w:date="2022-03-12T09:39:00Z">
+              <w:pPrChange w:id="223" w:author="Vaibhav Garg" w:date="2022-03-12T09:39:00Z">
                 <w:pPr>
                   <w:widowControl w:val="0"/>
                   <w:autoSpaceDE w:val="0"/>
@@ -7844,7 +7905,7 @@
                 </w:pPr>
               </w:pPrChange>
             </w:pPr>
-            <w:ins w:id="222" w:author="Vaibhav Garg" w:date="2022-03-12T09:38:00Z">
+            <w:ins w:id="224" w:author="Vaibhav Garg" w:date="2022-03-12T09:38:00Z">
               <w:r>
                 <w:rPr>
                   <w:rFonts w:ascii="Arial" w:hAnsi="Arial" w:cs="Arial"/>
@@ -7867,7 +7928,7 @@
         <w:tc>
           <w:tcPr>
             <w:tcW w:w="4111" w:type="dxa"/>
-            <w:tcPrChange w:id="223" w:author="Vaibhav Garg" w:date="2022-03-12T09:39:00Z">
+            <w:tcPrChange w:id="225" w:author="Vaibhav Garg" w:date="2022-03-12T09:39:00Z">
               <w:tcPr>
                 <w:tcW w:w="3330" w:type="dxa"/>
               </w:tcPr>
@@ -7883,12 +7944,12 @@
               <w:ind w:left="97"/>
               <w:cnfStyle w:val="000000100000" w:firstRow="0" w:lastRow="0" w:firstColumn="0" w:lastColumn="0" w:oddVBand="0" w:evenVBand="0" w:oddHBand="1" w:evenHBand="0" w:firstRowFirstColumn="0" w:firstRowLastColumn="0" w:lastRowFirstColumn="0" w:lastRowLastColumn="0"/>
               <w:rPr>
-                <w:ins w:id="224" w:author="Vaibhav Garg" w:date="2022-03-12T09:38:00Z"/>
-                <w:rFonts w:ascii="Times New Roman" w:hAnsi="Times New Roman"/>
+                <w:ins w:id="226" w:author="Vaibhav Garg" w:date="2022-03-12T09:38:00Z"/>
+                <w:rFonts w:ascii="Times New Roman" w:eastAsia="Times New Roman" w:hAnsi="Times New Roman" w:cs="Times New Roman"/>
                 <w:sz w:val="24"/>
                 <w:szCs w:val="24"/>
               </w:rPr>
-              <w:pPrChange w:id="225" w:author="Vaibhav Garg" w:date="2022-03-12T09:39:00Z">
+              <w:pPrChange w:id="227" w:author="Vaibhav Garg" w:date="2022-03-12T09:39:00Z">
                 <w:pPr>
                   <w:widowControl w:val="0"/>
                   <w:autoSpaceDE w:val="0"/>
@@ -7900,7 +7961,7 @@
                 </w:pPr>
               </w:pPrChange>
             </w:pPr>
-            <w:ins w:id="226" w:author="Vaibhav Garg" w:date="2022-03-12T09:38:00Z">
+            <w:ins w:id="228" w:author="Vaibhav Garg" w:date="2022-03-12T09:38:00Z">
               <w:r>
                 <w:rPr>
                   <w:rFonts w:ascii="Arial" w:hAnsi="Arial" w:cs="Arial"/>
@@ -8029,7 +8090,7 @@
         <w:tc>
           <w:tcPr>
             <w:tcW w:w="4536" w:type="dxa"/>
-            <w:tcPrChange w:id="227" w:author="Vaibhav Garg" w:date="2022-03-12T09:39:00Z">
+            <w:tcPrChange w:id="229" w:author="Vaibhav Garg" w:date="2022-03-12T09:39:00Z">
               <w:tcPr>
                 <w:tcW w:w="3025" w:type="dxa"/>
               </w:tcPr>
@@ -8045,12 +8106,12 @@
               <w:ind w:left="155"/>
               <w:cnfStyle w:val="000000100000" w:firstRow="0" w:lastRow="0" w:firstColumn="0" w:lastColumn="0" w:oddVBand="0" w:evenVBand="0" w:oddHBand="1" w:evenHBand="0" w:firstRowFirstColumn="0" w:firstRowLastColumn="0" w:lastRowFirstColumn="0" w:lastRowLastColumn="0"/>
               <w:rPr>
-                <w:ins w:id="228" w:author="Vaibhav Garg" w:date="2022-03-12T09:38:00Z"/>
-                <w:rFonts w:ascii="Times New Roman" w:hAnsi="Times New Roman"/>
+                <w:ins w:id="230" w:author="Vaibhav Garg" w:date="2022-03-12T09:38:00Z"/>
+                <w:rFonts w:ascii="Times New Roman" w:eastAsia="Times New Roman" w:hAnsi="Times New Roman" w:cs="Times New Roman"/>
                 <w:sz w:val="24"/>
                 <w:szCs w:val="24"/>
               </w:rPr>
-              <w:pPrChange w:id="229" w:author="Vaibhav Garg" w:date="2022-03-12T09:39:00Z">
+              <w:pPrChange w:id="231" w:author="Vaibhav Garg" w:date="2022-03-12T09:39:00Z">
                 <w:pPr>
                   <w:widowControl w:val="0"/>
                   <w:autoSpaceDE w:val="0"/>
@@ -8062,7 +8123,7 @@
                 </w:pPr>
               </w:pPrChange>
             </w:pPr>
-            <w:ins w:id="230" w:author="Vaibhav Garg" w:date="2022-03-12T09:38:00Z">
+            <w:ins w:id="232" w:author="Vaibhav Garg" w:date="2022-03-12T09:38:00Z">
               <w:r>
                 <w:rPr>
                   <w:rFonts w:ascii="Times New Roman" w:hAnsi="Times New Roman"/>
@@ -8087,8 +8148,8 @@
         <w:trPr>
           <w:cnfStyle w:val="000000010000" w:firstRow="0" w:lastRow="0" w:firstColumn="0" w:lastColumn="0" w:oddVBand="0" w:evenVBand="0" w:oddHBand="0" w:evenHBand="1" w:firstRowFirstColumn="0" w:firstRowLastColumn="0" w:lastRowFirstColumn="0" w:lastRowLastColumn="0"/>
           <w:trHeight w:hRule="exact" w:val="686"/>
-          <w:ins w:id="231" w:author="Vaibhav Garg" w:date="2022-03-12T09:38:00Z"/>
-          <w:trPrChange w:id="232" w:author="Vaibhav Garg" w:date="2022-03-12T09:39:00Z">
+          <w:ins w:id="233" w:author="Vaibhav Garg" w:date="2022-03-12T09:38:00Z"/>
+          <w:trPrChange w:id="234" w:author="Vaibhav Garg" w:date="2022-03-12T09:39:00Z">
             <w:trPr>
               <w:trHeight w:hRule="exact" w:val="686"/>
             </w:trPr>
@@ -8097,7 +8158,7 @@
         <w:tc>
           <w:tcPr>
             <w:tcW w:w="959" w:type="dxa"/>
-            <w:tcPrChange w:id="233" w:author="Vaibhav Garg" w:date="2022-03-12T09:39:00Z">
+            <w:tcPrChange w:id="235" w:author="Vaibhav Garg" w:date="2022-03-12T09:39:00Z">
               <w:tcPr>
                 <w:tcW w:w="648" w:type="dxa"/>
               </w:tcPr>
@@ -8113,12 +8174,12 @@
               <w:ind w:left="97"/>
               <w:cnfStyle w:val="000000010000" w:firstRow="0" w:lastRow="0" w:firstColumn="0" w:lastColumn="0" w:oddVBand="0" w:evenVBand="0" w:oddHBand="0" w:evenHBand="1" w:firstRowFirstColumn="0" w:firstRowLastColumn="0" w:lastRowFirstColumn="0" w:lastRowLastColumn="0"/>
               <w:rPr>
-                <w:ins w:id="234" w:author="Vaibhav Garg" w:date="2022-03-12T09:38:00Z"/>
-                <w:rFonts w:ascii="Arial" w:hAnsi="Arial" w:cs="Arial"/>
+                <w:ins w:id="236" w:author="Vaibhav Garg" w:date="2022-03-12T09:38:00Z"/>
+                <w:rFonts w:ascii="Arial" w:eastAsia="Times New Roman" w:hAnsi="Arial" w:cs="Arial"/>
                 <w:sz w:val="20"/>
                 <w:szCs w:val="20"/>
               </w:rPr>
-              <w:pPrChange w:id="235" w:author="Vaibhav Garg" w:date="2022-03-12T09:39:00Z">
+              <w:pPrChange w:id="237" w:author="Vaibhav Garg" w:date="2022-03-12T09:39:00Z">
                 <w:pPr>
                   <w:widowControl w:val="0"/>
                   <w:autoSpaceDE w:val="0"/>
@@ -8130,7 +8191,7 @@
                 </w:pPr>
               </w:pPrChange>
             </w:pPr>
-            <w:ins w:id="236" w:author="Vaibhav Garg" w:date="2022-03-12T09:38:00Z">
+            <w:ins w:id="238" w:author="Vaibhav Garg" w:date="2022-03-12T09:38:00Z">
               <w:r>
                 <w:rPr>
                   <w:rFonts w:ascii="Arial" w:hAnsi="Arial" w:cs="Arial"/>
@@ -8145,7 +8206,7 @@
         <w:tc>
           <w:tcPr>
             <w:tcW w:w="4111" w:type="dxa"/>
-            <w:tcPrChange w:id="237" w:author="Vaibhav Garg" w:date="2022-03-12T09:39:00Z">
+            <w:tcPrChange w:id="239" w:author="Vaibhav Garg" w:date="2022-03-12T09:39:00Z">
               <w:tcPr>
                 <w:tcW w:w="3330" w:type="dxa"/>
               </w:tcPr>
@@ -8161,13 +8222,13 @@
               <w:ind w:left="97"/>
               <w:cnfStyle w:val="000000010000" w:firstRow="0" w:lastRow="0" w:firstColumn="0" w:lastColumn="0" w:oddVBand="0" w:evenVBand="0" w:oddHBand="0" w:evenHBand="1" w:firstRowFirstColumn="0" w:firstRowLastColumn="0" w:lastRowFirstColumn="0" w:lastRowLastColumn="0"/>
               <w:rPr>
-                <w:ins w:id="238" w:author="Vaibhav Garg" w:date="2022-03-12T09:38:00Z"/>
-                <w:rFonts w:ascii="Arial" w:hAnsi="Arial" w:cs="Arial"/>
+                <w:ins w:id="240" w:author="Vaibhav Garg" w:date="2022-03-12T09:38:00Z"/>
+                <w:rFonts w:ascii="Arial" w:eastAsia="Times New Roman" w:hAnsi="Arial" w:cs="Arial"/>
                 <w:spacing w:val="3"/>
                 <w:sz w:val="20"/>
                 <w:szCs w:val="20"/>
               </w:rPr>
-              <w:pPrChange w:id="239" w:author="Vaibhav Garg" w:date="2022-03-12T09:39:00Z">
+              <w:pPrChange w:id="241" w:author="Vaibhav Garg" w:date="2022-03-12T09:39:00Z">
                 <w:pPr>
                   <w:widowControl w:val="0"/>
                   <w:autoSpaceDE w:val="0"/>
@@ -8179,7 +8240,7 @@
                 </w:pPr>
               </w:pPrChange>
             </w:pPr>
-            <w:ins w:id="240" w:author="Vaibhav Garg" w:date="2022-03-12T09:38:00Z">
+            <w:ins w:id="242" w:author="Vaibhav Garg" w:date="2022-03-12T09:38:00Z">
               <w:r>
                 <w:rPr>
                   <w:rFonts w:ascii="Arial" w:hAnsi="Arial" w:cs="Arial"/>
@@ -8195,7 +8256,7 @@
         <w:tc>
           <w:tcPr>
             <w:tcW w:w="4536" w:type="dxa"/>
-            <w:tcPrChange w:id="241" w:author="Vaibhav Garg" w:date="2022-03-12T09:39:00Z">
+            <w:tcPrChange w:id="243" w:author="Vaibhav Garg" w:date="2022-03-12T09:39:00Z">
               <w:tcPr>
                 <w:tcW w:w="3025" w:type="dxa"/>
               </w:tcPr>
@@ -8211,12 +8272,12 @@
               <w:ind w:left="155"/>
               <w:cnfStyle w:val="000000010000" w:firstRow="0" w:lastRow="0" w:firstColumn="0" w:lastColumn="0" w:oddVBand="0" w:evenVBand="0" w:oddHBand="0" w:evenHBand="1" w:firstRowFirstColumn="0" w:firstRowLastColumn="0" w:lastRowFirstColumn="0" w:lastRowLastColumn="0"/>
               <w:rPr>
-                <w:ins w:id="242" w:author="Vaibhav Garg" w:date="2022-03-12T09:38:00Z"/>
-                <w:rFonts w:ascii="Times New Roman" w:hAnsi="Times New Roman"/>
+                <w:ins w:id="244" w:author="Vaibhav Garg" w:date="2022-03-12T09:38:00Z"/>
+                <w:rFonts w:ascii="Times New Roman" w:eastAsia="Times New Roman" w:hAnsi="Times New Roman" w:cs="Times New Roman"/>
                 <w:sz w:val="24"/>
                 <w:szCs w:val="24"/>
               </w:rPr>
-              <w:pPrChange w:id="243" w:author="Vaibhav Garg" w:date="2022-03-12T09:39:00Z">
+              <w:pPrChange w:id="245" w:author="Vaibhav Garg" w:date="2022-03-12T09:39:00Z">
                 <w:pPr>
                   <w:widowControl w:val="0"/>
                   <w:autoSpaceDE w:val="0"/>
@@ -8228,7 +8289,7 @@
                 </w:pPr>
               </w:pPrChange>
             </w:pPr>
-            <w:ins w:id="244" w:author="Vaibhav Garg" w:date="2022-03-12T09:38:00Z">
+            <w:ins w:id="246" w:author="Vaibhav Garg" w:date="2022-03-12T09:38:00Z">
               <w:r>
                 <w:rPr>
                   <w:rFonts w:ascii="Times New Roman" w:hAnsi="Times New Roman"/>
@@ -8245,8 +8306,8 @@
         <w:trPr>
           <w:cnfStyle w:val="000000100000" w:firstRow="0" w:lastRow="0" w:firstColumn="0" w:lastColumn="0" w:oddVBand="0" w:evenVBand="0" w:oddHBand="1" w:evenHBand="0" w:firstRowFirstColumn="0" w:firstRowLastColumn="0" w:lastRowFirstColumn="0" w:lastRowLastColumn="0"/>
           <w:trHeight w:hRule="exact" w:val="597"/>
-          <w:ins w:id="245" w:author="Vaibhav Garg" w:date="2022-03-12T09:38:00Z"/>
-          <w:trPrChange w:id="246" w:author="Vaibhav Garg" w:date="2022-03-12T09:39:00Z">
+          <w:ins w:id="247" w:author="Vaibhav Garg" w:date="2022-03-12T09:38:00Z"/>
+          <w:trPrChange w:id="248" w:author="Vaibhav Garg" w:date="2022-03-12T09:39:00Z">
             <w:trPr>
               <w:trHeight w:hRule="exact" w:val="686"/>
             </w:trPr>
@@ -8255,7 +8316,7 @@
         <w:tc>
           <w:tcPr>
             <w:tcW w:w="959" w:type="dxa"/>
-            <w:tcPrChange w:id="247" w:author="Vaibhav Garg" w:date="2022-03-12T09:39:00Z">
+            <w:tcPrChange w:id="249" w:author="Vaibhav Garg" w:date="2022-03-12T09:39:00Z">
               <w:tcPr>
                 <w:tcW w:w="648" w:type="dxa"/>
               </w:tcPr>
@@ -8271,12 +8332,12 @@
               <w:ind w:left="97"/>
               <w:cnfStyle w:val="000000100000" w:firstRow="0" w:lastRow="0" w:firstColumn="0" w:lastColumn="0" w:oddVBand="0" w:evenVBand="0" w:oddHBand="1" w:evenHBand="0" w:firstRowFirstColumn="0" w:firstRowLastColumn="0" w:lastRowFirstColumn="0" w:lastRowLastColumn="0"/>
               <w:rPr>
-                <w:ins w:id="248" w:author="Vaibhav Garg" w:date="2022-03-12T09:38:00Z"/>
-                <w:rFonts w:ascii="Arial" w:hAnsi="Arial" w:cs="Arial"/>
+                <w:ins w:id="250" w:author="Vaibhav Garg" w:date="2022-03-12T09:38:00Z"/>
+                <w:rFonts w:ascii="Arial" w:eastAsia="Times New Roman" w:hAnsi="Arial" w:cs="Arial"/>
                 <w:sz w:val="20"/>
                 <w:szCs w:val="20"/>
               </w:rPr>
-              <w:pPrChange w:id="249" w:author="Vaibhav Garg" w:date="2022-03-12T09:39:00Z">
+              <w:pPrChange w:id="251" w:author="Vaibhav Garg" w:date="2022-03-12T09:39:00Z">
                 <w:pPr>
                   <w:widowControl w:val="0"/>
                   <w:autoSpaceDE w:val="0"/>
@@ -8288,7 +8349,7 @@
                 </w:pPr>
               </w:pPrChange>
             </w:pPr>
-            <w:ins w:id="250" w:author="Vaibhav Garg" w:date="2022-03-12T09:38:00Z">
+            <w:ins w:id="252" w:author="Vaibhav Garg" w:date="2022-03-12T09:38:00Z">
               <w:r>
                 <w:rPr>
                   <w:rFonts w:ascii="Arial" w:hAnsi="Arial" w:cs="Arial"/>
@@ -8304,7 +8365,7 @@
         <w:tc>
           <w:tcPr>
             <w:tcW w:w="4111" w:type="dxa"/>
-            <w:tcPrChange w:id="251" w:author="Vaibhav Garg" w:date="2022-03-12T09:39:00Z">
+            <w:tcPrChange w:id="253" w:author="Vaibhav Garg" w:date="2022-03-12T09:39:00Z">
               <w:tcPr>
                 <w:tcW w:w="3330" w:type="dxa"/>
               </w:tcPr>
@@ -8320,13 +8381,13 @@
               <w:ind w:left="97"/>
               <w:cnfStyle w:val="000000100000" w:firstRow="0" w:lastRow="0" w:firstColumn="0" w:lastColumn="0" w:oddVBand="0" w:evenVBand="0" w:oddHBand="1" w:evenHBand="0" w:firstRowFirstColumn="0" w:firstRowLastColumn="0" w:lastRowFirstColumn="0" w:lastRowLastColumn="0"/>
               <w:rPr>
-                <w:ins w:id="252" w:author="Vaibhav Garg" w:date="2022-03-12T09:38:00Z"/>
-                <w:rFonts w:ascii="Arial" w:hAnsi="Arial" w:cs="Arial"/>
+                <w:ins w:id="254" w:author="Vaibhav Garg" w:date="2022-03-12T09:38:00Z"/>
+                <w:rFonts w:ascii="Arial" w:eastAsia="Times New Roman" w:hAnsi="Arial" w:cs="Arial"/>
                 <w:spacing w:val="3"/>
                 <w:sz w:val="20"/>
                 <w:szCs w:val="20"/>
               </w:rPr>
-              <w:pPrChange w:id="253" w:author="Vaibhav Garg" w:date="2022-03-12T09:39:00Z">
+              <w:pPrChange w:id="255" w:author="Vaibhav Garg" w:date="2022-03-12T09:39:00Z">
                 <w:pPr>
                   <w:widowControl w:val="0"/>
                   <w:autoSpaceDE w:val="0"/>
@@ -8338,7 +8399,7 @@
                 </w:pPr>
               </w:pPrChange>
             </w:pPr>
-            <w:ins w:id="254" w:author="Vaibhav Garg" w:date="2022-03-12T09:38:00Z">
+            <w:ins w:id="256" w:author="Vaibhav Garg" w:date="2022-03-12T09:38:00Z">
               <w:r>
                 <w:rPr>
                   <w:rFonts w:ascii="Arial" w:hAnsi="Arial" w:cs="Arial"/>
@@ -8354,7 +8415,7 @@
         <w:tc>
           <w:tcPr>
             <w:tcW w:w="4536" w:type="dxa"/>
-            <w:tcPrChange w:id="255" w:author="Vaibhav Garg" w:date="2022-03-12T09:39:00Z">
+            <w:tcPrChange w:id="257" w:author="Vaibhav Garg" w:date="2022-03-12T09:39:00Z">
               <w:tcPr>
                 <w:tcW w:w="3025" w:type="dxa"/>
               </w:tcPr>
@@ -8370,12 +8431,12 @@
               <w:ind w:left="155"/>
               <w:cnfStyle w:val="000000100000" w:firstRow="0" w:lastRow="0" w:firstColumn="0" w:lastColumn="0" w:oddVBand="0" w:evenVBand="0" w:oddHBand="1" w:evenHBand="0" w:firstRowFirstColumn="0" w:firstRowLastColumn="0" w:lastRowFirstColumn="0" w:lastRowLastColumn="0"/>
               <w:rPr>
-                <w:ins w:id="256" w:author="Vaibhav Garg" w:date="2022-03-12T09:38:00Z"/>
-                <w:rFonts w:ascii="Times New Roman" w:hAnsi="Times New Roman"/>
+                <w:ins w:id="258" w:author="Vaibhav Garg" w:date="2022-03-12T09:38:00Z"/>
+                <w:rFonts w:ascii="Times New Roman" w:eastAsia="Times New Roman" w:hAnsi="Times New Roman" w:cs="Times New Roman"/>
                 <w:sz w:val="24"/>
                 <w:szCs w:val="24"/>
               </w:rPr>
-              <w:pPrChange w:id="257" w:author="Vaibhav Garg" w:date="2022-03-12T09:39:00Z">
+              <w:pPrChange w:id="259" w:author="Vaibhav Garg" w:date="2022-03-12T09:39:00Z">
                 <w:pPr>
                   <w:widowControl w:val="0"/>
                   <w:autoSpaceDE w:val="0"/>
@@ -8387,7 +8448,7 @@
                 </w:pPr>
               </w:pPrChange>
             </w:pPr>
-            <w:ins w:id="258" w:author="Vaibhav Garg" w:date="2022-03-12T09:38:00Z">
+            <w:ins w:id="260" w:author="Vaibhav Garg" w:date="2022-03-12T09:38:00Z">
               <w:r>
                 <w:rPr>
                   <w:rFonts w:ascii="Times New Roman" w:hAnsi="Times New Roman"/>
@@ -8403,7 +8464,7 @@
     </w:tbl>
     <w:p>
       <w:pPr>
-        <w:pPrChange w:id="259" w:author="Vaibhav Garg" w:date="2022-03-12T09:38:00Z">
+        <w:pPrChange w:id="261" w:author="Vaibhav Garg" w:date="2022-03-12T09:38:00Z">
           <w:pPr>
             <w:numPr>
               <w:numId w:val="2"/>
@@ -8419,8 +8480,8 @@
       </w:pPr>
     </w:p>
     <w:sectPr>
-      <w:headerReference w:type="default" r:id="rId17"/>
-      <w:footerReference w:type="default" r:id="rId18"/>
+      <w:headerReference w:type="default" r:id="rId15"/>
+      <w:footerReference w:type="default" r:id="rId16"/>
       <w:pgSz w:w="12240" w:h="15840" w:code="1"/>
       <w:pgMar w:top="1440" w:right="1440" w:bottom="1440" w:left="1440" w:header="720" w:footer="720" w:gutter="0"/>
       <w:pgNumType w:start="0"/>
@@ -8433,24 +8494,8 @@
 </file>
 
 <file path=word/comments.xml><?xml version="1.0" encoding="utf-8"?>
-<w:comments xmlns:wpc="http://schemas.microsoft.com/office/word/2010/wordprocessingCanvas" xmlns:cx="http://schemas.microsoft.com/office/drawing/2014/chartex" xmlns:cx1="http://schemas.microsoft.com/office/drawing/2015/9/8/chartex" xmlns:cx2="http://schemas.microsoft.com/office/drawing/2015/10/21/chartex" xmlns:cx3="http://schemas.microsoft.com/office/drawing/2016/5/9/chartex" xmlns:cx4="http://schemas.microsoft.com/office/drawing/2016/5/10/chartex" xmlns:cx5="http://schemas.microsoft.com/office/drawing/2016/5/11/chartex" xmlns:cx6="http://schemas.microsoft.com/office/drawing/2016/5/12/chartex" xmlns:cx7="http://schemas.microsoft.com/office/drawing/2016/5/13/chartex" xmlns:cx8="http://schemas.microsoft.com/office/drawing/2016/5/14/chartex" xmlns:mc="http://schemas.openxmlformats.org/markup-compatibility/2006" xmlns:aink="http://schemas.microsoft.com/office/drawing/2016/ink" xmlns:am3d="http://schemas.microsoft.com/office/drawing/2017/model3d" xmlns:o="urn:schemas-microsoft-com:office:office" xmlns:r="http://schemas.openxmlformats.org/officeDocument/2006/relationships" xmlns:m="http://schemas.openxmlformats.org/officeDocument/2006/math" xmlns:v="urn:schemas-microsoft-com:vml" xmlns:wp14="http://schemas.microsoft.com/office/word/2010/wordprocessingDrawing" xmlns:wp="http://schemas.openxmlformats.org/drawingml/2006/wordprocessingDrawing" xmlns:w10="urn:schemas-microsoft-com:office:word" xmlns:w="http://schemas.openxmlformats.org/wordprocessingml/2006/main" xmlns:w14="http://schemas.microsoft.com/office/word/2010/wordml" xmlns:w15="http://schemas.microsoft.com/office/word/2012/wordml" xmlns:w16cex="http://schemas.microsoft.com/office/word/2018/wordml/cex" xmlns:w16cid="http://schemas.microsoft.com/office/word/2016/wordml/cid" xmlns:w16="http://schemas.microsoft.com/office/word/2018/wordml" xmlns:w16sdtdh="http://schemas.microsoft.com/office/word/2020/wordml/sdtdatahash" xmlns:w16se="http://schemas.microsoft.com/office/word/2015/wordml/symex" xmlns:wpg="http://schemas.microsoft.com/office/word/2010/wordprocessingGroup" xmlns:wpi="http://schemas.microsoft.com/office/word/2010/wordprocessingInk" xmlns:wne="http://schemas.microsoft.com/office/word/2006/wordml" xmlns:wps="http://schemas.microsoft.com/office/word/2010/wordprocessingShape" mc:Ignorable="w14 w15 w16se w16cid w16 w16cex w16sdtdh wp14">
-  <w:comment w:id="30" w:author="Vaibhav Garg" w:date="2022-03-12T09:21:00Z" w:initials="VG">
-    <w:p>
-      <w:pPr>
-        <w:pStyle w:val="CommentText"/>
-      </w:pPr>
-      <w:r>
-        <w:rPr>
-          <w:rStyle w:val="CommentReference"/>
-        </w:rPr>
-        <w:annotationRef/>
-      </w:r>
-      <w:r>
-        <w:t>Link to tailoring form</w:t>
-      </w:r>
-    </w:p>
-  </w:comment>
-  <w:comment w:id="37" w:author="Vaibhav Garg" w:date="2022-03-12T09:25:00Z" w:initials="VG">
+<w:comments xmlns:wpc="http://schemas.microsoft.com/office/word/2010/wordprocessingCanvas" xmlns:mc="http://schemas.openxmlformats.org/markup-compatibility/2006" xmlns:o="urn:schemas-microsoft-com:office:office" xmlns:r="http://schemas.openxmlformats.org/officeDocument/2006/relationships" xmlns:m="http://schemas.openxmlformats.org/officeDocument/2006/math" xmlns:v="urn:schemas-microsoft-com:vml" xmlns:wp14="http://schemas.microsoft.com/office/word/2010/wordprocessingDrawing" xmlns:wp="http://schemas.openxmlformats.org/drawingml/2006/wordprocessingDrawing" xmlns:w10="urn:schemas-microsoft-com:office:word" xmlns:w="http://schemas.openxmlformats.org/wordprocessingml/2006/main" xmlns:w14="http://schemas.microsoft.com/office/word/2010/wordml" xmlns:wpg="http://schemas.microsoft.com/office/word/2010/wordprocessingGroup" xmlns:wpi="http://schemas.microsoft.com/office/word/2010/wordprocessingInk" xmlns:wne="http://schemas.microsoft.com/office/word/2006/wordml" xmlns:wps="http://schemas.microsoft.com/office/word/2010/wordprocessingShape" mc:Ignorable="w14 wp14">
+  <w:comment w:id="39" w:author="Vaibhav Garg" w:date="2022-03-12T09:25:00Z" w:initials="VG">
     <w:p>
       <w:pPr>
         <w:pStyle w:val="CommentText"/>
@@ -8495,7 +8540,7 @@
       </w:r>
     </w:p>
   </w:comment>
-  <w:comment w:id="78" w:author="Vaibhav Garg" w:date="2022-03-12T09:34:00Z" w:initials="VG">
+  <w:comment w:id="80" w:author="Vaibhav Garg" w:date="2022-03-12T09:34:00Z" w:initials="VG">
     <w:p>
       <w:pPr>
         <w:pStyle w:val="CommentText"/>
@@ -8511,7 +8556,7 @@
       </w:r>
     </w:p>
   </w:comment>
-  <w:comment w:id="79" w:author="Vaibhav Garg" w:date="2022-03-12T09:34:00Z" w:initials="VG">
+  <w:comment w:id="81" w:author="Vaibhav Garg" w:date="2022-03-12T09:34:00Z" w:initials="VG">
     <w:p>
       <w:pPr>
         <w:pStyle w:val="CommentText"/>
@@ -8527,7 +8572,7 @@
       </w:r>
     </w:p>
   </w:comment>
-  <w:comment w:id="80" w:author="Vaibhav Garg" w:date="2022-03-12T09:35:00Z" w:initials="VG">
+  <w:comment w:id="82" w:author="Vaibhav Garg" w:date="2022-03-12T09:35:00Z" w:initials="VG">
     <w:p>
       <w:pPr>
         <w:pStyle w:val="CommentText"/>
@@ -8543,7 +8588,7 @@
       </w:r>
     </w:p>
   </w:comment>
-  <w:comment w:id="81" w:author="Vaibhav Garg" w:date="2022-03-12T09:35:00Z" w:initials="VG">
+  <w:comment w:id="83" w:author="Vaibhav Garg" w:date="2022-03-12T09:35:00Z" w:initials="VG">
     <w:p>
       <w:pPr>
         <w:pStyle w:val="CommentText"/>
@@ -8596,7 +8641,7 @@
 </file>
 
 <file path=word/endnotes.xml><?xml version="1.0" encoding="utf-8"?>
-<w:endnotes xmlns:wpc="http://schemas.microsoft.com/office/word/2010/wordprocessingCanvas" xmlns:cx="http://schemas.microsoft.com/office/drawing/2014/chartex" xmlns:cx1="http://schemas.microsoft.com/office/drawing/2015/9/8/chartex" xmlns:cx2="http://schemas.microsoft.com/office/drawing/2015/10/21/chartex" xmlns:cx3="http://schemas.microsoft.com/office/drawing/2016/5/9/chartex" xmlns:cx4="http://schemas.microsoft.com/office/drawing/2016/5/10/chartex" xmlns:cx5="http://schemas.microsoft.com/office/drawing/2016/5/11/chartex" xmlns:cx6="http://schemas.microsoft.com/office/drawing/2016/5/12/chartex" xmlns:cx7="http://schemas.microsoft.com/office/drawing/2016/5/13/chartex" xmlns:cx8="http://schemas.microsoft.com/office/drawing/2016/5/14/chartex" xmlns:mc="http://schemas.openxmlformats.org/markup-compatibility/2006" xmlns:aink="http://schemas.microsoft.com/office/drawing/2016/ink" xmlns:am3d="http://schemas.microsoft.com/office/drawing/2017/model3d" xmlns:o="urn:schemas-microsoft-com:office:office" xmlns:r="http://schemas.openxmlformats.org/officeDocument/2006/relationships" xmlns:m="http://schemas.openxmlformats.org/officeDocument/2006/math" xmlns:v="urn:schemas-microsoft-com:vml" xmlns:wp14="http://schemas.microsoft.com/office/word/2010/wordprocessingDrawing" xmlns:wp="http://schemas.openxmlformats.org/drawingml/2006/wordprocessingDrawing" xmlns:w10="urn:schemas-microsoft-com:office:word" xmlns:w="http://schemas.openxmlformats.org/wordprocessingml/2006/main" xmlns:w14="http://schemas.microsoft.com/office/word/2010/wordml" xmlns:w15="http://schemas.microsoft.com/office/word/2012/wordml" xmlns:w16cex="http://schemas.microsoft.com/office/word/2018/wordml/cex" xmlns:w16cid="http://schemas.microsoft.com/office/word/2016/wordml/cid" xmlns:w16="http://schemas.microsoft.com/office/word/2018/wordml" xmlns:w16sdtdh="http://schemas.microsoft.com/office/word/2020/wordml/sdtdatahash" xmlns:w16se="http://schemas.microsoft.com/office/word/2015/wordml/symex" xmlns:wpg="http://schemas.microsoft.com/office/word/2010/wordprocessingGroup" xmlns:wpi="http://schemas.microsoft.com/office/word/2010/wordprocessingInk" xmlns:wne="http://schemas.microsoft.com/office/word/2006/wordml" xmlns:wps="http://schemas.microsoft.com/office/word/2010/wordprocessingShape" mc:Ignorable="w14 w15 w16se w16cid w16 w16cex w16sdtdh wp14">
+<w:endnotes xmlns:wpc="http://schemas.microsoft.com/office/word/2010/wordprocessingCanvas" xmlns:mc="http://schemas.openxmlformats.org/markup-compatibility/2006" xmlns:o="urn:schemas-microsoft-com:office:office" xmlns:r="http://schemas.openxmlformats.org/officeDocument/2006/relationships" xmlns:m="http://schemas.openxmlformats.org/officeDocument/2006/math" xmlns:v="urn:schemas-microsoft-com:vml" xmlns:wp14="http://schemas.microsoft.com/office/word/2010/wordprocessingDrawing" xmlns:wp="http://schemas.openxmlformats.org/drawingml/2006/wordprocessingDrawing" xmlns:w10="urn:schemas-microsoft-com:office:word" xmlns:w="http://schemas.openxmlformats.org/wordprocessingml/2006/main" xmlns:w14="http://schemas.microsoft.com/office/word/2010/wordml" xmlns:wpg="http://schemas.microsoft.com/office/word/2010/wordprocessingGroup" xmlns:wpi="http://schemas.microsoft.com/office/word/2010/wordprocessingInk" xmlns:wne="http://schemas.microsoft.com/office/word/2006/wordml" xmlns:wps="http://schemas.microsoft.com/office/word/2010/wordprocessingShape" mc:Ignorable="w14 wp14">
   <w:endnote w:type="separator" w:id="-1">
     <w:p>
       <w:r>
@@ -8669,7 +8714,7 @@
 </file>
 
 <file path=word/footer1.xml><?xml version="1.0" encoding="utf-8"?>
-<w:ftr xmlns:wpc="http://schemas.microsoft.com/office/word/2010/wordprocessingCanvas" xmlns:cx="http://schemas.microsoft.com/office/drawing/2014/chartex" xmlns:cx1="http://schemas.microsoft.com/office/drawing/2015/9/8/chartex" xmlns:cx2="http://schemas.microsoft.com/office/drawing/2015/10/21/chartex" xmlns:cx3="http://schemas.microsoft.com/office/drawing/2016/5/9/chartex" xmlns:cx4="http://schemas.microsoft.com/office/drawing/2016/5/10/chartex" xmlns:cx5="http://schemas.microsoft.com/office/drawing/2016/5/11/chartex" xmlns:cx6="http://schemas.microsoft.com/office/drawing/2016/5/12/chartex" xmlns:cx7="http://schemas.microsoft.com/office/drawing/2016/5/13/chartex" xmlns:cx8="http://schemas.microsoft.com/office/drawing/2016/5/14/chartex" xmlns:mc="http://schemas.openxmlformats.org/markup-compatibility/2006" xmlns:aink="http://schemas.microsoft.com/office/drawing/2016/ink" xmlns:am3d="http://schemas.microsoft.com/office/drawing/2017/model3d" xmlns:o="urn:schemas-microsoft-com:office:office" xmlns:r="http://schemas.openxmlformats.org/officeDocument/2006/relationships" xmlns:m="http://schemas.openxmlformats.org/officeDocument/2006/math" xmlns:v="urn:schemas-microsoft-com:vml" xmlns:wp14="http://schemas.microsoft.com/office/word/2010/wordprocessingDrawing" xmlns:wp="http://schemas.openxmlformats.org/drawingml/2006/wordprocessingDrawing" xmlns:w10="urn:schemas-microsoft-com:office:word" xmlns:w="http://schemas.openxmlformats.org/wordprocessingml/2006/main" xmlns:w14="http://schemas.microsoft.com/office/word/2010/wordml" xmlns:w15="http://schemas.microsoft.com/office/word/2012/wordml" xmlns:w16cex="http://schemas.microsoft.com/office/word/2018/wordml/cex" xmlns:w16cid="http://schemas.microsoft.com/office/word/2016/wordml/cid" xmlns:w16="http://schemas.microsoft.com/office/word/2018/wordml" xmlns:w16sdtdh="http://schemas.microsoft.com/office/word/2020/wordml/sdtdatahash" xmlns:w16se="http://schemas.microsoft.com/office/word/2015/wordml/symex" xmlns:wpg="http://schemas.microsoft.com/office/word/2010/wordprocessingGroup" xmlns:wpi="http://schemas.microsoft.com/office/word/2010/wordprocessingInk" xmlns:wne="http://schemas.microsoft.com/office/word/2006/wordml" xmlns:wps="http://schemas.microsoft.com/office/word/2010/wordprocessingShape" mc:Ignorable="w14 w15 w16se w16cid w16 w16cex w16sdtdh wp14">
+<w:ftr xmlns:wpc="http://schemas.microsoft.com/office/word/2010/wordprocessingCanvas" xmlns:mc="http://schemas.openxmlformats.org/markup-compatibility/2006" xmlns:o="urn:schemas-microsoft-com:office:office" xmlns:r="http://schemas.openxmlformats.org/officeDocument/2006/relationships" xmlns:m="http://schemas.openxmlformats.org/officeDocument/2006/math" xmlns:v="urn:schemas-microsoft-com:vml" xmlns:wp14="http://schemas.microsoft.com/office/word/2010/wordprocessingDrawing" xmlns:wp="http://schemas.openxmlformats.org/drawingml/2006/wordprocessingDrawing" xmlns:w10="urn:schemas-microsoft-com:office:word" xmlns:w="http://schemas.openxmlformats.org/wordprocessingml/2006/main" xmlns:w14="http://schemas.microsoft.com/office/word/2010/wordml" xmlns:wpg="http://schemas.microsoft.com/office/word/2010/wordprocessingGroup" xmlns:wpi="http://schemas.microsoft.com/office/word/2010/wordprocessingInk" xmlns:wne="http://schemas.microsoft.com/office/word/2006/wordml" xmlns:wps="http://schemas.microsoft.com/office/word/2010/wordprocessingShape" mc:Ignorable="w14 wp14">
   <w:p>
     <w:pPr>
       <w:jc w:val="center"/>
@@ -8685,7 +8730,7 @@
 </file>
 
 <file path=word/footnotes.xml><?xml version="1.0" encoding="utf-8"?>
-<w:footnotes xmlns:wpc="http://schemas.microsoft.com/office/word/2010/wordprocessingCanvas" xmlns:cx="http://schemas.microsoft.com/office/drawing/2014/chartex" xmlns:cx1="http://schemas.microsoft.com/office/drawing/2015/9/8/chartex" xmlns:cx2="http://schemas.microsoft.com/office/drawing/2015/10/21/chartex" xmlns:cx3="http://schemas.microsoft.com/office/drawing/2016/5/9/chartex" xmlns:cx4="http://schemas.microsoft.com/office/drawing/2016/5/10/chartex" xmlns:cx5="http://schemas.microsoft.com/office/drawing/2016/5/11/chartex" xmlns:cx6="http://schemas.microsoft.com/office/drawing/2016/5/12/chartex" xmlns:cx7="http://schemas.microsoft.com/office/drawing/2016/5/13/chartex" xmlns:cx8="http://schemas.microsoft.com/office/drawing/2016/5/14/chartex" xmlns:mc="http://schemas.openxmlformats.org/markup-compatibility/2006" xmlns:aink="http://schemas.microsoft.com/office/drawing/2016/ink" xmlns:am3d="http://schemas.microsoft.com/office/drawing/2017/model3d" xmlns:o="urn:schemas-microsoft-com:office:office" xmlns:r="http://schemas.openxmlformats.org/officeDocument/2006/relationships" xmlns:m="http://schemas.openxmlformats.org/officeDocument/2006/math" xmlns:v="urn:schemas-microsoft-com:vml" xmlns:wp14="http://schemas.microsoft.com/office/word/2010/wordprocessingDrawing" xmlns:wp="http://schemas.openxmlformats.org/drawingml/2006/wordprocessingDrawing" xmlns:w10="urn:schemas-microsoft-com:office:word" xmlns:w="http://schemas.openxmlformats.org/wordprocessingml/2006/main" xmlns:w14="http://schemas.microsoft.com/office/word/2010/wordml" xmlns:w15="http://schemas.microsoft.com/office/word/2012/wordml" xmlns:w16cex="http://schemas.microsoft.com/office/word/2018/wordml/cex" xmlns:w16cid="http://schemas.microsoft.com/office/word/2016/wordml/cid" xmlns:w16="http://schemas.microsoft.com/office/word/2018/wordml" xmlns:w16sdtdh="http://schemas.microsoft.com/office/word/2020/wordml/sdtdatahash" xmlns:w16se="http://schemas.microsoft.com/office/word/2015/wordml/symex" xmlns:wpg="http://schemas.microsoft.com/office/word/2010/wordprocessingGroup" xmlns:wpi="http://schemas.microsoft.com/office/word/2010/wordprocessingInk" xmlns:wne="http://schemas.microsoft.com/office/word/2006/wordml" xmlns:wps="http://schemas.microsoft.com/office/word/2010/wordprocessingShape" mc:Ignorable="w14 w15 w16se w16cid w16 w16cex w16sdtdh wp14">
+<w:footnotes xmlns:wpc="http://schemas.microsoft.com/office/word/2010/wordprocessingCanvas" xmlns:mc="http://schemas.openxmlformats.org/markup-compatibility/2006" xmlns:o="urn:schemas-microsoft-com:office:office" xmlns:r="http://schemas.openxmlformats.org/officeDocument/2006/relationships" xmlns:m="http://schemas.openxmlformats.org/officeDocument/2006/math" xmlns:v="urn:schemas-microsoft-com:vml" xmlns:wp14="http://schemas.microsoft.com/office/word/2010/wordprocessingDrawing" xmlns:wp="http://schemas.openxmlformats.org/drawingml/2006/wordprocessingDrawing" xmlns:w10="urn:schemas-microsoft-com:office:word" xmlns:w="http://schemas.openxmlformats.org/wordprocessingml/2006/main" xmlns:w14="http://schemas.microsoft.com/office/word/2010/wordml" xmlns:wpg="http://schemas.microsoft.com/office/word/2010/wordprocessingGroup" xmlns:wpi="http://schemas.microsoft.com/office/word/2010/wordprocessingInk" xmlns:wne="http://schemas.microsoft.com/office/word/2006/wordml" xmlns:wps="http://schemas.microsoft.com/office/word/2010/wordprocessingShape" mc:Ignorable="w14 wp14">
   <w:footnote w:type="separator" w:id="-1">
     <w:p>
       <w:r>
@@ -8722,24 +8767,47 @@
 </file>
 
 <file path=word/header1.xml><?xml version="1.0" encoding="utf-8"?>
-<w:hdr xmlns:wpc="http://schemas.microsoft.com/office/word/2010/wordprocessingCanvas" xmlns:cx="http://schemas.microsoft.com/office/drawing/2014/chartex" xmlns:cx1="http://schemas.microsoft.com/office/drawing/2015/9/8/chartex" xmlns:cx2="http://schemas.microsoft.com/office/drawing/2015/10/21/chartex" xmlns:cx3="http://schemas.microsoft.com/office/drawing/2016/5/9/chartex" xmlns:cx4="http://schemas.microsoft.com/office/drawing/2016/5/10/chartex" xmlns:cx5="http://schemas.microsoft.com/office/drawing/2016/5/11/chartex" xmlns:cx6="http://schemas.microsoft.com/office/drawing/2016/5/12/chartex" xmlns:cx7="http://schemas.microsoft.com/office/drawing/2016/5/13/chartex" xmlns:cx8="http://schemas.microsoft.com/office/drawing/2016/5/14/chartex" xmlns:mc="http://schemas.openxmlformats.org/markup-compatibility/2006" xmlns:aink="http://schemas.microsoft.com/office/drawing/2016/ink" xmlns:am3d="http://schemas.microsoft.com/office/drawing/2017/model3d" xmlns:o="urn:schemas-microsoft-com:office:office" xmlns:r="http://schemas.openxmlformats.org/officeDocument/2006/relationships" xmlns:m="http://schemas.openxmlformats.org/officeDocument/2006/math" xmlns:v="urn:schemas-microsoft-com:vml" xmlns:wp14="http://schemas.microsoft.com/office/word/2010/wordprocessingDrawing" xmlns:wp="http://schemas.openxmlformats.org/drawingml/2006/wordprocessingDrawing" xmlns:w10="urn:schemas-microsoft-com:office:word" xmlns:w="http://schemas.openxmlformats.org/wordprocessingml/2006/main" xmlns:w14="http://schemas.microsoft.com/office/word/2010/wordml" xmlns:w15="http://schemas.microsoft.com/office/word/2012/wordml" xmlns:w16cex="http://schemas.microsoft.com/office/word/2018/wordml/cex" xmlns:w16cid="http://schemas.microsoft.com/office/word/2016/wordml/cid" xmlns:w16="http://schemas.microsoft.com/office/word/2018/wordml" xmlns:w16sdtdh="http://schemas.microsoft.com/office/word/2020/wordml/sdtdatahash" xmlns:w16se="http://schemas.microsoft.com/office/word/2015/wordml/symex" xmlns:wpg="http://schemas.microsoft.com/office/word/2010/wordprocessingGroup" xmlns:wpi="http://schemas.microsoft.com/office/word/2010/wordprocessingInk" xmlns:wne="http://schemas.microsoft.com/office/word/2006/wordml" xmlns:wps="http://schemas.microsoft.com/office/word/2010/wordprocessingShape" mc:Ignorable="w14 w15 w16se w16cid w16 w16cex w16sdtdh wp14">
+<w:hdr xmlns:wpc="http://schemas.microsoft.com/office/word/2010/wordprocessingCanvas" xmlns:mc="http://schemas.openxmlformats.org/markup-compatibility/2006" xmlns:o="urn:schemas-microsoft-com:office:office" xmlns:r="http://schemas.openxmlformats.org/officeDocument/2006/relationships" xmlns:m="http://schemas.openxmlformats.org/officeDocument/2006/math" xmlns:v="urn:schemas-microsoft-com:vml" xmlns:wp14="http://schemas.microsoft.com/office/word/2010/wordprocessingDrawing" xmlns:wp="http://schemas.openxmlformats.org/drawingml/2006/wordprocessingDrawing" xmlns:w10="urn:schemas-microsoft-com:office:word" xmlns:w="http://schemas.openxmlformats.org/wordprocessingml/2006/main" xmlns:w14="http://schemas.microsoft.com/office/word/2010/wordml" xmlns:wpg="http://schemas.microsoft.com/office/word/2010/wordprocessingGroup" xmlns:wpi="http://schemas.microsoft.com/office/word/2010/wordprocessingInk" xmlns:wne="http://schemas.microsoft.com/office/word/2006/wordml" xmlns:wps="http://schemas.microsoft.com/office/word/2010/wordprocessingShape" mc:Ignorable="w14 wp14">
   <w:p>
-    <w:fldSimple w:instr=" TITLE   \* MERGEFORMAT ">
-      <w:r>
-        <w:t>Project Planning Procedure</w:t>
-      </w:r>
-    </w:fldSimple>
+    <w:r>
+      <w:fldChar w:fldCharType="begin"/>
+    </w:r>
+    <w:r>
+      <w:instrText xml:space="preserve"> TITLE   \* MERGEFORMAT </w:instrText>
+    </w:r>
+    <w:r>
+      <w:fldChar w:fldCharType="separate"/>
+    </w:r>
+    <w:r>
+      <w:t>Project Planning Procedure</w:t>
+    </w:r>
+    <w:r>
+      <w:fldChar w:fldCharType="end"/>
+    </w:r>
     <w:r>
       <w:br/>
     </w:r>
-    <w:fldSimple w:instr=" FILENAME   \* MERGEFORMAT ">
-      <w:r>
-        <w:rPr>
-          <w:noProof/>
-        </w:rPr>
-        <w:t>PRCD_PRJPLN.docx</w:t>
-      </w:r>
-    </w:fldSimple>
+    <w:r>
+      <w:fldChar w:fldCharType="begin"/>
+    </w:r>
+    <w:r>
+      <w:instrText xml:space="preserve"> FILENAME   \* MERGEFORMAT </w:instrText>
+    </w:r>
+    <w:r>
+      <w:fldChar w:fldCharType="separate"/>
+    </w:r>
+    <w:r>
+      <w:rPr>
+        <w:noProof/>
+      </w:rPr>
+      <w:t>PRCD_PRJPLN.docx</w:t>
+    </w:r>
+    <w:r>
+      <w:rPr>
+        <w:noProof/>
+      </w:rPr>
+      <w:fldChar w:fldCharType="end"/>
+    </w:r>
     <w:r>
       <w:t xml:space="preserve"> </w:t>
     </w:r>
@@ -8748,8 +8816,8 @@
 </file>
 
 <file path=word/numbering.xml><?xml version="1.0" encoding="utf-8"?>
-<w:numbering xmlns:wpc="http://schemas.microsoft.com/office/word/2010/wordprocessingCanvas" xmlns:cx="http://schemas.microsoft.com/office/drawing/2014/chartex" xmlns:cx1="http://schemas.microsoft.com/office/drawing/2015/9/8/chartex" xmlns:cx2="http://schemas.microsoft.com/office/drawing/2015/10/21/chartex" xmlns:cx3="http://schemas.microsoft.com/office/drawing/2016/5/9/chartex" xmlns:cx4="http://schemas.microsoft.com/office/drawing/2016/5/10/chartex" xmlns:cx5="http://schemas.microsoft.com/office/drawing/2016/5/11/chartex" xmlns:cx6="http://schemas.microsoft.com/office/drawing/2016/5/12/chartex" xmlns:cx7="http://schemas.microsoft.com/office/drawing/2016/5/13/chartex" xmlns:cx8="http://schemas.microsoft.com/office/drawing/2016/5/14/chartex" xmlns:mc="http://schemas.openxmlformats.org/markup-compatibility/2006" xmlns:aink="http://schemas.microsoft.com/office/drawing/2016/ink" xmlns:am3d="http://schemas.microsoft.com/office/drawing/2017/model3d" xmlns:o="urn:schemas-microsoft-com:office:office" xmlns:r="http://schemas.openxmlformats.org/officeDocument/2006/relationships" xmlns:m="http://schemas.openxmlformats.org/officeDocument/2006/math" xmlns:v="urn:schemas-microsoft-com:vml" xmlns:wp14="http://schemas.microsoft.com/office/word/2010/wordprocessingDrawing" xmlns:wp="http://schemas.openxmlformats.org/drawingml/2006/wordprocessingDrawing" xmlns:w10="urn:schemas-microsoft-com:office:word" xmlns:w="http://schemas.openxmlformats.org/wordprocessingml/2006/main" xmlns:w14="http://schemas.microsoft.com/office/word/2010/wordml" xmlns:w15="http://schemas.microsoft.com/office/word/2012/wordml" xmlns:w16cex="http://schemas.microsoft.com/office/word/2018/wordml/cex" xmlns:w16cid="http://schemas.microsoft.com/office/word/2016/wordml/cid" xmlns:w16="http://schemas.microsoft.com/office/word/2018/wordml" xmlns:w16sdtdh="http://schemas.microsoft.com/office/word/2020/wordml/sdtdatahash" xmlns:w16se="http://schemas.microsoft.com/office/word/2015/wordml/symex" xmlns:wpg="http://schemas.microsoft.com/office/word/2010/wordprocessingGroup" xmlns:wpi="http://schemas.microsoft.com/office/word/2010/wordprocessingInk" xmlns:wne="http://schemas.microsoft.com/office/word/2006/wordml" xmlns:wps="http://schemas.microsoft.com/office/word/2010/wordprocessingShape" mc:Ignorable="w14 w15 w16se w16cid w16 w16cex w16sdtdh wp14">
-  <w:abstractNum w:abstractNumId="0" w15:restartNumberingAfterBreak="0">
+<w:numbering xmlns:wpc="http://schemas.microsoft.com/office/word/2010/wordprocessingCanvas" xmlns:mc="http://schemas.openxmlformats.org/markup-compatibility/2006" xmlns:o="urn:schemas-microsoft-com:office:office" xmlns:r="http://schemas.openxmlformats.org/officeDocument/2006/relationships" xmlns:m="http://schemas.openxmlformats.org/officeDocument/2006/math" xmlns:v="urn:schemas-microsoft-com:vml" xmlns:wp14="http://schemas.microsoft.com/office/word/2010/wordprocessingDrawing" xmlns:wp="http://schemas.openxmlformats.org/drawingml/2006/wordprocessingDrawing" xmlns:w10="urn:schemas-microsoft-com:office:word" xmlns:w="http://schemas.openxmlformats.org/wordprocessingml/2006/main" xmlns:w14="http://schemas.microsoft.com/office/word/2010/wordml" xmlns:wpg="http://schemas.microsoft.com/office/word/2010/wordprocessingGroup" xmlns:wpi="http://schemas.microsoft.com/office/word/2010/wordprocessingInk" xmlns:wne="http://schemas.microsoft.com/office/word/2006/wordml" xmlns:wps="http://schemas.microsoft.com/office/word/2010/wordprocessingShape" mc:Ignorable="w14 wp14">
+  <w:abstractNum w:abstractNumId="0">
     <w:nsid w:val="00056875"/>
     <w:multiLevelType w:val="multilevel"/>
     <w:tmpl w:val="A844DD2C"/>
@@ -8838,7 +8906,7 @@
       </w:pPr>
     </w:lvl>
   </w:abstractNum>
-  <w:abstractNum w:abstractNumId="1" w15:restartNumberingAfterBreak="0">
+  <w:abstractNum w:abstractNumId="1">
     <w:nsid w:val="06412760"/>
     <w:multiLevelType w:val="hybridMultilevel"/>
     <w:tmpl w:val="85FA340A"/>
@@ -8951,7 +9019,7 @@
       </w:rPr>
     </w:lvl>
   </w:abstractNum>
-  <w:abstractNum w:abstractNumId="2" w15:restartNumberingAfterBreak="0">
+  <w:abstractNum w:abstractNumId="2">
     <w:nsid w:val="1D796653"/>
     <w:multiLevelType w:val="hybridMultilevel"/>
     <w:tmpl w:val="12824CFA"/>
@@ -9064,7 +9132,7 @@
       </w:rPr>
     </w:lvl>
   </w:abstractNum>
-  <w:abstractNum w:abstractNumId="3" w15:restartNumberingAfterBreak="0">
+  <w:abstractNum w:abstractNumId="3">
     <w:nsid w:val="28127696"/>
     <w:multiLevelType w:val="hybridMultilevel"/>
     <w:tmpl w:val="357E7500"/>
@@ -9177,7 +9245,7 @@
       </w:rPr>
     </w:lvl>
   </w:abstractNum>
-  <w:abstractNum w:abstractNumId="4" w15:restartNumberingAfterBreak="0">
+  <w:abstractNum w:abstractNumId="4">
     <w:nsid w:val="31BE7962"/>
     <w:multiLevelType w:val="hybridMultilevel"/>
     <w:tmpl w:val="EB940A78"/>
@@ -9290,7 +9358,7 @@
       </w:rPr>
     </w:lvl>
   </w:abstractNum>
-  <w:abstractNum w:abstractNumId="5" w15:restartNumberingAfterBreak="0">
+  <w:abstractNum w:abstractNumId="5">
     <w:nsid w:val="33557F14"/>
     <w:multiLevelType w:val="hybridMultilevel"/>
     <w:tmpl w:val="D6E0C666"/>
@@ -9403,7 +9471,7 @@
       </w:rPr>
     </w:lvl>
   </w:abstractNum>
-  <w:abstractNum w:abstractNumId="6" w15:restartNumberingAfterBreak="0">
+  <w:abstractNum w:abstractNumId="6">
     <w:nsid w:val="397617D7"/>
     <w:multiLevelType w:val="multilevel"/>
     <w:tmpl w:val="C39A9ADE"/>
@@ -9495,7 +9563,7 @@
       </w:pPr>
     </w:lvl>
   </w:abstractNum>
-  <w:abstractNum w:abstractNumId="7" w15:restartNumberingAfterBreak="0">
+  <w:abstractNum w:abstractNumId="7">
     <w:nsid w:val="406226D9"/>
     <w:multiLevelType w:val="hybridMultilevel"/>
     <w:tmpl w:val="CEE6C912"/>
@@ -9608,7 +9676,7 @@
       </w:rPr>
     </w:lvl>
   </w:abstractNum>
-  <w:abstractNum w:abstractNumId="8" w15:restartNumberingAfterBreak="0">
+  <w:abstractNum w:abstractNumId="8">
     <w:nsid w:val="42C12161"/>
     <w:multiLevelType w:val="hybridMultilevel"/>
     <w:tmpl w:val="E3189114"/>
@@ -9700,7 +9768,7 @@
       </w:pPr>
     </w:lvl>
   </w:abstractNum>
-  <w:abstractNum w:abstractNumId="9" w15:restartNumberingAfterBreak="0">
+  <w:abstractNum w:abstractNumId="9">
     <w:nsid w:val="44BC19C8"/>
     <w:multiLevelType w:val="hybridMultilevel"/>
     <w:tmpl w:val="8DDE0BDA"/>
@@ -9813,7 +9881,7 @@
       </w:rPr>
     </w:lvl>
   </w:abstractNum>
-  <w:abstractNum w:abstractNumId="10" w15:restartNumberingAfterBreak="0">
+  <w:abstractNum w:abstractNumId="10">
     <w:nsid w:val="4BCF0DFD"/>
     <w:multiLevelType w:val="hybridMultilevel"/>
     <w:tmpl w:val="59A80E94"/>
@@ -9902,7 +9970,7 @@
       </w:pPr>
     </w:lvl>
   </w:abstractNum>
-  <w:abstractNum w:abstractNumId="11" w15:restartNumberingAfterBreak="0">
+  <w:abstractNum w:abstractNumId="11">
     <w:nsid w:val="4DE756C3"/>
     <w:multiLevelType w:val="singleLevel"/>
     <w:tmpl w:val="7C02D048"/>
@@ -9925,7 +9993,7 @@
       </w:rPr>
     </w:lvl>
   </w:abstractNum>
-  <w:abstractNum w:abstractNumId="12" w15:restartNumberingAfterBreak="0">
+  <w:abstractNum w:abstractNumId="12">
     <w:nsid w:val="55F72F16"/>
     <w:multiLevelType w:val="hybridMultilevel"/>
     <w:tmpl w:val="30B4CB4A"/>
@@ -10038,7 +10106,7 @@
       </w:rPr>
     </w:lvl>
   </w:abstractNum>
-  <w:abstractNum w:abstractNumId="13" w15:restartNumberingAfterBreak="0">
+  <w:abstractNum w:abstractNumId="13">
     <w:nsid w:val="5A552BB0"/>
     <w:multiLevelType w:val="hybridMultilevel"/>
     <w:tmpl w:val="92D6AC2A"/>
@@ -10151,7 +10219,7 @@
       </w:rPr>
     </w:lvl>
   </w:abstractNum>
-  <w:abstractNum w:abstractNumId="14" w15:restartNumberingAfterBreak="0">
+  <w:abstractNum w:abstractNumId="14">
     <w:nsid w:val="5B6455E5"/>
     <w:multiLevelType w:val="hybridMultilevel"/>
     <w:tmpl w:val="9A5C4FAA"/>
@@ -10240,7 +10308,7 @@
       </w:pPr>
     </w:lvl>
   </w:abstractNum>
-  <w:abstractNum w:abstractNumId="15" w15:restartNumberingAfterBreak="0">
+  <w:abstractNum w:abstractNumId="15">
     <w:nsid w:val="5FAD2B9B"/>
     <w:multiLevelType w:val="hybridMultilevel"/>
     <w:tmpl w:val="0E8EB0AC"/>
@@ -10353,7 +10421,7 @@
       </w:rPr>
     </w:lvl>
   </w:abstractNum>
-  <w:abstractNum w:abstractNumId="16" w15:restartNumberingAfterBreak="0">
+  <w:abstractNum w:abstractNumId="16">
     <w:nsid w:val="64A30FF8"/>
     <w:multiLevelType w:val="hybridMultilevel"/>
     <w:tmpl w:val="925675A6"/>
@@ -10466,7 +10534,7 @@
       </w:rPr>
     </w:lvl>
   </w:abstractNum>
-  <w:abstractNum w:abstractNumId="17" w15:restartNumberingAfterBreak="0">
+  <w:abstractNum w:abstractNumId="17">
     <w:nsid w:val="67880910"/>
     <w:multiLevelType w:val="singleLevel"/>
     <w:tmpl w:val="39D28B10"/>
@@ -10484,7 +10552,7 @@
       </w:pPr>
     </w:lvl>
   </w:abstractNum>
-  <w:abstractNum w:abstractNumId="18" w15:restartNumberingAfterBreak="0">
+  <w:abstractNum w:abstractNumId="18">
     <w:nsid w:val="68572347"/>
     <w:multiLevelType w:val="hybridMultilevel"/>
     <w:tmpl w:val="060C646C"/>
@@ -10597,7 +10665,7 @@
       </w:rPr>
     </w:lvl>
   </w:abstractNum>
-  <w:abstractNum w:abstractNumId="19" w15:restartNumberingAfterBreak="0">
+  <w:abstractNum w:abstractNumId="19">
     <w:nsid w:val="6A9101A2"/>
     <w:multiLevelType w:val="hybridMultilevel"/>
     <w:tmpl w:val="AD74C2CC"/>
@@ -10683,7 +10751,7 @@
       </w:pPr>
     </w:lvl>
   </w:abstractNum>
-  <w:abstractNum w:abstractNumId="20" w15:restartNumberingAfterBreak="0">
+  <w:abstractNum w:abstractNumId="20">
     <w:nsid w:val="7A2D7201"/>
     <w:multiLevelType w:val="multilevel"/>
     <w:tmpl w:val="B190508E"/>
@@ -10772,67 +10840,67 @@
       </w:pPr>
     </w:lvl>
   </w:abstractNum>
-  <w:num w:numId="1" w16cid:durableId="20858692">
+  <w:num w:numId="1">
     <w:abstractNumId w:val="17"/>
   </w:num>
-  <w:num w:numId="2" w16cid:durableId="1186140831">
+  <w:num w:numId="2">
     <w:abstractNumId w:val="7"/>
   </w:num>
-  <w:num w:numId="3" w16cid:durableId="1417283825">
+  <w:num w:numId="3">
     <w:abstractNumId w:val="11"/>
   </w:num>
-  <w:num w:numId="4" w16cid:durableId="1347751176">
+  <w:num w:numId="4">
     <w:abstractNumId w:val="18"/>
   </w:num>
-  <w:num w:numId="5" w16cid:durableId="1573198422">
+  <w:num w:numId="5">
     <w:abstractNumId w:val="6"/>
   </w:num>
-  <w:num w:numId="6" w16cid:durableId="1019160127">
+  <w:num w:numId="6">
     <w:abstractNumId w:val="20"/>
   </w:num>
-  <w:num w:numId="7" w16cid:durableId="1400128325">
+  <w:num w:numId="7">
     <w:abstractNumId w:val="8"/>
   </w:num>
-  <w:num w:numId="8" w16cid:durableId="1663007403">
+  <w:num w:numId="8">
     <w:abstractNumId w:val="5"/>
   </w:num>
-  <w:num w:numId="9" w16cid:durableId="808059838">
+  <w:num w:numId="9">
     <w:abstractNumId w:val="1"/>
   </w:num>
-  <w:num w:numId="10" w16cid:durableId="1731927525">
+  <w:num w:numId="10">
     <w:abstractNumId w:val="15"/>
   </w:num>
-  <w:num w:numId="11" w16cid:durableId="1899701994">
+  <w:num w:numId="11">
     <w:abstractNumId w:val="4"/>
   </w:num>
-  <w:num w:numId="12" w16cid:durableId="504513206">
+  <w:num w:numId="12">
     <w:abstractNumId w:val="12"/>
   </w:num>
-  <w:num w:numId="13" w16cid:durableId="1817405605">
+  <w:num w:numId="13">
     <w:abstractNumId w:val="9"/>
   </w:num>
-  <w:num w:numId="14" w16cid:durableId="103312766">
+  <w:num w:numId="14">
     <w:abstractNumId w:val="16"/>
   </w:num>
-  <w:num w:numId="15" w16cid:durableId="711927297">
+  <w:num w:numId="15">
     <w:abstractNumId w:val="3"/>
   </w:num>
-  <w:num w:numId="16" w16cid:durableId="1142842336">
+  <w:num w:numId="16">
     <w:abstractNumId w:val="13"/>
   </w:num>
-  <w:num w:numId="17" w16cid:durableId="95298936">
+  <w:num w:numId="17">
     <w:abstractNumId w:val="2"/>
   </w:num>
-  <w:num w:numId="18" w16cid:durableId="1026911189">
+  <w:num w:numId="18">
     <w:abstractNumId w:val="14"/>
   </w:num>
-  <w:num w:numId="19" w16cid:durableId="2060201898">
+  <w:num w:numId="19">
     <w:abstractNumId w:val="19"/>
   </w:num>
-  <w:num w:numId="20" w16cid:durableId="353191264">
+  <w:num w:numId="20">
     <w:abstractNumId w:val="10"/>
   </w:num>
-  <w:num w:numId="21" w16cid:durableId="147720464">
+  <w:num w:numId="21">
     <w:abstractNumId w:val="0"/>
   </w:num>
   <w:numIdMacAtCleanup w:val="14"/>
@@ -10848,7 +10916,7 @@
 </file>
 
 <file path=word/styles.xml><?xml version="1.0" encoding="utf-8"?>
-<w:styles xmlns:mc="http://schemas.openxmlformats.org/markup-compatibility/2006" xmlns:r="http://schemas.openxmlformats.org/officeDocument/2006/relationships" xmlns:w="http://schemas.openxmlformats.org/wordprocessingml/2006/main" xmlns:w14="http://schemas.microsoft.com/office/word/2010/wordml" xmlns:w15="http://schemas.microsoft.com/office/word/2012/wordml" xmlns:w16cex="http://schemas.microsoft.com/office/word/2018/wordml/cex" xmlns:w16cid="http://schemas.microsoft.com/office/word/2016/wordml/cid" xmlns:w16="http://schemas.microsoft.com/office/word/2018/wordml" xmlns:w16sdtdh="http://schemas.microsoft.com/office/word/2020/wordml/sdtdatahash" xmlns:w16se="http://schemas.microsoft.com/office/word/2015/wordml/symex" mc:Ignorable="w14 w15 w16se w16cid w16 w16cex w16sdtdh">
+<w:styles xmlns:mc="http://schemas.openxmlformats.org/markup-compatibility/2006" xmlns:r="http://schemas.openxmlformats.org/officeDocument/2006/relationships" xmlns:w="http://schemas.openxmlformats.org/wordprocessingml/2006/main" xmlns:w14="http://schemas.microsoft.com/office/word/2010/wordml" mc:Ignorable="w14">
   <w:docDefaults>
     <w:rPrDefault>
       <w:rPr>
@@ -10858,383 +10926,146 @@
     </w:rPrDefault>
     <w:pPrDefault/>
   </w:docDefaults>
-  <w:latentStyles w:defLockedState="0" w:defUIPriority="99" w:defSemiHidden="0" w:defUnhideWhenUsed="0" w:defQFormat="0" w:count="376">
-    <w:lsdException w:name="Normal" w:uiPriority="0" w:qFormat="1"/>
-    <w:lsdException w:name="heading 1" w:uiPriority="9" w:qFormat="1"/>
-    <w:lsdException w:name="heading 2" w:uiPriority="9" w:qFormat="1"/>
-    <w:lsdException w:name="heading 3" w:uiPriority="9" w:qFormat="1"/>
-    <w:lsdException w:name="heading 4" w:semiHidden="1" w:uiPriority="9" w:unhideWhenUsed="1" w:qFormat="1"/>
-    <w:lsdException w:name="heading 5" w:semiHidden="1" w:uiPriority="9" w:unhideWhenUsed="1" w:qFormat="1"/>
-    <w:lsdException w:name="heading 6" w:semiHidden="1" w:uiPriority="9" w:unhideWhenUsed="1" w:qFormat="1"/>
-    <w:lsdException w:name="heading 7" w:semiHidden="1" w:uiPriority="9" w:unhideWhenUsed="1" w:qFormat="1"/>
-    <w:lsdException w:name="heading 8" w:semiHidden="1" w:uiPriority="9" w:unhideWhenUsed="1" w:qFormat="1"/>
-    <w:lsdException w:name="heading 9" w:semiHidden="1" w:uiPriority="9" w:unhideWhenUsed="1" w:qFormat="1"/>
-    <w:lsdException w:name="index 1" w:semiHidden="1" w:unhideWhenUsed="1"/>
-    <w:lsdException w:name="index 2" w:semiHidden="1" w:unhideWhenUsed="1"/>
-    <w:lsdException w:name="index 3" w:semiHidden="1" w:unhideWhenUsed="1"/>
-    <w:lsdException w:name="index 4" w:semiHidden="1" w:unhideWhenUsed="1"/>
-    <w:lsdException w:name="index 5" w:semiHidden="1" w:unhideWhenUsed="1"/>
-    <w:lsdException w:name="index 6" w:semiHidden="1" w:unhideWhenUsed="1"/>
-    <w:lsdException w:name="index 7" w:semiHidden="1" w:unhideWhenUsed="1"/>
-    <w:lsdException w:name="index 8" w:semiHidden="1" w:unhideWhenUsed="1"/>
-    <w:lsdException w:name="index 9" w:semiHidden="1" w:unhideWhenUsed="1"/>
-    <w:lsdException w:name="toc 1" w:semiHidden="1" w:uiPriority="39" w:unhideWhenUsed="1"/>
-    <w:lsdException w:name="toc 2" w:semiHidden="1" w:uiPriority="39" w:unhideWhenUsed="1"/>
-    <w:lsdException w:name="toc 3" w:semiHidden="1" w:uiPriority="39" w:unhideWhenUsed="1"/>
-    <w:lsdException w:name="toc 4" w:semiHidden="1" w:uiPriority="39" w:unhideWhenUsed="1"/>
-    <w:lsdException w:name="toc 5" w:semiHidden="1" w:uiPriority="39" w:unhideWhenUsed="1"/>
-    <w:lsdException w:name="toc 6" w:semiHidden="1" w:uiPriority="39" w:unhideWhenUsed="1"/>
-    <w:lsdException w:name="toc 7" w:semiHidden="1" w:uiPriority="39" w:unhideWhenUsed="1"/>
-    <w:lsdException w:name="toc 8" w:semiHidden="1" w:uiPriority="39" w:unhideWhenUsed="1"/>
-    <w:lsdException w:name="toc 9" w:semiHidden="1" w:uiPriority="39" w:unhideWhenUsed="1"/>
-    <w:lsdException w:name="Normal Indent" w:semiHidden="1" w:unhideWhenUsed="1"/>
-    <w:lsdException w:name="footnote text" w:semiHidden="1" w:unhideWhenUsed="1"/>
-    <w:lsdException w:name="annotation text" w:semiHidden="1" w:unhideWhenUsed="1"/>
-    <w:lsdException w:name="header" w:semiHidden="1" w:uiPriority="0" w:unhideWhenUsed="1"/>
-    <w:lsdException w:name="footer" w:semiHidden="1" w:unhideWhenUsed="1"/>
-    <w:lsdException w:name="index heading" w:semiHidden="1" w:unhideWhenUsed="1"/>
-    <w:lsdException w:name="caption" w:semiHidden="1" w:uiPriority="35" w:unhideWhenUsed="1" w:qFormat="1"/>
-    <w:lsdException w:name="table of figures" w:semiHidden="1" w:unhideWhenUsed="1"/>
-    <w:lsdException w:name="envelope address" w:semiHidden="1" w:unhideWhenUsed="1"/>
-    <w:lsdException w:name="envelope return" w:semiHidden="1" w:unhideWhenUsed="1"/>
-    <w:lsdException w:name="footnote reference" w:semiHidden="1" w:unhideWhenUsed="1"/>
-    <w:lsdException w:name="annotation reference" w:semiHidden="1" w:unhideWhenUsed="1"/>
-    <w:lsdException w:name="line number" w:semiHidden="1" w:unhideWhenUsed="1"/>
-    <w:lsdException w:name="page number" w:semiHidden="1" w:unhideWhenUsed="1"/>
-    <w:lsdException w:name="endnote reference" w:semiHidden="1" w:unhideWhenUsed="1"/>
-    <w:lsdException w:name="endnote text" w:semiHidden="1" w:unhideWhenUsed="1"/>
-    <w:lsdException w:name="table of authorities" w:semiHidden="1" w:unhideWhenUsed="1"/>
-    <w:lsdException w:name="macro" w:semiHidden="1" w:unhideWhenUsed="1"/>
-    <w:lsdException w:name="toa heading" w:semiHidden="1" w:unhideWhenUsed="1"/>
-    <w:lsdException w:name="List" w:semiHidden="1" w:unhideWhenUsed="1"/>
-    <w:lsdException w:name="List Bullet" w:semiHidden="1" w:unhideWhenUsed="1"/>
-    <w:lsdException w:name="List Number" w:semiHidden="1" w:unhideWhenUsed="1"/>
-    <w:lsdException w:name="List 2" w:semiHidden="1" w:unhideWhenUsed="1"/>
-    <w:lsdException w:name="List 3" w:semiHidden="1" w:unhideWhenUsed="1"/>
-    <w:lsdException w:name="List 4" w:semiHidden="1" w:unhideWhenUsed="1"/>
-    <w:lsdException w:name="List 5" w:semiHidden="1" w:unhideWhenUsed="1"/>
-    <w:lsdException w:name="List Bullet 2" w:semiHidden="1" w:unhideWhenUsed="1"/>
-    <w:lsdException w:name="List Bullet 3" w:semiHidden="1" w:unhideWhenUsed="1"/>
-    <w:lsdException w:name="List Bullet 4" w:semiHidden="1" w:unhideWhenUsed="1"/>
-    <w:lsdException w:name="List Bullet 5" w:semiHidden="1" w:unhideWhenUsed="1"/>
-    <w:lsdException w:name="List Number 2" w:semiHidden="1" w:unhideWhenUsed="1"/>
-    <w:lsdException w:name="List Number 3" w:semiHidden="1" w:unhideWhenUsed="1"/>
-    <w:lsdException w:name="List Number 4" w:semiHidden="1" w:unhideWhenUsed="1"/>
-    <w:lsdException w:name="List Number 5" w:semiHidden="1" w:unhideWhenUsed="1"/>
-    <w:lsdException w:name="Title" w:uiPriority="10" w:qFormat="1"/>
-    <w:lsdException w:name="Closing" w:semiHidden="1" w:unhideWhenUsed="1"/>
-    <w:lsdException w:name="Signature" w:semiHidden="1" w:unhideWhenUsed="1"/>
-    <w:lsdException w:name="Default Paragraph Font" w:semiHidden="1" w:uiPriority="1" w:unhideWhenUsed="1"/>
-    <w:lsdException w:name="Body Text" w:semiHidden="1" w:unhideWhenUsed="1"/>
-    <w:lsdException w:name="Body Text Indent" w:semiHidden="1" w:unhideWhenUsed="1"/>
-    <w:lsdException w:name="List Continue" w:semiHidden="1" w:unhideWhenUsed="1"/>
-    <w:lsdException w:name="List Continue 2" w:semiHidden="1" w:unhideWhenUsed="1"/>
-    <w:lsdException w:name="List Continue 3" w:semiHidden="1" w:unhideWhenUsed="1"/>
-    <w:lsdException w:name="List Continue 4" w:semiHidden="1" w:unhideWhenUsed="1"/>
-    <w:lsdException w:name="List Continue 5" w:semiHidden="1" w:unhideWhenUsed="1"/>
-    <w:lsdException w:name="Message Header" w:semiHidden="1" w:unhideWhenUsed="1"/>
-    <w:lsdException w:name="Subtitle" w:uiPriority="11" w:qFormat="1"/>
-    <w:lsdException w:name="Salutation" w:semiHidden="1" w:unhideWhenUsed="1"/>
-    <w:lsdException w:name="Date" w:semiHidden="1" w:unhideWhenUsed="1"/>
-    <w:lsdException w:name="Body Text First Indent" w:semiHidden="1" w:unhideWhenUsed="1"/>
-    <w:lsdException w:name="Body Text First Indent 2" w:semiHidden="1" w:unhideWhenUsed="1"/>
-    <w:lsdException w:name="Note Heading" w:semiHidden="1" w:unhideWhenUsed="1"/>
-    <w:lsdException w:name="Body Text 2" w:semiHidden="1" w:unhideWhenUsed="1"/>
-    <w:lsdException w:name="Body Text 3" w:semiHidden="1" w:unhideWhenUsed="1"/>
-    <w:lsdException w:name="Body Text Indent 2" w:semiHidden="1" w:unhideWhenUsed="1"/>
-    <w:lsdException w:name="Body Text Indent 3" w:semiHidden="1" w:unhideWhenUsed="1"/>
-    <w:lsdException w:name="Block Text" w:semiHidden="1" w:unhideWhenUsed="1"/>
-    <w:lsdException w:name="Hyperlink" w:semiHidden="1" w:unhideWhenUsed="1"/>
-    <w:lsdException w:name="FollowedHyperlink" w:semiHidden="1" w:unhideWhenUsed="1"/>
-    <w:lsdException w:name="Strong" w:uiPriority="22" w:qFormat="1"/>
-    <w:lsdException w:name="Emphasis" w:uiPriority="20" w:qFormat="1"/>
-    <w:lsdException w:name="Document Map" w:semiHidden="1" w:unhideWhenUsed="1"/>
-    <w:lsdException w:name="Plain Text" w:semiHidden="1" w:unhideWhenUsed="1"/>
-    <w:lsdException w:name="E-mail Signature" w:semiHidden="1" w:unhideWhenUsed="1"/>
-    <w:lsdException w:name="HTML Top of Form" w:semiHidden="1" w:unhideWhenUsed="1"/>
-    <w:lsdException w:name="HTML Bottom of Form" w:semiHidden="1" w:unhideWhenUsed="1"/>
-    <w:lsdException w:name="Normal (Web)" w:semiHidden="1" w:unhideWhenUsed="1"/>
-    <w:lsdException w:name="HTML Acronym" w:semiHidden="1" w:unhideWhenUsed="1"/>
-    <w:lsdException w:name="HTML Address" w:semiHidden="1" w:unhideWhenUsed="1"/>
-    <w:lsdException w:name="HTML Cite" w:semiHidden="1" w:unhideWhenUsed="1"/>
-    <w:lsdException w:name="HTML Code" w:semiHidden="1" w:unhideWhenUsed="1"/>
-    <w:lsdException w:name="HTML Definition" w:semiHidden="1" w:unhideWhenUsed="1"/>
-    <w:lsdException w:name="HTML Keyboard" w:semiHidden="1" w:unhideWhenUsed="1"/>
-    <w:lsdException w:name="HTML Preformatted" w:semiHidden="1" w:unhideWhenUsed="1"/>
-    <w:lsdException w:name="HTML Sample" w:semiHidden="1" w:unhideWhenUsed="1"/>
-    <w:lsdException w:name="HTML Typewriter" w:semiHidden="1" w:unhideWhenUsed="1"/>
-    <w:lsdException w:name="HTML Variable" w:semiHidden="1" w:unhideWhenUsed="1"/>
-    <w:lsdException w:name="Normal Table" w:semiHidden="1" w:unhideWhenUsed="1"/>
-    <w:lsdException w:name="annotation subject" w:semiHidden="1" w:unhideWhenUsed="1"/>
-    <w:lsdException w:name="No List" w:semiHidden="1" w:unhideWhenUsed="1"/>
-    <w:lsdException w:name="Outline List 1" w:semiHidden="1" w:unhideWhenUsed="1"/>
-    <w:lsdException w:name="Outline List 2" w:semiHidden="1" w:unhideWhenUsed="1"/>
-    <w:lsdException w:name="Outline List 3" w:semiHidden="1" w:unhideWhenUsed="1"/>
-    <w:lsdException w:name="Table Simple 1" w:semiHidden="1" w:unhideWhenUsed="1"/>
-    <w:lsdException w:name="Table Simple 2" w:semiHidden="1" w:unhideWhenUsed="1"/>
-    <w:lsdException w:name="Table Simple 3" w:semiHidden="1" w:unhideWhenUsed="1"/>
-    <w:lsdException w:name="Table Classic 1" w:semiHidden="1" w:unhideWhenUsed="1"/>
-    <w:lsdException w:name="Table Classic 2" w:semiHidden="1" w:unhideWhenUsed="1"/>
-    <w:lsdException w:name="Table Classic 3" w:semiHidden="1" w:unhideWhenUsed="1"/>
-    <w:lsdException w:name="Table Classic 4" w:semiHidden="1" w:unhideWhenUsed="1"/>
-    <w:lsdException w:name="Table Colorful 1" w:semiHidden="1" w:unhideWhenUsed="1"/>
-    <w:lsdException w:name="Table Colorful 2" w:semiHidden="1" w:unhideWhenUsed="1"/>
-    <w:lsdException w:name="Table Colorful 3" w:semiHidden="1" w:unhideWhenUsed="1"/>
-    <w:lsdException w:name="Table Columns 1" w:semiHidden="1" w:unhideWhenUsed="1"/>
-    <w:lsdException w:name="Table Columns 2" w:semiHidden="1" w:unhideWhenUsed="1"/>
-    <w:lsdException w:name="Table Columns 3" w:semiHidden="1" w:unhideWhenUsed="1"/>
-    <w:lsdException w:name="Table Columns 4" w:semiHidden="1" w:unhideWhenUsed="1"/>
-    <w:lsdException w:name="Table Columns 5" w:semiHidden="1" w:unhideWhenUsed="1"/>
-    <w:lsdException w:name="Table Grid 1" w:semiHidden="1" w:unhideWhenUsed="1"/>
-    <w:lsdException w:name="Table Grid 2" w:semiHidden="1" w:unhideWhenUsed="1"/>
-    <w:lsdException w:name="Table Grid 3" w:semiHidden="1" w:unhideWhenUsed="1"/>
-    <w:lsdException w:name="Table Grid 4" w:semiHidden="1" w:unhideWhenUsed="1"/>
-    <w:lsdException w:name="Table Grid 5" w:semiHidden="1" w:unhideWhenUsed="1"/>
-    <w:lsdException w:name="Table Grid 6" w:semiHidden="1" w:unhideWhenUsed="1"/>
-    <w:lsdException w:name="Table Grid 7" w:semiHidden="1" w:unhideWhenUsed="1"/>
-    <w:lsdException w:name="Table Grid 8" w:semiHidden="1" w:unhideWhenUsed="1"/>
-    <w:lsdException w:name="Table List 1" w:semiHidden="1" w:unhideWhenUsed="1"/>
-    <w:lsdException w:name="Table List 2" w:semiHidden="1" w:unhideWhenUsed="1"/>
-    <w:lsdException w:name="Table List 3" w:semiHidden="1" w:unhideWhenUsed="1"/>
-    <w:lsdException w:name="Table List 4" w:semiHidden="1" w:unhideWhenUsed="1"/>
-    <w:lsdException w:name="Table List 5" w:semiHidden="1" w:unhideWhenUsed="1"/>
-    <w:lsdException w:name="Table List 6" w:semiHidden="1" w:unhideWhenUsed="1"/>
-    <w:lsdException w:name="Table List 7" w:semiHidden="1" w:unhideWhenUsed="1"/>
-    <w:lsdException w:name="Table List 8" w:semiHidden="1" w:unhideWhenUsed="1"/>
-    <w:lsdException w:name="Table 3D effects 1" w:semiHidden="1" w:unhideWhenUsed="1"/>
-    <w:lsdException w:name="Table 3D effects 2" w:semiHidden="1" w:unhideWhenUsed="1"/>
-    <w:lsdException w:name="Table 3D effects 3" w:semiHidden="1" w:unhideWhenUsed="1"/>
-    <w:lsdException w:name="Table Contemporary" w:semiHidden="1" w:unhideWhenUsed="1"/>
-    <w:lsdException w:name="Table Elegant" w:semiHidden="1" w:unhideWhenUsed="1"/>
-    <w:lsdException w:name="Table Professional" w:semiHidden="1" w:unhideWhenUsed="1"/>
-    <w:lsdException w:name="Table Subtle 1" w:semiHidden="1" w:unhideWhenUsed="1"/>
-    <w:lsdException w:name="Table Subtle 2" w:semiHidden="1" w:unhideWhenUsed="1"/>
-    <w:lsdException w:name="Table Web 1" w:semiHidden="1" w:unhideWhenUsed="1"/>
-    <w:lsdException w:name="Table Web 2" w:semiHidden="1" w:unhideWhenUsed="1"/>
-    <w:lsdException w:name="Table Web 3" w:semiHidden="1" w:unhideWhenUsed="1"/>
-    <w:lsdException w:name="Balloon Text" w:semiHidden="1" w:uiPriority="0" w:unhideWhenUsed="1"/>
-    <w:lsdException w:name="Table Grid" w:uiPriority="59"/>
-    <w:lsdException w:name="Table Theme" w:semiHidden="1" w:unhideWhenUsed="1"/>
-    <w:lsdException w:name="Placeholder Text" w:semiHidden="1"/>
-    <w:lsdException w:name="No Spacing" w:uiPriority="1" w:qFormat="1"/>
-    <w:lsdException w:name="Light Shading" w:uiPriority="60"/>
-    <w:lsdException w:name="Light List" w:uiPriority="61"/>
-    <w:lsdException w:name="Light Grid" w:uiPriority="62"/>
-    <w:lsdException w:name="Medium Shading 1" w:uiPriority="63"/>
-    <w:lsdException w:name="Medium Shading 2" w:uiPriority="64"/>
-    <w:lsdException w:name="Medium List 1" w:uiPriority="65"/>
-    <w:lsdException w:name="Medium List 2" w:uiPriority="66"/>
-    <w:lsdException w:name="Medium Grid 1" w:uiPriority="67"/>
-    <w:lsdException w:name="Medium Grid 2" w:uiPriority="68"/>
-    <w:lsdException w:name="Medium Grid 3" w:uiPriority="69"/>
-    <w:lsdException w:name="Dark List" w:uiPriority="70"/>
-    <w:lsdException w:name="Colorful Shading" w:uiPriority="71"/>
-    <w:lsdException w:name="Colorful List" w:uiPriority="72"/>
-    <w:lsdException w:name="Colorful Grid" w:uiPriority="73"/>
-    <w:lsdException w:name="Light Shading Accent 1" w:uiPriority="60"/>
-    <w:lsdException w:name="Light List Accent 1" w:uiPriority="61"/>
-    <w:lsdException w:name="Light Grid Accent 1" w:uiPriority="62"/>
-    <w:lsdException w:name="Medium Shading 1 Accent 1" w:uiPriority="63"/>
-    <w:lsdException w:name="Medium Shading 2 Accent 1" w:uiPriority="64"/>
-    <w:lsdException w:name="Medium List 1 Accent 1" w:uiPriority="65"/>
-    <w:lsdException w:name="Revision" w:semiHidden="1"/>
-    <w:lsdException w:name="List Paragraph" w:uiPriority="34" w:qFormat="1"/>
-    <w:lsdException w:name="Quote" w:uiPriority="29" w:qFormat="1"/>
-    <w:lsdException w:name="Intense Quote" w:uiPriority="30" w:qFormat="1"/>
-    <w:lsdException w:name="Medium List 2 Accent 1" w:uiPriority="66"/>
-    <w:lsdException w:name="Medium Grid 1 Accent 1" w:uiPriority="67"/>
-    <w:lsdException w:name="Medium Grid 2 Accent 1" w:uiPriority="68"/>
-    <w:lsdException w:name="Medium Grid 3 Accent 1" w:uiPriority="69"/>
-    <w:lsdException w:name="Dark List Accent 1" w:uiPriority="70"/>
-    <w:lsdException w:name="Colorful Shading Accent 1" w:uiPriority="71"/>
-    <w:lsdException w:name="Colorful List Accent 1" w:uiPriority="72"/>
-    <w:lsdException w:name="Colorful Grid Accent 1" w:uiPriority="73"/>
-    <w:lsdException w:name="Light Shading Accent 2" w:uiPriority="60"/>
-    <w:lsdException w:name="Light List Accent 2" w:uiPriority="61"/>
-    <w:lsdException w:name="Light Grid Accent 2" w:uiPriority="62"/>
-    <w:lsdException w:name="Medium Shading 1 Accent 2" w:uiPriority="63"/>
-    <w:lsdException w:name="Medium Shading 2 Accent 2" w:uiPriority="64"/>
-    <w:lsdException w:name="Medium List 1 Accent 2" w:uiPriority="65"/>
-    <w:lsdException w:name="Medium List 2 Accent 2" w:uiPriority="66"/>
-    <w:lsdException w:name="Medium Grid 1 Accent 2" w:uiPriority="67"/>
-    <w:lsdException w:name="Medium Grid 2 Accent 2" w:uiPriority="68"/>
-    <w:lsdException w:name="Medium Grid 3 Accent 2" w:uiPriority="69"/>
-    <w:lsdException w:name="Dark List Accent 2" w:uiPriority="70"/>
-    <w:lsdException w:name="Colorful Shading Accent 2" w:uiPriority="71"/>
-    <w:lsdException w:name="Colorful List Accent 2" w:uiPriority="72"/>
-    <w:lsdException w:name="Colorful Grid Accent 2" w:uiPriority="73"/>
-    <w:lsdException w:name="Light Shading Accent 3" w:uiPriority="60"/>
-    <w:lsdException w:name="Light List Accent 3" w:uiPriority="61"/>
-    <w:lsdException w:name="Light Grid Accent 3" w:uiPriority="62"/>
-    <w:lsdException w:name="Medium Shading 1 Accent 3" w:uiPriority="63"/>
-    <w:lsdException w:name="Medium Shading 2 Accent 3" w:uiPriority="64"/>
-    <w:lsdException w:name="Medium List 1 Accent 3" w:uiPriority="65"/>
-    <w:lsdException w:name="Medium List 2 Accent 3" w:uiPriority="66"/>
-    <w:lsdException w:name="Medium Grid 1 Accent 3" w:uiPriority="67"/>
-    <w:lsdException w:name="Medium Grid 2 Accent 3" w:uiPriority="68"/>
-    <w:lsdException w:name="Medium Grid 3 Accent 3" w:uiPriority="69"/>
-    <w:lsdException w:name="Dark List Accent 3" w:uiPriority="70"/>
-    <w:lsdException w:name="Colorful Shading Accent 3" w:uiPriority="71"/>
-    <w:lsdException w:name="Colorful List Accent 3" w:uiPriority="72"/>
-    <w:lsdException w:name="Colorful Grid Accent 3" w:uiPriority="73"/>
-    <w:lsdException w:name="Light Shading Accent 4" w:uiPriority="60"/>
-    <w:lsdException w:name="Light List Accent 4" w:uiPriority="61"/>
-    <w:lsdException w:name="Light Grid Accent 4" w:uiPriority="62"/>
-    <w:lsdException w:name="Medium Shading 1 Accent 4" w:uiPriority="63"/>
-    <w:lsdException w:name="Medium Shading 2 Accent 4" w:uiPriority="64"/>
-    <w:lsdException w:name="Medium List 1 Accent 4" w:uiPriority="65"/>
-    <w:lsdException w:name="Medium List 2 Accent 4" w:uiPriority="66"/>
-    <w:lsdException w:name="Medium Grid 1 Accent 4" w:uiPriority="67"/>
-    <w:lsdException w:name="Medium Grid 2 Accent 4" w:uiPriority="68"/>
-    <w:lsdException w:name="Medium Grid 3 Accent 4" w:uiPriority="69"/>
-    <w:lsdException w:name="Dark List Accent 4" w:uiPriority="70"/>
-    <w:lsdException w:name="Colorful Shading Accent 4" w:uiPriority="71"/>
-    <w:lsdException w:name="Colorful List Accent 4" w:uiPriority="72"/>
-    <w:lsdException w:name="Colorful Grid Accent 4" w:uiPriority="73"/>
-    <w:lsdException w:name="Light Shading Accent 5" w:uiPriority="60"/>
-    <w:lsdException w:name="Light List Accent 5" w:uiPriority="61"/>
-    <w:lsdException w:name="Light Grid Accent 5" w:uiPriority="62"/>
-    <w:lsdException w:name="Medium Shading 1 Accent 5" w:uiPriority="63"/>
-    <w:lsdException w:name="Medium Shading 2 Accent 5" w:uiPriority="64"/>
-    <w:lsdException w:name="Medium List 1 Accent 5" w:uiPriority="65"/>
-    <w:lsdException w:name="Medium List 2 Accent 5" w:uiPriority="66"/>
-    <w:lsdException w:name="Medium Grid 1 Accent 5" w:uiPriority="67"/>
-    <w:lsdException w:name="Medium Grid 2 Accent 5" w:uiPriority="68"/>
-    <w:lsdException w:name="Medium Grid 3 Accent 5" w:uiPriority="69"/>
-    <w:lsdException w:name="Dark List Accent 5" w:uiPriority="70"/>
-    <w:lsdException w:name="Colorful Shading Accent 5" w:uiPriority="71"/>
-    <w:lsdException w:name="Colorful List Accent 5" w:uiPriority="72"/>
-    <w:lsdException w:name="Colorful Grid Accent 5" w:uiPriority="73"/>
-    <w:lsdException w:name="Light Shading Accent 6" w:uiPriority="60"/>
-    <w:lsdException w:name="Light List Accent 6" w:uiPriority="61"/>
-    <w:lsdException w:name="Light Grid Accent 6" w:uiPriority="62"/>
-    <w:lsdException w:name="Medium Shading 1 Accent 6" w:uiPriority="63"/>
-    <w:lsdException w:name="Medium Shading 2 Accent 6" w:uiPriority="64"/>
-    <w:lsdException w:name="Medium List 1 Accent 6" w:uiPriority="65"/>
-    <w:lsdException w:name="Medium List 2 Accent 6" w:uiPriority="66"/>
-    <w:lsdException w:name="Medium Grid 1 Accent 6" w:uiPriority="67"/>
-    <w:lsdException w:name="Medium Grid 2 Accent 6" w:uiPriority="68"/>
-    <w:lsdException w:name="Medium Grid 3 Accent 6" w:uiPriority="69"/>
-    <w:lsdException w:name="Dark List Accent 6" w:uiPriority="70"/>
-    <w:lsdException w:name="Colorful Shading Accent 6" w:uiPriority="71"/>
-    <w:lsdException w:name="Colorful List Accent 6" w:uiPriority="72"/>
-    <w:lsdException w:name="Colorful Grid Accent 6" w:uiPriority="73"/>
-    <w:lsdException w:name="Subtle Emphasis" w:uiPriority="19" w:qFormat="1"/>
-    <w:lsdException w:name="Intense Emphasis" w:uiPriority="21" w:qFormat="1"/>
-    <w:lsdException w:name="Subtle Reference" w:uiPriority="31" w:qFormat="1"/>
-    <w:lsdException w:name="Intense Reference" w:uiPriority="32" w:qFormat="1"/>
-    <w:lsdException w:name="Book Title" w:uiPriority="33" w:qFormat="1"/>
-    <w:lsdException w:name="Bibliography" w:semiHidden="1" w:uiPriority="37" w:unhideWhenUsed="1"/>
-    <w:lsdException w:name="TOC Heading" w:semiHidden="1" w:uiPriority="39" w:unhideWhenUsed="1" w:qFormat="1"/>
-    <w:lsdException w:name="Plain Table 1" w:uiPriority="41"/>
-    <w:lsdException w:name="Plain Table 2" w:uiPriority="42"/>
-    <w:lsdException w:name="Plain Table 3" w:uiPriority="43"/>
-    <w:lsdException w:name="Plain Table 4" w:uiPriority="44"/>
-    <w:lsdException w:name="Plain Table 5" w:uiPriority="45"/>
-    <w:lsdException w:name="Grid Table Light" w:uiPriority="40"/>
-    <w:lsdException w:name="Grid Table 1 Light" w:uiPriority="46"/>
-    <w:lsdException w:name="Grid Table 2" w:uiPriority="47"/>
-    <w:lsdException w:name="Grid Table 3" w:uiPriority="48"/>
-    <w:lsdException w:name="Grid Table 4" w:uiPriority="49"/>
-    <w:lsdException w:name="Grid Table 5 Dark" w:uiPriority="50"/>
-    <w:lsdException w:name="Grid Table 6 Colorful" w:uiPriority="51"/>
-    <w:lsdException w:name="Grid Table 7 Colorful" w:uiPriority="52"/>
-    <w:lsdException w:name="Grid Table 1 Light Accent 1" w:uiPriority="46"/>
-    <w:lsdException w:name="Grid Table 2 Accent 1" w:uiPriority="47"/>
-    <w:lsdException w:name="Grid Table 3 Accent 1" w:uiPriority="48"/>
-    <w:lsdException w:name="Grid Table 4 Accent 1" w:uiPriority="49"/>
-    <w:lsdException w:name="Grid Table 5 Dark Accent 1" w:uiPriority="50"/>
-    <w:lsdException w:name="Grid Table 6 Colorful Accent 1" w:uiPriority="51"/>
-    <w:lsdException w:name="Grid Table 7 Colorful Accent 1" w:uiPriority="52"/>
-    <w:lsdException w:name="Grid Table 1 Light Accent 2" w:uiPriority="46"/>
-    <w:lsdException w:name="Grid Table 2 Accent 2" w:uiPriority="47"/>
-    <w:lsdException w:name="Grid Table 3 Accent 2" w:uiPriority="48"/>
-    <w:lsdException w:name="Grid Table 4 Accent 2" w:uiPriority="49"/>
-    <w:lsdException w:name="Grid Table 5 Dark Accent 2" w:uiPriority="50"/>
-    <w:lsdException w:name="Grid Table 6 Colorful Accent 2" w:uiPriority="51"/>
-    <w:lsdException w:name="Grid Table 7 Colorful Accent 2" w:uiPriority="52"/>
-    <w:lsdException w:name="Grid Table 1 Light Accent 3" w:uiPriority="46"/>
-    <w:lsdException w:name="Grid Table 2 Accent 3" w:uiPriority="47"/>
-    <w:lsdException w:name="Grid Table 3 Accent 3" w:uiPriority="48"/>
-    <w:lsdException w:name="Grid Table 4 Accent 3" w:uiPriority="49"/>
-    <w:lsdException w:name="Grid Table 5 Dark Accent 3" w:uiPriority="50"/>
-    <w:lsdException w:name="Grid Table 6 Colorful Accent 3" w:uiPriority="51"/>
-    <w:lsdException w:name="Grid Table 7 Colorful Accent 3" w:uiPriority="52"/>
-    <w:lsdException w:name="Grid Table 1 Light Accent 4" w:uiPriority="46"/>
-    <w:lsdException w:name="Grid Table 2 Accent 4" w:uiPriority="47"/>
-    <w:lsdException w:name="Grid Table 3 Accent 4" w:uiPriority="48"/>
-    <w:lsdException w:name="Grid Table 4 Accent 4" w:uiPriority="49"/>
-    <w:lsdException w:name="Grid Table 5 Dark Accent 4" w:uiPriority="50"/>
-    <w:lsdException w:name="Grid Table 6 Colorful Accent 4" w:uiPriority="51"/>
-    <w:lsdException w:name="Grid Table 7 Colorful Accent 4" w:uiPriority="52"/>
-    <w:lsdException w:name="Grid Table 1 Light Accent 5" w:uiPriority="46"/>
-    <w:lsdException w:name="Grid Table 2 Accent 5" w:uiPriority="47"/>
-    <w:lsdException w:name="Grid Table 3 Accent 5" w:uiPriority="48"/>
-    <w:lsdException w:name="Grid Table 4 Accent 5" w:uiPriority="49"/>
-    <w:lsdException w:name="Grid Table 5 Dark Accent 5" w:uiPriority="50"/>
-    <w:lsdException w:name="Grid Table 6 Colorful Accent 5" w:uiPriority="51"/>
-    <w:lsdException w:name="Grid Table 7 Colorful Accent 5" w:uiPriority="52"/>
-    <w:lsdException w:name="Grid Table 1 Light Accent 6" w:uiPriority="46"/>
-    <w:lsdException w:name="Grid Table 2 Accent 6" w:uiPriority="47"/>
-    <w:lsdException w:name="Grid Table 3 Accent 6" w:uiPriority="48"/>
-    <w:lsdException w:name="Grid Table 4 Accent 6" w:uiPriority="49"/>
-    <w:lsdException w:name="Grid Table 5 Dark Accent 6" w:uiPriority="50"/>
-    <w:lsdException w:name="Grid Table 6 Colorful Accent 6" w:uiPriority="51"/>
-    <w:lsdException w:name="Grid Table 7 Colorful Accent 6" w:uiPriority="52"/>
-    <w:lsdException w:name="List Table 1 Light" w:uiPriority="46"/>
-    <w:lsdException w:name="List Table 2" w:uiPriority="47"/>
-    <w:lsdException w:name="List Table 3" w:uiPriority="48"/>
-    <w:lsdException w:name="List Table 4" w:uiPriority="49"/>
-    <w:lsdException w:name="List Table 5 Dark" w:uiPriority="50"/>
-    <w:lsdException w:name="List Table 6 Colorful" w:uiPriority="51"/>
-    <w:lsdException w:name="List Table 7 Colorful" w:uiPriority="52"/>
-    <w:lsdException w:name="List Table 1 Light Accent 1" w:uiPriority="46"/>
-    <w:lsdException w:name="List Table 2 Accent 1" w:uiPriority="47"/>
-    <w:lsdException w:name="List Table 3 Accent 1" w:uiPriority="48"/>
-    <w:lsdException w:name="List Table 4 Accent 1" w:uiPriority="49"/>
-    <w:lsdException w:name="List Table 5 Dark Accent 1" w:uiPriority="50"/>
-    <w:lsdException w:name="List Table 6 Colorful Accent 1" w:uiPriority="51"/>
-    <w:lsdException w:name="List Table 7 Colorful Accent 1" w:uiPriority="52"/>
-    <w:lsdException w:name="List Table 1 Light Accent 2" w:uiPriority="46"/>
-    <w:lsdException w:name="List Table 2 Accent 2" w:uiPriority="47"/>
-    <w:lsdException w:name="List Table 3 Accent 2" w:uiPriority="48"/>
-    <w:lsdException w:name="List Table 4 Accent 2" w:uiPriority="49"/>
-    <w:lsdException w:name="List Table 5 Dark Accent 2" w:uiPriority="50"/>
-    <w:lsdException w:name="List Table 6 Colorful Accent 2" w:uiPriority="51"/>
-    <w:lsdException w:name="List Table 7 Colorful Accent 2" w:uiPriority="52"/>
-    <w:lsdException w:name="List Table 1 Light Accent 3" w:uiPriority="46"/>
-    <w:lsdException w:name="List Table 2 Accent 3" w:uiPriority="47"/>
-    <w:lsdException w:name="List Table 3 Accent 3" w:uiPriority="48"/>
-    <w:lsdException w:name="List Table 4 Accent 3" w:uiPriority="49"/>
-    <w:lsdException w:name="List Table 5 Dark Accent 3" w:uiPriority="50"/>
-    <w:lsdException w:name="List Table 6 Colorful Accent 3" w:uiPriority="51"/>
-    <w:lsdException w:name="List Table 7 Colorful Accent 3" w:uiPriority="52"/>
-    <w:lsdException w:name="List Table 1 Light Accent 4" w:uiPriority="46"/>
-    <w:lsdException w:name="List Table 2 Accent 4" w:uiPriority="47"/>
-    <w:lsdException w:name="List Table 3 Accent 4" w:uiPriority="48"/>
-    <w:lsdException w:name="List Table 4 Accent 4" w:uiPriority="49"/>
-    <w:lsdException w:name="List Table 5 Dark Accent 4" w:uiPriority="50"/>
-    <w:lsdException w:name="List Table 6 Colorful Accent 4" w:uiPriority="51"/>
-    <w:lsdException w:name="List Table 7 Colorful Accent 4" w:uiPriority="52"/>
-    <w:lsdException w:name="List Table 1 Light Accent 5" w:uiPriority="46"/>
-    <w:lsdException w:name="List Table 2 Accent 5" w:uiPriority="47"/>
-    <w:lsdException w:name="List Table 3 Accent 5" w:uiPriority="48"/>
-    <w:lsdException w:name="List Table 4 Accent 5" w:uiPriority="49"/>
-    <w:lsdException w:name="List Table 5 Dark Accent 5" w:uiPriority="50"/>
-    <w:lsdException w:name="List Table 6 Colorful Accent 5" w:uiPriority="51"/>
-    <w:lsdException w:name="List Table 7 Colorful Accent 5" w:uiPriority="52"/>
-    <w:lsdException w:name="List Table 1 Light Accent 6" w:uiPriority="46"/>
-    <w:lsdException w:name="List Table 2 Accent 6" w:uiPriority="47"/>
-    <w:lsdException w:name="List Table 3 Accent 6" w:uiPriority="48"/>
-    <w:lsdException w:name="List Table 4 Accent 6" w:uiPriority="49"/>
-    <w:lsdException w:name="List Table 5 Dark Accent 6" w:uiPriority="50"/>
-    <w:lsdException w:name="List Table 6 Colorful Accent 6" w:uiPriority="51"/>
-    <w:lsdException w:name="List Table 7 Colorful Accent 6" w:uiPriority="52"/>
-    <w:lsdException w:name="Mention" w:semiHidden="1" w:unhideWhenUsed="1"/>
-    <w:lsdException w:name="Smart Hyperlink" w:semiHidden="1" w:unhideWhenUsed="1"/>
-    <w:lsdException w:name="Hashtag" w:semiHidden="1" w:unhideWhenUsed="1"/>
-    <w:lsdException w:name="Unresolved Mention" w:semiHidden="1" w:unhideWhenUsed="1"/>
-    <w:lsdException w:name="Smart Link" w:semiHidden="1" w:unhideWhenUsed="1"/>
+  <w:latentStyles w:defLockedState="0" w:defUIPriority="99" w:defSemiHidden="1" w:defUnhideWhenUsed="1" w:defQFormat="0" w:count="267">
+    <w:lsdException w:name="Normal" w:semiHidden="0" w:uiPriority="0" w:unhideWhenUsed="0" w:qFormat="1"/>
+    <w:lsdException w:name="heading 1" w:semiHidden="0" w:uiPriority="9" w:unhideWhenUsed="0" w:qFormat="1"/>
+    <w:lsdException w:name="heading 2" w:semiHidden="0" w:uiPriority="9" w:unhideWhenUsed="0" w:qFormat="1"/>
+    <w:lsdException w:name="heading 3" w:semiHidden="0" w:uiPriority="9" w:unhideWhenUsed="0" w:qFormat="1"/>
+    <w:lsdException w:name="heading 4" w:uiPriority="9" w:qFormat="1"/>
+    <w:lsdException w:name="heading 5" w:uiPriority="9" w:qFormat="1"/>
+    <w:lsdException w:name="heading 6" w:uiPriority="9" w:qFormat="1"/>
+    <w:lsdException w:name="heading 7" w:uiPriority="9" w:qFormat="1"/>
+    <w:lsdException w:name="heading 8" w:uiPriority="9" w:qFormat="1"/>
+    <w:lsdException w:name="heading 9" w:uiPriority="9" w:qFormat="1"/>
+    <w:lsdException w:name="toc 1" w:uiPriority="39"/>
+    <w:lsdException w:name="toc 2" w:uiPriority="39"/>
+    <w:lsdException w:name="toc 3" w:uiPriority="39"/>
+    <w:lsdException w:name="toc 4" w:uiPriority="39"/>
+    <w:lsdException w:name="toc 5" w:uiPriority="39"/>
+    <w:lsdException w:name="toc 6" w:uiPriority="39"/>
+    <w:lsdException w:name="toc 7" w:uiPriority="39"/>
+    <w:lsdException w:name="toc 8" w:uiPriority="39"/>
+    <w:lsdException w:name="toc 9" w:uiPriority="39"/>
+    <w:lsdException w:name="header" w:uiPriority="0"/>
+    <w:lsdException w:name="caption" w:uiPriority="35" w:qFormat="1"/>
+    <w:lsdException w:name="Title" w:semiHidden="0" w:uiPriority="10" w:unhideWhenUsed="0" w:qFormat="1"/>
+    <w:lsdException w:name="Default Paragraph Font" w:uiPriority="1"/>
+    <w:lsdException w:name="Subtitle" w:semiHidden="0" w:uiPriority="11" w:unhideWhenUsed="0" w:qFormat="1"/>
+    <w:lsdException w:name="Strong" w:semiHidden="0" w:uiPriority="22" w:unhideWhenUsed="0" w:qFormat="1"/>
+    <w:lsdException w:name="Emphasis" w:semiHidden="0" w:uiPriority="20" w:unhideWhenUsed="0" w:qFormat="1"/>
+    <w:lsdException w:name="Balloon Text" w:uiPriority="0"/>
+    <w:lsdException w:name="Table Grid" w:semiHidden="0" w:uiPriority="59" w:unhideWhenUsed="0"/>
+    <w:lsdException w:name="Placeholder Text" w:unhideWhenUsed="0"/>
+    <w:lsdException w:name="No Spacing" w:semiHidden="0" w:uiPriority="1" w:unhideWhenUsed="0" w:qFormat="1"/>
+    <w:lsdException w:name="Light Shading" w:semiHidden="0" w:uiPriority="60" w:unhideWhenUsed="0"/>
+    <w:lsdException w:name="Light List" w:semiHidden="0" w:uiPriority="61" w:unhideWhenUsed="0"/>
+    <w:lsdException w:name="Light Grid" w:semiHidden="0" w:uiPriority="62" w:unhideWhenUsed="0"/>
+    <w:lsdException w:name="Medium Shading 1" w:semiHidden="0" w:uiPriority="63" w:unhideWhenUsed="0"/>
+    <w:lsdException w:name="Medium Shading 2" w:semiHidden="0" w:uiPriority="64" w:unhideWhenUsed="0"/>
+    <w:lsdException w:name="Medium List 1" w:semiHidden="0" w:uiPriority="65" w:unhideWhenUsed="0"/>
+    <w:lsdException w:name="Medium List 2" w:semiHidden="0" w:uiPriority="66" w:unhideWhenUsed="0"/>
+    <w:lsdException w:name="Medium Grid 1" w:semiHidden="0" w:uiPriority="67" w:unhideWhenUsed="0"/>
+    <w:lsdException w:name="Medium Grid 2" w:semiHidden="0" w:uiPriority="68" w:unhideWhenUsed="0"/>
+    <w:lsdException w:name="Medium Grid 3" w:semiHidden="0" w:uiPriority="69" w:unhideWhenUsed="0"/>
+    <w:lsdException w:name="Dark List" w:semiHidden="0" w:uiPriority="70" w:unhideWhenUsed="0"/>
+    <w:lsdException w:name="Colorful Shading" w:semiHidden="0" w:uiPriority="71" w:unhideWhenUsed="0"/>
+    <w:lsdException w:name="Colorful List" w:semiHidden="0" w:uiPriority="72" w:unhideWhenUsed="0"/>
+    <w:lsdException w:name="Colorful Grid" w:semiHidden="0" w:uiPriority="73" w:unhideWhenUsed="0"/>
+    <w:lsdException w:name="Light Shading Accent 1" w:semiHidden="0" w:uiPriority="60" w:unhideWhenUsed="0"/>
+    <w:lsdException w:name="Light List Accent 1" w:semiHidden="0" w:uiPriority="61" w:unhideWhenUsed="0"/>
+    <w:lsdException w:name="Light Grid Accent 1" w:semiHidden="0" w:uiPriority="62" w:unhideWhenUsed="0"/>
+    <w:lsdException w:name="Medium Shading 1 Accent 1" w:semiHidden="0" w:uiPriority="63" w:unhideWhenUsed="0"/>
+    <w:lsdException w:name="Medium Shading 2 Accent 1" w:semiHidden="0" w:uiPriority="64" w:unhideWhenUsed="0"/>
+    <w:lsdException w:name="Medium List 1 Accent 1" w:semiHidden="0" w:uiPriority="65" w:unhideWhenUsed="0"/>
+    <w:lsdException w:name="Revision" w:unhideWhenUsed="0"/>
+    <w:lsdException w:name="List Paragraph" w:semiHidden="0" w:uiPriority="34" w:unhideWhenUsed="0" w:qFormat="1"/>
+    <w:lsdException w:name="Quote" w:semiHidden="0" w:uiPriority="29" w:unhideWhenUsed="0" w:qFormat="1"/>
+    <w:lsdException w:name="Intense Quote" w:semiHidden="0" w:uiPriority="30" w:unhideWhenUsed="0" w:qFormat="1"/>
+    <w:lsdException w:name="Medium List 2 Accent 1" w:semiHidden="0" w:uiPriority="66" w:unhideWhenUsed="0"/>
+    <w:lsdException w:name="Medium Grid 1 Accent 1" w:semiHidden="0" w:uiPriority="67" w:unhideWhenUsed="0"/>
+    <w:lsdException w:name="Medium Grid 2 Accent 1" w:semiHidden="0" w:uiPriority="68" w:unhideWhenUsed="0"/>
+    <w:lsdException w:name="Medium Grid 3 Accent 1" w:semiHidden="0" w:uiPriority="69" w:unhideWhenUsed="0"/>
+    <w:lsdException w:name="Dark List Accent 1" w:semiHidden="0" w:uiPriority="70" w:unhideWhenUsed="0"/>
+    <w:lsdException w:name="Colorful Shading Accent 1" w:semiHidden="0" w:uiPriority="71" w:unhideWhenUsed="0"/>
+    <w:lsdException w:name="Colorful List Accent 1" w:semiHidden="0" w:uiPriority="72" w:unhideWhenUsed="0"/>
+    <w:lsdException w:name="Colorful Grid Accent 1" w:semiHidden="0" w:uiPriority="73" w:unhideWhenUsed="0"/>
+    <w:lsdException w:name="Light Shading Accent 2" w:semiHidden="0" w:uiPriority="60" w:unhideWhenUsed="0"/>
+    <w:lsdException w:name="Light List Accent 2" w:semiHidden="0" w:uiPriority="61" w:unhideWhenUsed="0"/>
+    <w:lsdException w:name="Light Grid Accent 2" w:semiHidden="0" w:uiPriority="62" w:unhideWhenUsed="0"/>
+    <w:lsdException w:name="Medium Shading 1 Accent 2" w:semiHidden="0" w:uiPriority="63" w:unhideWhenUsed="0"/>
+    <w:lsdException w:name="Medium Shading 2 Accent 2" w:semiHidden="0" w:uiPriority="64" w:unhideWhenUsed="0"/>
+    <w:lsdException w:name="Medium List 1 Accent 2" w:semiHidden="0" w:uiPriority="65" w:unhideWhenUsed="0"/>
+    <w:lsdException w:name="Medium List 2 Accent 2" w:semiHidden="0" w:uiPriority="66" w:unhideWhenUsed="0"/>
+    <w:lsdException w:name="Medium Grid 1 Accent 2" w:semiHidden="0" w:uiPriority="67" w:unhideWhenUsed="0"/>
+    <w:lsdException w:name="Medium Grid 2 Accent 2" w:semiHidden="0" w:uiPriority="68" w:unhideWhenUsed="0"/>
+    <w:lsdException w:name="Medium Grid 3 Accent 2" w:semiHidden="0" w:uiPriority="69" w:unhideWhenUsed="0"/>
+    <w:lsdException w:name="Dark List Accent 2" w:semiHidden="0" w:uiPriority="70" w:unhideWhenUsed="0"/>
+    <w:lsdException w:name="Colorful Shading Accent 2" w:semiHidden="0" w:uiPriority="71" w:unhideWhenUsed="0"/>
+    <w:lsdException w:name="Colorful List Accent 2" w:semiHidden="0" w:uiPriority="72" w:unhideWhenUsed="0"/>
+    <w:lsdException w:name="Colorful Grid Accent 2" w:semiHidden="0" w:uiPriority="73" w:unhideWhenUsed="0"/>
+    <w:lsdException w:name="Light Shading Accent 3" w:semiHidden="0" w:uiPriority="60" w:unhideWhenUsed="0"/>
+    <w:lsdException w:name="Light List Accent 3" w:semiHidden="0" w:uiPriority="61" w:unhideWhenUsed="0"/>
+    <w:lsdException w:name="Light Grid Accent 3" w:semiHidden="0" w:uiPriority="62" w:unhideWhenUsed="0"/>
+    <w:lsdException w:name="Medium Shading 1 Accent 3" w:semiHidden="0" w:uiPriority="63" w:unhideWhenUsed="0"/>
+    <w:lsdException w:name="Medium Shading 2 Accent 3" w:semiHidden="0" w:uiPriority="64" w:unhideWhenUsed="0"/>
+    <w:lsdException w:name="Medium List 1 Accent 3" w:semiHidden="0" w:uiPriority="65" w:unhideWhenUsed="0"/>
+    <w:lsdException w:name="Medium List 2 Accent 3" w:semiHidden="0" w:uiPriority="66" w:unhideWhenUsed="0"/>
+    <w:lsdException w:name="Medium Grid 1 Accent 3" w:semiHidden="0" w:uiPriority="67" w:unhideWhenUsed="0"/>
+    <w:lsdException w:name="Medium Grid 2 Accent 3" w:semiHidden="0" w:uiPriority="68" w:unhideWhenUsed="0"/>
+    <w:lsdException w:name="Medium Grid 3 Accent 3" w:semiHidden="0" w:uiPriority="69" w:unhideWhenUsed="0"/>
+    <w:lsdException w:name="Dark List Accent 3" w:semiHidden="0" w:uiPriority="70" w:unhideWhenUsed="0"/>
+    <w:lsdException w:name="Colorful Shading Accent 3" w:semiHidden="0" w:uiPriority="71" w:unhideWhenUsed="0"/>
+    <w:lsdException w:name="Colorful List Accent 3" w:semiHidden="0" w:uiPriority="72" w:unhideWhenUsed="0"/>
+    <w:lsdException w:name="Colorful Grid Accent 3" w:semiHidden="0" w:uiPriority="73" w:unhideWhenUsed="0"/>
+    <w:lsdException w:name="Light Shading Accent 4" w:semiHidden="0" w:uiPriority="60" w:unhideWhenUsed="0"/>
+    <w:lsdException w:name="Light List Accent 4" w:semiHidden="0" w:uiPriority="61" w:unhideWhenUsed="0"/>
+    <w:lsdException w:name="Light Grid Accent 4" w:semiHidden="0" w:uiPriority="62" w:unhideWhenUsed="0"/>
+    <w:lsdException w:name="Medium Shading 1 Accent 4" w:semiHidden="0" w:uiPriority="63" w:unhideWhenUsed="0"/>
+    <w:lsdException w:name="Medium Shading 2 Accent 4" w:semiHidden="0" w:uiPriority="64" w:unhideWhenUsed="0"/>
+    <w:lsdException w:name="Medium List 1 Accent 4" w:semiHidden="0" w:uiPriority="65" w:unhideWhenUsed="0"/>
+    <w:lsdException w:name="Medium List 2 Accent 4" w:semiHidden="0" w:uiPriority="66" w:unhideWhenUsed="0"/>
+    <w:lsdException w:name="Medium Grid 1 Accent 4" w:semiHidden="0" w:uiPriority="67" w:unhideWhenUsed="0"/>
+    <w:lsdException w:name="Medium Grid 2 Accent 4" w:semiHidden="0" w:uiPriority="68" w:unhideWhenUsed="0"/>
+    <w:lsdException w:name="Medium Grid 3 Accent 4" w:semiHidden="0" w:uiPriority="69" w:unhideWhenUsed="0"/>
+    <w:lsdException w:name="Dark List Accent 4" w:semiHidden="0" w:uiPriority="70" w:unhideWhenUsed="0"/>
+    <w:lsdException w:name="Colorful Shading Accent 4" w:semiHidden="0" w:uiPriority="71" w:unhideWhenUsed="0"/>
+    <w:lsdException w:name="Colorful List Accent 4" w:semiHidden="0" w:uiPriority="72" w:unhideWhenUsed="0"/>
+    <w:lsdException w:name="Colorful Grid Accent 4" w:semiHidden="0" w:uiPriority="73" w:unhideWhenUsed="0"/>
+    <w:lsdException w:name="Light Shading Accent 5" w:semiHidden="0" w:uiPriority="60" w:unhideWhenUsed="0"/>
+    <w:lsdException w:name="Light List Accent 5" w:semiHidden="0" w:uiPriority="61" w:unhideWhenUsed="0"/>
+    <w:lsdException w:name="Light Grid Accent 5" w:semiHidden="0" w:uiPriority="62" w:unhideWhenUsed="0"/>
+    <w:lsdException w:name="Medium Shading 1 Accent 5" w:semiHidden="0" w:uiPriority="63" w:unhideWhenUsed="0"/>
+    <w:lsdException w:name="Medium Shading 2 Accent 5" w:semiHidden="0" w:uiPriority="64" w:unhideWhenUsed="0"/>
+    <w:lsdException w:name="Medium List 1 Accent 5" w:semiHidden="0" w:uiPriority="65" w:unhideWhenUsed="0"/>
+    <w:lsdException w:name="Medium List 2 Accent 5" w:semiHidden="0" w:uiPriority="66" w:unhideWhenUsed="0"/>
+    <w:lsdException w:name="Medium Grid 1 Accent 5" w:semiHidden="0" w:uiPriority="67" w:unhideWhenUsed="0"/>
+    <w:lsdException w:name="Medium Grid 2 Accent 5" w:semiHidden="0" w:uiPriority="68" w:unhideWhenUsed="0"/>
+    <w:lsdException w:name="Medium Grid 3 Accent 5" w:semiHidden="0" w:uiPriority="69" w:unhideWhenUsed="0"/>
+    <w:lsdException w:name="Dark List Accent 5" w:semiHidden="0" w:uiPriority="70" w:unhideWhenUsed="0"/>
+    <w:lsdException w:name="Colorful Shading Accent 5" w:semiHidden="0" w:uiPriority="71" w:unhideWhenUsed="0"/>
+    <w:lsdException w:name="Colorful List Accent 5" w:semiHidden="0" w:uiPriority="72" w:unhideWhenUsed="0"/>
+    <w:lsdException w:name="Colorful Grid Accent 5" w:semiHidden="0" w:uiPriority="73" w:unhideWhenUsed="0"/>
+    <w:lsdException w:name="Light Shading Accent 6" w:semiHidden="0" w:uiPriority="60" w:unhideWhenUsed="0"/>
+    <w:lsdException w:name="Light List Accent 6" w:semiHidden="0" w:uiPriority="61" w:unhideWhenUsed="0"/>
+    <w:lsdException w:name="Light Grid Accent 6" w:semiHidden="0" w:uiPriority="62" w:unhideWhenUsed="0"/>
+    <w:lsdException w:name="Medium Shading 1 Accent 6" w:semiHidden="0" w:uiPriority="63" w:unhideWhenUsed="0"/>
+    <w:lsdException w:name="Medium Shading 2 Accent 6" w:semiHidden="0" w:uiPriority="64" w:unhideWhenUsed="0"/>
+    <w:lsdException w:name="Medium List 1 Accent 6" w:semiHidden="0" w:uiPriority="65" w:unhideWhenUsed="0"/>
+    <w:lsdException w:name="Medium List 2 Accent 6" w:semiHidden="0" w:uiPriority="66" w:unhideWhenUsed="0"/>
+    <w:lsdException w:name="Medium Grid 1 Accent 6" w:semiHidden="0" w:uiPriority="67" w:unhideWhenUsed="0"/>
+    <w:lsdException w:name="Medium Grid 2 Accent 6" w:semiHidden="0" w:uiPriority="68" w:unhideWhenUsed="0"/>
+    <w:lsdException w:name="Medium Grid 3 Accent 6" w:semiHidden="0" w:uiPriority="69" w:unhideWhenUsed="0"/>
+    <w:lsdException w:name="Dark List Accent 6" w:semiHidden="0" w:uiPriority="70" w:unhideWhenUsed="0"/>
+    <w:lsdException w:name="Colorful Shading Accent 6" w:semiHidden="0" w:uiPriority="71" w:unhideWhenUsed="0"/>
+    <w:lsdException w:name="Colorful List Accent 6" w:semiHidden="0" w:uiPriority="72" w:unhideWhenUsed="0"/>
+    <w:lsdException w:name="Colorful Grid Accent 6" w:semiHidden="0" w:uiPriority="73" w:unhideWhenUsed="0"/>
+    <w:lsdException w:name="Subtle Emphasis" w:semiHidden="0" w:uiPriority="19" w:unhideWhenUsed="0" w:qFormat="1"/>
+    <w:lsdException w:name="Intense Emphasis" w:semiHidden="0" w:uiPriority="21" w:unhideWhenUsed="0" w:qFormat="1"/>
+    <w:lsdException w:name="Subtle Reference" w:semiHidden="0" w:uiPriority="31" w:unhideWhenUsed="0" w:qFormat="1"/>
+    <w:lsdException w:name="Intense Reference" w:semiHidden="0" w:uiPriority="32" w:unhideWhenUsed="0" w:qFormat="1"/>
+    <w:lsdException w:name="Book Title" w:semiHidden="0" w:uiPriority="33" w:unhideWhenUsed="0" w:qFormat="1"/>
+    <w:lsdException w:name="Bibliography" w:uiPriority="37"/>
+    <w:lsdException w:name="TOC Heading" w:uiPriority="39" w:qFormat="1"/>
   </w:latentStyles>
   <w:style w:type="paragraph" w:default="1" w:styleId="Normal">
     <w:name w:val="Normal"/>
@@ -12096,6 +11927,7 @@
     <w:uiPriority w:val="59"/>
     <w:rsid w:val="00260ACF"/>
     <w:tblPr>
+      <w:tblInd w:w="0" w:type="dxa"/>
       <w:tblBorders>
         <w:top w:val="single" w:sz="4" w:space="0" w:color="000000" w:themeColor="text1"/>
         <w:left w:val="single" w:sz="4" w:space="0" w:color="000000" w:themeColor="text1"/>
@@ -12104,6 +11936,12 @@
         <w:insideH w:val="single" w:sz="4" w:space="0" w:color="000000" w:themeColor="text1"/>
         <w:insideV w:val="single" w:sz="4" w:space="0" w:color="000000" w:themeColor="text1"/>
       </w:tblBorders>
+      <w:tblCellMar>
+        <w:top w:w="0" w:type="dxa"/>
+        <w:left w:w="108" w:type="dxa"/>
+        <w:bottom w:w="0" w:type="dxa"/>
+        <w:right w:w="108" w:type="dxa"/>
+      </w:tblCellMar>
     </w:tblPr>
   </w:style>
   <w:style w:type="paragraph" w:customStyle="1" w:styleId="ProcessBody">
@@ -12223,6 +12061,12 @@
         <w:insideH w:val="single" w:sz="4" w:space="0" w:color="auto"/>
         <w:insideV w:val="single" w:sz="4" w:space="0" w:color="auto"/>
       </w:tblBorders>
+      <w:tblCellMar>
+        <w:top w:w="0" w:type="dxa"/>
+        <w:left w:w="108" w:type="dxa"/>
+        <w:bottom w:w="0" w:type="dxa"/>
+        <w:right w:w="108" w:type="dxa"/>
+      </w:tblCellMar>
     </w:tblPr>
     <w:trPr>
       <w:cantSplit/>
@@ -12306,12 +12150,19 @@
     <w:tblPr>
       <w:tblStyleRowBandSize w:val="1"/>
       <w:tblStyleColBandSize w:val="1"/>
+      <w:tblInd w:w="0" w:type="dxa"/>
       <w:tblBorders>
         <w:top w:val="single" w:sz="8" w:space="0" w:color="4F81BD" w:themeColor="accent1"/>
         <w:left w:val="single" w:sz="8" w:space="0" w:color="4F81BD" w:themeColor="accent1"/>
         <w:bottom w:val="single" w:sz="8" w:space="0" w:color="4F81BD" w:themeColor="accent1"/>
         <w:right w:val="single" w:sz="8" w:space="0" w:color="4F81BD" w:themeColor="accent1"/>
       </w:tblBorders>
+      <w:tblCellMar>
+        <w:top w:w="0" w:type="dxa"/>
+        <w:left w:w="108" w:type="dxa"/>
+        <w:bottom w:w="0" w:type="dxa"/>
+        <w:right w:w="108" w:type="dxa"/>
+      </w:tblCellMar>
     </w:tblPr>
     <w:tblStylePr w:type="firstRow">
       <w:pPr>
@@ -12431,6 +12282,7 @@
     <w:tblPr>
       <w:tblStyleRowBandSize w:val="1"/>
       <w:tblStyleColBandSize w:val="1"/>
+      <w:tblInd w:w="0" w:type="dxa"/>
       <w:tblBorders>
         <w:top w:val="single" w:sz="8" w:space="0" w:color="4F81BD" w:themeColor="accent1"/>
         <w:left w:val="single" w:sz="8" w:space="0" w:color="4F81BD" w:themeColor="accent1"/>
@@ -12439,6 +12291,12 @@
         <w:insideH w:val="single" w:sz="8" w:space="0" w:color="4F81BD" w:themeColor="accent1"/>
         <w:insideV w:val="single" w:sz="8" w:space="0" w:color="4F81BD" w:themeColor="accent1"/>
       </w:tblBorders>
+      <w:tblCellMar>
+        <w:top w:w="0" w:type="dxa"/>
+        <w:left w:w="108" w:type="dxa"/>
+        <w:bottom w:w="0" w:type="dxa"/>
+        <w:right w:w="108" w:type="dxa"/>
+      </w:tblCellMar>
     </w:tblPr>
     <w:tblStylePr w:type="firstRow">
       <w:pPr>
@@ -12594,6 +12452,7 @@
     <w:tblPr>
       <w:tblStyleRowBandSize w:val="1"/>
       <w:tblStyleColBandSize w:val="1"/>
+      <w:tblInd w:w="0" w:type="dxa"/>
       <w:tblBorders>
         <w:top w:val="single" w:sz="8" w:space="0" w:color="4F81BD" w:themeColor="accent1"/>
         <w:left w:val="single" w:sz="8" w:space="0" w:color="4F81BD" w:themeColor="accent1"/>
@@ -12602,6 +12461,12 @@
         <w:insideH w:val="single" w:sz="8" w:space="0" w:color="4F81BD" w:themeColor="accent1"/>
         <w:insideV w:val="single" w:sz="8" w:space="0" w:color="4F81BD" w:themeColor="accent1"/>
       </w:tblBorders>
+      <w:tblCellMar>
+        <w:top w:w="0" w:type="dxa"/>
+        <w:left w:w="108" w:type="dxa"/>
+        <w:bottom w:w="0" w:type="dxa"/>
+        <w:right w:w="108" w:type="dxa"/>
+      </w:tblCellMar>
     </w:tblPr>
     <w:tblStylePr w:type="firstRow">
       <w:pPr>
@@ -12705,6 +12570,196 @@
         </w:tcBorders>
       </w:tcPr>
     </w:tblStylePr>
+  </w:style>
+</w:styles>
+</file>
+
+<file path=word/stylesWithEffects.xml><?xml version="1.0" encoding="utf-8"?>
+<w:styles xmlns:wpc="http://schemas.microsoft.com/office/word/2010/wordprocessingCanvas" xmlns:mc="http://schemas.openxmlformats.org/markup-compatibility/2006" xmlns:o="urn:schemas-microsoft-com:office:office" xmlns:r="http://schemas.openxmlformats.org/officeDocument/2006/relationships" xmlns:m="http://schemas.openxmlformats.org/officeDocument/2006/math" xmlns:v="urn:schemas-microsoft-com:vml" xmlns:wp14="http://schemas.microsoft.com/office/word/2010/wordprocessingDrawing" xmlns:wp="http://schemas.openxmlformats.org/drawingml/2006/wordprocessingDrawing" xmlns:w10="urn:schemas-microsoft-com:office:word" xmlns:w="http://schemas.openxmlformats.org/wordprocessingml/2006/main" xmlns:w14="http://schemas.microsoft.com/office/word/2010/wordml" xmlns:wpg="http://schemas.microsoft.com/office/word/2010/wordprocessingGroup" xmlns:wpi="http://schemas.microsoft.com/office/word/2010/wordprocessingInk" xmlns:wne="http://schemas.microsoft.com/office/word/2006/wordml" xmlns:wps="http://schemas.microsoft.com/office/word/2010/wordprocessingShape" mc:Ignorable="w14 wp14">
+  <w:docDefaults>
+    <w:rPrDefault>
+      <w:rPr>
+        <w:rFonts w:asciiTheme="minorHAnsi" w:eastAsiaTheme="minorEastAsia" w:hAnsiTheme="minorHAnsi" w:cstheme="minorBidi"/>
+        <w:sz w:val="22"/>
+        <w:szCs w:val="22"/>
+        <w:lang w:val="en-IN" w:eastAsia="en-IN" w:bidi="ar-SA"/>
+      </w:rPr>
+    </w:rPrDefault>
+    <w:pPrDefault>
+      <w:pPr>
+        <w:spacing w:after="200" w:line="276" w:lineRule="auto"/>
+      </w:pPr>
+    </w:pPrDefault>
+  </w:docDefaults>
+  <w:latentStyles w:defLockedState="0" w:defUIPriority="99" w:defSemiHidden="1" w:defUnhideWhenUsed="1" w:defQFormat="0" w:count="267">
+    <w:lsdException w:name="Normal" w:semiHidden="0" w:uiPriority="0" w:unhideWhenUsed="0" w:qFormat="1"/>
+    <w:lsdException w:name="heading 1" w:semiHidden="0" w:uiPriority="9" w:unhideWhenUsed="0" w:qFormat="1"/>
+    <w:lsdException w:name="heading 2" w:uiPriority="9" w:qFormat="1"/>
+    <w:lsdException w:name="heading 3" w:uiPriority="9" w:qFormat="1"/>
+    <w:lsdException w:name="heading 4" w:uiPriority="9" w:qFormat="1"/>
+    <w:lsdException w:name="heading 5" w:uiPriority="9" w:qFormat="1"/>
+    <w:lsdException w:name="heading 6" w:uiPriority="9" w:qFormat="1"/>
+    <w:lsdException w:name="heading 7" w:uiPriority="9" w:qFormat="1"/>
+    <w:lsdException w:name="heading 8" w:uiPriority="9" w:qFormat="1"/>
+    <w:lsdException w:name="heading 9" w:uiPriority="9" w:qFormat="1"/>
+    <w:lsdException w:name="toc 1" w:uiPriority="39"/>
+    <w:lsdException w:name="toc 2" w:uiPriority="39"/>
+    <w:lsdException w:name="toc 3" w:uiPriority="39"/>
+    <w:lsdException w:name="toc 4" w:uiPriority="39"/>
+    <w:lsdException w:name="toc 5" w:uiPriority="39"/>
+    <w:lsdException w:name="toc 6" w:uiPriority="39"/>
+    <w:lsdException w:name="toc 7" w:uiPriority="39"/>
+    <w:lsdException w:name="toc 8" w:uiPriority="39"/>
+    <w:lsdException w:name="toc 9" w:uiPriority="39"/>
+    <w:lsdException w:name="caption" w:uiPriority="35" w:qFormat="1"/>
+    <w:lsdException w:name="Title" w:semiHidden="0" w:uiPriority="10" w:unhideWhenUsed="0" w:qFormat="1"/>
+    <w:lsdException w:name="Default Paragraph Font" w:uiPriority="1"/>
+    <w:lsdException w:name="Subtitle" w:semiHidden="0" w:uiPriority="11" w:unhideWhenUsed="0" w:qFormat="1"/>
+    <w:lsdException w:name="Strong" w:semiHidden="0" w:uiPriority="22" w:unhideWhenUsed="0" w:qFormat="1"/>
+    <w:lsdException w:name="Emphasis" w:semiHidden="0" w:uiPriority="20" w:unhideWhenUsed="0" w:qFormat="1"/>
+    <w:lsdException w:name="Table Grid" w:semiHidden="0" w:uiPriority="59" w:unhideWhenUsed="0"/>
+    <w:lsdException w:name="Placeholder Text" w:unhideWhenUsed="0"/>
+    <w:lsdException w:name="No Spacing" w:semiHidden="0" w:uiPriority="1" w:unhideWhenUsed="0" w:qFormat="1"/>
+    <w:lsdException w:name="Light Shading" w:semiHidden="0" w:uiPriority="60" w:unhideWhenUsed="0"/>
+    <w:lsdException w:name="Light List" w:semiHidden="0" w:uiPriority="61" w:unhideWhenUsed="0"/>
+    <w:lsdException w:name="Light Grid" w:semiHidden="0" w:uiPriority="62" w:unhideWhenUsed="0"/>
+    <w:lsdException w:name="Medium Shading 1" w:semiHidden="0" w:uiPriority="63" w:unhideWhenUsed="0"/>
+    <w:lsdException w:name="Medium Shading 2" w:semiHidden="0" w:uiPriority="64" w:unhideWhenUsed="0"/>
+    <w:lsdException w:name="Medium List 1" w:semiHidden="0" w:uiPriority="65" w:unhideWhenUsed="0"/>
+    <w:lsdException w:name="Medium List 2" w:semiHidden="0" w:uiPriority="66" w:unhideWhenUsed="0"/>
+    <w:lsdException w:name="Medium Grid 1" w:semiHidden="0" w:uiPriority="67" w:unhideWhenUsed="0"/>
+    <w:lsdException w:name="Medium Grid 2" w:semiHidden="0" w:uiPriority="68" w:unhideWhenUsed="0"/>
+    <w:lsdException w:name="Medium Grid 3" w:semiHidden="0" w:uiPriority="69" w:unhideWhenUsed="0"/>
+    <w:lsdException w:name="Dark List" w:semiHidden="0" w:uiPriority="70" w:unhideWhenUsed="0"/>
+    <w:lsdException w:name="Colorful Shading" w:semiHidden="0" w:uiPriority="71" w:unhideWhenUsed="0"/>
+    <w:lsdException w:name="Colorful List" w:semiHidden="0" w:uiPriority="72" w:unhideWhenUsed="0"/>
+    <w:lsdException w:name="Colorful Grid" w:semiHidden="0" w:uiPriority="73" w:unhideWhenUsed="0"/>
+    <w:lsdException w:name="Light Shading Accent 1" w:semiHidden="0" w:uiPriority="60" w:unhideWhenUsed="0"/>
+    <w:lsdException w:name="Light List Accent 1" w:semiHidden="0" w:uiPriority="61" w:unhideWhenUsed="0"/>
+    <w:lsdException w:name="Light Grid Accent 1" w:semiHidden="0" w:uiPriority="62" w:unhideWhenUsed="0"/>
+    <w:lsdException w:name="Medium Shading 1 Accent 1" w:semiHidden="0" w:uiPriority="63" w:unhideWhenUsed="0"/>
+    <w:lsdException w:name="Medium Shading 2 Accent 1" w:semiHidden="0" w:uiPriority="64" w:unhideWhenUsed="0"/>
+    <w:lsdException w:name="Medium List 1 Accent 1" w:semiHidden="0" w:uiPriority="65" w:unhideWhenUsed="0"/>
+    <w:lsdException w:name="Revision" w:unhideWhenUsed="0"/>
+    <w:lsdException w:name="List Paragraph" w:semiHidden="0" w:uiPriority="34" w:unhideWhenUsed="0" w:qFormat="1"/>
+    <w:lsdException w:name="Quote" w:semiHidden="0" w:uiPriority="29" w:unhideWhenUsed="0" w:qFormat="1"/>
+    <w:lsdException w:name="Intense Quote" w:semiHidden="0" w:uiPriority="30" w:unhideWhenUsed="0" w:qFormat="1"/>
+    <w:lsdException w:name="Medium List 2 Accent 1" w:semiHidden="0" w:uiPriority="66" w:unhideWhenUsed="0"/>
+    <w:lsdException w:name="Medium Grid 1 Accent 1" w:semiHidden="0" w:uiPriority="67" w:unhideWhenUsed="0"/>
+    <w:lsdException w:name="Medium Grid 2 Accent 1" w:semiHidden="0" w:uiPriority="68" w:unhideWhenUsed="0"/>
+    <w:lsdException w:name="Medium Grid 3 Accent 1" w:semiHidden="0" w:uiPriority="69" w:unhideWhenUsed="0"/>
+    <w:lsdException w:name="Dark List Accent 1" w:semiHidden="0" w:uiPriority="70" w:unhideWhenUsed="0"/>
+    <w:lsdException w:name="Colorful Shading Accent 1" w:semiHidden="0" w:uiPriority="71" w:unhideWhenUsed="0"/>
+    <w:lsdException w:name="Colorful List Accent 1" w:semiHidden="0" w:uiPriority="72" w:unhideWhenUsed="0"/>
+    <w:lsdException w:name="Colorful Grid Accent 1" w:semiHidden="0" w:uiPriority="73" w:unhideWhenUsed="0"/>
+    <w:lsdException w:name="Light Shading Accent 2" w:semiHidden="0" w:uiPriority="60" w:unhideWhenUsed="0"/>
+    <w:lsdException w:name="Light List Accent 2" w:semiHidden="0" w:uiPriority="61" w:unhideWhenUsed="0"/>
+    <w:lsdException w:name="Light Grid Accent 2" w:semiHidden="0" w:uiPriority="62" w:unhideWhenUsed="0"/>
+    <w:lsdException w:name="Medium Shading 1 Accent 2" w:semiHidden="0" w:uiPriority="63" w:unhideWhenUsed="0"/>
+    <w:lsdException w:name="Medium Shading 2 Accent 2" w:semiHidden="0" w:uiPriority="64" w:unhideWhenUsed="0"/>
+    <w:lsdException w:name="Medium List 1 Accent 2" w:semiHidden="0" w:uiPriority="65" w:unhideWhenUsed="0"/>
+    <w:lsdException w:name="Medium List 2 Accent 2" w:semiHidden="0" w:uiPriority="66" w:unhideWhenUsed="0"/>
+    <w:lsdException w:name="Medium Grid 1 Accent 2" w:semiHidden="0" w:uiPriority="67" w:unhideWhenUsed="0"/>
+    <w:lsdException w:name="Medium Grid 2 Accent 2" w:semiHidden="0" w:uiPriority="68" w:unhideWhenUsed="0"/>
+    <w:lsdException w:name="Medium Grid 3 Accent 2" w:semiHidden="0" w:uiPriority="69" w:unhideWhenUsed="0"/>
+    <w:lsdException w:name="Dark List Accent 2" w:semiHidden="0" w:uiPriority="70" w:unhideWhenUsed="0"/>
+    <w:lsdException w:name="Colorful Shading Accent 2" w:semiHidden="0" w:uiPriority="71" w:unhideWhenUsed="0"/>
+    <w:lsdException w:name="Colorful List Accent 2" w:semiHidden="0" w:uiPriority="72" w:unhideWhenUsed="0"/>
+    <w:lsdException w:name="Colorful Grid Accent 2" w:semiHidden="0" w:uiPriority="73" w:unhideWhenUsed="0"/>
+    <w:lsdException w:name="Light Shading Accent 3" w:semiHidden="0" w:uiPriority="60" w:unhideWhenUsed="0"/>
+    <w:lsdException w:name="Light List Accent 3" w:semiHidden="0" w:uiPriority="61" w:unhideWhenUsed="0"/>
+    <w:lsdException w:name="Light Grid Accent 3" w:semiHidden="0" w:uiPriority="62" w:unhideWhenUsed="0"/>
+    <w:lsdException w:name="Medium Shading 1 Accent 3" w:semiHidden="0" w:uiPriority="63" w:unhideWhenUsed="0"/>
+    <w:lsdException w:name="Medium Shading 2 Accent 3" w:semiHidden="0" w:uiPriority="64" w:unhideWhenUsed="0"/>
+    <w:lsdException w:name="Medium List 1 Accent 3" w:semiHidden="0" w:uiPriority="65" w:unhideWhenUsed="0"/>
+    <w:lsdException w:name="Medium List 2 Accent 3" w:semiHidden="0" w:uiPriority="66" w:unhideWhenUsed="0"/>
+    <w:lsdException w:name="Medium Grid 1 Accent 3" w:semiHidden="0" w:uiPriority="67" w:unhideWhenUsed="0"/>
+    <w:lsdException w:name="Medium Grid 2 Accent 3" w:semiHidden="0" w:uiPriority="68" w:unhideWhenUsed="0"/>
+    <w:lsdException w:name="Medium Grid 3 Accent 3" w:semiHidden="0" w:uiPriority="69" w:unhideWhenUsed="0"/>
+    <w:lsdException w:name="Dark List Accent 3" w:semiHidden="0" w:uiPriority="70" w:unhideWhenUsed="0"/>
+    <w:lsdException w:name="Colorful Shading Accent 3" w:semiHidden="0" w:uiPriority="71" w:unhideWhenUsed="0"/>
+    <w:lsdException w:name="Colorful List Accent 3" w:semiHidden="0" w:uiPriority="72" w:unhideWhenUsed="0"/>
+    <w:lsdException w:name="Colorful Grid Accent 3" w:semiHidden="0" w:uiPriority="73" w:unhideWhenUsed="0"/>
+    <w:lsdException w:name="Light Shading Accent 4" w:semiHidden="0" w:uiPriority="60" w:unhideWhenUsed="0"/>
+    <w:lsdException w:name="Light List Accent 4" w:semiHidden="0" w:uiPriority="61" w:unhideWhenUsed="0"/>
+    <w:lsdException w:name="Light Grid Accent 4" w:semiHidden="0" w:uiPriority="62" w:unhideWhenUsed="0"/>
+    <w:lsdException w:name="Medium Shading 1 Accent 4" w:semiHidden="0" w:uiPriority="63" w:unhideWhenUsed="0"/>
+    <w:lsdException w:name="Medium Shading 2 Accent 4" w:semiHidden="0" w:uiPriority="64" w:unhideWhenUsed="0"/>
+    <w:lsdException w:name="Medium List 1 Accent 4" w:semiHidden="0" w:uiPriority="65" w:unhideWhenUsed="0"/>
+    <w:lsdException w:name="Medium List 2 Accent 4" w:semiHidden="0" w:uiPriority="66" w:unhideWhenUsed="0"/>
+    <w:lsdException w:name="Medium Grid 1 Accent 4" w:semiHidden="0" w:uiPriority="67" w:unhideWhenUsed="0"/>
+    <w:lsdException w:name="Medium Grid 2 Accent 4" w:semiHidden="0" w:uiPriority="68" w:unhideWhenUsed="0"/>
+    <w:lsdException w:name="Medium Grid 3 Accent 4" w:semiHidden="0" w:uiPriority="69" w:unhideWhenUsed="0"/>
+    <w:lsdException w:name="Dark List Accent 4" w:semiHidden="0" w:uiPriority="70" w:unhideWhenUsed="0"/>
+    <w:lsdException w:name="Colorful Shading Accent 4" w:semiHidden="0" w:uiPriority="71" w:unhideWhenUsed="0"/>
+    <w:lsdException w:name="Colorful List Accent 4" w:semiHidden="0" w:uiPriority="72" w:unhideWhenUsed="0"/>
+    <w:lsdException w:name="Colorful Grid Accent 4" w:semiHidden="0" w:uiPriority="73" w:unhideWhenUsed="0"/>
+    <w:lsdException w:name="Light Shading Accent 5" w:semiHidden="0" w:uiPriority="60" w:unhideWhenUsed="0"/>
+    <w:lsdException w:name="Light List Accent 5" w:semiHidden="0" w:uiPriority="61" w:unhideWhenUsed="0"/>
+    <w:lsdException w:name="Light Grid Accent 5" w:semiHidden="0" w:uiPriority="62" w:unhideWhenUsed="0"/>
+    <w:lsdException w:name="Medium Shading 1 Accent 5" w:semiHidden="0" w:uiPriority="63" w:unhideWhenUsed="0"/>
+    <w:lsdException w:name="Medium Shading 2 Accent 5" w:semiHidden="0" w:uiPriority="64" w:unhideWhenUsed="0"/>
+    <w:lsdException w:name="Medium List 1 Accent 5" w:semiHidden="0" w:uiPriority="65" w:unhideWhenUsed="0"/>
+    <w:lsdException w:name="Medium List 2 Accent 5" w:semiHidden="0" w:uiPriority="66" w:unhideWhenUsed="0"/>
+    <w:lsdException w:name="Medium Grid 1 Accent 5" w:semiHidden="0" w:uiPriority="67" w:unhideWhenUsed="0"/>
+    <w:lsdException w:name="Medium Grid 2 Accent 5" w:semiHidden="0" w:uiPriority="68" w:unhideWhenUsed="0"/>
+    <w:lsdException w:name="Medium Grid 3 Accent 5" w:semiHidden="0" w:uiPriority="69" w:unhideWhenUsed="0"/>
+    <w:lsdException w:name="Dark List Accent 5" w:semiHidden="0" w:uiPriority="70" w:unhideWhenUsed="0"/>
+    <w:lsdException w:name="Colorful Shading Accent 5" w:semiHidden="0" w:uiPriority="71" w:unhideWhenUsed="0"/>
+    <w:lsdException w:name="Colorful List Accent 5" w:semiHidden="0" w:uiPriority="72" w:unhideWhenUsed="0"/>
+    <w:lsdException w:name="Colorful Grid Accent 5" w:semiHidden="0" w:uiPriority="73" w:unhideWhenUsed="0"/>
+    <w:lsdException w:name="Light Shading Accent 6" w:semiHidden="0" w:uiPriority="60" w:unhideWhenUsed="0"/>
+    <w:lsdException w:name="Light List Accent 6" w:semiHidden="0" w:uiPriority="61" w:unhideWhenUsed="0"/>
+    <w:lsdException w:name="Light Grid Accent 6" w:semiHidden="0" w:uiPriority="62" w:unhideWhenUsed="0"/>
+    <w:lsdException w:name="Medium Shading 1 Accent 6" w:semiHidden="0" w:uiPriority="63" w:unhideWhenUsed="0"/>
+    <w:lsdException w:name="Medium Shading 2 Accent 6" w:semiHidden="0" w:uiPriority="64" w:unhideWhenUsed="0"/>
+    <w:lsdException w:name="Medium List 1 Accent 6" w:semiHidden="0" w:uiPriority="65" w:unhideWhenUsed="0"/>
+    <w:lsdException w:name="Medium List 2 Accent 6" w:semiHidden="0" w:uiPriority="66" w:unhideWhenUsed="0"/>
+    <w:lsdException w:name="Medium Grid 1 Accent 6" w:semiHidden="0" w:uiPriority="67" w:unhideWhenUsed="0"/>
+    <w:lsdException w:name="Medium Grid 2 Accent 6" w:semiHidden="0" w:uiPriority="68" w:unhideWhenUsed="0"/>
+    <w:lsdException w:name="Medium Grid 3 Accent 6" w:semiHidden="0" w:uiPriority="69" w:unhideWhenUsed="0"/>
+    <w:lsdException w:name="Dark List Accent 6" w:semiHidden="0" w:uiPriority="70" w:unhideWhenUsed="0"/>
+    <w:lsdException w:name="Colorful Shading Accent 6" w:semiHidden="0" w:uiPriority="71" w:unhideWhenUsed="0"/>
+    <w:lsdException w:name="Colorful List Accent 6" w:semiHidden="0" w:uiPriority="72" w:unhideWhenUsed="0"/>
+    <w:lsdException w:name="Colorful Grid Accent 6" w:semiHidden="0" w:uiPriority="73" w:unhideWhenUsed="0"/>
+    <w:lsdException w:name="Subtle Emphasis" w:semiHidden="0" w:uiPriority="19" w:unhideWhenUsed="0" w:qFormat="1"/>
+    <w:lsdException w:name="Intense Emphasis" w:semiHidden="0" w:uiPriority="21" w:unhideWhenUsed="0" w:qFormat="1"/>
+    <w:lsdException w:name="Subtle Reference" w:semiHidden="0" w:uiPriority="31" w:unhideWhenUsed="0" w:qFormat="1"/>
+    <w:lsdException w:name="Intense Reference" w:semiHidden="0" w:uiPriority="32" w:unhideWhenUsed="0" w:qFormat="1"/>
+    <w:lsdException w:name="Book Title" w:semiHidden="0" w:uiPriority="33" w:unhideWhenUsed="0" w:qFormat="1"/>
+    <w:lsdException w:name="Bibliography" w:uiPriority="37"/>
+    <w:lsdException w:name="TOC Heading" w:uiPriority="39" w:qFormat="1"/>
+  </w:latentStyles>
+  <w:style w:type="paragraph" w:default="1" w:styleId="Normal">
+    <w:name w:val="Normal"/>
+    <w:qFormat/>
+  </w:style>
+  <w:style w:type="character" w:default="1" w:styleId="DefaultParagraphFont">
+    <w:name w:val="Default Paragraph Font"/>
+    <w:uiPriority w:val="1"/>
+    <w:semiHidden/>
+    <w:unhideWhenUsed/>
+  </w:style>
+  <w:style w:type="table" w:default="1" w:styleId="TableNormal">
+    <w:name w:val="Normal Table"/>
+    <w:uiPriority w:val="99"/>
+    <w:semiHidden/>
+    <w:unhideWhenUsed/>
+    <w:tblPr>
+      <w:tblInd w:w="0" w:type="dxa"/>
+      <w:tblCellMar>
+        <w:top w:w="0" w:type="dxa"/>
+        <w:left w:w="108" w:type="dxa"/>
+        <w:bottom w:w="0" w:type="dxa"/>
+        <w:right w:w="108" w:type="dxa"/>
+      </w:tblCellMar>
+    </w:tblPr>
+  </w:style>
+  <w:style w:type="numbering" w:default="1" w:styleId="NoList">
+    <w:name w:val="No List"/>
+    <w:uiPriority w:val="99"/>
+    <w:semiHidden/>
+    <w:unhideWhenUsed/>
   </w:style>
 </w:styles>
 </file>
@@ -13004,10 +13059,6 @@
 </file>
 
 <file path=customXml/item2.xml><?xml version="1.0" encoding="utf-8"?>
-<b:Sources xmlns:b="http://schemas.openxmlformats.org/officeDocument/2006/bibliography" xmlns="http://schemas.openxmlformats.org/officeDocument/2006/bibliography" SelectedStyle="\APA.XSL" StyleName="APA"/>
-</file>
-
-<file path=customXml/item3.xml><?xml version="1.0" encoding="utf-8"?>
 <ct:contentTypeSchema xmlns:ct="http://schemas.microsoft.com/office/2006/metadata/contentType" xmlns:ma="http://schemas.microsoft.com/office/2006/metadata/properties/metaAttributes" ct:_="" ma:_="" ma:contentTypeName="Document" ma:contentTypeID="0x01010005A068604E74C047BC66B3ED07869872" ma:contentTypeVersion="0" ma:contentTypeDescription="Create a new document." ma:contentTypeScope="" ma:versionID="7d65b694ac3f1c289d6201da35c196e2">
   <xsd:schema xmlns:xsd="http://www.w3.org/2001/XMLSchema" xmlns:p="http://schemas.microsoft.com/office/2006/metadata/properties" targetNamespace="http://schemas.microsoft.com/office/2006/metadata/properties" ma:root="true" ma:fieldsID="4aeb20c0e3442673af7ee10786458764">
     <xsd:element name="properties">
@@ -13056,7 +13107,17 @@
 </ct:contentTypeSchema>
 </file>
 
+<file path=customXml/item3.xml><?xml version="1.0" encoding="utf-8"?>
+<LongProperties xmlns="http://schemas.microsoft.com/office/2006/metadata/longProperties"/>
+</file>
+
 <file path=customXml/item4.xml><?xml version="1.0" encoding="utf-8"?>
+<p:properties xmlns:p="http://schemas.microsoft.com/office/2006/metadata/properties" xmlns:xsi="http://www.w3.org/2001/XMLSchema-instance">
+  <documentManagement/>
+</p:properties>
+</file>
+
+<file path=customXml/item5.xml><?xml version="1.0" encoding="utf-8"?>
 <?mso-contentType ?>
 <FormTemplates xmlns="http://schemas.microsoft.com/sharepoint/v3/contenttype/forms">
   <Display>DocumentLibraryForm</Display>
@@ -13065,14 +13126,8 @@
 </FormTemplates>
 </file>
 
-<file path=customXml/item5.xml><?xml version="1.0" encoding="utf-8"?>
-<p:properties xmlns:p="http://schemas.microsoft.com/office/2006/metadata/properties" xmlns:xsi="http://www.w3.org/2001/XMLSchema-instance">
-  <documentManagement/>
-</p:properties>
-</file>
-
 <file path=customXml/item6.xml><?xml version="1.0" encoding="utf-8"?>
-<LongProperties xmlns="http://schemas.microsoft.com/office/2006/metadata/longProperties"/>
+<b:Sources xmlns:b="http://schemas.openxmlformats.org/officeDocument/2006/bibliography" xmlns="http://schemas.openxmlformats.org/officeDocument/2006/bibliography" SelectedStyle="\APA.XSL" StyleName="APA"/>
 </file>
 
 <file path=customXml/itemProps1.xml><?xml version="1.0" encoding="utf-8"?>
@@ -13084,14 +13139,6 @@
 </file>
 
 <file path=customXml/itemProps2.xml><?xml version="1.0" encoding="utf-8"?>
-<ds:datastoreItem xmlns:ds="http://schemas.openxmlformats.org/officeDocument/2006/customXml" ds:itemID="{02D18870-1FE9-4CD7-B1A4-026B6972B73E}">
-  <ds:schemaRefs>
-    <ds:schemaRef ds:uri="http://schemas.openxmlformats.org/officeDocument/2006/bibliography"/>
-  </ds:schemaRefs>
-</ds:datastoreItem>
-</file>
-
-<file path=customXml/itemProps3.xml><?xml version="1.0" encoding="utf-8"?>
 <ds:datastoreItem xmlns:ds="http://schemas.openxmlformats.org/officeDocument/2006/customXml" ds:itemID="{BF26A23C-C636-4AA1-9092-DA1C82D3441B}">
   <ds:schemaRefs>
     <ds:schemaRef ds:uri="http://schemas.microsoft.com/office/2006/metadata/contentType"/>
@@ -13106,7 +13153,23 @@
 </ds:datastoreItem>
 </file>
 
+<file path=customXml/itemProps3.xml><?xml version="1.0" encoding="utf-8"?>
+<ds:datastoreItem xmlns:ds="http://schemas.openxmlformats.org/officeDocument/2006/customXml" ds:itemID="{C160D463-E0A4-43CC-B4FC-6A78BAE7598D}">
+  <ds:schemaRefs>
+    <ds:schemaRef ds:uri="http://schemas.microsoft.com/office/2006/metadata/longProperties"/>
+  </ds:schemaRefs>
+</ds:datastoreItem>
+</file>
+
 <file path=customXml/itemProps4.xml><?xml version="1.0" encoding="utf-8"?>
+<ds:datastoreItem xmlns:ds="http://schemas.openxmlformats.org/officeDocument/2006/customXml" ds:itemID="{413EE0B9-61A1-4D97-84E8-9D6D67F97DB6}">
+  <ds:schemaRefs>
+    <ds:schemaRef ds:uri="http://schemas.microsoft.com/office/2006/metadata/properties"/>
+  </ds:schemaRefs>
+</ds:datastoreItem>
+</file>
+
+<file path=customXml/itemProps5.xml><?xml version="1.0" encoding="utf-8"?>
 <ds:datastoreItem xmlns:ds="http://schemas.openxmlformats.org/officeDocument/2006/customXml" ds:itemID="{F17621D5-8118-4296-944B-367BCA2FC84A}">
   <ds:schemaRefs>
     <ds:schemaRef ds:uri="http://schemas.microsoft.com/sharepoint/v3/contenttype/forms"/>
@@ -13114,18 +13177,10 @@
 </ds:datastoreItem>
 </file>
 
-<file path=customXml/itemProps5.xml><?xml version="1.0" encoding="utf-8"?>
-<ds:datastoreItem xmlns:ds="http://schemas.openxmlformats.org/officeDocument/2006/customXml" ds:itemID="{413EE0B9-61A1-4D97-84E8-9D6D67F97DB6}">
+<file path=customXml/itemProps6.xml><?xml version="1.0" encoding="utf-8"?>
+<ds:datastoreItem xmlns:ds="http://schemas.openxmlformats.org/officeDocument/2006/customXml" ds:itemID="{B344B332-42DF-4747-ADA2-95AA70BF816C}">
   <ds:schemaRefs>
-    <ds:schemaRef ds:uri="http://schemas.microsoft.com/office/2006/metadata/properties"/>
-  </ds:schemaRefs>
-</ds:datastoreItem>
-</file>
-
-<file path=customXml/itemProps6.xml><?xml version="1.0" encoding="utf-8"?>
-<ds:datastoreItem xmlns:ds="http://schemas.openxmlformats.org/officeDocument/2006/customXml" ds:itemID="{C160D463-E0A4-43CC-B4FC-6A78BAE7598D}">
-  <ds:schemaRefs>
-    <ds:schemaRef ds:uri="http://schemas.microsoft.com/office/2006/metadata/longProperties"/>
+    <ds:schemaRef ds:uri="http://schemas.openxmlformats.org/officeDocument/2006/bibliography"/>
   </ds:schemaRefs>
 </ds:datastoreItem>
 </file>
</xml_diff>

<commit_message>
Configuration management procedure aligned
with GitHub
new template CM plan
Project plan procedure
QMS change requirements template
</commit_message>
<xml_diff>
--- a/Project Management/PRCD_PRJPLN.docx
+++ b/Project Management/PRCD_PRJPLN.docx
@@ -151,29 +151,15 @@
                     <w:rFonts w:asciiTheme="majorHAnsi" w:eastAsiaTheme="majorEastAsia" w:hAnsiTheme="majorHAnsi" w:cstheme="majorBidi"/>
                   </w:rPr>
                 </w:pPr>
-                <w:r>
-                  <w:fldChar w:fldCharType="begin"/>
-                </w:r>
-                <w:r>
-                  <w:instrText xml:space="preserve"> FILENAME   \* MERGEFORMAT </w:instrText>
-                </w:r>
-                <w:r>
-                  <w:fldChar w:fldCharType="separate"/>
-                </w:r>
-                <w:r>
-                  <w:rPr>
-                    <w:rFonts w:asciiTheme="majorHAnsi" w:eastAsiaTheme="majorEastAsia" w:hAnsiTheme="majorHAnsi" w:cstheme="majorBidi"/>
-                    <w:noProof/>
-                  </w:rPr>
-                  <w:t>PRCD_PRJPLN.docx</w:t>
-                </w:r>
-                <w:r>
-                  <w:rPr>
-                    <w:rFonts w:asciiTheme="majorHAnsi" w:eastAsiaTheme="majorEastAsia" w:hAnsiTheme="majorHAnsi" w:cstheme="majorBidi"/>
-                    <w:noProof/>
-                  </w:rPr>
-                  <w:fldChar w:fldCharType="end"/>
-                </w:r>
+                <w:fldSimple w:instr=" FILENAME   \* MERGEFORMAT ">
+                  <w:r>
+                    <w:rPr>
+                      <w:rFonts w:asciiTheme="majorHAnsi" w:eastAsiaTheme="majorEastAsia" w:hAnsiTheme="majorHAnsi" w:cstheme="majorBidi"/>
+                      <w:noProof/>
+                    </w:rPr>
+                    <w:t>PRCD_PRJPLN.docx</w:t>
+                  </w:r>
+                </w:fldSimple>
               </w:p>
             </w:tc>
           </w:tr>
@@ -3053,8 +3039,6 @@
                 <w:t xml:space="preserve"> for this.</w:t>
               </w:r>
             </w:ins>
-            <w:bookmarkStart w:id="35" w:name="_GoBack"/>
-            <w:bookmarkEnd w:id="35"/>
           </w:p>
         </w:tc>
         <w:tc>
@@ -3107,7 +3091,7 @@
             <w:r>
               <w:t>Identify and plan for the work environment required for the project execution.</w:t>
             </w:r>
-            <w:del w:id="36" w:author="Vaibhav Garg" w:date="2022-03-12T09:21:00Z">
+            <w:del w:id="35" w:author="Vaibhav Garg" w:date="2022-03-12T09:21:00Z">
               <w:r>
                 <w:delText xml:space="preserve"> This includes a reference to the Human and material resources plans.</w:delText>
               </w:r>
@@ -3124,12 +3108,12 @@
             <w:r>
               <w:t xml:space="preserve"> </w:t>
             </w:r>
-            <w:ins w:id="37" w:author="Vaibhav Garg" w:date="2022-03-12T09:21:00Z">
+            <w:ins w:id="36" w:author="Vaibhav Garg" w:date="2022-03-12T09:21:00Z">
               <w:r>
                 <w:t xml:space="preserve">If any specific requirements are identified, </w:t>
               </w:r>
             </w:ins>
-            <w:ins w:id="38" w:author="Vaibhav Garg" w:date="2022-03-12T09:22:00Z">
+            <w:ins w:id="37" w:author="Vaibhav Garg" w:date="2022-03-12T09:22:00Z">
               <w:r>
                 <w:t>use the Asset requirements tab of the project plan.</w:t>
               </w:r>
@@ -3189,7 +3173,7 @@
             <w:pPr>
               <w:cnfStyle w:val="000000100000" w:firstRow="0" w:lastRow="0" w:firstColumn="0" w:lastColumn="0" w:oddVBand="0" w:evenVBand="0" w:oddHBand="1" w:evenHBand="0" w:firstRowFirstColumn="0" w:firstRowLastColumn="0" w:lastRowFirstColumn="0" w:lastRowLastColumn="0"/>
             </w:pPr>
-            <w:commentRangeStart w:id="39"/>
+            <w:commentRangeStart w:id="38"/>
             <w:r>
               <w:t>Perform Estimations.</w:t>
             </w:r>
@@ -3271,12 +3255,12 @@
             <w:r>
               <w:t>.</w:t>
             </w:r>
-            <w:commentRangeEnd w:id="39"/>
+            <w:commentRangeEnd w:id="38"/>
             <w:r>
               <w:rPr>
                 <w:rStyle w:val="CommentReference"/>
               </w:rPr>
-              <w:commentReference w:id="39"/>
+              <w:commentReference w:id="38"/>
             </w:r>
           </w:p>
         </w:tc>
@@ -3326,7 +3310,7 @@
             <w:pPr>
               <w:cnfStyle w:val="000000000000" w:firstRow="0" w:lastRow="0" w:firstColumn="0" w:lastColumn="0" w:oddVBand="0" w:evenVBand="0" w:oddHBand="0" w:evenHBand="0" w:firstRowFirstColumn="0" w:firstRowLastColumn="0" w:lastRowFirstColumn="0" w:lastRowLastColumn="0"/>
               <w:rPr>
-                <w:ins w:id="40" w:author="Vaibhav Garg" w:date="2022-03-12T09:25:00Z"/>
+                <w:ins w:id="39" w:author="Vaibhav Garg" w:date="2022-03-12T09:25:00Z"/>
               </w:rPr>
             </w:pPr>
             <w:r>
@@ -3373,7 +3357,7 @@
             <w:pPr>
               <w:cnfStyle w:val="000000000000" w:firstRow="0" w:lastRow="0" w:firstColumn="0" w:lastColumn="0" w:oddVBand="0" w:evenVBand="0" w:oddHBand="0" w:evenHBand="0" w:firstRowFirstColumn="0" w:firstRowLastColumn="0" w:lastRowFirstColumn="0" w:lastRowLastColumn="0"/>
             </w:pPr>
-            <w:ins w:id="41" w:author="Vaibhav Garg" w:date="2022-03-12T09:25:00Z">
+            <w:ins w:id="40" w:author="Vaibhav Garg" w:date="2022-03-12T09:25:00Z">
               <w:r>
                 <w:t xml:space="preserve">Use </w:t>
               </w:r>
@@ -3386,7 +3370,7 @@
                 <w:t xml:space="preserve"> of the Financial section and t</w:t>
               </w:r>
             </w:ins>
-            <w:ins w:id="42" w:author="Vaibhav Garg" w:date="2022-03-12T09:26:00Z">
+            <w:ins w:id="41" w:author="Vaibhav Garg" w:date="2022-03-12T09:26:00Z">
               <w:r>
                 <w:t>he Asset requirements tab for this.</w:t>
               </w:r>
@@ -3592,7 +3576,7 @@
               <w:lastRenderedPageBreak/>
               <w:t>consulting the resource pool.</w:t>
             </w:r>
-            <w:ins w:id="43" w:author="Vaibhav Garg" w:date="2022-03-12T09:26:00Z">
+            <w:ins w:id="42" w:author="Vaibhav Garg" w:date="2022-03-12T09:26:00Z">
               <w:r>
                 <w:t xml:space="preserve"> The resources are captured in appropriate fields, including Project Team and Asset Requirements.</w:t>
               </w:r>
@@ -3675,7 +3659,7 @@
             <w:r>
               <w:t xml:space="preserve">chedule </w:t>
             </w:r>
-            <w:del w:id="44" w:author="Vaibhav Garg" w:date="2022-03-12T09:27:00Z">
+            <w:del w:id="43" w:author="Vaibhav Garg" w:date="2022-03-12T09:27:00Z">
               <w:r>
                 <w:delText xml:space="preserve">using MPP </w:delText>
               </w:r>
@@ -3831,7 +3815,7 @@
             <w:pPr>
               <w:cnfStyle w:val="000000100000" w:firstRow="0" w:lastRow="0" w:firstColumn="0" w:lastColumn="0" w:oddVBand="0" w:evenVBand="0" w:oddHBand="1" w:evenHBand="0" w:firstRowFirstColumn="0" w:firstRowLastColumn="0" w:lastRowFirstColumn="0" w:lastRowLastColumn="0"/>
               <w:rPr>
-                <w:ins w:id="45" w:author="Vaibhav Garg" w:date="2022-03-12T09:27:00Z"/>
+                <w:ins w:id="44" w:author="Vaibhav Garg" w:date="2022-03-12T09:27:00Z"/>
               </w:rPr>
             </w:pPr>
             <w:r>
@@ -3847,15 +3831,15 @@
               </w:numPr>
               <w:cnfStyle w:val="000000100000" w:firstRow="0" w:lastRow="0" w:firstColumn="0" w:lastColumn="0" w:oddVBand="0" w:evenVBand="0" w:oddHBand="1" w:evenHBand="0" w:firstRowFirstColumn="0" w:firstRowLastColumn="0" w:lastRowFirstColumn="0" w:lastRowLastColumn="0"/>
               <w:rPr>
-                <w:ins w:id="46" w:author="Vaibhav Garg" w:date="2022-03-12T09:28:00Z"/>
-              </w:rPr>
-              <w:pPrChange w:id="47" w:author="Vaibhav Garg" w:date="2022-03-12T09:28:00Z">
+                <w:ins w:id="45" w:author="Vaibhav Garg" w:date="2022-03-12T09:28:00Z"/>
+              </w:rPr>
+              <w:pPrChange w:id="46" w:author="Vaibhav Garg" w:date="2022-03-12T09:28:00Z">
                 <w:pPr>
                   <w:cnfStyle w:val="000000100000" w:firstRow="0" w:lastRow="0" w:firstColumn="0" w:lastColumn="0" w:oddVBand="0" w:evenVBand="0" w:oddHBand="1" w:evenHBand="0" w:firstRowFirstColumn="0" w:firstRowLastColumn="0" w:lastRowFirstColumn="0" w:lastRowLastColumn="0"/>
                 </w:pPr>
               </w:pPrChange>
             </w:pPr>
-            <w:ins w:id="48" w:author="Vaibhav Garg" w:date="2022-03-12T09:27:00Z">
+            <w:ins w:id="47" w:author="Vaibhav Garg" w:date="2022-03-12T09:27:00Z">
               <w:r>
                 <w:t xml:space="preserve">Identify the Project Skill requirements. </w:t>
               </w:r>
@@ -3870,15 +3854,15 @@
               </w:numPr>
               <w:cnfStyle w:val="000000100000" w:firstRow="0" w:lastRow="0" w:firstColumn="0" w:lastColumn="0" w:oddVBand="0" w:evenVBand="0" w:oddHBand="1" w:evenHBand="0" w:firstRowFirstColumn="0" w:firstRowLastColumn="0" w:lastRowFirstColumn="0" w:lastRowLastColumn="0"/>
               <w:rPr>
-                <w:ins w:id="49" w:author="Vaibhav Garg" w:date="2022-03-12T09:28:00Z"/>
-              </w:rPr>
-            </w:pPr>
-            <w:ins w:id="50" w:author="Vaibhav Garg" w:date="2022-03-12T09:27:00Z">
+                <w:ins w:id="48" w:author="Vaibhav Garg" w:date="2022-03-12T09:28:00Z"/>
+              </w:rPr>
+            </w:pPr>
+            <w:ins w:id="49" w:author="Vaibhav Garg" w:date="2022-03-12T09:27:00Z">
               <w:r>
                 <w:t xml:space="preserve">Ensure that each project participant </w:t>
               </w:r>
             </w:ins>
-            <w:ins w:id="51" w:author="Vaibhav Garg" w:date="2022-03-12T09:28:00Z">
+            <w:ins w:id="50" w:author="Vaibhav Garg" w:date="2022-03-12T09:28:00Z">
               <w:r>
                 <w:t>has an updated individual talent map updated.</w:t>
               </w:r>
@@ -3892,28 +3876,28 @@
                 <w:numId w:val="20"/>
               </w:numPr>
               <w:cnfStyle w:val="000000100000" w:firstRow="0" w:lastRow="0" w:firstColumn="0" w:lastColumn="0" w:oddVBand="0" w:evenVBand="0" w:oddHBand="1" w:evenHBand="0" w:firstRowFirstColumn="0" w:firstRowLastColumn="0" w:lastRowFirstColumn="0" w:lastRowLastColumn="0"/>
-              <w:pPrChange w:id="52" w:author="Vaibhav Garg" w:date="2022-03-12T09:28:00Z">
+              <w:pPrChange w:id="51" w:author="Vaibhav Garg" w:date="2022-03-12T09:28:00Z">
                 <w:pPr>
                   <w:cnfStyle w:val="000000100000" w:firstRow="0" w:lastRow="0" w:firstColumn="0" w:lastColumn="0" w:oddVBand="0" w:evenVBand="0" w:oddHBand="1" w:evenHBand="0" w:firstRowFirstColumn="0" w:firstRowLastColumn="0" w:lastRowFirstColumn="0" w:lastRowLastColumn="0"/>
                 </w:pPr>
               </w:pPrChange>
             </w:pPr>
-            <w:ins w:id="53" w:author="Vaibhav Garg" w:date="2022-03-12T09:28:00Z">
+            <w:ins w:id="52" w:author="Vaibhav Garg" w:date="2022-03-12T09:28:00Z">
               <w:r>
                 <w:t>Analy</w:t>
               </w:r>
             </w:ins>
-            <w:ins w:id="54" w:author="Vaibhav Garg" w:date="2022-03-12T09:29:00Z">
+            <w:ins w:id="53" w:author="Vaibhav Garg" w:date="2022-03-12T09:29:00Z">
               <w:r>
                 <w:t>z</w:t>
               </w:r>
             </w:ins>
-            <w:ins w:id="55" w:author="Vaibhav Garg" w:date="2022-03-12T09:28:00Z">
+            <w:ins w:id="54" w:author="Vaibhav Garg" w:date="2022-03-12T09:28:00Z">
               <w:r>
                 <w:t>e the talen</w:t>
               </w:r>
             </w:ins>
-            <w:ins w:id="56" w:author="Vaibhav Garg" w:date="2022-03-12T09:29:00Z">
+            <w:ins w:id="55" w:author="Vaibhav Garg" w:date="2022-03-12T09:29:00Z">
               <w:r>
                 <w:t>t map and gaps.</w:t>
               </w:r>
@@ -3928,7 +3912,7 @@
               </w:numPr>
               <w:cnfStyle w:val="000000100000" w:firstRow="0" w:lastRow="0" w:firstColumn="0" w:lastColumn="0" w:oddVBand="0" w:evenVBand="0" w:oddHBand="1" w:evenHBand="0" w:firstRowFirstColumn="0" w:firstRowLastColumn="0" w:lastRowFirstColumn="0" w:lastRowLastColumn="0"/>
               <w:rPr>
-                <w:ins w:id="57" w:author="Vaibhav Garg" w:date="2022-03-12T09:29:00Z"/>
+                <w:ins w:id="56" w:author="Vaibhav Garg" w:date="2022-03-12T09:29:00Z"/>
               </w:rPr>
             </w:pPr>
             <w:r>
@@ -3951,7 +3935,7 @@
             <w:r>
               <w:t>or successful project execution</w:t>
             </w:r>
-            <w:ins w:id="58" w:author="Vaibhav Garg" w:date="2022-03-12T09:29:00Z">
+            <w:ins w:id="57" w:author="Vaibhav Garg" w:date="2022-03-12T09:29:00Z">
               <w:r>
                 <w:t>.</w:t>
               </w:r>
@@ -3961,13 +3945,13 @@
             <w:pPr>
               <w:ind w:left="360"/>
               <w:cnfStyle w:val="000000100000" w:firstRow="0" w:lastRow="0" w:firstColumn="0" w:lastColumn="0" w:oddVBand="0" w:evenVBand="0" w:oddHBand="1" w:evenHBand="0" w:firstRowFirstColumn="0" w:firstRowLastColumn="0" w:lastRowFirstColumn="0" w:lastRowLastColumn="0"/>
-              <w:pPrChange w:id="59" w:author="Vaibhav Garg" w:date="2022-03-12T09:29:00Z">
+              <w:pPrChange w:id="58" w:author="Vaibhav Garg" w:date="2022-03-12T09:29:00Z">
                 <w:pPr>
                   <w:cnfStyle w:val="000000100000" w:firstRow="0" w:lastRow="0" w:firstColumn="0" w:lastColumn="0" w:oddVBand="0" w:evenVBand="0" w:oddHBand="1" w:evenHBand="0" w:firstRowFirstColumn="0" w:firstRowLastColumn="0" w:lastRowFirstColumn="0" w:lastRowLastColumn="0"/>
                 </w:pPr>
               </w:pPrChange>
             </w:pPr>
-            <w:ins w:id="60" w:author="Vaibhav Garg" w:date="2022-03-12T09:29:00Z">
+            <w:ins w:id="59" w:author="Vaibhav Garg" w:date="2022-03-12T09:29:00Z">
               <w:r>
                 <w:t>Use attached action items and Project schedule to plan and manage the</w:t>
               </w:r>
@@ -4135,20 +4119,20 @@
             <w:r>
               <w:t xml:space="preserve">“Risk </w:t>
             </w:r>
-            <w:del w:id="61" w:author="Vaibhav Garg" w:date="2022-03-12T09:30:00Z">
+            <w:del w:id="60" w:author="Vaibhav Garg" w:date="2022-03-12T09:30:00Z">
               <w:r>
                 <w:delText>Matrix</w:delText>
               </w:r>
             </w:del>
+            <w:ins w:id="61" w:author="Vaibhav Garg" w:date="2022-03-12T09:30:00Z">
+              <w:r>
+                <w:t>management</w:t>
+              </w:r>
+            </w:ins>
+            <w:r>
+              <w:t>”</w:t>
+            </w:r>
             <w:ins w:id="62" w:author="Vaibhav Garg" w:date="2022-03-12T09:30:00Z">
-              <w:r>
-                <w:t>management</w:t>
-              </w:r>
-            </w:ins>
-            <w:r>
-              <w:t>”</w:t>
-            </w:r>
-            <w:ins w:id="63" w:author="Vaibhav Garg" w:date="2022-03-12T09:30:00Z">
               <w:r>
                 <w:t xml:space="preserve"> module in </w:t>
               </w:r>
@@ -4158,20 +4142,20 @@
               </w:r>
             </w:ins>
             <w:proofErr w:type="spellEnd"/>
-            <w:ins w:id="64" w:author="Vaibhav Garg" w:date="2022-03-12T09:31:00Z">
+            <w:ins w:id="63" w:author="Vaibhav Garg" w:date="2022-03-12T09:31:00Z">
               <w:r>
                 <w:t xml:space="preserve"> in line with the</w:t>
               </w:r>
             </w:ins>
+            <w:del w:id="64" w:author="Vaibhav Garg" w:date="2022-03-12T09:31:00Z">
+              <w:r>
+                <w:delText xml:space="preserve"> (TMPL_RSKMTX)</w:delText>
+              </w:r>
+            </w:del>
+            <w:r>
+              <w:t xml:space="preserve"> </w:t>
+            </w:r>
             <w:del w:id="65" w:author="Vaibhav Garg" w:date="2022-03-12T09:31:00Z">
-              <w:r>
-                <w:delText xml:space="preserve"> (TMPL_RSKMTX)</w:delText>
-              </w:r>
-            </w:del>
-            <w:r>
-              <w:t xml:space="preserve"> </w:t>
-            </w:r>
-            <w:del w:id="66" w:author="Vaibhav Garg" w:date="2022-03-12T09:31:00Z">
               <w:r>
                 <w:delText xml:space="preserve">and </w:delText>
               </w:r>
@@ -4285,17 +4269,17 @@
             <w:pPr>
               <w:cnfStyle w:val="000000000000" w:firstRow="0" w:lastRow="0" w:firstColumn="0" w:lastColumn="0" w:oddVBand="0" w:evenVBand="0" w:oddHBand="0" w:evenHBand="0" w:firstRowFirstColumn="0" w:firstRowLastColumn="0" w:lastRowFirstColumn="0" w:lastRowLastColumn="0"/>
             </w:pPr>
-            <w:del w:id="67" w:author="Vaibhav Garg" w:date="2022-03-12T09:32:00Z">
+            <w:del w:id="66" w:author="Vaibhav Garg" w:date="2022-03-12T09:32:00Z">
               <w:r>
                 <w:delText xml:space="preserve">Prepare </w:delText>
               </w:r>
             </w:del>
-            <w:ins w:id="68" w:author="Vaibhav Garg" w:date="2022-03-12T09:32:00Z">
+            <w:ins w:id="67" w:author="Vaibhav Garg" w:date="2022-03-12T09:32:00Z">
               <w:r>
                 <w:t>Schedule and plan for</w:t>
               </w:r>
             </w:ins>
-            <w:del w:id="69" w:author="Vaibhav Garg" w:date="2022-03-12T09:32:00Z">
+            <w:del w:id="68" w:author="Vaibhav Garg" w:date="2022-03-12T09:32:00Z">
               <w:r>
                 <w:delText>the</w:delText>
               </w:r>
@@ -4303,12 +4287,12 @@
             <w:r>
               <w:t xml:space="preserve"> Audit</w:t>
             </w:r>
-            <w:ins w:id="70" w:author="Vaibhav Garg" w:date="2022-03-12T09:32:00Z">
+            <w:ins w:id="69" w:author="Vaibhav Garg" w:date="2022-03-12T09:32:00Z">
               <w:r>
                 <w:t>s</w:t>
               </w:r>
             </w:ins>
-            <w:del w:id="71" w:author="Vaibhav Garg" w:date="2022-03-12T09:32:00Z">
+            <w:del w:id="70" w:author="Vaibhav Garg" w:date="2022-03-12T09:32:00Z">
               <w:r>
                 <w:delText xml:space="preserve"> Plan</w:delText>
               </w:r>
@@ -4410,25 +4394,25 @@
             <w:pPr>
               <w:cnfStyle w:val="000000100000" w:firstRow="0" w:lastRow="0" w:firstColumn="0" w:lastColumn="0" w:oddVBand="0" w:evenVBand="0" w:oddHBand="1" w:evenHBand="0" w:firstRowFirstColumn="0" w:firstRowLastColumn="0" w:lastRowFirstColumn="0" w:lastRowLastColumn="0"/>
             </w:pPr>
-            <w:del w:id="72" w:author="Vaibhav Garg" w:date="2022-03-12T09:32:00Z">
+            <w:del w:id="71" w:author="Vaibhav Garg" w:date="2022-03-12T09:32:00Z">
               <w:r>
                 <w:delText xml:space="preserve">Prepare </w:delText>
               </w:r>
             </w:del>
+            <w:ins w:id="72" w:author="Vaibhav Garg" w:date="2022-03-12T09:32:00Z">
+              <w:r>
+                <w:t xml:space="preserve">Schedule and plan for </w:t>
+              </w:r>
+            </w:ins>
+            <w:r>
+              <w:t>Review</w:t>
+            </w:r>
             <w:ins w:id="73" w:author="Vaibhav Garg" w:date="2022-03-12T09:32:00Z">
               <w:r>
-                <w:t xml:space="preserve">Schedule and plan for </w:t>
+                <w:t>s</w:t>
               </w:r>
             </w:ins>
-            <w:r>
-              <w:t>Review</w:t>
-            </w:r>
-            <w:ins w:id="74" w:author="Vaibhav Garg" w:date="2022-03-12T09:32:00Z">
-              <w:r>
-                <w:t>s</w:t>
-              </w:r>
-            </w:ins>
-            <w:del w:id="75" w:author="Vaibhav Garg" w:date="2022-03-12T09:32:00Z">
+            <w:del w:id="74" w:author="Vaibhav Garg" w:date="2022-03-12T09:32:00Z">
               <w:r>
                 <w:delText xml:space="preserve"> Plan</w:delText>
               </w:r>
@@ -4561,25 +4545,25 @@
             <w:pPr>
               <w:cnfStyle w:val="000000100000" w:firstRow="0" w:lastRow="0" w:firstColumn="0" w:lastColumn="0" w:oddVBand="0" w:evenVBand="0" w:oddHBand="1" w:evenHBand="0" w:firstRowFirstColumn="0" w:firstRowLastColumn="0" w:lastRowFirstColumn="0" w:lastRowLastColumn="0"/>
             </w:pPr>
-            <w:del w:id="76" w:author="Vaibhav Garg" w:date="2022-03-12T09:33:00Z">
+            <w:del w:id="75" w:author="Vaibhav Garg" w:date="2022-03-12T09:33:00Z">
               <w:r>
                 <w:delText xml:space="preserve">Prepare </w:delText>
               </w:r>
             </w:del>
+            <w:ins w:id="76" w:author="Vaibhav Garg" w:date="2022-03-12T09:33:00Z">
+              <w:r>
+                <w:t xml:space="preserve">Schedule and plan for </w:t>
+              </w:r>
+            </w:ins>
+            <w:r>
+              <w:t>Senior Management Review</w:t>
+            </w:r>
             <w:ins w:id="77" w:author="Vaibhav Garg" w:date="2022-03-12T09:33:00Z">
               <w:r>
-                <w:t xml:space="preserve">Schedule and plan for </w:t>
+                <w:t>s</w:t>
               </w:r>
             </w:ins>
-            <w:r>
-              <w:t>Senior Management Review</w:t>
-            </w:r>
-            <w:ins w:id="78" w:author="Vaibhav Garg" w:date="2022-03-12T09:33:00Z">
-              <w:r>
-                <w:t>s</w:t>
-              </w:r>
-            </w:ins>
-            <w:del w:id="79" w:author="Vaibhav Garg" w:date="2022-03-12T09:33:00Z">
+            <w:del w:id="78" w:author="Vaibhav Garg" w:date="2022-03-12T09:33:00Z">
               <w:r>
                 <w:delText xml:space="preserve"> Plan</w:delText>
               </w:r>
@@ -4648,7 +4632,7 @@
             <w:pPr>
               <w:cnfStyle w:val="000000000000" w:firstRow="0" w:lastRow="0" w:firstColumn="0" w:lastColumn="0" w:oddVBand="0" w:evenVBand="0" w:oddHBand="0" w:evenHBand="0" w:firstRowFirstColumn="0" w:firstRowLastColumn="0" w:lastRowFirstColumn="0" w:lastRowLastColumn="0"/>
             </w:pPr>
-            <w:commentRangeStart w:id="80"/>
+            <w:commentRangeStart w:id="79"/>
             <w:r>
               <w:t xml:space="preserve">Prepare Measurement and Analysis Plan. Refer “Measurement and </w:t>
             </w:r>
@@ -4658,12 +4642,12 @@
             <w:r>
               <w:t>).</w:t>
             </w:r>
-            <w:commentRangeEnd w:id="80"/>
+            <w:commentRangeEnd w:id="79"/>
             <w:r>
               <w:rPr>
                 <w:rStyle w:val="CommentReference"/>
               </w:rPr>
-              <w:commentReference w:id="80"/>
+              <w:commentReference w:id="79"/>
             </w:r>
           </w:p>
         </w:tc>
@@ -4717,7 +4701,7 @@
             <w:pPr>
               <w:cnfStyle w:val="000000100000" w:firstRow="0" w:lastRow="0" w:firstColumn="0" w:lastColumn="0" w:oddVBand="0" w:evenVBand="0" w:oddHBand="1" w:evenHBand="0" w:firstRowFirstColumn="0" w:firstRowLastColumn="0" w:lastRowFirstColumn="0" w:lastRowLastColumn="0"/>
             </w:pPr>
-            <w:commentRangeStart w:id="81"/>
+            <w:commentRangeStart w:id="80"/>
             <w:r>
               <w:t>Prepare Test Plan. Refer “Validation Procedure” (PRCD_VALDTN)</w:t>
             </w:r>
@@ -4727,12 +4711,12 @@
             <w:r>
               <w:t>.</w:t>
             </w:r>
-            <w:commentRangeEnd w:id="81"/>
+            <w:commentRangeEnd w:id="80"/>
             <w:r>
               <w:rPr>
                 <w:rStyle w:val="CommentReference"/>
               </w:rPr>
-              <w:commentReference w:id="81"/>
+              <w:commentReference w:id="80"/>
             </w:r>
           </w:p>
         </w:tc>
@@ -4779,7 +4763,7 @@
             <w:pPr>
               <w:cnfStyle w:val="000000000000" w:firstRow="0" w:lastRow="0" w:firstColumn="0" w:lastColumn="0" w:oddVBand="0" w:evenVBand="0" w:oddHBand="0" w:evenHBand="0" w:firstRowFirstColumn="0" w:firstRowLastColumn="0" w:lastRowFirstColumn="0" w:lastRowLastColumn="0"/>
             </w:pPr>
-            <w:commentRangeStart w:id="82"/>
+            <w:commentRangeStart w:id="81"/>
             <w:r>
               <w:t xml:space="preserve">Prepare Release Plan. </w:t>
             </w:r>
@@ -4798,12 +4782,12 @@
             <w:r>
               <w:t>Procedure” (PRCD_CONFIG).</w:t>
             </w:r>
-            <w:commentRangeEnd w:id="82"/>
+            <w:commentRangeEnd w:id="81"/>
             <w:r>
               <w:rPr>
                 <w:rStyle w:val="CommentReference"/>
               </w:rPr>
-              <w:commentReference w:id="82"/>
+              <w:commentReference w:id="81"/>
             </w:r>
           </w:p>
         </w:tc>
@@ -4857,7 +4841,7 @@
             <w:pPr>
               <w:cnfStyle w:val="000000100000" w:firstRow="0" w:lastRow="0" w:firstColumn="0" w:lastColumn="0" w:oddVBand="0" w:evenVBand="0" w:oddHBand="1" w:evenHBand="0" w:firstRowFirstColumn="0" w:firstRowLastColumn="0" w:lastRowFirstColumn="0" w:lastRowLastColumn="0"/>
             </w:pPr>
-            <w:commentRangeStart w:id="83"/>
+            <w:commentRangeStart w:id="82"/>
             <w:r>
               <w:t xml:space="preserve">Prepare a </w:t>
             </w:r>
@@ -4886,16 +4870,47 @@
             <w:r>
               <w:t>Procedure” (PRCD_CONFIG).</w:t>
             </w:r>
-            <w:commentRangeEnd w:id="83"/>
+            <w:commentRangeEnd w:id="82"/>
             <w:r>
               <w:rPr>
                 <w:rStyle w:val="CommentReference"/>
               </w:rPr>
-              <w:commentReference w:id="83"/>
-            </w:r>
-            <w:ins w:id="84" w:author="Vaibhav Garg" w:date="2022-03-12T09:39:00Z">
+              <w:commentReference w:id="82"/>
+            </w:r>
+            <w:ins w:id="83" w:author="Vaibhav Garg" w:date="2022-03-12T09:39:00Z">
               <w:r>
                 <w:t xml:space="preserve"> </w:t>
+              </w:r>
+            </w:ins>
+            <w:ins w:id="84" w:author="Jalaj Mathur" w:date="2022-04-18T12:16:00Z">
+              <w:r>
+                <w:t xml:space="preserve"> Use</w:t>
+              </w:r>
+            </w:ins>
+            <w:ins w:id="85" w:author="Jalaj Mathur" w:date="2022-04-18T12:17:00Z">
+              <w:r>
+                <w:t xml:space="preserve"> “Configuration &amp; Data Management Plan”</w:t>
+              </w:r>
+            </w:ins>
+            <w:ins w:id="86" w:author="Jalaj Mathur" w:date="2022-04-18T12:16:00Z">
+              <w:r>
+                <w:t xml:space="preserve"> </w:t>
+              </w:r>
+            </w:ins>
+            <w:ins w:id="87" w:author="Jalaj Mathur" w:date="2022-04-18T12:17:00Z">
+              <w:r>
+                <w:t>(</w:t>
+              </w:r>
+              <w:r>
+                <w:t>TMPL_CMPLAN</w:t>
+              </w:r>
+              <w:r>
+                <w:t>)</w:t>
+              </w:r>
+            </w:ins>
+            <w:ins w:id="88" w:author="Jalaj Mathur" w:date="2022-04-18T12:18:00Z">
+              <w:r>
+                <w:t>.</w:t>
               </w:r>
             </w:ins>
           </w:p>
@@ -4947,12 +4962,12 @@
             <w:pPr>
               <w:cnfStyle w:val="000000000000" w:firstRow="0" w:lastRow="0" w:firstColumn="0" w:lastColumn="0" w:oddVBand="0" w:evenVBand="0" w:oddHBand="0" w:evenHBand="0" w:firstRowFirstColumn="0" w:firstRowLastColumn="0" w:lastRowFirstColumn="0" w:lastRowLastColumn="0"/>
             </w:pPr>
-            <w:del w:id="85" w:author="Vaibhav Garg" w:date="2022-03-12T09:35:00Z">
+            <w:del w:id="89" w:author="Vaibhav Garg" w:date="2022-03-12T09:35:00Z">
               <w:r>
                 <w:delText xml:space="preserve">Prepare </w:delText>
               </w:r>
             </w:del>
-            <w:ins w:id="86" w:author="Vaibhav Garg" w:date="2022-03-12T09:35:00Z">
+            <w:ins w:id="90" w:author="Vaibhav Garg" w:date="2022-03-12T09:35:00Z">
               <w:r>
                 <w:t xml:space="preserve">Schedule and plan for </w:t>
               </w:r>
@@ -4960,12 +4975,12 @@
             <w:r>
               <w:t>Decision Analysis and Resolution (DAR)</w:t>
             </w:r>
-            <w:ins w:id="87" w:author="Vaibhav Garg" w:date="2022-03-12T09:35:00Z">
+            <w:ins w:id="91" w:author="Vaibhav Garg" w:date="2022-03-12T09:35:00Z">
               <w:r>
                 <w:t xml:space="preserve"> where ever required</w:t>
               </w:r>
             </w:ins>
-            <w:del w:id="88" w:author="Vaibhav Garg" w:date="2022-03-12T09:35:00Z">
+            <w:del w:id="92" w:author="Vaibhav Garg" w:date="2022-03-12T09:35:00Z">
               <w:r>
                 <w:delText xml:space="preserve"> Plan</w:delText>
               </w:r>
@@ -4973,12 +4988,12 @@
             <w:r>
               <w:t>.</w:t>
             </w:r>
-            <w:ins w:id="89" w:author="Vaibhav Garg" w:date="2022-03-12T09:35:00Z">
+            <w:ins w:id="93" w:author="Vaibhav Garg" w:date="2022-03-12T09:35:00Z">
               <w:r>
                 <w:t xml:space="preserve"> If identified during execution, revise the proj</w:t>
               </w:r>
             </w:ins>
-            <w:ins w:id="90" w:author="Vaibhav Garg" w:date="2022-03-12T09:36:00Z">
+            <w:ins w:id="94" w:author="Vaibhav Garg" w:date="2022-03-12T09:36:00Z">
               <w:r>
                 <w:t>ect plan</w:t>
               </w:r>
@@ -5051,7 +5066,7 @@
             <w:r>
               <w:t>).</w:t>
             </w:r>
-            <w:ins w:id="91" w:author="Vaibhav Garg" w:date="2022-03-12T09:40:00Z">
+            <w:ins w:id="95" w:author="Vaibhav Garg" w:date="2022-03-12T09:40:00Z">
               <w:r>
                 <w:t xml:space="preserve"> Refer Guidelines below.</w:t>
               </w:r>
@@ -5107,7 +5122,7 @@
             <w:r>
               <w:t>Identify personnel to whom Project issues may be escalated.</w:t>
             </w:r>
-            <w:ins w:id="92" w:author="Vaibhav Garg" w:date="2022-03-12T09:40:00Z">
+            <w:ins w:id="96" w:author="Vaibhav Garg" w:date="2022-03-12T09:40:00Z">
               <w:r>
                 <w:t xml:space="preserve"> They will typically be the Department head</w:t>
               </w:r>
@@ -5179,12 +5194,12 @@
             <w:r>
               <w:t xml:space="preserve"> Update </w:t>
             </w:r>
-            <w:del w:id="93" w:author="Vaibhav Garg" w:date="2022-03-12T09:41:00Z">
+            <w:del w:id="97" w:author="Vaibhav Garg" w:date="2022-03-12T09:41:00Z">
               <w:r>
                 <w:delText>Roles and Responsibilities Matrix</w:delText>
               </w:r>
             </w:del>
-            <w:ins w:id="94" w:author="Vaibhav Garg" w:date="2022-03-12T09:41:00Z">
+            <w:ins w:id="98" w:author="Vaibhav Garg" w:date="2022-03-12T09:41:00Z">
               <w:r>
                 <w:t>Project Team</w:t>
               </w:r>
@@ -5368,7 +5383,7 @@
             <w:r>
               <w:t xml:space="preserve">Review and approve Project Plan. </w:t>
             </w:r>
-            <w:ins w:id="95" w:author="Vaibhav Garg" w:date="2022-03-12T09:41:00Z">
+            <w:ins w:id="99" w:author="Vaibhav Garg" w:date="2022-03-12T09:41:00Z">
               <w:r>
                 <w:t>Note the approval in the publish comments.</w:t>
               </w:r>
@@ -5486,8 +5501,26 @@
             <w:pPr>
               <w:cnfStyle w:val="000000000000" w:firstRow="0" w:lastRow="0" w:firstColumn="0" w:lastColumn="0" w:oddVBand="0" w:evenVBand="0" w:oddHBand="0" w:evenHBand="0" w:firstRowFirstColumn="0" w:firstRowLastColumn="0" w:lastRowFirstColumn="0" w:lastRowLastColumn="0"/>
             </w:pPr>
-            <w:r>
-              <w:t>Place Project Plan under Configuration Management. Communicate the same to all stakeholders via Email.</w:t>
+            <w:del w:id="100" w:author="Jalaj Mathur" w:date="2022-04-18T12:21:00Z">
+              <w:r>
+                <w:delText>Place Project Plan under Configuration Management</w:delText>
+              </w:r>
+            </w:del>
+            <w:ins w:id="101" w:author="Jalaj Mathur" w:date="2022-04-18T12:21:00Z">
+              <w:r>
+                <w:t>Publish the Project Plan</w:t>
+              </w:r>
+            </w:ins>
+            <w:r>
+              <w:t>. Communicate the same to all stakeholders</w:t>
+            </w:r>
+            <w:del w:id="102" w:author="Jalaj Mathur" w:date="2022-04-18T12:21:00Z">
+              <w:r>
+                <w:delText xml:space="preserve"> via Email</w:delText>
+              </w:r>
+            </w:del>
+            <w:r>
+              <w:t>.</w:t>
             </w:r>
           </w:p>
         </w:tc>
@@ -5520,24 +5553,28 @@
                 <w:bCs w:val="0"/>
               </w:rPr>
             </w:pPr>
-            <w:r>
-              <w:rPr>
-                <w:bCs w:val="0"/>
-              </w:rPr>
-              <w:t>3</w:t>
-            </w:r>
-            <w:r>
-              <w:rPr>
-                <w:bCs w:val="0"/>
-              </w:rPr>
-              <w:t>0</w:t>
-            </w:r>
-            <w:r>
-              <w:rPr>
-                <w:bCs w:val="0"/>
-              </w:rPr>
-              <w:t>.</w:t>
-            </w:r>
+            <w:bookmarkStart w:id="103" w:name="_GoBack"/>
+            <w:bookmarkEnd w:id="103"/>
+            <w:del w:id="104" w:author="Jalaj Mathur" w:date="2022-04-18T12:22:00Z">
+              <w:r>
+                <w:rPr>
+                  <w:bCs w:val="0"/>
+                </w:rPr>
+                <w:delText>3</w:delText>
+              </w:r>
+              <w:r>
+                <w:rPr>
+                  <w:bCs w:val="0"/>
+                </w:rPr>
+                <w:delText>0</w:delText>
+              </w:r>
+              <w:r>
+                <w:rPr>
+                  <w:bCs w:val="0"/>
+                </w:rPr>
+                <w:delText>.</w:delText>
+              </w:r>
+            </w:del>
           </w:p>
         </w:tc>
         <w:tc>
@@ -5548,9 +5585,11 @@
             <w:pPr>
               <w:cnfStyle w:val="000000100000" w:firstRow="0" w:lastRow="0" w:firstColumn="0" w:lastColumn="0" w:oddVBand="0" w:evenVBand="0" w:oddHBand="1" w:evenHBand="0" w:firstRowFirstColumn="0" w:firstRowLastColumn="0" w:lastRowFirstColumn="0" w:lastRowLastColumn="0"/>
             </w:pPr>
-            <w:r>
-              <w:t>Update the “Schedules by Milestones” Log with the Project Start Date and Planned Dates for each Milestone.</w:t>
-            </w:r>
+            <w:del w:id="105" w:author="Jalaj Mathur" w:date="2022-04-18T12:22:00Z">
+              <w:r>
+                <w:delText>Update the “Schedules by Milestones” Log with the Project Start Date and Planned Dates for each Milestone.</w:delText>
+              </w:r>
+            </w:del>
           </w:p>
         </w:tc>
         <w:tc>
@@ -5561,9 +5600,11 @@
             <w:pPr>
               <w:cnfStyle w:val="000000100000" w:firstRow="0" w:lastRow="0" w:firstColumn="0" w:lastColumn="0" w:oddVBand="0" w:evenVBand="0" w:oddHBand="1" w:evenHBand="0" w:firstRowFirstColumn="0" w:firstRowLastColumn="0" w:lastRowFirstColumn="0" w:lastRowLastColumn="0"/>
             </w:pPr>
-            <w:r>
-              <w:t>Project  Manager</w:t>
-            </w:r>
+            <w:del w:id="106" w:author="Jalaj Mathur" w:date="2022-04-18T12:22:00Z">
+              <w:r>
+                <w:delText>Project  Manager</w:delText>
+              </w:r>
+            </w:del>
           </w:p>
         </w:tc>
       </w:tr>
@@ -5583,11 +5624,11 @@
       <w:pPr>
         <w:pStyle w:val="Heading1"/>
       </w:pPr>
-      <w:bookmarkStart w:id="96" w:name="_Toc445917291"/>
+      <w:bookmarkStart w:id="107" w:name="_Toc445917291"/>
       <w:r>
         <w:t>Verification</w:t>
       </w:r>
-      <w:bookmarkEnd w:id="96"/>
+      <w:bookmarkEnd w:id="107"/>
     </w:p>
     <w:p>
       <w:pPr>
@@ -5623,14 +5664,14 @@
       <w:pPr>
         <w:pStyle w:val="Heading1"/>
       </w:pPr>
-      <w:bookmarkStart w:id="97" w:name="_Toc262548653"/>
-      <w:bookmarkStart w:id="98" w:name="_Toc445917292"/>
+      <w:bookmarkStart w:id="108" w:name="_Toc262548653"/>
+      <w:bookmarkStart w:id="109" w:name="_Toc445917292"/>
       <w:r>
         <w:lastRenderedPageBreak/>
         <w:t>Applicable Measurements</w:t>
       </w:r>
-      <w:bookmarkEnd w:id="97"/>
-      <w:bookmarkEnd w:id="98"/>
+      <w:bookmarkEnd w:id="108"/>
+      <w:bookmarkEnd w:id="109"/>
     </w:p>
     <w:p>
       <w:pPr>
@@ -5666,11 +5707,11 @@
       <w:pPr>
         <w:pStyle w:val="Heading1"/>
       </w:pPr>
-      <w:bookmarkStart w:id="99" w:name="_Toc445917293"/>
+      <w:bookmarkStart w:id="110" w:name="_Toc445917293"/>
       <w:r>
         <w:t>Guidelines</w:t>
       </w:r>
-      <w:bookmarkEnd w:id="99"/>
+      <w:bookmarkEnd w:id="110"/>
     </w:p>
     <w:p>
       <w:r>
@@ -5687,11 +5728,11 @@
       <w:pPr>
         <w:pStyle w:val="Heading1"/>
       </w:pPr>
-      <w:bookmarkStart w:id="100" w:name="_Toc445917294"/>
+      <w:bookmarkStart w:id="111" w:name="_Toc445917294"/>
       <w:r>
         <w:t>Exit Criteria/Outputs</w:t>
       </w:r>
-      <w:bookmarkEnd w:id="100"/>
+      <w:bookmarkEnd w:id="111"/>
       <w:r>
         <w:t xml:space="preserve"> </w:t>
       </w:r>
@@ -5752,7 +5793,7 @@
         </w:numPr>
         <w:ind w:left="720"/>
         <w:rPr>
-          <w:ins w:id="101" w:author="Vaibhav Garg" w:date="2022-03-12T09:38:00Z"/>
+          <w:ins w:id="112" w:author="Vaibhav Garg" w:date="2022-03-12T09:38:00Z"/>
         </w:rPr>
       </w:pPr>
       <w:r>
@@ -5780,7 +5821,7 @@
     <w:p>
       <w:pPr>
         <w:rPr>
-          <w:ins w:id="102" w:author="Vaibhav Garg" w:date="2022-03-12T09:38:00Z"/>
+          <w:ins w:id="113" w:author="Vaibhav Garg" w:date="2022-03-12T09:38:00Z"/>
         </w:rPr>
       </w:pPr>
     </w:p>
@@ -5788,10 +5829,10 @@
       <w:pPr>
         <w:pStyle w:val="Heading1"/>
         <w:rPr>
-          <w:ins w:id="103" w:author="Vaibhav Garg" w:date="2022-03-12T10:01:00Z"/>
+          <w:ins w:id="114" w:author="Vaibhav Garg" w:date="2022-03-12T10:01:00Z"/>
         </w:rPr>
       </w:pPr>
-      <w:ins w:id="104" w:author="Vaibhav Garg" w:date="2022-03-12T09:38:00Z">
+      <w:ins w:id="115" w:author="Vaibhav Garg" w:date="2022-03-12T09:38:00Z">
         <w:r>
           <w:t>Guidelines</w:t>
         </w:r>
@@ -5800,10 +5841,10 @@
     <w:p>
       <w:pPr>
         <w:rPr>
-          <w:ins w:id="105" w:author="Vaibhav Garg" w:date="2022-03-12T09:38:00Z"/>
+          <w:ins w:id="116" w:author="Vaibhav Garg" w:date="2022-03-12T09:38:00Z"/>
         </w:rPr>
       </w:pPr>
-      <w:ins w:id="106" w:author="Vaibhav Garg" w:date="2022-03-12T10:01:00Z">
+      <w:ins w:id="117" w:author="Vaibhav Garg" w:date="2022-03-12T10:01:00Z">
         <w:r>
           <w:t>Refer “</w:t>
         </w:r>
@@ -5827,9 +5868,9 @@
       <w:pPr>
         <w:pStyle w:val="Heading2"/>
         <w:rPr>
-          <w:ins w:id="107" w:author="Vaibhav Garg" w:date="2022-03-12T09:38:00Z"/>
+          <w:ins w:id="118" w:author="Vaibhav Garg" w:date="2022-03-12T09:38:00Z"/>
         </w:rPr>
-        <w:pPrChange w:id="108" w:author="Vaibhav Garg" w:date="2022-03-12T09:38:00Z">
+        <w:pPrChange w:id="119" w:author="Vaibhav Garg" w:date="2022-03-12T09:38:00Z">
           <w:pPr>
             <w:pStyle w:val="Heading2"/>
             <w:numPr>
@@ -5840,9 +5881,9 @@
           </w:pPr>
         </w:pPrChange>
       </w:pPr>
-      <w:bookmarkStart w:id="109" w:name="_Toc284250261"/>
-      <w:bookmarkStart w:id="110" w:name="_Toc447728374"/>
-      <w:ins w:id="111" w:author="Vaibhav Garg" w:date="2022-03-12T09:38:00Z">
+      <w:bookmarkStart w:id="120" w:name="_Toc284250261"/>
+      <w:bookmarkStart w:id="121" w:name="_Toc447728374"/>
+      <w:ins w:id="122" w:author="Vaibhav Garg" w:date="2022-03-12T09:38:00Z">
         <w:r>
           <w:t>Fr</w:t>
         </w:r>
@@ -5876,8 +5917,8 @@
         <w:r>
           <w:t>ring</w:t>
         </w:r>
-        <w:bookmarkEnd w:id="109"/>
-        <w:bookmarkEnd w:id="110"/>
+        <w:bookmarkEnd w:id="120"/>
+        <w:bookmarkEnd w:id="121"/>
       </w:ins>
     </w:p>
     <w:p>
@@ -5889,7 +5930,7 @@
         <w:spacing w:after="0" w:line="293" w:lineRule="auto"/>
         <w:ind w:left="997" w:right="89"/>
         <w:rPr>
-          <w:ins w:id="112" w:author="Vaibhav Garg" w:date="2022-03-12T09:38:00Z"/>
+          <w:ins w:id="123" w:author="Vaibhav Garg" w:date="2022-03-12T09:38:00Z"/>
           <w:rFonts w:ascii="Arial" w:hAnsi="Arial" w:cs="Arial"/>
           <w:b/>
           <w:bCs/>
@@ -5906,7 +5947,7 @@
         <w:tblW w:w="9606" w:type="dxa"/>
         <w:tblLayout w:type="fixed"/>
         <w:tblLook w:val="0420" w:firstRow="1" w:lastRow="0" w:firstColumn="0" w:lastColumn="0" w:noHBand="0" w:noVBand="1"/>
-        <w:tblPrChange w:id="113" w:author="Vaibhav Garg" w:date="2022-03-12T09:39:00Z">
+        <w:tblPrChange w:id="124" w:author="Vaibhav Garg" w:date="2022-03-12T09:39:00Z">
           <w:tblPr>
             <w:tblStyle w:val="LightGrid-Accent13"/>
             <w:tblW w:w="9558" w:type="dxa"/>
@@ -5919,7 +5960,7 @@
         <w:gridCol w:w="959"/>
         <w:gridCol w:w="4111"/>
         <w:gridCol w:w="4536"/>
-        <w:tblGridChange w:id="114">
+        <w:tblGridChange w:id="125">
           <w:tblGrid>
             <w:gridCol w:w="648"/>
             <w:gridCol w:w="3330"/>
@@ -5931,8 +5972,8 @@
         <w:trPr>
           <w:cnfStyle w:val="100000000000" w:firstRow="1" w:lastRow="0" w:firstColumn="0" w:lastColumn="0" w:oddVBand="0" w:evenVBand="0" w:oddHBand="0" w:evenHBand="0" w:firstRowFirstColumn="0" w:firstRowLastColumn="0" w:lastRowFirstColumn="0" w:lastRowLastColumn="0"/>
           <w:trHeight w:hRule="exact" w:val="600"/>
-          <w:ins w:id="115" w:author="Vaibhav Garg" w:date="2022-03-12T09:38:00Z"/>
-          <w:trPrChange w:id="116" w:author="Vaibhav Garg" w:date="2022-03-12T09:39:00Z">
+          <w:ins w:id="126" w:author="Vaibhav Garg" w:date="2022-03-12T09:38:00Z"/>
+          <w:trPrChange w:id="127" w:author="Vaibhav Garg" w:date="2022-03-12T09:39:00Z">
             <w:trPr>
               <w:trHeight w:hRule="exact" w:val="600"/>
             </w:trPr>
@@ -5941,116 +5982,9 @@
         <w:tc>
           <w:tcPr>
             <w:tcW w:w="959" w:type="dxa"/>
-            <w:tcPrChange w:id="117" w:author="Vaibhav Garg" w:date="2022-03-12T09:39:00Z">
+            <w:tcPrChange w:id="128" w:author="Vaibhav Garg" w:date="2022-03-12T09:39:00Z">
               <w:tcPr>
                 <w:tcW w:w="648" w:type="dxa"/>
-              </w:tcPr>
-            </w:tcPrChange>
-          </w:tcPr>
-          <w:p>
-            <w:pPr>
-              <w:spacing w:after="0" w:line="240" w:lineRule="auto"/>
-              <w:cnfStyle w:val="100000000000" w:firstRow="1" w:lastRow="0" w:firstColumn="0" w:lastColumn="0" w:oddVBand="0" w:evenVBand="0" w:oddHBand="0" w:evenHBand="0" w:firstRowFirstColumn="0" w:firstRowLastColumn="0" w:lastRowFirstColumn="0" w:lastRowLastColumn="0"/>
-              <w:rPr>
-                <w:ins w:id="118" w:author="Vaibhav Garg" w:date="2022-03-12T09:38:00Z"/>
-                <w:rFonts w:ascii="Calibri" w:eastAsia="Times New Roman" w:hAnsi="Calibri" w:cs="Times New Roman"/>
-                <w:b w:val="0"/>
-                <w:bCs w:val="0"/>
-              </w:rPr>
-              <w:pPrChange w:id="119" w:author="Vaibhav Garg" w:date="2022-03-12T09:39:00Z">
-                <w:pPr>
-                  <w:cnfStyle w:val="100000000000" w:firstRow="1" w:lastRow="0" w:firstColumn="0" w:lastColumn="0" w:oddVBand="0" w:evenVBand="0" w:oddHBand="0" w:evenHBand="0" w:firstRowFirstColumn="0" w:firstRowLastColumn="0" w:lastRowFirstColumn="0" w:lastRowLastColumn="0"/>
-                </w:pPr>
-              </w:pPrChange>
-            </w:pPr>
-            <w:ins w:id="120" w:author="Vaibhav Garg" w:date="2022-03-12T09:38:00Z">
-              <w:r>
-                <w:t>Sr.</w:t>
-              </w:r>
-            </w:ins>
-          </w:p>
-          <w:p>
-            <w:pPr>
-              <w:spacing w:after="0" w:line="240" w:lineRule="auto"/>
-              <w:cnfStyle w:val="100000000000" w:firstRow="1" w:lastRow="0" w:firstColumn="0" w:lastColumn="0" w:oddVBand="0" w:evenVBand="0" w:oddHBand="0" w:evenHBand="0" w:firstRowFirstColumn="0" w:firstRowLastColumn="0" w:lastRowFirstColumn="0" w:lastRowLastColumn="0"/>
-              <w:rPr>
-                <w:ins w:id="121" w:author="Vaibhav Garg" w:date="2022-03-12T09:38:00Z"/>
-                <w:rFonts w:ascii="Calibri" w:eastAsia="Times New Roman" w:hAnsi="Calibri" w:cs="Times New Roman"/>
-                <w:b w:val="0"/>
-                <w:bCs w:val="0"/>
-              </w:rPr>
-              <w:pPrChange w:id="122" w:author="Vaibhav Garg" w:date="2022-03-12T09:39:00Z">
-                <w:pPr>
-                  <w:cnfStyle w:val="100000000000" w:firstRow="1" w:lastRow="0" w:firstColumn="0" w:lastColumn="0" w:oddVBand="0" w:evenVBand="0" w:oddHBand="0" w:evenHBand="0" w:firstRowFirstColumn="0" w:firstRowLastColumn="0" w:lastRowFirstColumn="0" w:lastRowLastColumn="0"/>
-                </w:pPr>
-              </w:pPrChange>
-            </w:pPr>
-            <w:ins w:id="123" w:author="Vaibhav Garg" w:date="2022-03-12T09:38:00Z">
-              <w:r>
-                <w:t>No</w:t>
-              </w:r>
-              <w:r>
-                <w:t>.</w:t>
-              </w:r>
-            </w:ins>
-          </w:p>
-        </w:tc>
-        <w:tc>
-          <w:tcPr>
-            <w:tcW w:w="4111" w:type="dxa"/>
-            <w:tcPrChange w:id="124" w:author="Vaibhav Garg" w:date="2022-03-12T09:39:00Z">
-              <w:tcPr>
-                <w:tcW w:w="3330" w:type="dxa"/>
-              </w:tcPr>
-            </w:tcPrChange>
-          </w:tcPr>
-          <w:p>
-            <w:pPr>
-              <w:spacing w:after="0" w:line="240" w:lineRule="auto"/>
-              <w:cnfStyle w:val="100000000000" w:firstRow="1" w:lastRow="0" w:firstColumn="0" w:lastColumn="0" w:oddVBand="0" w:evenVBand="0" w:oddHBand="0" w:evenHBand="0" w:firstRowFirstColumn="0" w:firstRowLastColumn="0" w:lastRowFirstColumn="0" w:lastRowLastColumn="0"/>
-              <w:rPr>
-                <w:ins w:id="125" w:author="Vaibhav Garg" w:date="2022-03-12T09:38:00Z"/>
-                <w:rFonts w:ascii="Calibri" w:eastAsia="Times New Roman" w:hAnsi="Calibri" w:cs="Times New Roman"/>
-                <w:b w:val="0"/>
-                <w:bCs w:val="0"/>
-              </w:rPr>
-              <w:pPrChange w:id="126" w:author="Vaibhav Garg" w:date="2022-03-12T09:39:00Z">
-                <w:pPr>
-                  <w:cnfStyle w:val="100000000000" w:firstRow="1" w:lastRow="0" w:firstColumn="0" w:lastColumn="0" w:oddVBand="0" w:evenVBand="0" w:oddHBand="0" w:evenHBand="0" w:firstRowFirstColumn="0" w:firstRowLastColumn="0" w:lastRowFirstColumn="0" w:lastRowLastColumn="0"/>
-                </w:pPr>
-              </w:pPrChange>
-            </w:pPr>
-            <w:ins w:id="127" w:author="Vaibhav Garg" w:date="2022-03-12T09:38:00Z">
-              <w:r>
-                <w:t>Des</w:t>
-              </w:r>
-              <w:r>
-                <w:t>c</w:t>
-              </w:r>
-              <w:r>
-                <w:t>r</w:t>
-              </w:r>
-              <w:r>
-                <w:t>ipt</w:t>
-              </w:r>
-              <w:r>
-                <w:t>i</w:t>
-              </w:r>
-              <w:r>
-                <w:t>o</w:t>
-              </w:r>
-              <w:r>
-                <w:t>n</w:t>
-              </w:r>
-            </w:ins>
-          </w:p>
-        </w:tc>
-        <w:tc>
-          <w:tcPr>
-            <w:tcW w:w="4536" w:type="dxa"/>
-            <w:tcPrChange w:id="128" w:author="Vaibhav Garg" w:date="2022-03-12T09:39:00Z">
-              <w:tcPr>
-                <w:tcW w:w="3025" w:type="dxa"/>
               </w:tcPr>
             </w:tcPrChange>
           </w:tcPr>
@@ -6072,6 +6006,113 @@
             </w:pPr>
             <w:ins w:id="131" w:author="Vaibhav Garg" w:date="2022-03-12T09:38:00Z">
               <w:r>
+                <w:t>Sr.</w:t>
+              </w:r>
+            </w:ins>
+          </w:p>
+          <w:p>
+            <w:pPr>
+              <w:spacing w:after="0" w:line="240" w:lineRule="auto"/>
+              <w:cnfStyle w:val="100000000000" w:firstRow="1" w:lastRow="0" w:firstColumn="0" w:lastColumn="0" w:oddVBand="0" w:evenVBand="0" w:oddHBand="0" w:evenHBand="0" w:firstRowFirstColumn="0" w:firstRowLastColumn="0" w:lastRowFirstColumn="0" w:lastRowLastColumn="0"/>
+              <w:rPr>
+                <w:ins w:id="132" w:author="Vaibhav Garg" w:date="2022-03-12T09:38:00Z"/>
+                <w:rFonts w:ascii="Calibri" w:eastAsia="Times New Roman" w:hAnsi="Calibri" w:cs="Times New Roman"/>
+                <w:b w:val="0"/>
+                <w:bCs w:val="0"/>
+              </w:rPr>
+              <w:pPrChange w:id="133" w:author="Vaibhav Garg" w:date="2022-03-12T09:39:00Z">
+                <w:pPr>
+                  <w:cnfStyle w:val="100000000000" w:firstRow="1" w:lastRow="0" w:firstColumn="0" w:lastColumn="0" w:oddVBand="0" w:evenVBand="0" w:oddHBand="0" w:evenHBand="0" w:firstRowFirstColumn="0" w:firstRowLastColumn="0" w:lastRowFirstColumn="0" w:lastRowLastColumn="0"/>
+                </w:pPr>
+              </w:pPrChange>
+            </w:pPr>
+            <w:ins w:id="134" w:author="Vaibhav Garg" w:date="2022-03-12T09:38:00Z">
+              <w:r>
+                <w:t>No</w:t>
+              </w:r>
+              <w:r>
+                <w:t>.</w:t>
+              </w:r>
+            </w:ins>
+          </w:p>
+        </w:tc>
+        <w:tc>
+          <w:tcPr>
+            <w:tcW w:w="4111" w:type="dxa"/>
+            <w:tcPrChange w:id="135" w:author="Vaibhav Garg" w:date="2022-03-12T09:39:00Z">
+              <w:tcPr>
+                <w:tcW w:w="3330" w:type="dxa"/>
+              </w:tcPr>
+            </w:tcPrChange>
+          </w:tcPr>
+          <w:p>
+            <w:pPr>
+              <w:spacing w:after="0" w:line="240" w:lineRule="auto"/>
+              <w:cnfStyle w:val="100000000000" w:firstRow="1" w:lastRow="0" w:firstColumn="0" w:lastColumn="0" w:oddVBand="0" w:evenVBand="0" w:oddHBand="0" w:evenHBand="0" w:firstRowFirstColumn="0" w:firstRowLastColumn="0" w:lastRowFirstColumn="0" w:lastRowLastColumn="0"/>
+              <w:rPr>
+                <w:ins w:id="136" w:author="Vaibhav Garg" w:date="2022-03-12T09:38:00Z"/>
+                <w:rFonts w:ascii="Calibri" w:eastAsia="Times New Roman" w:hAnsi="Calibri" w:cs="Times New Roman"/>
+                <w:b w:val="0"/>
+                <w:bCs w:val="0"/>
+              </w:rPr>
+              <w:pPrChange w:id="137" w:author="Vaibhav Garg" w:date="2022-03-12T09:39:00Z">
+                <w:pPr>
+                  <w:cnfStyle w:val="100000000000" w:firstRow="1" w:lastRow="0" w:firstColumn="0" w:lastColumn="0" w:oddVBand="0" w:evenVBand="0" w:oddHBand="0" w:evenHBand="0" w:firstRowFirstColumn="0" w:firstRowLastColumn="0" w:lastRowFirstColumn="0" w:lastRowLastColumn="0"/>
+                </w:pPr>
+              </w:pPrChange>
+            </w:pPr>
+            <w:ins w:id="138" w:author="Vaibhav Garg" w:date="2022-03-12T09:38:00Z">
+              <w:r>
+                <w:t>Des</w:t>
+              </w:r>
+              <w:r>
+                <w:t>c</w:t>
+              </w:r>
+              <w:r>
+                <w:t>r</w:t>
+              </w:r>
+              <w:r>
+                <w:t>ipt</w:t>
+              </w:r>
+              <w:r>
+                <w:t>i</w:t>
+              </w:r>
+              <w:r>
+                <w:t>o</w:t>
+              </w:r>
+              <w:r>
+                <w:t>n</w:t>
+              </w:r>
+            </w:ins>
+          </w:p>
+        </w:tc>
+        <w:tc>
+          <w:tcPr>
+            <w:tcW w:w="4536" w:type="dxa"/>
+            <w:tcPrChange w:id="139" w:author="Vaibhav Garg" w:date="2022-03-12T09:39:00Z">
+              <w:tcPr>
+                <w:tcW w:w="3025" w:type="dxa"/>
+              </w:tcPr>
+            </w:tcPrChange>
+          </w:tcPr>
+          <w:p>
+            <w:pPr>
+              <w:spacing w:after="0" w:line="240" w:lineRule="auto"/>
+              <w:cnfStyle w:val="100000000000" w:firstRow="1" w:lastRow="0" w:firstColumn="0" w:lastColumn="0" w:oddVBand="0" w:evenVBand="0" w:oddHBand="0" w:evenHBand="0" w:firstRowFirstColumn="0" w:firstRowLastColumn="0" w:lastRowFirstColumn="0" w:lastRowLastColumn="0"/>
+              <w:rPr>
+                <w:ins w:id="140" w:author="Vaibhav Garg" w:date="2022-03-12T09:38:00Z"/>
+                <w:rFonts w:ascii="Calibri" w:eastAsia="Times New Roman" w:hAnsi="Calibri" w:cs="Times New Roman"/>
+                <w:b w:val="0"/>
+                <w:bCs w:val="0"/>
+              </w:rPr>
+              <w:pPrChange w:id="141" w:author="Vaibhav Garg" w:date="2022-03-12T09:39:00Z">
+                <w:pPr>
+                  <w:cnfStyle w:val="100000000000" w:firstRow="1" w:lastRow="0" w:firstColumn="0" w:lastColumn="0" w:oddVBand="0" w:evenVBand="0" w:oddHBand="0" w:evenHBand="0" w:firstRowFirstColumn="0" w:firstRowLastColumn="0" w:lastRowFirstColumn="0" w:lastRowLastColumn="0"/>
+                </w:pPr>
+              </w:pPrChange>
+            </w:pPr>
+            <w:ins w:id="142" w:author="Vaibhav Garg" w:date="2022-03-12T09:38:00Z">
+              <w:r>
                 <w:t>F</w:t>
               </w:r>
               <w:r>
@@ -6097,8 +6138,8 @@
         <w:trPr>
           <w:cnfStyle w:val="000000100000" w:firstRow="0" w:lastRow="0" w:firstColumn="0" w:lastColumn="0" w:oddVBand="0" w:evenVBand="0" w:oddHBand="1" w:evenHBand="0" w:firstRowFirstColumn="0" w:firstRowLastColumn="0" w:lastRowFirstColumn="0" w:lastRowLastColumn="0"/>
           <w:trHeight w:hRule="exact" w:val="713"/>
-          <w:ins w:id="132" w:author="Vaibhav Garg" w:date="2022-03-12T09:38:00Z"/>
-          <w:trPrChange w:id="133" w:author="Vaibhav Garg" w:date="2022-03-12T09:39:00Z">
+          <w:ins w:id="143" w:author="Vaibhav Garg" w:date="2022-03-12T09:38:00Z"/>
+          <w:trPrChange w:id="144" w:author="Vaibhav Garg" w:date="2022-03-12T09:39:00Z">
             <w:trPr>
               <w:trHeight w:hRule="exact" w:val="972"/>
             </w:trPr>
@@ -6107,7 +6148,7 @@
         <w:tc>
           <w:tcPr>
             <w:tcW w:w="959" w:type="dxa"/>
-            <w:tcPrChange w:id="134" w:author="Vaibhav Garg" w:date="2022-03-12T09:39:00Z">
+            <w:tcPrChange w:id="145" w:author="Vaibhav Garg" w:date="2022-03-12T09:39:00Z">
               <w:tcPr>
                 <w:tcW w:w="648" w:type="dxa"/>
               </w:tcPr>
@@ -6123,12 +6164,12 @@
               <w:ind w:left="97"/>
               <w:cnfStyle w:val="000000100000" w:firstRow="0" w:lastRow="0" w:firstColumn="0" w:lastColumn="0" w:oddVBand="0" w:evenVBand="0" w:oddHBand="1" w:evenHBand="0" w:firstRowFirstColumn="0" w:firstRowLastColumn="0" w:lastRowFirstColumn="0" w:lastRowLastColumn="0"/>
               <w:rPr>
-                <w:ins w:id="135" w:author="Vaibhav Garg" w:date="2022-03-12T09:38:00Z"/>
+                <w:ins w:id="146" w:author="Vaibhav Garg" w:date="2022-03-12T09:38:00Z"/>
                 <w:rFonts w:ascii="Times New Roman" w:eastAsia="Times New Roman" w:hAnsi="Times New Roman" w:cs="Times New Roman"/>
                 <w:sz w:val="24"/>
                 <w:szCs w:val="24"/>
               </w:rPr>
-              <w:pPrChange w:id="136" w:author="Vaibhav Garg" w:date="2022-03-12T09:39:00Z">
+              <w:pPrChange w:id="147" w:author="Vaibhav Garg" w:date="2022-03-12T09:39:00Z">
                 <w:pPr>
                   <w:widowControl w:val="0"/>
                   <w:autoSpaceDE w:val="0"/>
@@ -6140,7 +6181,7 @@
                 </w:pPr>
               </w:pPrChange>
             </w:pPr>
-            <w:ins w:id="137" w:author="Vaibhav Garg" w:date="2022-03-12T09:38:00Z">
+            <w:ins w:id="148" w:author="Vaibhav Garg" w:date="2022-03-12T09:38:00Z">
               <w:r>
                 <w:rPr>
                   <w:rFonts w:ascii="Arial" w:hAnsi="Arial" w:cs="Arial"/>
@@ -6155,7 +6196,7 @@
         <w:tc>
           <w:tcPr>
             <w:tcW w:w="4111" w:type="dxa"/>
-            <w:tcPrChange w:id="138" w:author="Vaibhav Garg" w:date="2022-03-12T09:39:00Z">
+            <w:tcPrChange w:id="149" w:author="Vaibhav Garg" w:date="2022-03-12T09:39:00Z">
               <w:tcPr>
                 <w:tcW w:w="3330" w:type="dxa"/>
               </w:tcPr>
@@ -6171,12 +6212,12 @@
               <w:ind w:left="97"/>
               <w:cnfStyle w:val="000000100000" w:firstRow="0" w:lastRow="0" w:firstColumn="0" w:lastColumn="0" w:oddVBand="0" w:evenVBand="0" w:oddHBand="1" w:evenHBand="0" w:firstRowFirstColumn="0" w:firstRowLastColumn="0" w:lastRowFirstColumn="0" w:lastRowLastColumn="0"/>
               <w:rPr>
-                <w:ins w:id="139" w:author="Vaibhav Garg" w:date="2022-03-12T09:38:00Z"/>
+                <w:ins w:id="150" w:author="Vaibhav Garg" w:date="2022-03-12T09:38:00Z"/>
                 <w:rFonts w:ascii="Arial" w:eastAsia="Times New Roman" w:hAnsi="Arial" w:cs="Arial"/>
                 <w:sz w:val="20"/>
                 <w:szCs w:val="20"/>
               </w:rPr>
-              <w:pPrChange w:id="140" w:author="Vaibhav Garg" w:date="2022-03-12T09:39:00Z">
+              <w:pPrChange w:id="151" w:author="Vaibhav Garg" w:date="2022-03-12T09:39:00Z">
                 <w:pPr>
                   <w:widowControl w:val="0"/>
                   <w:autoSpaceDE w:val="0"/>
@@ -6188,7 +6229,7 @@
                 </w:pPr>
               </w:pPrChange>
             </w:pPr>
-            <w:ins w:id="141" w:author="Vaibhav Garg" w:date="2022-03-12T09:38:00Z">
+            <w:ins w:id="152" w:author="Vaibhav Garg" w:date="2022-03-12T09:38:00Z">
               <w:r>
                 <w:rPr>
                   <w:rFonts w:ascii="Arial" w:hAnsi="Arial" w:cs="Arial"/>
@@ -6382,12 +6423,12 @@
               <w:ind w:left="97"/>
               <w:cnfStyle w:val="000000100000" w:firstRow="0" w:lastRow="0" w:firstColumn="0" w:lastColumn="0" w:oddVBand="0" w:evenVBand="0" w:oddHBand="1" w:evenHBand="0" w:firstRowFirstColumn="0" w:firstRowLastColumn="0" w:lastRowFirstColumn="0" w:lastRowLastColumn="0"/>
               <w:rPr>
-                <w:ins w:id="142" w:author="Vaibhav Garg" w:date="2022-03-12T09:38:00Z"/>
+                <w:ins w:id="153" w:author="Vaibhav Garg" w:date="2022-03-12T09:38:00Z"/>
                 <w:rFonts w:ascii="Times New Roman" w:eastAsia="Times New Roman" w:hAnsi="Times New Roman" w:cs="Times New Roman"/>
                 <w:sz w:val="24"/>
                 <w:szCs w:val="24"/>
               </w:rPr>
-              <w:pPrChange w:id="143" w:author="Vaibhav Garg" w:date="2022-03-12T09:39:00Z">
+              <w:pPrChange w:id="154" w:author="Vaibhav Garg" w:date="2022-03-12T09:39:00Z">
                 <w:pPr>
                   <w:widowControl w:val="0"/>
                   <w:autoSpaceDE w:val="0"/>
@@ -6398,7 +6439,7 @@
                 </w:pPr>
               </w:pPrChange>
             </w:pPr>
-            <w:ins w:id="144" w:author="Vaibhav Garg" w:date="2022-03-12T09:38:00Z">
+            <w:ins w:id="155" w:author="Vaibhav Garg" w:date="2022-03-12T09:38:00Z">
               <w:r>
                 <w:rPr>
                   <w:rFonts w:ascii="Arial" w:hAnsi="Arial" w:cs="Arial"/>
@@ -6431,7 +6472,7 @@
         <w:tc>
           <w:tcPr>
             <w:tcW w:w="4536" w:type="dxa"/>
-            <w:tcPrChange w:id="145" w:author="Vaibhav Garg" w:date="2022-03-12T09:39:00Z">
+            <w:tcPrChange w:id="156" w:author="Vaibhav Garg" w:date="2022-03-12T09:39:00Z">
               <w:tcPr>
                 <w:tcW w:w="3025" w:type="dxa"/>
               </w:tcPr>
@@ -6447,12 +6488,12 @@
               <w:ind w:left="155"/>
               <w:cnfStyle w:val="000000100000" w:firstRow="0" w:lastRow="0" w:firstColumn="0" w:lastColumn="0" w:oddVBand="0" w:evenVBand="0" w:oddHBand="1" w:evenHBand="0" w:firstRowFirstColumn="0" w:firstRowLastColumn="0" w:lastRowFirstColumn="0" w:lastRowLastColumn="0"/>
               <w:rPr>
-                <w:ins w:id="146" w:author="Vaibhav Garg" w:date="2022-03-12T09:38:00Z"/>
+                <w:ins w:id="157" w:author="Vaibhav Garg" w:date="2022-03-12T09:38:00Z"/>
                 <w:rFonts w:ascii="Times New Roman" w:eastAsia="Times New Roman" w:hAnsi="Times New Roman" w:cs="Times New Roman"/>
                 <w:sz w:val="24"/>
                 <w:szCs w:val="24"/>
               </w:rPr>
-              <w:pPrChange w:id="147" w:author="Vaibhav Garg" w:date="2022-03-12T09:39:00Z">
+              <w:pPrChange w:id="158" w:author="Vaibhav Garg" w:date="2022-03-12T09:39:00Z">
                 <w:pPr>
                   <w:widowControl w:val="0"/>
                   <w:autoSpaceDE w:val="0"/>
@@ -6464,7 +6505,7 @@
                 </w:pPr>
               </w:pPrChange>
             </w:pPr>
-            <w:ins w:id="148" w:author="Vaibhav Garg" w:date="2022-03-12T09:38:00Z">
+            <w:ins w:id="159" w:author="Vaibhav Garg" w:date="2022-03-12T09:38:00Z">
               <w:r>
                 <w:rPr>
                   <w:rFonts w:ascii="Times New Roman" w:hAnsi="Times New Roman"/>
@@ -6481,8 +6522,8 @@
         <w:trPr>
           <w:cnfStyle w:val="000000010000" w:firstRow="0" w:lastRow="0" w:firstColumn="0" w:lastColumn="0" w:oddVBand="0" w:evenVBand="0" w:oddHBand="0" w:evenHBand="1" w:firstRowFirstColumn="0" w:firstRowLastColumn="0" w:lastRowFirstColumn="0" w:lastRowLastColumn="0"/>
           <w:trHeight w:hRule="exact" w:val="401"/>
-          <w:ins w:id="149" w:author="Vaibhav Garg" w:date="2022-03-12T09:38:00Z"/>
-          <w:trPrChange w:id="150" w:author="Vaibhav Garg" w:date="2022-03-12T09:39:00Z">
+          <w:ins w:id="160" w:author="Vaibhav Garg" w:date="2022-03-12T09:38:00Z"/>
+          <w:trPrChange w:id="161" w:author="Vaibhav Garg" w:date="2022-03-12T09:39:00Z">
             <w:trPr>
               <w:trHeight w:hRule="exact" w:val="859"/>
             </w:trPr>
@@ -6491,7 +6532,7 @@
         <w:tc>
           <w:tcPr>
             <w:tcW w:w="959" w:type="dxa"/>
-            <w:tcPrChange w:id="151" w:author="Vaibhav Garg" w:date="2022-03-12T09:39:00Z">
+            <w:tcPrChange w:id="162" w:author="Vaibhav Garg" w:date="2022-03-12T09:39:00Z">
               <w:tcPr>
                 <w:tcW w:w="648" w:type="dxa"/>
               </w:tcPr>
@@ -6507,12 +6548,12 @@
               <w:ind w:left="97"/>
               <w:cnfStyle w:val="000000010000" w:firstRow="0" w:lastRow="0" w:firstColumn="0" w:lastColumn="0" w:oddVBand="0" w:evenVBand="0" w:oddHBand="0" w:evenHBand="1" w:firstRowFirstColumn="0" w:firstRowLastColumn="0" w:lastRowFirstColumn="0" w:lastRowLastColumn="0"/>
               <w:rPr>
-                <w:ins w:id="152" w:author="Vaibhav Garg" w:date="2022-03-12T09:38:00Z"/>
+                <w:ins w:id="163" w:author="Vaibhav Garg" w:date="2022-03-12T09:38:00Z"/>
                 <w:rFonts w:ascii="Times New Roman" w:eastAsia="Times New Roman" w:hAnsi="Times New Roman" w:cs="Times New Roman"/>
                 <w:sz w:val="24"/>
                 <w:szCs w:val="24"/>
               </w:rPr>
-              <w:pPrChange w:id="153" w:author="Vaibhav Garg" w:date="2022-03-12T09:39:00Z">
+              <w:pPrChange w:id="164" w:author="Vaibhav Garg" w:date="2022-03-12T09:39:00Z">
                 <w:pPr>
                   <w:widowControl w:val="0"/>
                   <w:autoSpaceDE w:val="0"/>
@@ -6524,7 +6565,7 @@
                 </w:pPr>
               </w:pPrChange>
             </w:pPr>
-            <w:ins w:id="154" w:author="Vaibhav Garg" w:date="2022-03-12T09:38:00Z">
+            <w:ins w:id="165" w:author="Vaibhav Garg" w:date="2022-03-12T09:38:00Z">
               <w:r>
                 <w:rPr>
                   <w:rFonts w:ascii="Arial" w:hAnsi="Arial" w:cs="Arial"/>
@@ -6539,7 +6580,7 @@
         <w:tc>
           <w:tcPr>
             <w:tcW w:w="4111" w:type="dxa"/>
-            <w:tcPrChange w:id="155" w:author="Vaibhav Garg" w:date="2022-03-12T09:39:00Z">
+            <w:tcPrChange w:id="166" w:author="Vaibhav Garg" w:date="2022-03-12T09:39:00Z">
               <w:tcPr>
                 <w:tcW w:w="3330" w:type="dxa"/>
               </w:tcPr>
@@ -6555,12 +6596,12 @@
               <w:ind w:left="97"/>
               <w:cnfStyle w:val="000000010000" w:firstRow="0" w:lastRow="0" w:firstColumn="0" w:lastColumn="0" w:oddVBand="0" w:evenVBand="0" w:oddHBand="0" w:evenHBand="1" w:firstRowFirstColumn="0" w:firstRowLastColumn="0" w:lastRowFirstColumn="0" w:lastRowLastColumn="0"/>
               <w:rPr>
-                <w:ins w:id="156" w:author="Vaibhav Garg" w:date="2022-03-12T09:38:00Z"/>
+                <w:ins w:id="167" w:author="Vaibhav Garg" w:date="2022-03-12T09:38:00Z"/>
                 <w:rFonts w:ascii="Times New Roman" w:eastAsia="Times New Roman" w:hAnsi="Times New Roman" w:cs="Times New Roman"/>
                 <w:sz w:val="24"/>
                 <w:szCs w:val="24"/>
               </w:rPr>
-              <w:pPrChange w:id="157" w:author="Vaibhav Garg" w:date="2022-03-12T09:39:00Z">
+              <w:pPrChange w:id="168" w:author="Vaibhav Garg" w:date="2022-03-12T09:39:00Z">
                 <w:pPr>
                   <w:widowControl w:val="0"/>
                   <w:autoSpaceDE w:val="0"/>
@@ -6572,7 +6613,7 @@
                 </w:pPr>
               </w:pPrChange>
             </w:pPr>
-            <w:ins w:id="158" w:author="Vaibhav Garg" w:date="2022-03-12T09:38:00Z">
+            <w:ins w:id="169" w:author="Vaibhav Garg" w:date="2022-03-12T09:38:00Z">
               <w:r>
                 <w:rPr>
                   <w:rFonts w:ascii="Arial" w:hAnsi="Arial" w:cs="Arial"/>
@@ -6708,7 +6749,7 @@
         <w:tc>
           <w:tcPr>
             <w:tcW w:w="4536" w:type="dxa"/>
-            <w:tcPrChange w:id="159" w:author="Vaibhav Garg" w:date="2022-03-12T09:39:00Z">
+            <w:tcPrChange w:id="170" w:author="Vaibhav Garg" w:date="2022-03-12T09:39:00Z">
               <w:tcPr>
                 <w:tcW w:w="3025" w:type="dxa"/>
               </w:tcPr>
@@ -6724,12 +6765,12 @@
               <w:ind w:left="155"/>
               <w:cnfStyle w:val="000000010000" w:firstRow="0" w:lastRow="0" w:firstColumn="0" w:lastColumn="0" w:oddVBand="0" w:evenVBand="0" w:oddHBand="0" w:evenHBand="1" w:firstRowFirstColumn="0" w:firstRowLastColumn="0" w:lastRowFirstColumn="0" w:lastRowLastColumn="0"/>
               <w:rPr>
-                <w:ins w:id="160" w:author="Vaibhav Garg" w:date="2022-03-12T09:38:00Z"/>
+                <w:ins w:id="171" w:author="Vaibhav Garg" w:date="2022-03-12T09:38:00Z"/>
                 <w:rFonts w:ascii="Times New Roman" w:eastAsia="Times New Roman" w:hAnsi="Times New Roman" w:cs="Times New Roman"/>
                 <w:sz w:val="24"/>
                 <w:szCs w:val="24"/>
               </w:rPr>
-              <w:pPrChange w:id="161" w:author="Vaibhav Garg" w:date="2022-03-12T09:39:00Z">
+              <w:pPrChange w:id="172" w:author="Vaibhav Garg" w:date="2022-03-12T09:39:00Z">
                 <w:pPr>
                   <w:widowControl w:val="0"/>
                   <w:autoSpaceDE w:val="0"/>
@@ -6741,7 +6782,7 @@
                 </w:pPr>
               </w:pPrChange>
             </w:pPr>
-            <w:ins w:id="162" w:author="Vaibhav Garg" w:date="2022-03-12T09:38:00Z">
+            <w:ins w:id="173" w:author="Vaibhav Garg" w:date="2022-03-12T09:38:00Z">
               <w:r>
                 <w:rPr>
                   <w:rFonts w:ascii="Times New Roman" w:hAnsi="Times New Roman"/>
@@ -6758,8 +6799,8 @@
         <w:trPr>
           <w:cnfStyle w:val="000000100000" w:firstRow="0" w:lastRow="0" w:firstColumn="0" w:lastColumn="0" w:oddVBand="0" w:evenVBand="0" w:oddHBand="1" w:evenHBand="0" w:firstRowFirstColumn="0" w:firstRowLastColumn="0" w:lastRowFirstColumn="0" w:lastRowLastColumn="0"/>
           <w:trHeight w:hRule="exact" w:val="435"/>
-          <w:ins w:id="163" w:author="Vaibhav Garg" w:date="2022-03-12T09:38:00Z"/>
-          <w:trPrChange w:id="164" w:author="Vaibhav Garg" w:date="2022-03-12T09:39:00Z">
+          <w:ins w:id="174" w:author="Vaibhav Garg" w:date="2022-03-12T09:38:00Z"/>
+          <w:trPrChange w:id="175" w:author="Vaibhav Garg" w:date="2022-03-12T09:39:00Z">
             <w:trPr>
               <w:trHeight w:hRule="exact" w:val="740"/>
             </w:trPr>
@@ -6768,7 +6809,7 @@
         <w:tc>
           <w:tcPr>
             <w:tcW w:w="959" w:type="dxa"/>
-            <w:tcPrChange w:id="165" w:author="Vaibhav Garg" w:date="2022-03-12T09:39:00Z">
+            <w:tcPrChange w:id="176" w:author="Vaibhav Garg" w:date="2022-03-12T09:39:00Z">
               <w:tcPr>
                 <w:tcW w:w="648" w:type="dxa"/>
               </w:tcPr>
@@ -6784,12 +6825,12 @@
               <w:ind w:left="97"/>
               <w:cnfStyle w:val="000000100000" w:firstRow="0" w:lastRow="0" w:firstColumn="0" w:lastColumn="0" w:oddVBand="0" w:evenVBand="0" w:oddHBand="1" w:evenHBand="0" w:firstRowFirstColumn="0" w:firstRowLastColumn="0" w:lastRowFirstColumn="0" w:lastRowLastColumn="0"/>
               <w:rPr>
-                <w:ins w:id="166" w:author="Vaibhav Garg" w:date="2022-03-12T09:38:00Z"/>
+                <w:ins w:id="177" w:author="Vaibhav Garg" w:date="2022-03-12T09:38:00Z"/>
                 <w:rFonts w:ascii="Times New Roman" w:eastAsia="Times New Roman" w:hAnsi="Times New Roman" w:cs="Times New Roman"/>
                 <w:sz w:val="24"/>
                 <w:szCs w:val="24"/>
               </w:rPr>
-              <w:pPrChange w:id="167" w:author="Vaibhav Garg" w:date="2022-03-12T09:39:00Z">
+              <w:pPrChange w:id="178" w:author="Vaibhav Garg" w:date="2022-03-12T09:39:00Z">
                 <w:pPr>
                   <w:widowControl w:val="0"/>
                   <w:autoSpaceDE w:val="0"/>
@@ -6801,7 +6842,7 @@
                 </w:pPr>
               </w:pPrChange>
             </w:pPr>
-            <w:ins w:id="168" w:author="Vaibhav Garg" w:date="2022-03-12T09:38:00Z">
+            <w:ins w:id="179" w:author="Vaibhav Garg" w:date="2022-03-12T09:38:00Z">
               <w:r>
                 <w:rPr>
                   <w:rFonts w:ascii="Arial" w:hAnsi="Arial" w:cs="Arial"/>
@@ -6816,7 +6857,7 @@
         <w:tc>
           <w:tcPr>
             <w:tcW w:w="4111" w:type="dxa"/>
-            <w:tcPrChange w:id="169" w:author="Vaibhav Garg" w:date="2022-03-12T09:39:00Z">
+            <w:tcPrChange w:id="180" w:author="Vaibhav Garg" w:date="2022-03-12T09:39:00Z">
               <w:tcPr>
                 <w:tcW w:w="3330" w:type="dxa"/>
               </w:tcPr>
@@ -6832,12 +6873,12 @@
               <w:ind w:left="97"/>
               <w:cnfStyle w:val="000000100000" w:firstRow="0" w:lastRow="0" w:firstColumn="0" w:lastColumn="0" w:oddVBand="0" w:evenVBand="0" w:oddHBand="1" w:evenHBand="0" w:firstRowFirstColumn="0" w:firstRowLastColumn="0" w:lastRowFirstColumn="0" w:lastRowLastColumn="0"/>
               <w:rPr>
-                <w:ins w:id="170" w:author="Vaibhav Garg" w:date="2022-03-12T09:38:00Z"/>
+                <w:ins w:id="181" w:author="Vaibhav Garg" w:date="2022-03-12T09:38:00Z"/>
                 <w:rFonts w:ascii="Times New Roman" w:eastAsia="Times New Roman" w:hAnsi="Times New Roman" w:cs="Times New Roman"/>
                 <w:sz w:val="24"/>
                 <w:szCs w:val="24"/>
               </w:rPr>
-              <w:pPrChange w:id="171" w:author="Vaibhav Garg" w:date="2022-03-12T09:39:00Z">
+              <w:pPrChange w:id="182" w:author="Vaibhav Garg" w:date="2022-03-12T09:39:00Z">
                 <w:pPr>
                   <w:widowControl w:val="0"/>
                   <w:autoSpaceDE w:val="0"/>
@@ -6849,7 +6890,7 @@
                 </w:pPr>
               </w:pPrChange>
             </w:pPr>
-            <w:ins w:id="172" w:author="Vaibhav Garg" w:date="2022-03-12T09:38:00Z">
+            <w:ins w:id="183" w:author="Vaibhav Garg" w:date="2022-03-12T09:38:00Z">
               <w:r>
                 <w:rPr>
                   <w:rFonts w:ascii="Arial" w:hAnsi="Arial" w:cs="Arial"/>
@@ -7038,7 +7079,7 @@
         <w:tc>
           <w:tcPr>
             <w:tcW w:w="4536" w:type="dxa"/>
-            <w:tcPrChange w:id="173" w:author="Vaibhav Garg" w:date="2022-03-12T09:39:00Z">
+            <w:tcPrChange w:id="184" w:author="Vaibhav Garg" w:date="2022-03-12T09:39:00Z">
               <w:tcPr>
                 <w:tcW w:w="3025" w:type="dxa"/>
               </w:tcPr>
@@ -7054,12 +7095,12 @@
               <w:ind w:left="155"/>
               <w:cnfStyle w:val="000000100000" w:firstRow="0" w:lastRow="0" w:firstColumn="0" w:lastColumn="0" w:oddVBand="0" w:evenVBand="0" w:oddHBand="1" w:evenHBand="0" w:firstRowFirstColumn="0" w:firstRowLastColumn="0" w:lastRowFirstColumn="0" w:lastRowLastColumn="0"/>
               <w:rPr>
-                <w:ins w:id="174" w:author="Vaibhav Garg" w:date="2022-03-12T09:38:00Z"/>
+                <w:ins w:id="185" w:author="Vaibhav Garg" w:date="2022-03-12T09:38:00Z"/>
                 <w:rFonts w:ascii="Times New Roman" w:eastAsia="Times New Roman" w:hAnsi="Times New Roman" w:cs="Times New Roman"/>
                 <w:sz w:val="24"/>
                 <w:szCs w:val="24"/>
               </w:rPr>
-              <w:pPrChange w:id="175" w:author="Vaibhav Garg" w:date="2022-03-12T09:39:00Z">
+              <w:pPrChange w:id="186" w:author="Vaibhav Garg" w:date="2022-03-12T09:39:00Z">
                 <w:pPr>
                   <w:widowControl w:val="0"/>
                   <w:autoSpaceDE w:val="0"/>
@@ -7071,7 +7112,7 @@
                 </w:pPr>
               </w:pPrChange>
             </w:pPr>
-            <w:ins w:id="176" w:author="Vaibhav Garg" w:date="2022-03-12T09:38:00Z">
+            <w:ins w:id="187" w:author="Vaibhav Garg" w:date="2022-03-12T09:38:00Z">
               <w:r>
                 <w:rPr>
                   <w:rFonts w:ascii="Times New Roman" w:hAnsi="Times New Roman"/>
@@ -7088,8 +7129,8 @@
         <w:trPr>
           <w:cnfStyle w:val="000000010000" w:firstRow="0" w:lastRow="0" w:firstColumn="0" w:lastColumn="0" w:oddVBand="0" w:evenVBand="0" w:oddHBand="0" w:evenHBand="1" w:firstRowFirstColumn="0" w:firstRowLastColumn="0" w:lastRowFirstColumn="0" w:lastRowLastColumn="0"/>
           <w:trHeight w:hRule="exact" w:val="413"/>
-          <w:ins w:id="177" w:author="Vaibhav Garg" w:date="2022-03-12T09:38:00Z"/>
-          <w:trPrChange w:id="178" w:author="Vaibhav Garg" w:date="2022-03-12T09:39:00Z">
+          <w:ins w:id="188" w:author="Vaibhav Garg" w:date="2022-03-12T09:38:00Z"/>
+          <w:trPrChange w:id="189" w:author="Vaibhav Garg" w:date="2022-03-12T09:39:00Z">
             <w:trPr>
               <w:trHeight w:hRule="exact" w:val="722"/>
             </w:trPr>
@@ -7098,7 +7139,7 @@
         <w:tc>
           <w:tcPr>
             <w:tcW w:w="959" w:type="dxa"/>
-            <w:tcPrChange w:id="179" w:author="Vaibhav Garg" w:date="2022-03-12T09:39:00Z">
+            <w:tcPrChange w:id="190" w:author="Vaibhav Garg" w:date="2022-03-12T09:39:00Z">
               <w:tcPr>
                 <w:tcW w:w="648" w:type="dxa"/>
               </w:tcPr>
@@ -7114,12 +7155,12 @@
               <w:ind w:left="97"/>
               <w:cnfStyle w:val="000000010000" w:firstRow="0" w:lastRow="0" w:firstColumn="0" w:lastColumn="0" w:oddVBand="0" w:evenVBand="0" w:oddHBand="0" w:evenHBand="1" w:firstRowFirstColumn="0" w:firstRowLastColumn="0" w:lastRowFirstColumn="0" w:lastRowLastColumn="0"/>
               <w:rPr>
-                <w:ins w:id="180" w:author="Vaibhav Garg" w:date="2022-03-12T09:38:00Z"/>
+                <w:ins w:id="191" w:author="Vaibhav Garg" w:date="2022-03-12T09:38:00Z"/>
                 <w:rFonts w:ascii="Times New Roman" w:eastAsia="Times New Roman" w:hAnsi="Times New Roman" w:cs="Times New Roman"/>
                 <w:sz w:val="24"/>
                 <w:szCs w:val="24"/>
               </w:rPr>
-              <w:pPrChange w:id="181" w:author="Vaibhav Garg" w:date="2022-03-12T09:39:00Z">
+              <w:pPrChange w:id="192" w:author="Vaibhav Garg" w:date="2022-03-12T09:39:00Z">
                 <w:pPr>
                   <w:widowControl w:val="0"/>
                   <w:autoSpaceDE w:val="0"/>
@@ -7131,7 +7172,7 @@
                 </w:pPr>
               </w:pPrChange>
             </w:pPr>
-            <w:ins w:id="182" w:author="Vaibhav Garg" w:date="2022-03-12T09:38:00Z">
+            <w:ins w:id="193" w:author="Vaibhav Garg" w:date="2022-03-12T09:38:00Z">
               <w:r>
                 <w:rPr>
                   <w:rFonts w:ascii="Arial" w:hAnsi="Arial" w:cs="Arial"/>
@@ -7146,7 +7187,7 @@
         <w:tc>
           <w:tcPr>
             <w:tcW w:w="4111" w:type="dxa"/>
-            <w:tcPrChange w:id="183" w:author="Vaibhav Garg" w:date="2022-03-12T09:39:00Z">
+            <w:tcPrChange w:id="194" w:author="Vaibhav Garg" w:date="2022-03-12T09:39:00Z">
               <w:tcPr>
                 <w:tcW w:w="3330" w:type="dxa"/>
               </w:tcPr>
@@ -7167,12 +7208,12 @@
               <w:ind w:left="97"/>
               <w:cnfStyle w:val="000000010000" w:firstRow="0" w:lastRow="0" w:firstColumn="0" w:lastColumn="0" w:oddVBand="0" w:evenVBand="0" w:oddHBand="0" w:evenHBand="1" w:firstRowFirstColumn="0" w:firstRowLastColumn="0" w:lastRowFirstColumn="0" w:lastRowLastColumn="0"/>
               <w:rPr>
-                <w:ins w:id="184" w:author="Vaibhav Garg" w:date="2022-03-12T09:38:00Z"/>
+                <w:ins w:id="195" w:author="Vaibhav Garg" w:date="2022-03-12T09:38:00Z"/>
                 <w:rFonts w:ascii="Times New Roman" w:eastAsia="Times New Roman" w:hAnsi="Times New Roman" w:cs="Times New Roman"/>
                 <w:sz w:val="24"/>
                 <w:szCs w:val="24"/>
               </w:rPr>
-              <w:pPrChange w:id="185" w:author="Vaibhav Garg" w:date="2022-03-12T09:39:00Z">
+              <w:pPrChange w:id="196" w:author="Vaibhav Garg" w:date="2022-03-12T09:39:00Z">
                 <w:pPr>
                   <w:widowControl w:val="0"/>
                   <w:tabs>
@@ -7189,7 +7230,7 @@
                 </w:pPr>
               </w:pPrChange>
             </w:pPr>
-            <w:ins w:id="186" w:author="Vaibhav Garg" w:date="2022-03-12T09:38:00Z">
+            <w:ins w:id="197" w:author="Vaibhav Garg" w:date="2022-03-12T09:38:00Z">
               <w:r>
                 <w:rPr>
                   <w:rFonts w:ascii="Arial" w:hAnsi="Arial" w:cs="Arial"/>
@@ -7327,7 +7368,7 @@
         <w:tc>
           <w:tcPr>
             <w:tcW w:w="4536" w:type="dxa"/>
-            <w:tcPrChange w:id="187" w:author="Vaibhav Garg" w:date="2022-03-12T09:39:00Z">
+            <w:tcPrChange w:id="198" w:author="Vaibhav Garg" w:date="2022-03-12T09:39:00Z">
               <w:tcPr>
                 <w:tcW w:w="3025" w:type="dxa"/>
               </w:tcPr>
@@ -7343,12 +7384,12 @@
               <w:ind w:left="155"/>
               <w:cnfStyle w:val="000000010000" w:firstRow="0" w:lastRow="0" w:firstColumn="0" w:lastColumn="0" w:oddVBand="0" w:evenVBand="0" w:oddHBand="0" w:evenHBand="1" w:firstRowFirstColumn="0" w:firstRowLastColumn="0" w:lastRowFirstColumn="0" w:lastRowLastColumn="0"/>
               <w:rPr>
-                <w:ins w:id="188" w:author="Vaibhav Garg" w:date="2022-03-12T09:38:00Z"/>
+                <w:ins w:id="199" w:author="Vaibhav Garg" w:date="2022-03-12T09:38:00Z"/>
                 <w:rFonts w:ascii="Times New Roman" w:eastAsia="Times New Roman" w:hAnsi="Times New Roman" w:cs="Times New Roman"/>
                 <w:sz w:val="24"/>
                 <w:szCs w:val="24"/>
               </w:rPr>
-              <w:pPrChange w:id="189" w:author="Vaibhav Garg" w:date="2022-03-12T09:39:00Z">
+              <w:pPrChange w:id="200" w:author="Vaibhav Garg" w:date="2022-03-12T09:39:00Z">
                 <w:pPr>
                   <w:widowControl w:val="0"/>
                   <w:autoSpaceDE w:val="0"/>
@@ -7360,7 +7401,7 @@
                 </w:pPr>
               </w:pPrChange>
             </w:pPr>
-            <w:ins w:id="190" w:author="Vaibhav Garg" w:date="2022-03-12T09:38:00Z">
+            <w:ins w:id="201" w:author="Vaibhav Garg" w:date="2022-03-12T09:38:00Z">
               <w:r>
                 <w:rPr>
                   <w:rFonts w:ascii="Times New Roman" w:hAnsi="Times New Roman"/>
@@ -7377,8 +7418,8 @@
         <w:trPr>
           <w:cnfStyle w:val="000000100000" w:firstRow="0" w:lastRow="0" w:firstColumn="0" w:lastColumn="0" w:oddVBand="0" w:evenVBand="0" w:oddHBand="1" w:evenHBand="0" w:firstRowFirstColumn="0" w:firstRowLastColumn="0" w:lastRowFirstColumn="0" w:lastRowLastColumn="0"/>
           <w:trHeight w:hRule="exact" w:val="844"/>
-          <w:ins w:id="191" w:author="Vaibhav Garg" w:date="2022-03-12T09:38:00Z"/>
-          <w:trPrChange w:id="192" w:author="Vaibhav Garg" w:date="2022-03-12T09:39:00Z">
+          <w:ins w:id="202" w:author="Vaibhav Garg" w:date="2022-03-12T09:38:00Z"/>
+          <w:trPrChange w:id="203" w:author="Vaibhav Garg" w:date="2022-03-12T09:39:00Z">
             <w:trPr>
               <w:trHeight w:hRule="exact" w:val="1010"/>
             </w:trPr>
@@ -7387,7 +7428,7 @@
         <w:tc>
           <w:tcPr>
             <w:tcW w:w="959" w:type="dxa"/>
-            <w:tcPrChange w:id="193" w:author="Vaibhav Garg" w:date="2022-03-12T09:39:00Z">
+            <w:tcPrChange w:id="204" w:author="Vaibhav Garg" w:date="2022-03-12T09:39:00Z">
               <w:tcPr>
                 <w:tcW w:w="648" w:type="dxa"/>
               </w:tcPr>
@@ -7403,12 +7444,12 @@
               <w:ind w:left="97"/>
               <w:cnfStyle w:val="000000100000" w:firstRow="0" w:lastRow="0" w:firstColumn="0" w:lastColumn="0" w:oddVBand="0" w:evenVBand="0" w:oddHBand="1" w:evenHBand="0" w:firstRowFirstColumn="0" w:firstRowLastColumn="0" w:lastRowFirstColumn="0" w:lastRowLastColumn="0"/>
               <w:rPr>
-                <w:ins w:id="194" w:author="Vaibhav Garg" w:date="2022-03-12T09:38:00Z"/>
+                <w:ins w:id="205" w:author="Vaibhav Garg" w:date="2022-03-12T09:38:00Z"/>
                 <w:rFonts w:ascii="Times New Roman" w:eastAsia="Times New Roman" w:hAnsi="Times New Roman" w:cs="Times New Roman"/>
                 <w:sz w:val="24"/>
                 <w:szCs w:val="24"/>
               </w:rPr>
-              <w:pPrChange w:id="195" w:author="Vaibhav Garg" w:date="2022-03-12T09:39:00Z">
+              <w:pPrChange w:id="206" w:author="Vaibhav Garg" w:date="2022-03-12T09:39:00Z">
                 <w:pPr>
                   <w:widowControl w:val="0"/>
                   <w:autoSpaceDE w:val="0"/>
@@ -7420,7 +7461,7 @@
                 </w:pPr>
               </w:pPrChange>
             </w:pPr>
-            <w:ins w:id="196" w:author="Vaibhav Garg" w:date="2022-03-12T09:38:00Z">
+            <w:ins w:id="207" w:author="Vaibhav Garg" w:date="2022-03-12T09:38:00Z">
               <w:r>
                 <w:rPr>
                   <w:rFonts w:ascii="Arial" w:hAnsi="Arial" w:cs="Arial"/>
@@ -7443,7 +7484,7 @@
         <w:tc>
           <w:tcPr>
             <w:tcW w:w="4111" w:type="dxa"/>
-            <w:tcPrChange w:id="197" w:author="Vaibhav Garg" w:date="2022-03-12T09:39:00Z">
+            <w:tcPrChange w:id="208" w:author="Vaibhav Garg" w:date="2022-03-12T09:39:00Z">
               <w:tcPr>
                 <w:tcW w:w="3330" w:type="dxa"/>
               </w:tcPr>
@@ -7459,12 +7500,12 @@
               <w:ind w:left="97"/>
               <w:cnfStyle w:val="000000100000" w:firstRow="0" w:lastRow="0" w:firstColumn="0" w:lastColumn="0" w:oddVBand="0" w:evenVBand="0" w:oddHBand="1" w:evenHBand="0" w:firstRowFirstColumn="0" w:firstRowLastColumn="0" w:lastRowFirstColumn="0" w:lastRowLastColumn="0"/>
               <w:rPr>
-                <w:ins w:id="198" w:author="Vaibhav Garg" w:date="2022-03-12T09:38:00Z"/>
+                <w:ins w:id="209" w:author="Vaibhav Garg" w:date="2022-03-12T09:38:00Z"/>
                 <w:rFonts w:ascii="Times New Roman" w:eastAsia="Times New Roman" w:hAnsi="Times New Roman" w:cs="Times New Roman"/>
                 <w:sz w:val="24"/>
                 <w:szCs w:val="24"/>
               </w:rPr>
-              <w:pPrChange w:id="199" w:author="Vaibhav Garg" w:date="2022-03-12T09:39:00Z">
+              <w:pPrChange w:id="210" w:author="Vaibhav Garg" w:date="2022-03-12T09:39:00Z">
                 <w:pPr>
                   <w:widowControl w:val="0"/>
                   <w:autoSpaceDE w:val="0"/>
@@ -7476,7 +7517,7 @@
                 </w:pPr>
               </w:pPrChange>
             </w:pPr>
-            <w:ins w:id="200" w:author="Vaibhav Garg" w:date="2022-03-12T09:38:00Z">
+            <w:ins w:id="211" w:author="Vaibhav Garg" w:date="2022-03-12T09:38:00Z">
               <w:r>
                 <w:rPr>
                   <w:rFonts w:ascii="Arial" w:hAnsi="Arial" w:cs="Arial"/>
@@ -7570,7 +7611,7 @@
         <w:tc>
           <w:tcPr>
             <w:tcW w:w="4536" w:type="dxa"/>
-            <w:tcPrChange w:id="201" w:author="Vaibhav Garg" w:date="2022-03-12T09:39:00Z">
+            <w:tcPrChange w:id="212" w:author="Vaibhav Garg" w:date="2022-03-12T09:39:00Z">
               <w:tcPr>
                 <w:tcW w:w="3025" w:type="dxa"/>
               </w:tcPr>
@@ -7586,12 +7627,12 @@
               <w:ind w:left="155"/>
               <w:cnfStyle w:val="000000100000" w:firstRow="0" w:lastRow="0" w:firstColumn="0" w:lastColumn="0" w:oddVBand="0" w:evenVBand="0" w:oddHBand="1" w:evenHBand="0" w:firstRowFirstColumn="0" w:firstRowLastColumn="0" w:lastRowFirstColumn="0" w:lastRowLastColumn="0"/>
               <w:rPr>
-                <w:ins w:id="202" w:author="Vaibhav Garg" w:date="2022-03-12T09:38:00Z"/>
+                <w:ins w:id="213" w:author="Vaibhav Garg" w:date="2022-03-12T09:38:00Z"/>
                 <w:rFonts w:ascii="Times New Roman" w:eastAsia="Times New Roman" w:hAnsi="Times New Roman" w:cs="Times New Roman"/>
                 <w:sz w:val="24"/>
                 <w:szCs w:val="24"/>
               </w:rPr>
-              <w:pPrChange w:id="203" w:author="Vaibhav Garg" w:date="2022-03-12T09:39:00Z">
+              <w:pPrChange w:id="214" w:author="Vaibhav Garg" w:date="2022-03-12T09:39:00Z">
                 <w:pPr>
                   <w:widowControl w:val="0"/>
                   <w:autoSpaceDE w:val="0"/>
@@ -7603,7 +7644,7 @@
                 </w:pPr>
               </w:pPrChange>
             </w:pPr>
-            <w:ins w:id="204" w:author="Vaibhav Garg" w:date="2022-03-12T09:38:00Z">
+            <w:ins w:id="215" w:author="Vaibhav Garg" w:date="2022-03-12T09:38:00Z">
               <w:r>
                 <w:rPr>
                   <w:rFonts w:ascii="Times New Roman" w:hAnsi="Times New Roman"/>
@@ -7620,8 +7661,8 @@
         <w:trPr>
           <w:cnfStyle w:val="000000010000" w:firstRow="0" w:lastRow="0" w:firstColumn="0" w:lastColumn="0" w:oddVBand="0" w:evenVBand="0" w:oddHBand="0" w:evenHBand="1" w:firstRowFirstColumn="0" w:firstRowLastColumn="0" w:lastRowFirstColumn="0" w:lastRowLastColumn="0"/>
           <w:trHeight w:hRule="exact" w:val="431"/>
-          <w:ins w:id="205" w:author="Vaibhav Garg" w:date="2022-03-12T09:38:00Z"/>
-          <w:trPrChange w:id="206" w:author="Vaibhav Garg" w:date="2022-03-12T09:39:00Z">
+          <w:ins w:id="216" w:author="Vaibhav Garg" w:date="2022-03-12T09:38:00Z"/>
+          <w:trPrChange w:id="217" w:author="Vaibhav Garg" w:date="2022-03-12T09:39:00Z">
             <w:trPr>
               <w:trHeight w:hRule="exact" w:val="695"/>
             </w:trPr>
@@ -7630,7 +7671,7 @@
         <w:tc>
           <w:tcPr>
             <w:tcW w:w="959" w:type="dxa"/>
-            <w:tcPrChange w:id="207" w:author="Vaibhav Garg" w:date="2022-03-12T09:39:00Z">
+            <w:tcPrChange w:id="218" w:author="Vaibhav Garg" w:date="2022-03-12T09:39:00Z">
               <w:tcPr>
                 <w:tcW w:w="648" w:type="dxa"/>
               </w:tcPr>
@@ -7646,12 +7687,12 @@
               <w:ind w:left="97"/>
               <w:cnfStyle w:val="000000010000" w:firstRow="0" w:lastRow="0" w:firstColumn="0" w:lastColumn="0" w:oddVBand="0" w:evenVBand="0" w:oddHBand="0" w:evenHBand="1" w:firstRowFirstColumn="0" w:firstRowLastColumn="0" w:lastRowFirstColumn="0" w:lastRowLastColumn="0"/>
               <w:rPr>
-                <w:ins w:id="208" w:author="Vaibhav Garg" w:date="2022-03-12T09:38:00Z"/>
+                <w:ins w:id="219" w:author="Vaibhav Garg" w:date="2022-03-12T09:38:00Z"/>
                 <w:rFonts w:ascii="Times New Roman" w:eastAsia="Times New Roman" w:hAnsi="Times New Roman" w:cs="Times New Roman"/>
                 <w:sz w:val="24"/>
                 <w:szCs w:val="24"/>
               </w:rPr>
-              <w:pPrChange w:id="209" w:author="Vaibhav Garg" w:date="2022-03-12T09:39:00Z">
+              <w:pPrChange w:id="220" w:author="Vaibhav Garg" w:date="2022-03-12T09:39:00Z">
                 <w:pPr>
                   <w:widowControl w:val="0"/>
                   <w:autoSpaceDE w:val="0"/>
@@ -7663,7 +7704,7 @@
                 </w:pPr>
               </w:pPrChange>
             </w:pPr>
-            <w:ins w:id="210" w:author="Vaibhav Garg" w:date="2022-03-12T09:38:00Z">
+            <w:ins w:id="221" w:author="Vaibhav Garg" w:date="2022-03-12T09:38:00Z">
               <w:r>
                 <w:rPr>
                   <w:rFonts w:ascii="Arial" w:hAnsi="Arial" w:cs="Arial"/>
@@ -7686,7 +7727,7 @@
         <w:tc>
           <w:tcPr>
             <w:tcW w:w="4111" w:type="dxa"/>
-            <w:tcPrChange w:id="211" w:author="Vaibhav Garg" w:date="2022-03-12T09:39:00Z">
+            <w:tcPrChange w:id="222" w:author="Vaibhav Garg" w:date="2022-03-12T09:39:00Z">
               <w:tcPr>
                 <w:tcW w:w="3330" w:type="dxa"/>
               </w:tcPr>
@@ -7702,12 +7743,12 @@
               <w:ind w:left="97"/>
               <w:cnfStyle w:val="000000010000" w:firstRow="0" w:lastRow="0" w:firstColumn="0" w:lastColumn="0" w:oddVBand="0" w:evenVBand="0" w:oddHBand="0" w:evenHBand="1" w:firstRowFirstColumn="0" w:firstRowLastColumn="0" w:lastRowFirstColumn="0" w:lastRowLastColumn="0"/>
               <w:rPr>
-                <w:ins w:id="212" w:author="Vaibhav Garg" w:date="2022-03-12T09:38:00Z"/>
+                <w:ins w:id="223" w:author="Vaibhav Garg" w:date="2022-03-12T09:38:00Z"/>
                 <w:rFonts w:ascii="Times New Roman" w:eastAsia="Times New Roman" w:hAnsi="Times New Roman" w:cs="Times New Roman"/>
                 <w:sz w:val="24"/>
                 <w:szCs w:val="24"/>
               </w:rPr>
-              <w:pPrChange w:id="213" w:author="Vaibhav Garg" w:date="2022-03-12T09:39:00Z">
+              <w:pPrChange w:id="224" w:author="Vaibhav Garg" w:date="2022-03-12T09:39:00Z">
                 <w:pPr>
                   <w:widowControl w:val="0"/>
                   <w:autoSpaceDE w:val="0"/>
@@ -7719,7 +7760,7 @@
                 </w:pPr>
               </w:pPrChange>
             </w:pPr>
-            <w:ins w:id="214" w:author="Vaibhav Garg" w:date="2022-03-12T09:38:00Z">
+            <w:ins w:id="225" w:author="Vaibhav Garg" w:date="2022-03-12T09:38:00Z">
               <w:r>
                 <w:rPr>
                   <w:rFonts w:ascii="Arial" w:hAnsi="Arial" w:cs="Arial"/>
@@ -7804,7 +7845,7 @@
         <w:tc>
           <w:tcPr>
             <w:tcW w:w="4536" w:type="dxa"/>
-            <w:tcPrChange w:id="215" w:author="Vaibhav Garg" w:date="2022-03-12T09:39:00Z">
+            <w:tcPrChange w:id="226" w:author="Vaibhav Garg" w:date="2022-03-12T09:39:00Z">
               <w:tcPr>
                 <w:tcW w:w="3025" w:type="dxa"/>
               </w:tcPr>
@@ -7820,12 +7861,12 @@
               <w:ind w:left="155"/>
               <w:cnfStyle w:val="000000010000" w:firstRow="0" w:lastRow="0" w:firstColumn="0" w:lastColumn="0" w:oddVBand="0" w:evenVBand="0" w:oddHBand="0" w:evenHBand="1" w:firstRowFirstColumn="0" w:firstRowLastColumn="0" w:lastRowFirstColumn="0" w:lastRowLastColumn="0"/>
               <w:rPr>
-                <w:ins w:id="216" w:author="Vaibhav Garg" w:date="2022-03-12T09:38:00Z"/>
+                <w:ins w:id="227" w:author="Vaibhav Garg" w:date="2022-03-12T09:38:00Z"/>
                 <w:rFonts w:ascii="Times New Roman" w:eastAsia="Times New Roman" w:hAnsi="Times New Roman" w:cs="Times New Roman"/>
                 <w:sz w:val="24"/>
                 <w:szCs w:val="24"/>
               </w:rPr>
-              <w:pPrChange w:id="217" w:author="Vaibhav Garg" w:date="2022-03-12T09:39:00Z">
+              <w:pPrChange w:id="228" w:author="Vaibhav Garg" w:date="2022-03-12T09:39:00Z">
                 <w:pPr>
                   <w:widowControl w:val="0"/>
                   <w:autoSpaceDE w:val="0"/>
@@ -7837,7 +7878,7 @@
                 </w:pPr>
               </w:pPrChange>
             </w:pPr>
-            <w:ins w:id="218" w:author="Vaibhav Garg" w:date="2022-03-12T09:38:00Z">
+            <w:ins w:id="229" w:author="Vaibhav Garg" w:date="2022-03-12T09:38:00Z">
               <w:r>
                 <w:rPr>
                   <w:rFonts w:ascii="Times New Roman" w:hAnsi="Times New Roman"/>
@@ -7862,8 +7903,8 @@
         <w:trPr>
           <w:cnfStyle w:val="000000100000" w:firstRow="0" w:lastRow="0" w:firstColumn="0" w:lastColumn="0" w:oddVBand="0" w:evenVBand="0" w:oddHBand="1" w:evenHBand="0" w:firstRowFirstColumn="0" w:firstRowLastColumn="0" w:lastRowFirstColumn="0" w:lastRowLastColumn="0"/>
           <w:trHeight w:hRule="exact" w:val="564"/>
-          <w:ins w:id="219" w:author="Vaibhav Garg" w:date="2022-03-12T09:38:00Z"/>
-          <w:trPrChange w:id="220" w:author="Vaibhav Garg" w:date="2022-03-12T09:39:00Z">
+          <w:ins w:id="230" w:author="Vaibhav Garg" w:date="2022-03-12T09:38:00Z"/>
+          <w:trPrChange w:id="231" w:author="Vaibhav Garg" w:date="2022-03-12T09:39:00Z">
             <w:trPr>
               <w:trHeight w:hRule="exact" w:val="938"/>
             </w:trPr>
@@ -7872,7 +7913,7 @@
         <w:tc>
           <w:tcPr>
             <w:tcW w:w="959" w:type="dxa"/>
-            <w:tcPrChange w:id="221" w:author="Vaibhav Garg" w:date="2022-03-12T09:39:00Z">
+            <w:tcPrChange w:id="232" w:author="Vaibhav Garg" w:date="2022-03-12T09:39:00Z">
               <w:tcPr>
                 <w:tcW w:w="648" w:type="dxa"/>
               </w:tcPr>
@@ -7888,12 +7929,12 @@
               <w:ind w:left="97"/>
               <w:cnfStyle w:val="000000100000" w:firstRow="0" w:lastRow="0" w:firstColumn="0" w:lastColumn="0" w:oddVBand="0" w:evenVBand="0" w:oddHBand="1" w:evenHBand="0" w:firstRowFirstColumn="0" w:firstRowLastColumn="0" w:lastRowFirstColumn="0" w:lastRowLastColumn="0"/>
               <w:rPr>
-                <w:ins w:id="222" w:author="Vaibhav Garg" w:date="2022-03-12T09:38:00Z"/>
+                <w:ins w:id="233" w:author="Vaibhav Garg" w:date="2022-03-12T09:38:00Z"/>
                 <w:rFonts w:ascii="Times New Roman" w:eastAsia="Times New Roman" w:hAnsi="Times New Roman" w:cs="Times New Roman"/>
                 <w:sz w:val="24"/>
                 <w:szCs w:val="24"/>
               </w:rPr>
-              <w:pPrChange w:id="223" w:author="Vaibhav Garg" w:date="2022-03-12T09:39:00Z">
+              <w:pPrChange w:id="234" w:author="Vaibhav Garg" w:date="2022-03-12T09:39:00Z">
                 <w:pPr>
                   <w:widowControl w:val="0"/>
                   <w:autoSpaceDE w:val="0"/>
@@ -7905,7 +7946,7 @@
                 </w:pPr>
               </w:pPrChange>
             </w:pPr>
-            <w:ins w:id="224" w:author="Vaibhav Garg" w:date="2022-03-12T09:38:00Z">
+            <w:ins w:id="235" w:author="Vaibhav Garg" w:date="2022-03-12T09:38:00Z">
               <w:r>
                 <w:rPr>
                   <w:rFonts w:ascii="Arial" w:hAnsi="Arial" w:cs="Arial"/>
@@ -7928,7 +7969,7 @@
         <w:tc>
           <w:tcPr>
             <w:tcW w:w="4111" w:type="dxa"/>
-            <w:tcPrChange w:id="225" w:author="Vaibhav Garg" w:date="2022-03-12T09:39:00Z">
+            <w:tcPrChange w:id="236" w:author="Vaibhav Garg" w:date="2022-03-12T09:39:00Z">
               <w:tcPr>
                 <w:tcW w:w="3330" w:type="dxa"/>
               </w:tcPr>
@@ -7944,12 +7985,12 @@
               <w:ind w:left="97"/>
               <w:cnfStyle w:val="000000100000" w:firstRow="0" w:lastRow="0" w:firstColumn="0" w:lastColumn="0" w:oddVBand="0" w:evenVBand="0" w:oddHBand="1" w:evenHBand="0" w:firstRowFirstColumn="0" w:firstRowLastColumn="0" w:lastRowFirstColumn="0" w:lastRowLastColumn="0"/>
               <w:rPr>
-                <w:ins w:id="226" w:author="Vaibhav Garg" w:date="2022-03-12T09:38:00Z"/>
+                <w:ins w:id="237" w:author="Vaibhav Garg" w:date="2022-03-12T09:38:00Z"/>
                 <w:rFonts w:ascii="Times New Roman" w:eastAsia="Times New Roman" w:hAnsi="Times New Roman" w:cs="Times New Roman"/>
                 <w:sz w:val="24"/>
                 <w:szCs w:val="24"/>
               </w:rPr>
-              <w:pPrChange w:id="227" w:author="Vaibhav Garg" w:date="2022-03-12T09:39:00Z">
+              <w:pPrChange w:id="238" w:author="Vaibhav Garg" w:date="2022-03-12T09:39:00Z">
                 <w:pPr>
                   <w:widowControl w:val="0"/>
                   <w:autoSpaceDE w:val="0"/>
@@ -7961,7 +8002,7 @@
                 </w:pPr>
               </w:pPrChange>
             </w:pPr>
-            <w:ins w:id="228" w:author="Vaibhav Garg" w:date="2022-03-12T09:38:00Z">
+            <w:ins w:id="239" w:author="Vaibhav Garg" w:date="2022-03-12T09:38:00Z">
               <w:r>
                 <w:rPr>
                   <w:rFonts w:ascii="Arial" w:hAnsi="Arial" w:cs="Arial"/>
@@ -8090,7 +8131,7 @@
         <w:tc>
           <w:tcPr>
             <w:tcW w:w="4536" w:type="dxa"/>
-            <w:tcPrChange w:id="229" w:author="Vaibhav Garg" w:date="2022-03-12T09:39:00Z">
+            <w:tcPrChange w:id="240" w:author="Vaibhav Garg" w:date="2022-03-12T09:39:00Z">
               <w:tcPr>
                 <w:tcW w:w="3025" w:type="dxa"/>
               </w:tcPr>
@@ -8106,12 +8147,12 @@
               <w:ind w:left="155"/>
               <w:cnfStyle w:val="000000100000" w:firstRow="0" w:lastRow="0" w:firstColumn="0" w:lastColumn="0" w:oddVBand="0" w:evenVBand="0" w:oddHBand="1" w:evenHBand="0" w:firstRowFirstColumn="0" w:firstRowLastColumn="0" w:lastRowFirstColumn="0" w:lastRowLastColumn="0"/>
               <w:rPr>
-                <w:ins w:id="230" w:author="Vaibhav Garg" w:date="2022-03-12T09:38:00Z"/>
+                <w:ins w:id="241" w:author="Vaibhav Garg" w:date="2022-03-12T09:38:00Z"/>
                 <w:rFonts w:ascii="Times New Roman" w:eastAsia="Times New Roman" w:hAnsi="Times New Roman" w:cs="Times New Roman"/>
                 <w:sz w:val="24"/>
                 <w:szCs w:val="24"/>
               </w:rPr>
-              <w:pPrChange w:id="231" w:author="Vaibhav Garg" w:date="2022-03-12T09:39:00Z">
+              <w:pPrChange w:id="242" w:author="Vaibhav Garg" w:date="2022-03-12T09:39:00Z">
                 <w:pPr>
                   <w:widowControl w:val="0"/>
                   <w:autoSpaceDE w:val="0"/>
@@ -8123,7 +8164,7 @@
                 </w:pPr>
               </w:pPrChange>
             </w:pPr>
-            <w:ins w:id="232" w:author="Vaibhav Garg" w:date="2022-03-12T09:38:00Z">
+            <w:ins w:id="243" w:author="Vaibhav Garg" w:date="2022-03-12T09:38:00Z">
               <w:r>
                 <w:rPr>
                   <w:rFonts w:ascii="Times New Roman" w:hAnsi="Times New Roman"/>
@@ -8148,8 +8189,8 @@
         <w:trPr>
           <w:cnfStyle w:val="000000010000" w:firstRow="0" w:lastRow="0" w:firstColumn="0" w:lastColumn="0" w:oddVBand="0" w:evenVBand="0" w:oddHBand="0" w:evenHBand="1" w:firstRowFirstColumn="0" w:firstRowLastColumn="0" w:lastRowFirstColumn="0" w:lastRowLastColumn="0"/>
           <w:trHeight w:hRule="exact" w:val="686"/>
-          <w:ins w:id="233" w:author="Vaibhav Garg" w:date="2022-03-12T09:38:00Z"/>
-          <w:trPrChange w:id="234" w:author="Vaibhav Garg" w:date="2022-03-12T09:39:00Z">
+          <w:ins w:id="244" w:author="Vaibhav Garg" w:date="2022-03-12T09:38:00Z"/>
+          <w:trPrChange w:id="245" w:author="Vaibhav Garg" w:date="2022-03-12T09:39:00Z">
             <w:trPr>
               <w:trHeight w:hRule="exact" w:val="686"/>
             </w:trPr>
@@ -8158,7 +8199,7 @@
         <w:tc>
           <w:tcPr>
             <w:tcW w:w="959" w:type="dxa"/>
-            <w:tcPrChange w:id="235" w:author="Vaibhav Garg" w:date="2022-03-12T09:39:00Z">
+            <w:tcPrChange w:id="246" w:author="Vaibhav Garg" w:date="2022-03-12T09:39:00Z">
               <w:tcPr>
                 <w:tcW w:w="648" w:type="dxa"/>
               </w:tcPr>
@@ -8174,12 +8215,12 @@
               <w:ind w:left="97"/>
               <w:cnfStyle w:val="000000010000" w:firstRow="0" w:lastRow="0" w:firstColumn="0" w:lastColumn="0" w:oddVBand="0" w:evenVBand="0" w:oddHBand="0" w:evenHBand="1" w:firstRowFirstColumn="0" w:firstRowLastColumn="0" w:lastRowFirstColumn="0" w:lastRowLastColumn="0"/>
               <w:rPr>
-                <w:ins w:id="236" w:author="Vaibhav Garg" w:date="2022-03-12T09:38:00Z"/>
+                <w:ins w:id="247" w:author="Vaibhav Garg" w:date="2022-03-12T09:38:00Z"/>
                 <w:rFonts w:ascii="Arial" w:eastAsia="Times New Roman" w:hAnsi="Arial" w:cs="Arial"/>
                 <w:sz w:val="20"/>
                 <w:szCs w:val="20"/>
               </w:rPr>
-              <w:pPrChange w:id="237" w:author="Vaibhav Garg" w:date="2022-03-12T09:39:00Z">
+              <w:pPrChange w:id="248" w:author="Vaibhav Garg" w:date="2022-03-12T09:39:00Z">
                 <w:pPr>
                   <w:widowControl w:val="0"/>
                   <w:autoSpaceDE w:val="0"/>
@@ -8191,7 +8232,7 @@
                 </w:pPr>
               </w:pPrChange>
             </w:pPr>
-            <w:ins w:id="238" w:author="Vaibhav Garg" w:date="2022-03-12T09:38:00Z">
+            <w:ins w:id="249" w:author="Vaibhav Garg" w:date="2022-03-12T09:38:00Z">
               <w:r>
                 <w:rPr>
                   <w:rFonts w:ascii="Arial" w:hAnsi="Arial" w:cs="Arial"/>
@@ -8206,7 +8247,7 @@
         <w:tc>
           <w:tcPr>
             <w:tcW w:w="4111" w:type="dxa"/>
-            <w:tcPrChange w:id="239" w:author="Vaibhav Garg" w:date="2022-03-12T09:39:00Z">
+            <w:tcPrChange w:id="250" w:author="Vaibhav Garg" w:date="2022-03-12T09:39:00Z">
               <w:tcPr>
                 <w:tcW w:w="3330" w:type="dxa"/>
               </w:tcPr>
@@ -8222,13 +8263,13 @@
               <w:ind w:left="97"/>
               <w:cnfStyle w:val="000000010000" w:firstRow="0" w:lastRow="0" w:firstColumn="0" w:lastColumn="0" w:oddVBand="0" w:evenVBand="0" w:oddHBand="0" w:evenHBand="1" w:firstRowFirstColumn="0" w:firstRowLastColumn="0" w:lastRowFirstColumn="0" w:lastRowLastColumn="0"/>
               <w:rPr>
-                <w:ins w:id="240" w:author="Vaibhav Garg" w:date="2022-03-12T09:38:00Z"/>
+                <w:ins w:id="251" w:author="Vaibhav Garg" w:date="2022-03-12T09:38:00Z"/>
                 <w:rFonts w:ascii="Arial" w:eastAsia="Times New Roman" w:hAnsi="Arial" w:cs="Arial"/>
                 <w:spacing w:val="3"/>
                 <w:sz w:val="20"/>
                 <w:szCs w:val="20"/>
               </w:rPr>
-              <w:pPrChange w:id="241" w:author="Vaibhav Garg" w:date="2022-03-12T09:39:00Z">
+              <w:pPrChange w:id="252" w:author="Vaibhav Garg" w:date="2022-03-12T09:39:00Z">
                 <w:pPr>
                   <w:widowControl w:val="0"/>
                   <w:autoSpaceDE w:val="0"/>
@@ -8240,7 +8281,7 @@
                 </w:pPr>
               </w:pPrChange>
             </w:pPr>
-            <w:ins w:id="242" w:author="Vaibhav Garg" w:date="2022-03-12T09:38:00Z">
+            <w:ins w:id="253" w:author="Vaibhav Garg" w:date="2022-03-12T09:38:00Z">
               <w:r>
                 <w:rPr>
                   <w:rFonts w:ascii="Arial" w:hAnsi="Arial" w:cs="Arial"/>
@@ -8256,7 +8297,7 @@
         <w:tc>
           <w:tcPr>
             <w:tcW w:w="4536" w:type="dxa"/>
-            <w:tcPrChange w:id="243" w:author="Vaibhav Garg" w:date="2022-03-12T09:39:00Z">
+            <w:tcPrChange w:id="254" w:author="Vaibhav Garg" w:date="2022-03-12T09:39:00Z">
               <w:tcPr>
                 <w:tcW w:w="3025" w:type="dxa"/>
               </w:tcPr>
@@ -8272,12 +8313,12 @@
               <w:ind w:left="155"/>
               <w:cnfStyle w:val="000000010000" w:firstRow="0" w:lastRow="0" w:firstColumn="0" w:lastColumn="0" w:oddVBand="0" w:evenVBand="0" w:oddHBand="0" w:evenHBand="1" w:firstRowFirstColumn="0" w:firstRowLastColumn="0" w:lastRowFirstColumn="0" w:lastRowLastColumn="0"/>
               <w:rPr>
-                <w:ins w:id="244" w:author="Vaibhav Garg" w:date="2022-03-12T09:38:00Z"/>
+                <w:ins w:id="255" w:author="Vaibhav Garg" w:date="2022-03-12T09:38:00Z"/>
                 <w:rFonts w:ascii="Times New Roman" w:eastAsia="Times New Roman" w:hAnsi="Times New Roman" w:cs="Times New Roman"/>
                 <w:sz w:val="24"/>
                 <w:szCs w:val="24"/>
               </w:rPr>
-              <w:pPrChange w:id="245" w:author="Vaibhav Garg" w:date="2022-03-12T09:39:00Z">
+              <w:pPrChange w:id="256" w:author="Vaibhav Garg" w:date="2022-03-12T09:39:00Z">
                 <w:pPr>
                   <w:widowControl w:val="0"/>
                   <w:autoSpaceDE w:val="0"/>
@@ -8289,7 +8330,7 @@
                 </w:pPr>
               </w:pPrChange>
             </w:pPr>
-            <w:ins w:id="246" w:author="Vaibhav Garg" w:date="2022-03-12T09:38:00Z">
+            <w:ins w:id="257" w:author="Vaibhav Garg" w:date="2022-03-12T09:38:00Z">
               <w:r>
                 <w:rPr>
                   <w:rFonts w:ascii="Times New Roman" w:hAnsi="Times New Roman"/>
@@ -8306,8 +8347,8 @@
         <w:trPr>
           <w:cnfStyle w:val="000000100000" w:firstRow="0" w:lastRow="0" w:firstColumn="0" w:lastColumn="0" w:oddVBand="0" w:evenVBand="0" w:oddHBand="1" w:evenHBand="0" w:firstRowFirstColumn="0" w:firstRowLastColumn="0" w:lastRowFirstColumn="0" w:lastRowLastColumn="0"/>
           <w:trHeight w:hRule="exact" w:val="597"/>
-          <w:ins w:id="247" w:author="Vaibhav Garg" w:date="2022-03-12T09:38:00Z"/>
-          <w:trPrChange w:id="248" w:author="Vaibhav Garg" w:date="2022-03-12T09:39:00Z">
+          <w:ins w:id="258" w:author="Vaibhav Garg" w:date="2022-03-12T09:38:00Z"/>
+          <w:trPrChange w:id="259" w:author="Vaibhav Garg" w:date="2022-03-12T09:39:00Z">
             <w:trPr>
               <w:trHeight w:hRule="exact" w:val="686"/>
             </w:trPr>
@@ -8316,7 +8357,7 @@
         <w:tc>
           <w:tcPr>
             <w:tcW w:w="959" w:type="dxa"/>
-            <w:tcPrChange w:id="249" w:author="Vaibhav Garg" w:date="2022-03-12T09:39:00Z">
+            <w:tcPrChange w:id="260" w:author="Vaibhav Garg" w:date="2022-03-12T09:39:00Z">
               <w:tcPr>
                 <w:tcW w:w="648" w:type="dxa"/>
               </w:tcPr>
@@ -8332,12 +8373,12 @@
               <w:ind w:left="97"/>
               <w:cnfStyle w:val="000000100000" w:firstRow="0" w:lastRow="0" w:firstColumn="0" w:lastColumn="0" w:oddVBand="0" w:evenVBand="0" w:oddHBand="1" w:evenHBand="0" w:firstRowFirstColumn="0" w:firstRowLastColumn="0" w:lastRowFirstColumn="0" w:lastRowLastColumn="0"/>
               <w:rPr>
-                <w:ins w:id="250" w:author="Vaibhav Garg" w:date="2022-03-12T09:38:00Z"/>
+                <w:ins w:id="261" w:author="Vaibhav Garg" w:date="2022-03-12T09:38:00Z"/>
                 <w:rFonts w:ascii="Arial" w:eastAsia="Times New Roman" w:hAnsi="Arial" w:cs="Arial"/>
                 <w:sz w:val="20"/>
                 <w:szCs w:val="20"/>
               </w:rPr>
-              <w:pPrChange w:id="251" w:author="Vaibhav Garg" w:date="2022-03-12T09:39:00Z">
+              <w:pPrChange w:id="262" w:author="Vaibhav Garg" w:date="2022-03-12T09:39:00Z">
                 <w:pPr>
                   <w:widowControl w:val="0"/>
                   <w:autoSpaceDE w:val="0"/>
@@ -8349,7 +8390,7 @@
                 </w:pPr>
               </w:pPrChange>
             </w:pPr>
-            <w:ins w:id="252" w:author="Vaibhav Garg" w:date="2022-03-12T09:38:00Z">
+            <w:ins w:id="263" w:author="Vaibhav Garg" w:date="2022-03-12T09:38:00Z">
               <w:r>
                 <w:rPr>
                   <w:rFonts w:ascii="Arial" w:hAnsi="Arial" w:cs="Arial"/>
@@ -8365,7 +8406,7 @@
         <w:tc>
           <w:tcPr>
             <w:tcW w:w="4111" w:type="dxa"/>
-            <w:tcPrChange w:id="253" w:author="Vaibhav Garg" w:date="2022-03-12T09:39:00Z">
+            <w:tcPrChange w:id="264" w:author="Vaibhav Garg" w:date="2022-03-12T09:39:00Z">
               <w:tcPr>
                 <w:tcW w:w="3330" w:type="dxa"/>
               </w:tcPr>
@@ -8381,13 +8422,13 @@
               <w:ind w:left="97"/>
               <w:cnfStyle w:val="000000100000" w:firstRow="0" w:lastRow="0" w:firstColumn="0" w:lastColumn="0" w:oddVBand="0" w:evenVBand="0" w:oddHBand="1" w:evenHBand="0" w:firstRowFirstColumn="0" w:firstRowLastColumn="0" w:lastRowFirstColumn="0" w:lastRowLastColumn="0"/>
               <w:rPr>
-                <w:ins w:id="254" w:author="Vaibhav Garg" w:date="2022-03-12T09:38:00Z"/>
+                <w:ins w:id="265" w:author="Vaibhav Garg" w:date="2022-03-12T09:38:00Z"/>
                 <w:rFonts w:ascii="Arial" w:eastAsia="Times New Roman" w:hAnsi="Arial" w:cs="Arial"/>
                 <w:spacing w:val="3"/>
                 <w:sz w:val="20"/>
                 <w:szCs w:val="20"/>
               </w:rPr>
-              <w:pPrChange w:id="255" w:author="Vaibhav Garg" w:date="2022-03-12T09:39:00Z">
+              <w:pPrChange w:id="266" w:author="Vaibhav Garg" w:date="2022-03-12T09:39:00Z">
                 <w:pPr>
                   <w:widowControl w:val="0"/>
                   <w:autoSpaceDE w:val="0"/>
@@ -8399,7 +8440,7 @@
                 </w:pPr>
               </w:pPrChange>
             </w:pPr>
-            <w:ins w:id="256" w:author="Vaibhav Garg" w:date="2022-03-12T09:38:00Z">
+            <w:ins w:id="267" w:author="Vaibhav Garg" w:date="2022-03-12T09:38:00Z">
               <w:r>
                 <w:rPr>
                   <w:rFonts w:ascii="Arial" w:hAnsi="Arial" w:cs="Arial"/>
@@ -8415,7 +8456,7 @@
         <w:tc>
           <w:tcPr>
             <w:tcW w:w="4536" w:type="dxa"/>
-            <w:tcPrChange w:id="257" w:author="Vaibhav Garg" w:date="2022-03-12T09:39:00Z">
+            <w:tcPrChange w:id="268" w:author="Vaibhav Garg" w:date="2022-03-12T09:39:00Z">
               <w:tcPr>
                 <w:tcW w:w="3025" w:type="dxa"/>
               </w:tcPr>
@@ -8431,12 +8472,12 @@
               <w:ind w:left="155"/>
               <w:cnfStyle w:val="000000100000" w:firstRow="0" w:lastRow="0" w:firstColumn="0" w:lastColumn="0" w:oddVBand="0" w:evenVBand="0" w:oddHBand="1" w:evenHBand="0" w:firstRowFirstColumn="0" w:firstRowLastColumn="0" w:lastRowFirstColumn="0" w:lastRowLastColumn="0"/>
               <w:rPr>
-                <w:ins w:id="258" w:author="Vaibhav Garg" w:date="2022-03-12T09:38:00Z"/>
+                <w:ins w:id="269" w:author="Vaibhav Garg" w:date="2022-03-12T09:38:00Z"/>
                 <w:rFonts w:ascii="Times New Roman" w:eastAsia="Times New Roman" w:hAnsi="Times New Roman" w:cs="Times New Roman"/>
                 <w:sz w:val="24"/>
                 <w:szCs w:val="24"/>
               </w:rPr>
-              <w:pPrChange w:id="259" w:author="Vaibhav Garg" w:date="2022-03-12T09:39:00Z">
+              <w:pPrChange w:id="270" w:author="Vaibhav Garg" w:date="2022-03-12T09:39:00Z">
                 <w:pPr>
                   <w:widowControl w:val="0"/>
                   <w:autoSpaceDE w:val="0"/>
@@ -8448,7 +8489,7 @@
                 </w:pPr>
               </w:pPrChange>
             </w:pPr>
-            <w:ins w:id="260" w:author="Vaibhav Garg" w:date="2022-03-12T09:38:00Z">
+            <w:ins w:id="271" w:author="Vaibhav Garg" w:date="2022-03-12T09:38:00Z">
               <w:r>
                 <w:rPr>
                   <w:rFonts w:ascii="Times New Roman" w:hAnsi="Times New Roman"/>
@@ -8464,7 +8505,7 @@
     </w:tbl>
     <w:p>
       <w:pPr>
-        <w:pPrChange w:id="261" w:author="Vaibhav Garg" w:date="2022-03-12T09:38:00Z">
+        <w:pPrChange w:id="272" w:author="Vaibhav Garg" w:date="2022-03-12T09:38:00Z">
           <w:pPr>
             <w:numPr>
               <w:numId w:val="2"/>
@@ -8495,7 +8536,7 @@
 
 <file path=word/comments.xml><?xml version="1.0" encoding="utf-8"?>
 <w:comments xmlns:wpc="http://schemas.microsoft.com/office/word/2010/wordprocessingCanvas" xmlns:mc="http://schemas.openxmlformats.org/markup-compatibility/2006" xmlns:o="urn:schemas-microsoft-com:office:office" xmlns:r="http://schemas.openxmlformats.org/officeDocument/2006/relationships" xmlns:m="http://schemas.openxmlformats.org/officeDocument/2006/math" xmlns:v="urn:schemas-microsoft-com:vml" xmlns:wp14="http://schemas.microsoft.com/office/word/2010/wordprocessingDrawing" xmlns:wp="http://schemas.openxmlformats.org/drawingml/2006/wordprocessingDrawing" xmlns:w10="urn:schemas-microsoft-com:office:word" xmlns:w="http://schemas.openxmlformats.org/wordprocessingml/2006/main" xmlns:w14="http://schemas.microsoft.com/office/word/2010/wordml" xmlns:wpg="http://schemas.microsoft.com/office/word/2010/wordprocessingGroup" xmlns:wpi="http://schemas.microsoft.com/office/word/2010/wordprocessingInk" xmlns:wne="http://schemas.microsoft.com/office/word/2006/wordml" xmlns:wps="http://schemas.microsoft.com/office/word/2010/wordprocessingShape" mc:Ignorable="w14 wp14">
-  <w:comment w:id="39" w:author="Vaibhav Garg" w:date="2022-03-12T09:25:00Z" w:initials="VG">
+  <w:comment w:id="38" w:author="Vaibhav Garg" w:date="2022-03-12T09:25:00Z" w:initials="VG">
     <w:p>
       <w:pPr>
         <w:pStyle w:val="CommentText"/>
@@ -8540,7 +8581,7 @@
       </w:r>
     </w:p>
   </w:comment>
-  <w:comment w:id="80" w:author="Vaibhav Garg" w:date="2022-03-12T09:34:00Z" w:initials="VG">
+  <w:comment w:id="79" w:author="Vaibhav Garg" w:date="2022-03-12T09:34:00Z" w:initials="VG">
     <w:p>
       <w:pPr>
         <w:pStyle w:val="CommentText"/>
@@ -8556,7 +8597,7 @@
       </w:r>
     </w:p>
   </w:comment>
-  <w:comment w:id="81" w:author="Vaibhav Garg" w:date="2022-03-12T09:34:00Z" w:initials="VG">
+  <w:comment w:id="80" w:author="Vaibhav Garg" w:date="2022-03-12T09:34:00Z" w:initials="VG">
     <w:p>
       <w:pPr>
         <w:pStyle w:val="CommentText"/>
@@ -8572,7 +8613,7 @@
       </w:r>
     </w:p>
   </w:comment>
-  <w:comment w:id="82" w:author="Vaibhav Garg" w:date="2022-03-12T09:35:00Z" w:initials="VG">
+  <w:comment w:id="81" w:author="Vaibhav Garg" w:date="2022-03-12T09:35:00Z" w:initials="VG">
     <w:p>
       <w:pPr>
         <w:pStyle w:val="CommentText"/>
@@ -8588,7 +8629,7 @@
       </w:r>
     </w:p>
   </w:comment>
-  <w:comment w:id="83" w:author="Vaibhav Garg" w:date="2022-03-12T09:35:00Z" w:initials="VG">
+  <w:comment w:id="82" w:author="Vaibhav Garg" w:date="2022-03-12T09:35:00Z" w:initials="VG">
     <w:p>
       <w:pPr>
         <w:pStyle w:val="CommentText"/>
@@ -8769,45 +8810,22 @@
 <file path=word/header1.xml><?xml version="1.0" encoding="utf-8"?>
 <w:hdr xmlns:wpc="http://schemas.microsoft.com/office/word/2010/wordprocessingCanvas" xmlns:mc="http://schemas.openxmlformats.org/markup-compatibility/2006" xmlns:o="urn:schemas-microsoft-com:office:office" xmlns:r="http://schemas.openxmlformats.org/officeDocument/2006/relationships" xmlns:m="http://schemas.openxmlformats.org/officeDocument/2006/math" xmlns:v="urn:schemas-microsoft-com:vml" xmlns:wp14="http://schemas.microsoft.com/office/word/2010/wordprocessingDrawing" xmlns:wp="http://schemas.openxmlformats.org/drawingml/2006/wordprocessingDrawing" xmlns:w10="urn:schemas-microsoft-com:office:word" xmlns:w="http://schemas.openxmlformats.org/wordprocessingml/2006/main" xmlns:w14="http://schemas.microsoft.com/office/word/2010/wordml" xmlns:wpg="http://schemas.microsoft.com/office/word/2010/wordprocessingGroup" xmlns:wpi="http://schemas.microsoft.com/office/word/2010/wordprocessingInk" xmlns:wne="http://schemas.microsoft.com/office/word/2006/wordml" xmlns:wps="http://schemas.microsoft.com/office/word/2010/wordprocessingShape" mc:Ignorable="w14 wp14">
   <w:p>
-    <w:r>
-      <w:fldChar w:fldCharType="begin"/>
-    </w:r>
-    <w:r>
-      <w:instrText xml:space="preserve"> TITLE   \* MERGEFORMAT </w:instrText>
-    </w:r>
-    <w:r>
-      <w:fldChar w:fldCharType="separate"/>
-    </w:r>
-    <w:r>
-      <w:t>Project Planning Procedure</w:t>
-    </w:r>
-    <w:r>
-      <w:fldChar w:fldCharType="end"/>
-    </w:r>
+    <w:fldSimple w:instr=" TITLE   \* MERGEFORMAT ">
+      <w:r>
+        <w:t>Project Planning Procedure</w:t>
+      </w:r>
+    </w:fldSimple>
     <w:r>
       <w:br/>
     </w:r>
-    <w:r>
-      <w:fldChar w:fldCharType="begin"/>
-    </w:r>
-    <w:r>
-      <w:instrText xml:space="preserve"> FILENAME   \* MERGEFORMAT </w:instrText>
-    </w:r>
-    <w:r>
-      <w:fldChar w:fldCharType="separate"/>
-    </w:r>
-    <w:r>
-      <w:rPr>
-        <w:noProof/>
-      </w:rPr>
-      <w:t>PRCD_PRJPLN.docx</w:t>
-    </w:r>
-    <w:r>
-      <w:rPr>
-        <w:noProof/>
-      </w:rPr>
-      <w:fldChar w:fldCharType="end"/>
-    </w:r>
+    <w:fldSimple w:instr=" FILENAME   \* MERGEFORMAT ">
+      <w:r>
+        <w:rPr>
+          <w:noProof/>
+        </w:rPr>
+        <w:t>PRCD_PRJPLN.docx</w:t>
+      </w:r>
+    </w:fldSimple>
     <w:r>
       <w:t xml:space="preserve"> </w:t>
     </w:r>
@@ -13059,6 +13077,10 @@
 </file>
 
 <file path=customXml/item2.xml><?xml version="1.0" encoding="utf-8"?>
+<LongProperties xmlns="http://schemas.microsoft.com/office/2006/metadata/longProperties"/>
+</file>
+
+<file path=customXml/item3.xml><?xml version="1.0" encoding="utf-8"?>
 <ct:contentTypeSchema xmlns:ct="http://schemas.microsoft.com/office/2006/metadata/contentType" xmlns:ma="http://schemas.microsoft.com/office/2006/metadata/properties/metaAttributes" ct:_="" ma:_="" ma:contentTypeName="Document" ma:contentTypeID="0x01010005A068604E74C047BC66B3ED07869872" ma:contentTypeVersion="0" ma:contentTypeDescription="Create a new document." ma:contentTypeScope="" ma:versionID="7d65b694ac3f1c289d6201da35c196e2">
   <xsd:schema xmlns:xsd="http://www.w3.org/2001/XMLSchema" xmlns:p="http://schemas.microsoft.com/office/2006/metadata/properties" targetNamespace="http://schemas.microsoft.com/office/2006/metadata/properties" ma:root="true" ma:fieldsID="4aeb20c0e3442673af7ee10786458764">
     <xsd:element name="properties">
@@ -13107,23 +13129,19 @@
 </ct:contentTypeSchema>
 </file>
 
-<file path=customXml/item3.xml><?xml version="1.0" encoding="utf-8"?>
-<LongProperties xmlns="http://schemas.microsoft.com/office/2006/metadata/longProperties"/>
-</file>
-
 <file path=customXml/item4.xml><?xml version="1.0" encoding="utf-8"?>
-<p:properties xmlns:p="http://schemas.microsoft.com/office/2006/metadata/properties" xmlns:xsi="http://www.w3.org/2001/XMLSchema-instance">
-  <documentManagement/>
-</p:properties>
-</file>
-
-<file path=customXml/item5.xml><?xml version="1.0" encoding="utf-8"?>
 <?mso-contentType ?>
 <FormTemplates xmlns="http://schemas.microsoft.com/sharepoint/v3/contenttype/forms">
   <Display>DocumentLibraryForm</Display>
   <Edit>DocumentLibraryForm</Edit>
   <New>DocumentLibraryForm</New>
 </FormTemplates>
+</file>
+
+<file path=customXml/item5.xml><?xml version="1.0" encoding="utf-8"?>
+<p:properties xmlns:p="http://schemas.microsoft.com/office/2006/metadata/properties" xmlns:xsi="http://www.w3.org/2001/XMLSchema-instance">
+  <documentManagement/>
+</p:properties>
 </file>
 
 <file path=customXml/item6.xml><?xml version="1.0" encoding="utf-8"?>
@@ -13139,6 +13157,14 @@
 </file>
 
 <file path=customXml/itemProps2.xml><?xml version="1.0" encoding="utf-8"?>
+<ds:datastoreItem xmlns:ds="http://schemas.openxmlformats.org/officeDocument/2006/customXml" ds:itemID="{C160D463-E0A4-43CC-B4FC-6A78BAE7598D}">
+  <ds:schemaRefs>
+    <ds:schemaRef ds:uri="http://schemas.microsoft.com/office/2006/metadata/longProperties"/>
+  </ds:schemaRefs>
+</ds:datastoreItem>
+</file>
+
+<file path=customXml/itemProps3.xml><?xml version="1.0" encoding="utf-8"?>
 <ds:datastoreItem xmlns:ds="http://schemas.openxmlformats.org/officeDocument/2006/customXml" ds:itemID="{BF26A23C-C636-4AA1-9092-DA1C82D3441B}">
   <ds:schemaRefs>
     <ds:schemaRef ds:uri="http://schemas.microsoft.com/office/2006/metadata/contentType"/>
@@ -13153,15 +13179,15 @@
 </ds:datastoreItem>
 </file>
 
-<file path=customXml/itemProps3.xml><?xml version="1.0" encoding="utf-8"?>
-<ds:datastoreItem xmlns:ds="http://schemas.openxmlformats.org/officeDocument/2006/customXml" ds:itemID="{C160D463-E0A4-43CC-B4FC-6A78BAE7598D}">
+<file path=customXml/itemProps4.xml><?xml version="1.0" encoding="utf-8"?>
+<ds:datastoreItem xmlns:ds="http://schemas.openxmlformats.org/officeDocument/2006/customXml" ds:itemID="{F17621D5-8118-4296-944B-367BCA2FC84A}">
   <ds:schemaRefs>
-    <ds:schemaRef ds:uri="http://schemas.microsoft.com/office/2006/metadata/longProperties"/>
+    <ds:schemaRef ds:uri="http://schemas.microsoft.com/sharepoint/v3/contenttype/forms"/>
   </ds:schemaRefs>
 </ds:datastoreItem>
 </file>
 
-<file path=customXml/itemProps4.xml><?xml version="1.0" encoding="utf-8"?>
+<file path=customXml/itemProps5.xml><?xml version="1.0" encoding="utf-8"?>
 <ds:datastoreItem xmlns:ds="http://schemas.openxmlformats.org/officeDocument/2006/customXml" ds:itemID="{413EE0B9-61A1-4D97-84E8-9D6D67F97DB6}">
   <ds:schemaRefs>
     <ds:schemaRef ds:uri="http://schemas.microsoft.com/office/2006/metadata/properties"/>
@@ -13169,16 +13195,8 @@
 </ds:datastoreItem>
 </file>
 
-<file path=customXml/itemProps5.xml><?xml version="1.0" encoding="utf-8"?>
-<ds:datastoreItem xmlns:ds="http://schemas.openxmlformats.org/officeDocument/2006/customXml" ds:itemID="{F17621D5-8118-4296-944B-367BCA2FC84A}">
-  <ds:schemaRefs>
-    <ds:schemaRef ds:uri="http://schemas.microsoft.com/sharepoint/v3/contenttype/forms"/>
-  </ds:schemaRefs>
-</ds:datastoreItem>
-</file>
-
 <file path=customXml/itemProps6.xml><?xml version="1.0" encoding="utf-8"?>
-<ds:datastoreItem xmlns:ds="http://schemas.openxmlformats.org/officeDocument/2006/customXml" ds:itemID="{B344B332-42DF-4747-ADA2-95AA70BF816C}">
+<ds:datastoreItem xmlns:ds="http://schemas.openxmlformats.org/officeDocument/2006/customXml" ds:itemID="{7F725565-4504-4982-9BF1-7456E6DC6553}">
   <ds:schemaRefs>
     <ds:schemaRef ds:uri="http://schemas.openxmlformats.org/officeDocument/2006/bibliography"/>
   </ds:schemaRefs>

</xml_diff>

<commit_message>
Audit split for metrics report remove
</commit_message>
<xml_diff>
--- a/Project Management/PRCD_PRJPLN.docx
+++ b/Project Management/PRCD_PRJPLN.docx
@@ -151,29 +151,15 @@
                     <w:rFonts w:asciiTheme="majorHAnsi" w:eastAsiaTheme="majorEastAsia" w:hAnsiTheme="majorHAnsi" w:cstheme="majorBidi"/>
                   </w:rPr>
                 </w:pPr>
-                <w:r>
-                  <w:fldChar w:fldCharType="begin"/>
-                </w:r>
-                <w:r>
-                  <w:instrText xml:space="preserve"> FILENAME   \* MERGEFORMAT </w:instrText>
-                </w:r>
-                <w:r>
-                  <w:fldChar w:fldCharType="separate"/>
-                </w:r>
-                <w:r>
-                  <w:rPr>
-                    <w:rFonts w:asciiTheme="majorHAnsi" w:eastAsiaTheme="majorEastAsia" w:hAnsiTheme="majorHAnsi" w:cstheme="majorBidi"/>
-                    <w:noProof/>
-                  </w:rPr>
-                  <w:t>PRCD_PRJPLN.docx</w:t>
-                </w:r>
-                <w:r>
-                  <w:rPr>
-                    <w:rFonts w:asciiTheme="majorHAnsi" w:eastAsiaTheme="majorEastAsia" w:hAnsiTheme="majorHAnsi" w:cstheme="majorBidi"/>
-                    <w:noProof/>
-                  </w:rPr>
-                  <w:fldChar w:fldCharType="end"/>
-                </w:r>
+                <w:fldSimple w:instr=" FILENAME   \* MERGEFORMAT ">
+                  <w:r>
+                    <w:rPr>
+                      <w:rFonts w:asciiTheme="majorHAnsi" w:eastAsiaTheme="majorEastAsia" w:hAnsiTheme="majorHAnsi" w:cstheme="majorBidi"/>
+                      <w:noProof/>
+                    </w:rPr>
+                    <w:t>PRCD_PRJPLN.docx</w:t>
+                  </w:r>
+                </w:fldSimple>
               </w:p>
             </w:tc>
           </w:tr>
@@ -356,6 +342,7 @@
               <w:tab w:val="right" w:leader="dot" w:pos="9350"/>
             </w:tabs>
             <w:rPr>
+              <w:ins w:id="0" w:author="Jalaj Mathur" w:date="2022-09-08T12:58:00Z"/>
               <w:rFonts w:asciiTheme="minorHAnsi" w:eastAsiaTheme="minorEastAsia" w:hAnsiTheme="minorHAnsi" w:cstheme="minorBidi"/>
               <w:noProof/>
               <w:lang w:val="en-IN" w:eastAsia="en-IN" w:bidi="ar-SA"/>
@@ -370,12 +357,52 @@
           <w:r>
             <w:fldChar w:fldCharType="separate"/>
           </w:r>
-          <w:hyperlink w:anchor="_Toc102746582" w:history="1">
+          <w:ins w:id="1" w:author="Jalaj Mathur" w:date="2022-09-08T12:58:00Z">
             <w:r>
               <w:rPr>
                 <w:rStyle w:val="Hyperlink"/>
                 <w:noProof/>
               </w:rPr>
+              <w:fldChar w:fldCharType="begin"/>
+            </w:r>
+            <w:r>
+              <w:rPr>
+                <w:rStyle w:val="Hyperlink"/>
+                <w:noProof/>
+              </w:rPr>
+              <w:instrText xml:space="preserve"> </w:instrText>
+            </w:r>
+            <w:r>
+              <w:rPr>
+                <w:noProof/>
+              </w:rPr>
+              <w:instrText>HYPERLINK \l "_Toc113534329"</w:instrText>
+            </w:r>
+            <w:r>
+              <w:rPr>
+                <w:rStyle w:val="Hyperlink"/>
+                <w:noProof/>
+              </w:rPr>
+              <w:instrText xml:space="preserve"> </w:instrText>
+            </w:r>
+            <w:r>
+              <w:rPr>
+                <w:rStyle w:val="Hyperlink"/>
+                <w:noProof/>
+              </w:rPr>
+            </w:r>
+            <w:r>
+              <w:rPr>
+                <w:rStyle w:val="Hyperlink"/>
+                <w:noProof/>
+              </w:rPr>
+              <w:fldChar w:fldCharType="separate"/>
+            </w:r>
+            <w:r>
+              <w:rPr>
+                <w:rStyle w:val="Hyperlink"/>
+                <w:noProof/>
+              </w:rPr>
               <w:t>Overview</w:t>
             </w:r>
             <w:r>
@@ -397,7 +424,7 @@
                 <w:noProof/>
                 <w:webHidden/>
               </w:rPr>
-              <w:instrText xml:space="preserve"> PAGEREF _Toc102746582 \h </w:instrText>
+              <w:instrText xml:space="preserve"> PAGEREF _Toc113534329 \h </w:instrText>
             </w:r>
             <w:r>
               <w:rPr>
@@ -405,28 +432,37 @@
                 <w:webHidden/>
               </w:rPr>
             </w:r>
+          </w:ins>
+          <w:r>
+            <w:rPr>
+              <w:noProof/>
+              <w:webHidden/>
+            </w:rPr>
+            <w:fldChar w:fldCharType="separate"/>
+          </w:r>
+          <w:ins w:id="2" w:author="Jalaj Mathur" w:date="2022-09-08T12:58:00Z">
             <w:r>
               <w:rPr>
                 <w:noProof/>
                 <w:webHidden/>
               </w:rPr>
-              <w:fldChar w:fldCharType="separate"/>
+              <w:t>2</w:t>
             </w:r>
             <w:r>
               <w:rPr>
                 <w:noProof/>
                 <w:webHidden/>
               </w:rPr>
-              <w:t>2</w:t>
-            </w:r>
-            <w:r>
-              <w:rPr>
-                <w:noProof/>
-                <w:webHidden/>
-              </w:rPr>
               <w:fldChar w:fldCharType="end"/>
             </w:r>
-          </w:hyperlink>
+            <w:r>
+              <w:rPr>
+                <w:rStyle w:val="Hyperlink"/>
+                <w:noProof/>
+              </w:rPr>
+              <w:fldChar w:fldCharType="end"/>
+            </w:r>
+          </w:ins>
         </w:p>
         <w:p>
           <w:pPr>
@@ -435,17 +471,58 @@
               <w:tab w:val="right" w:leader="dot" w:pos="9350"/>
             </w:tabs>
             <w:rPr>
+              <w:ins w:id="3" w:author="Jalaj Mathur" w:date="2022-09-08T12:58:00Z"/>
               <w:rFonts w:asciiTheme="minorHAnsi" w:eastAsiaTheme="minorEastAsia" w:hAnsiTheme="minorHAnsi" w:cstheme="minorBidi"/>
               <w:noProof/>
               <w:lang w:val="en-IN" w:eastAsia="en-IN" w:bidi="ar-SA"/>
             </w:rPr>
           </w:pPr>
-          <w:hyperlink w:anchor="_Toc102746583" w:history="1">
+          <w:ins w:id="4" w:author="Jalaj Mathur" w:date="2022-09-08T12:58:00Z">
             <w:r>
               <w:rPr>
                 <w:rStyle w:val="Hyperlink"/>
                 <w:noProof/>
               </w:rPr>
+              <w:fldChar w:fldCharType="begin"/>
+            </w:r>
+            <w:r>
+              <w:rPr>
+                <w:rStyle w:val="Hyperlink"/>
+                <w:noProof/>
+              </w:rPr>
+              <w:instrText xml:space="preserve"> </w:instrText>
+            </w:r>
+            <w:r>
+              <w:rPr>
+                <w:noProof/>
+              </w:rPr>
+              <w:instrText>HYPERLINK \l "_Toc113534330"</w:instrText>
+            </w:r>
+            <w:r>
+              <w:rPr>
+                <w:rStyle w:val="Hyperlink"/>
+                <w:noProof/>
+              </w:rPr>
+              <w:instrText xml:space="preserve"> </w:instrText>
+            </w:r>
+            <w:r>
+              <w:rPr>
+                <w:rStyle w:val="Hyperlink"/>
+                <w:noProof/>
+              </w:rPr>
+            </w:r>
+            <w:r>
+              <w:rPr>
+                <w:rStyle w:val="Hyperlink"/>
+                <w:noProof/>
+              </w:rPr>
+              <w:fldChar w:fldCharType="separate"/>
+            </w:r>
+            <w:r>
+              <w:rPr>
+                <w:rStyle w:val="Hyperlink"/>
+                <w:noProof/>
+              </w:rPr>
               <w:t>Objective</w:t>
             </w:r>
             <w:r>
@@ -467,7 +544,7 @@
                 <w:noProof/>
                 <w:webHidden/>
               </w:rPr>
-              <w:instrText xml:space="preserve"> PAGEREF _Toc102746583 \h </w:instrText>
+              <w:instrText xml:space="preserve"> PAGEREF _Toc113534330 \h </w:instrText>
             </w:r>
             <w:r>
               <w:rPr>
@@ -475,28 +552,37 @@
                 <w:webHidden/>
               </w:rPr>
             </w:r>
+          </w:ins>
+          <w:r>
+            <w:rPr>
+              <w:noProof/>
+              <w:webHidden/>
+            </w:rPr>
+            <w:fldChar w:fldCharType="separate"/>
+          </w:r>
+          <w:ins w:id="5" w:author="Jalaj Mathur" w:date="2022-09-08T12:58:00Z">
             <w:r>
               <w:rPr>
                 <w:noProof/>
                 <w:webHidden/>
               </w:rPr>
-              <w:fldChar w:fldCharType="separate"/>
+              <w:t>2</w:t>
             </w:r>
             <w:r>
               <w:rPr>
                 <w:noProof/>
                 <w:webHidden/>
               </w:rPr>
-              <w:t>2</w:t>
-            </w:r>
-            <w:r>
-              <w:rPr>
-                <w:noProof/>
-                <w:webHidden/>
-              </w:rPr>
               <w:fldChar w:fldCharType="end"/>
             </w:r>
-          </w:hyperlink>
+            <w:r>
+              <w:rPr>
+                <w:rStyle w:val="Hyperlink"/>
+                <w:noProof/>
+              </w:rPr>
+              <w:fldChar w:fldCharType="end"/>
+            </w:r>
+          </w:ins>
         </w:p>
         <w:p>
           <w:pPr>
@@ -505,17 +591,58 @@
               <w:tab w:val="right" w:leader="dot" w:pos="9350"/>
             </w:tabs>
             <w:rPr>
+              <w:ins w:id="6" w:author="Jalaj Mathur" w:date="2022-09-08T12:58:00Z"/>
               <w:rFonts w:asciiTheme="minorHAnsi" w:eastAsiaTheme="minorEastAsia" w:hAnsiTheme="minorHAnsi" w:cstheme="minorBidi"/>
               <w:noProof/>
               <w:lang w:val="en-IN" w:eastAsia="en-IN" w:bidi="ar-SA"/>
             </w:rPr>
           </w:pPr>
-          <w:hyperlink w:anchor="_Toc102746584" w:history="1">
+          <w:ins w:id="7" w:author="Jalaj Mathur" w:date="2022-09-08T12:58:00Z">
             <w:r>
               <w:rPr>
                 <w:rStyle w:val="Hyperlink"/>
                 <w:noProof/>
               </w:rPr>
+              <w:fldChar w:fldCharType="begin"/>
+            </w:r>
+            <w:r>
+              <w:rPr>
+                <w:rStyle w:val="Hyperlink"/>
+                <w:noProof/>
+              </w:rPr>
+              <w:instrText xml:space="preserve"> </w:instrText>
+            </w:r>
+            <w:r>
+              <w:rPr>
+                <w:noProof/>
+              </w:rPr>
+              <w:instrText>HYPERLINK \l "_Toc113534331"</w:instrText>
+            </w:r>
+            <w:r>
+              <w:rPr>
+                <w:rStyle w:val="Hyperlink"/>
+                <w:noProof/>
+              </w:rPr>
+              <w:instrText xml:space="preserve"> </w:instrText>
+            </w:r>
+            <w:r>
+              <w:rPr>
+                <w:rStyle w:val="Hyperlink"/>
+                <w:noProof/>
+              </w:rPr>
+            </w:r>
+            <w:r>
+              <w:rPr>
+                <w:rStyle w:val="Hyperlink"/>
+                <w:noProof/>
+              </w:rPr>
+              <w:fldChar w:fldCharType="separate"/>
+            </w:r>
+            <w:r>
+              <w:rPr>
+                <w:rStyle w:val="Hyperlink"/>
+                <w:noProof/>
+              </w:rPr>
               <w:t>Scope</w:t>
             </w:r>
             <w:r>
@@ -537,7 +664,7 @@
                 <w:noProof/>
                 <w:webHidden/>
               </w:rPr>
-              <w:instrText xml:space="preserve"> PAGEREF _Toc102746584 \h </w:instrText>
+              <w:instrText xml:space="preserve"> PAGEREF _Toc113534331 \h </w:instrText>
             </w:r>
             <w:r>
               <w:rPr>
@@ -545,28 +672,37 @@
                 <w:webHidden/>
               </w:rPr>
             </w:r>
+          </w:ins>
+          <w:r>
+            <w:rPr>
+              <w:noProof/>
+              <w:webHidden/>
+            </w:rPr>
+            <w:fldChar w:fldCharType="separate"/>
+          </w:r>
+          <w:ins w:id="8" w:author="Jalaj Mathur" w:date="2022-09-08T12:58:00Z">
             <w:r>
               <w:rPr>
                 <w:noProof/>
                 <w:webHidden/>
               </w:rPr>
-              <w:fldChar w:fldCharType="separate"/>
+              <w:t>2</w:t>
             </w:r>
             <w:r>
               <w:rPr>
                 <w:noProof/>
                 <w:webHidden/>
               </w:rPr>
-              <w:t>2</w:t>
-            </w:r>
-            <w:r>
-              <w:rPr>
-                <w:noProof/>
-                <w:webHidden/>
-              </w:rPr>
               <w:fldChar w:fldCharType="end"/>
             </w:r>
-          </w:hyperlink>
+            <w:r>
+              <w:rPr>
+                <w:rStyle w:val="Hyperlink"/>
+                <w:noProof/>
+              </w:rPr>
+              <w:fldChar w:fldCharType="end"/>
+            </w:r>
+          </w:ins>
         </w:p>
         <w:p>
           <w:pPr>
@@ -575,17 +711,58 @@
               <w:tab w:val="right" w:leader="dot" w:pos="9350"/>
             </w:tabs>
             <w:rPr>
+              <w:ins w:id="9" w:author="Jalaj Mathur" w:date="2022-09-08T12:58:00Z"/>
               <w:rFonts w:asciiTheme="minorHAnsi" w:eastAsiaTheme="minorEastAsia" w:hAnsiTheme="minorHAnsi" w:cstheme="minorBidi"/>
               <w:noProof/>
               <w:lang w:val="en-IN" w:eastAsia="en-IN" w:bidi="ar-SA"/>
             </w:rPr>
           </w:pPr>
-          <w:hyperlink w:anchor="_Toc102746585" w:history="1">
+          <w:ins w:id="10" w:author="Jalaj Mathur" w:date="2022-09-08T12:58:00Z">
             <w:r>
               <w:rPr>
                 <w:rStyle w:val="Hyperlink"/>
                 <w:noProof/>
               </w:rPr>
+              <w:fldChar w:fldCharType="begin"/>
+            </w:r>
+            <w:r>
+              <w:rPr>
+                <w:rStyle w:val="Hyperlink"/>
+                <w:noProof/>
+              </w:rPr>
+              <w:instrText xml:space="preserve"> </w:instrText>
+            </w:r>
+            <w:r>
+              <w:rPr>
+                <w:noProof/>
+              </w:rPr>
+              <w:instrText>HYPERLINK \l "_Toc113534332"</w:instrText>
+            </w:r>
+            <w:r>
+              <w:rPr>
+                <w:rStyle w:val="Hyperlink"/>
+                <w:noProof/>
+              </w:rPr>
+              <w:instrText xml:space="preserve"> </w:instrText>
+            </w:r>
+            <w:r>
+              <w:rPr>
+                <w:rStyle w:val="Hyperlink"/>
+                <w:noProof/>
+              </w:rPr>
+            </w:r>
+            <w:r>
+              <w:rPr>
+                <w:rStyle w:val="Hyperlink"/>
+                <w:noProof/>
+              </w:rPr>
+              <w:fldChar w:fldCharType="separate"/>
+            </w:r>
+            <w:r>
+              <w:rPr>
+                <w:rStyle w:val="Hyperlink"/>
+                <w:noProof/>
+              </w:rPr>
               <w:t>Inputs</w:t>
             </w:r>
             <w:r>
@@ -607,7 +784,7 @@
                 <w:noProof/>
                 <w:webHidden/>
               </w:rPr>
-              <w:instrText xml:space="preserve"> PAGEREF _Toc102746585 \h </w:instrText>
+              <w:instrText xml:space="preserve"> PAGEREF _Toc113534332 \h </w:instrText>
             </w:r>
             <w:r>
               <w:rPr>
@@ -615,28 +792,37 @@
                 <w:webHidden/>
               </w:rPr>
             </w:r>
+          </w:ins>
+          <w:r>
+            <w:rPr>
+              <w:noProof/>
+              <w:webHidden/>
+            </w:rPr>
+            <w:fldChar w:fldCharType="separate"/>
+          </w:r>
+          <w:ins w:id="11" w:author="Jalaj Mathur" w:date="2022-09-08T12:58:00Z">
             <w:r>
               <w:rPr>
                 <w:noProof/>
                 <w:webHidden/>
               </w:rPr>
-              <w:fldChar w:fldCharType="separate"/>
+              <w:t>2</w:t>
             </w:r>
             <w:r>
               <w:rPr>
                 <w:noProof/>
                 <w:webHidden/>
               </w:rPr>
-              <w:t>2</w:t>
-            </w:r>
-            <w:r>
-              <w:rPr>
-                <w:noProof/>
-                <w:webHidden/>
-              </w:rPr>
               <w:fldChar w:fldCharType="end"/>
             </w:r>
-          </w:hyperlink>
+            <w:r>
+              <w:rPr>
+                <w:rStyle w:val="Hyperlink"/>
+                <w:noProof/>
+              </w:rPr>
+              <w:fldChar w:fldCharType="end"/>
+            </w:r>
+          </w:ins>
         </w:p>
         <w:p>
           <w:pPr>
@@ -645,17 +831,58 @@
               <w:tab w:val="right" w:leader="dot" w:pos="9350"/>
             </w:tabs>
             <w:rPr>
+              <w:ins w:id="12" w:author="Jalaj Mathur" w:date="2022-09-08T12:58:00Z"/>
               <w:rFonts w:asciiTheme="minorHAnsi" w:eastAsiaTheme="minorEastAsia" w:hAnsiTheme="minorHAnsi" w:cstheme="minorBidi"/>
               <w:noProof/>
               <w:lang w:val="en-IN" w:eastAsia="en-IN" w:bidi="ar-SA"/>
             </w:rPr>
           </w:pPr>
-          <w:hyperlink w:anchor="_Toc102746586" w:history="1">
+          <w:ins w:id="13" w:author="Jalaj Mathur" w:date="2022-09-08T12:58:00Z">
             <w:r>
               <w:rPr>
                 <w:rStyle w:val="Hyperlink"/>
                 <w:noProof/>
               </w:rPr>
+              <w:fldChar w:fldCharType="begin"/>
+            </w:r>
+            <w:r>
+              <w:rPr>
+                <w:rStyle w:val="Hyperlink"/>
+                <w:noProof/>
+              </w:rPr>
+              <w:instrText xml:space="preserve"> </w:instrText>
+            </w:r>
+            <w:r>
+              <w:rPr>
+                <w:noProof/>
+              </w:rPr>
+              <w:instrText>HYPERLINK \l "_Toc113534333"</w:instrText>
+            </w:r>
+            <w:r>
+              <w:rPr>
+                <w:rStyle w:val="Hyperlink"/>
+                <w:noProof/>
+              </w:rPr>
+              <w:instrText xml:space="preserve"> </w:instrText>
+            </w:r>
+            <w:r>
+              <w:rPr>
+                <w:rStyle w:val="Hyperlink"/>
+                <w:noProof/>
+              </w:rPr>
+            </w:r>
+            <w:r>
+              <w:rPr>
+                <w:rStyle w:val="Hyperlink"/>
+                <w:noProof/>
+              </w:rPr>
+              <w:fldChar w:fldCharType="separate"/>
+            </w:r>
+            <w:r>
+              <w:rPr>
+                <w:rStyle w:val="Hyperlink"/>
+                <w:noProof/>
+              </w:rPr>
               <w:t>Entry Criteria/Triggers</w:t>
             </w:r>
             <w:r>
@@ -677,7 +904,7 @@
                 <w:noProof/>
                 <w:webHidden/>
               </w:rPr>
-              <w:instrText xml:space="preserve"> PAGEREF _Toc102746586 \h </w:instrText>
+              <w:instrText xml:space="preserve"> PAGEREF _Toc113534333 \h </w:instrText>
             </w:r>
             <w:r>
               <w:rPr>
@@ -685,28 +912,37 @@
                 <w:webHidden/>
               </w:rPr>
             </w:r>
+          </w:ins>
+          <w:r>
+            <w:rPr>
+              <w:noProof/>
+              <w:webHidden/>
+            </w:rPr>
+            <w:fldChar w:fldCharType="separate"/>
+          </w:r>
+          <w:ins w:id="14" w:author="Jalaj Mathur" w:date="2022-09-08T12:58:00Z">
             <w:r>
               <w:rPr>
                 <w:noProof/>
                 <w:webHidden/>
               </w:rPr>
-              <w:fldChar w:fldCharType="separate"/>
+              <w:t>2</w:t>
             </w:r>
             <w:r>
               <w:rPr>
                 <w:noProof/>
                 <w:webHidden/>
               </w:rPr>
-              <w:t>2</w:t>
-            </w:r>
-            <w:r>
-              <w:rPr>
-                <w:noProof/>
-                <w:webHidden/>
-              </w:rPr>
               <w:fldChar w:fldCharType="end"/>
             </w:r>
-          </w:hyperlink>
+            <w:r>
+              <w:rPr>
+                <w:rStyle w:val="Hyperlink"/>
+                <w:noProof/>
+              </w:rPr>
+              <w:fldChar w:fldCharType="end"/>
+            </w:r>
+          </w:ins>
         </w:p>
         <w:p>
           <w:pPr>
@@ -715,17 +951,58 @@
               <w:tab w:val="right" w:leader="dot" w:pos="9350"/>
             </w:tabs>
             <w:rPr>
+              <w:ins w:id="15" w:author="Jalaj Mathur" w:date="2022-09-08T12:58:00Z"/>
               <w:rFonts w:asciiTheme="minorHAnsi" w:eastAsiaTheme="minorEastAsia" w:hAnsiTheme="minorHAnsi" w:cstheme="minorBidi"/>
               <w:noProof/>
               <w:lang w:val="en-IN" w:eastAsia="en-IN" w:bidi="ar-SA"/>
             </w:rPr>
           </w:pPr>
-          <w:hyperlink w:anchor="_Toc102746587" w:history="1">
+          <w:ins w:id="16" w:author="Jalaj Mathur" w:date="2022-09-08T12:58:00Z">
             <w:r>
               <w:rPr>
                 <w:rStyle w:val="Hyperlink"/>
                 <w:noProof/>
               </w:rPr>
+              <w:fldChar w:fldCharType="begin"/>
+            </w:r>
+            <w:r>
+              <w:rPr>
+                <w:rStyle w:val="Hyperlink"/>
+                <w:noProof/>
+              </w:rPr>
+              <w:instrText xml:space="preserve"> </w:instrText>
+            </w:r>
+            <w:r>
+              <w:rPr>
+                <w:noProof/>
+              </w:rPr>
+              <w:instrText>HYPERLINK \l "_Toc113534334"</w:instrText>
+            </w:r>
+            <w:r>
+              <w:rPr>
+                <w:rStyle w:val="Hyperlink"/>
+                <w:noProof/>
+              </w:rPr>
+              <w:instrText xml:space="preserve"> </w:instrText>
+            </w:r>
+            <w:r>
+              <w:rPr>
+                <w:rStyle w:val="Hyperlink"/>
+                <w:noProof/>
+              </w:rPr>
+            </w:r>
+            <w:r>
+              <w:rPr>
+                <w:rStyle w:val="Hyperlink"/>
+                <w:noProof/>
+              </w:rPr>
+              <w:fldChar w:fldCharType="separate"/>
+            </w:r>
+            <w:r>
+              <w:rPr>
+                <w:rStyle w:val="Hyperlink"/>
+                <w:noProof/>
+              </w:rPr>
               <w:t>Tasks</w:t>
             </w:r>
             <w:r>
@@ -747,7 +1024,7 @@
                 <w:noProof/>
                 <w:webHidden/>
               </w:rPr>
-              <w:instrText xml:space="preserve"> PAGEREF _Toc102746587 \h </w:instrText>
+              <w:instrText xml:space="preserve"> PAGEREF _Toc113534334 \h </w:instrText>
             </w:r>
             <w:r>
               <w:rPr>
@@ -755,28 +1032,37 @@
                 <w:webHidden/>
               </w:rPr>
             </w:r>
+          </w:ins>
+          <w:r>
+            <w:rPr>
+              <w:noProof/>
+              <w:webHidden/>
+            </w:rPr>
+            <w:fldChar w:fldCharType="separate"/>
+          </w:r>
+          <w:ins w:id="17" w:author="Jalaj Mathur" w:date="2022-09-08T12:58:00Z">
             <w:r>
               <w:rPr>
                 <w:noProof/>
                 <w:webHidden/>
               </w:rPr>
-              <w:fldChar w:fldCharType="separate"/>
+              <w:t>3</w:t>
             </w:r>
             <w:r>
               <w:rPr>
                 <w:noProof/>
                 <w:webHidden/>
               </w:rPr>
-              <w:t>3</w:t>
-            </w:r>
-            <w:r>
-              <w:rPr>
-                <w:noProof/>
-                <w:webHidden/>
-              </w:rPr>
               <w:fldChar w:fldCharType="end"/>
             </w:r>
-          </w:hyperlink>
+            <w:r>
+              <w:rPr>
+                <w:rStyle w:val="Hyperlink"/>
+                <w:noProof/>
+              </w:rPr>
+              <w:fldChar w:fldCharType="end"/>
+            </w:r>
+          </w:ins>
         </w:p>
         <w:p>
           <w:pPr>
@@ -785,17 +1071,58 @@
               <w:tab w:val="right" w:leader="dot" w:pos="9350"/>
             </w:tabs>
             <w:rPr>
+              <w:ins w:id="18" w:author="Jalaj Mathur" w:date="2022-09-08T12:58:00Z"/>
               <w:rFonts w:asciiTheme="minorHAnsi" w:eastAsiaTheme="minorEastAsia" w:hAnsiTheme="minorHAnsi" w:cstheme="minorBidi"/>
               <w:noProof/>
               <w:lang w:val="en-IN" w:eastAsia="en-IN" w:bidi="ar-SA"/>
             </w:rPr>
           </w:pPr>
-          <w:hyperlink w:anchor="_Toc102746588" w:history="1">
+          <w:ins w:id="19" w:author="Jalaj Mathur" w:date="2022-09-08T12:58:00Z">
             <w:r>
               <w:rPr>
                 <w:rStyle w:val="Hyperlink"/>
                 <w:noProof/>
               </w:rPr>
+              <w:fldChar w:fldCharType="begin"/>
+            </w:r>
+            <w:r>
+              <w:rPr>
+                <w:rStyle w:val="Hyperlink"/>
+                <w:noProof/>
+              </w:rPr>
+              <w:instrText xml:space="preserve"> </w:instrText>
+            </w:r>
+            <w:r>
+              <w:rPr>
+                <w:noProof/>
+              </w:rPr>
+              <w:instrText>HYPERLINK \l "_Toc113534335"</w:instrText>
+            </w:r>
+            <w:r>
+              <w:rPr>
+                <w:rStyle w:val="Hyperlink"/>
+                <w:noProof/>
+              </w:rPr>
+              <w:instrText xml:space="preserve"> </w:instrText>
+            </w:r>
+            <w:r>
+              <w:rPr>
+                <w:rStyle w:val="Hyperlink"/>
+                <w:noProof/>
+              </w:rPr>
+            </w:r>
+            <w:r>
+              <w:rPr>
+                <w:rStyle w:val="Hyperlink"/>
+                <w:noProof/>
+              </w:rPr>
+              <w:fldChar w:fldCharType="separate"/>
+            </w:r>
+            <w:r>
+              <w:rPr>
+                <w:rStyle w:val="Hyperlink"/>
+                <w:noProof/>
+              </w:rPr>
               <w:t>Verification</w:t>
             </w:r>
             <w:r>
@@ -817,7 +1144,7 @@
                 <w:noProof/>
                 <w:webHidden/>
               </w:rPr>
-              <w:instrText xml:space="preserve"> PAGEREF _Toc102746588 \h </w:instrText>
+              <w:instrText xml:space="preserve"> PAGEREF _Toc113534335 \h </w:instrText>
             </w:r>
             <w:r>
               <w:rPr>
@@ -825,28 +1152,37 @@
                 <w:webHidden/>
               </w:rPr>
             </w:r>
+          </w:ins>
+          <w:r>
+            <w:rPr>
+              <w:noProof/>
+              <w:webHidden/>
+            </w:rPr>
+            <w:fldChar w:fldCharType="separate"/>
+          </w:r>
+          <w:ins w:id="20" w:author="Jalaj Mathur" w:date="2022-09-08T12:58:00Z">
             <w:r>
               <w:rPr>
                 <w:noProof/>
                 <w:webHidden/>
               </w:rPr>
-              <w:fldChar w:fldCharType="separate"/>
+              <w:t>8</w:t>
             </w:r>
             <w:r>
               <w:rPr>
                 <w:noProof/>
                 <w:webHidden/>
               </w:rPr>
-              <w:t>8</w:t>
-            </w:r>
-            <w:r>
-              <w:rPr>
-                <w:noProof/>
-                <w:webHidden/>
-              </w:rPr>
               <w:fldChar w:fldCharType="end"/>
             </w:r>
-          </w:hyperlink>
+            <w:r>
+              <w:rPr>
+                <w:rStyle w:val="Hyperlink"/>
+                <w:noProof/>
+              </w:rPr>
+              <w:fldChar w:fldCharType="end"/>
+            </w:r>
+          </w:ins>
         </w:p>
         <w:p>
           <w:pPr>
@@ -855,17 +1191,58 @@
               <w:tab w:val="right" w:leader="dot" w:pos="9350"/>
             </w:tabs>
             <w:rPr>
+              <w:ins w:id="21" w:author="Jalaj Mathur" w:date="2022-09-08T12:58:00Z"/>
               <w:rFonts w:asciiTheme="minorHAnsi" w:eastAsiaTheme="minorEastAsia" w:hAnsiTheme="minorHAnsi" w:cstheme="minorBidi"/>
               <w:noProof/>
               <w:lang w:val="en-IN" w:eastAsia="en-IN" w:bidi="ar-SA"/>
             </w:rPr>
           </w:pPr>
-          <w:hyperlink w:anchor="_Toc102746589" w:history="1">
+          <w:ins w:id="22" w:author="Jalaj Mathur" w:date="2022-09-08T12:58:00Z">
             <w:r>
               <w:rPr>
                 <w:rStyle w:val="Hyperlink"/>
                 <w:noProof/>
               </w:rPr>
+              <w:fldChar w:fldCharType="begin"/>
+            </w:r>
+            <w:r>
+              <w:rPr>
+                <w:rStyle w:val="Hyperlink"/>
+                <w:noProof/>
+              </w:rPr>
+              <w:instrText xml:space="preserve"> </w:instrText>
+            </w:r>
+            <w:r>
+              <w:rPr>
+                <w:noProof/>
+              </w:rPr>
+              <w:instrText>HYPERLINK \l "_Toc113534336"</w:instrText>
+            </w:r>
+            <w:r>
+              <w:rPr>
+                <w:rStyle w:val="Hyperlink"/>
+                <w:noProof/>
+              </w:rPr>
+              <w:instrText xml:space="preserve"> </w:instrText>
+            </w:r>
+            <w:r>
+              <w:rPr>
+                <w:rStyle w:val="Hyperlink"/>
+                <w:noProof/>
+              </w:rPr>
+            </w:r>
+            <w:r>
+              <w:rPr>
+                <w:rStyle w:val="Hyperlink"/>
+                <w:noProof/>
+              </w:rPr>
+              <w:fldChar w:fldCharType="separate"/>
+            </w:r>
+            <w:r>
+              <w:rPr>
+                <w:rStyle w:val="Hyperlink"/>
+                <w:noProof/>
+              </w:rPr>
               <w:t>Applicable Measurements</w:t>
             </w:r>
             <w:r>
@@ -887,7 +1264,7 @@
                 <w:noProof/>
                 <w:webHidden/>
               </w:rPr>
-              <w:instrText xml:space="preserve"> PAGEREF _Toc102746589 \h </w:instrText>
+              <w:instrText xml:space="preserve"> PAGEREF _Toc113534336 \h </w:instrText>
             </w:r>
             <w:r>
               <w:rPr>
@@ -895,28 +1272,37 @@
                 <w:webHidden/>
               </w:rPr>
             </w:r>
+          </w:ins>
+          <w:r>
+            <w:rPr>
+              <w:noProof/>
+              <w:webHidden/>
+            </w:rPr>
+            <w:fldChar w:fldCharType="separate"/>
+          </w:r>
+          <w:ins w:id="23" w:author="Jalaj Mathur" w:date="2022-09-08T12:58:00Z">
             <w:r>
               <w:rPr>
                 <w:noProof/>
                 <w:webHidden/>
               </w:rPr>
-              <w:fldChar w:fldCharType="separate"/>
+              <w:t>8</w:t>
             </w:r>
             <w:r>
               <w:rPr>
                 <w:noProof/>
                 <w:webHidden/>
               </w:rPr>
-              <w:t>8</w:t>
-            </w:r>
-            <w:r>
-              <w:rPr>
-                <w:noProof/>
-                <w:webHidden/>
-              </w:rPr>
               <w:fldChar w:fldCharType="end"/>
             </w:r>
-          </w:hyperlink>
+            <w:r>
+              <w:rPr>
+                <w:rStyle w:val="Hyperlink"/>
+                <w:noProof/>
+              </w:rPr>
+              <w:fldChar w:fldCharType="end"/>
+            </w:r>
+          </w:ins>
         </w:p>
         <w:p>
           <w:pPr>
@@ -925,18 +1311,59 @@
               <w:tab w:val="right" w:leader="dot" w:pos="9350"/>
             </w:tabs>
             <w:rPr>
+              <w:ins w:id="24" w:author="Jalaj Mathur" w:date="2022-09-08T12:58:00Z"/>
               <w:rFonts w:asciiTheme="minorHAnsi" w:eastAsiaTheme="minorEastAsia" w:hAnsiTheme="minorHAnsi" w:cstheme="minorBidi"/>
               <w:noProof/>
               <w:lang w:val="en-IN" w:eastAsia="en-IN" w:bidi="ar-SA"/>
             </w:rPr>
           </w:pPr>
-          <w:hyperlink w:anchor="_Toc102746590" w:history="1">
+          <w:ins w:id="25" w:author="Jalaj Mathur" w:date="2022-09-08T12:58:00Z">
             <w:r>
               <w:rPr>
                 <w:rStyle w:val="Hyperlink"/>
                 <w:noProof/>
               </w:rPr>
-              <w:t>Guidelines</w:t>
+              <w:fldChar w:fldCharType="begin"/>
+            </w:r>
+            <w:r>
+              <w:rPr>
+                <w:rStyle w:val="Hyperlink"/>
+                <w:noProof/>
+              </w:rPr>
+              <w:instrText xml:space="preserve"> </w:instrText>
+            </w:r>
+            <w:r>
+              <w:rPr>
+                <w:noProof/>
+              </w:rPr>
+              <w:instrText>HYPERLINK \l "_Toc113534337"</w:instrText>
+            </w:r>
+            <w:r>
+              <w:rPr>
+                <w:rStyle w:val="Hyperlink"/>
+                <w:noProof/>
+              </w:rPr>
+              <w:instrText xml:space="preserve"> </w:instrText>
+            </w:r>
+            <w:r>
+              <w:rPr>
+                <w:rStyle w:val="Hyperlink"/>
+                <w:noProof/>
+              </w:rPr>
+            </w:r>
+            <w:r>
+              <w:rPr>
+                <w:rStyle w:val="Hyperlink"/>
+                <w:noProof/>
+              </w:rPr>
+              <w:fldChar w:fldCharType="separate"/>
+            </w:r>
+            <w:r>
+              <w:rPr>
+                <w:rStyle w:val="Hyperlink"/>
+                <w:noProof/>
+              </w:rPr>
+              <w:t>Exit Criteria/Outputs</w:t>
             </w:r>
             <w:r>
               <w:rPr>
@@ -957,7 +1384,7 @@
                 <w:noProof/>
                 <w:webHidden/>
               </w:rPr>
-              <w:instrText xml:space="preserve"> PAGEREF _Toc102746590 \h </w:instrText>
+              <w:instrText xml:space="preserve"> PAGEREF _Toc113534337 \h </w:instrText>
             </w:r>
             <w:r>
               <w:rPr>
@@ -965,28 +1392,37 @@
                 <w:webHidden/>
               </w:rPr>
             </w:r>
+          </w:ins>
+          <w:r>
+            <w:rPr>
+              <w:noProof/>
+              <w:webHidden/>
+            </w:rPr>
+            <w:fldChar w:fldCharType="separate"/>
+          </w:r>
+          <w:ins w:id="26" w:author="Jalaj Mathur" w:date="2022-09-08T12:58:00Z">
             <w:r>
               <w:rPr>
                 <w:noProof/>
                 <w:webHidden/>
               </w:rPr>
-              <w:fldChar w:fldCharType="separate"/>
+              <w:t>9</w:t>
             </w:r>
             <w:r>
               <w:rPr>
                 <w:noProof/>
                 <w:webHidden/>
               </w:rPr>
-              <w:t>9</w:t>
-            </w:r>
-            <w:r>
-              <w:rPr>
-                <w:noProof/>
-                <w:webHidden/>
-              </w:rPr>
               <w:fldChar w:fldCharType="end"/>
             </w:r>
-          </w:hyperlink>
+            <w:r>
+              <w:rPr>
+                <w:rStyle w:val="Hyperlink"/>
+                <w:noProof/>
+              </w:rPr>
+              <w:fldChar w:fldCharType="end"/>
+            </w:r>
+          </w:ins>
         </w:p>
         <w:p>
           <w:pPr>
@@ -995,18 +1431,59 @@
               <w:tab w:val="right" w:leader="dot" w:pos="9350"/>
             </w:tabs>
             <w:rPr>
+              <w:ins w:id="27" w:author="Jalaj Mathur" w:date="2022-09-08T12:58:00Z"/>
               <w:rFonts w:asciiTheme="minorHAnsi" w:eastAsiaTheme="minorEastAsia" w:hAnsiTheme="minorHAnsi" w:cstheme="minorBidi"/>
               <w:noProof/>
               <w:lang w:val="en-IN" w:eastAsia="en-IN" w:bidi="ar-SA"/>
             </w:rPr>
           </w:pPr>
-          <w:hyperlink w:anchor="_Toc102746591" w:history="1">
+          <w:ins w:id="28" w:author="Jalaj Mathur" w:date="2022-09-08T12:58:00Z">
             <w:r>
               <w:rPr>
                 <w:rStyle w:val="Hyperlink"/>
                 <w:noProof/>
               </w:rPr>
-              <w:t>Exit Criteria/Outputs</w:t>
+              <w:fldChar w:fldCharType="begin"/>
+            </w:r>
+            <w:r>
+              <w:rPr>
+                <w:rStyle w:val="Hyperlink"/>
+                <w:noProof/>
+              </w:rPr>
+              <w:instrText xml:space="preserve"> </w:instrText>
+            </w:r>
+            <w:r>
+              <w:rPr>
+                <w:noProof/>
+              </w:rPr>
+              <w:instrText>HYPERLINK \l "_Toc113534338"</w:instrText>
+            </w:r>
+            <w:r>
+              <w:rPr>
+                <w:rStyle w:val="Hyperlink"/>
+                <w:noProof/>
+              </w:rPr>
+              <w:instrText xml:space="preserve"> </w:instrText>
+            </w:r>
+            <w:r>
+              <w:rPr>
+                <w:rStyle w:val="Hyperlink"/>
+                <w:noProof/>
+              </w:rPr>
+            </w:r>
+            <w:r>
+              <w:rPr>
+                <w:rStyle w:val="Hyperlink"/>
+                <w:noProof/>
+              </w:rPr>
+              <w:fldChar w:fldCharType="separate"/>
+            </w:r>
+            <w:r>
+              <w:rPr>
+                <w:rStyle w:val="Hyperlink"/>
+                <w:noProof/>
+              </w:rPr>
+              <w:t>Guidelines</w:t>
             </w:r>
             <w:r>
               <w:rPr>
@@ -1027,7 +1504,7 @@
                 <w:noProof/>
                 <w:webHidden/>
               </w:rPr>
-              <w:instrText xml:space="preserve"> PAGEREF _Toc102746591 \h </w:instrText>
+              <w:instrText xml:space="preserve"> PAGEREF _Toc113534338 \h </w:instrText>
             </w:r>
             <w:r>
               <w:rPr>
@@ -1035,18 +1512,140 @@
                 <w:webHidden/>
               </w:rPr>
             </w:r>
+          </w:ins>
+          <w:r>
+            <w:rPr>
+              <w:noProof/>
+              <w:webHidden/>
+            </w:rPr>
+            <w:fldChar w:fldCharType="separate"/>
+          </w:r>
+          <w:ins w:id="29" w:author="Jalaj Mathur" w:date="2022-09-08T12:58:00Z">
             <w:r>
               <w:rPr>
                 <w:noProof/>
                 <w:webHidden/>
               </w:rPr>
+              <w:t>9</w:t>
+            </w:r>
+            <w:r>
+              <w:rPr>
+                <w:noProof/>
+                <w:webHidden/>
+              </w:rPr>
+              <w:fldChar w:fldCharType="end"/>
+            </w:r>
+            <w:r>
+              <w:rPr>
+                <w:rStyle w:val="Hyperlink"/>
+                <w:noProof/>
+              </w:rPr>
+              <w:fldChar w:fldCharType="end"/>
+            </w:r>
+          </w:ins>
+        </w:p>
+        <w:p>
+          <w:pPr>
+            <w:pStyle w:val="TOC2"/>
+            <w:tabs>
+              <w:tab w:val="right" w:leader="dot" w:pos="9350"/>
+            </w:tabs>
+            <w:rPr>
+              <w:ins w:id="30" w:author="Jalaj Mathur" w:date="2022-09-08T12:58:00Z"/>
+              <w:rFonts w:asciiTheme="minorHAnsi" w:eastAsiaTheme="minorEastAsia" w:hAnsiTheme="minorHAnsi" w:cstheme="minorBidi"/>
+              <w:noProof/>
+              <w:lang w:val="en-IN" w:eastAsia="en-IN" w:bidi="ar-SA"/>
+            </w:rPr>
+          </w:pPr>
+          <w:ins w:id="31" w:author="Jalaj Mathur" w:date="2022-09-08T12:58:00Z">
+            <w:r>
+              <w:rPr>
+                <w:rStyle w:val="Hyperlink"/>
+                <w:noProof/>
+              </w:rPr>
+              <w:fldChar w:fldCharType="begin"/>
+            </w:r>
+            <w:r>
+              <w:rPr>
+                <w:rStyle w:val="Hyperlink"/>
+                <w:noProof/>
+              </w:rPr>
+              <w:instrText xml:space="preserve"> </w:instrText>
+            </w:r>
+            <w:r>
+              <w:rPr>
+                <w:noProof/>
+              </w:rPr>
+              <w:instrText>HYPERLINK \l "_Toc113534339"</w:instrText>
+            </w:r>
+            <w:r>
+              <w:rPr>
+                <w:rStyle w:val="Hyperlink"/>
+                <w:noProof/>
+              </w:rPr>
+              <w:instrText xml:space="preserve"> </w:instrText>
+            </w:r>
+            <w:r>
+              <w:rPr>
+                <w:rStyle w:val="Hyperlink"/>
+                <w:noProof/>
+              </w:rPr>
+            </w:r>
+            <w:r>
+              <w:rPr>
+                <w:rStyle w:val="Hyperlink"/>
+                <w:noProof/>
+              </w:rPr>
               <w:fldChar w:fldCharType="separate"/>
             </w:r>
             <w:r>
               <w:rPr>
+                <w:rStyle w:val="Hyperlink"/>
+                <w:noProof/>
+              </w:rPr>
+              <w:t>Suggested Frequency of Project monitoring</w:t>
+            </w:r>
+            <w:r>
+              <w:rPr>
                 <w:noProof/>
                 <w:webHidden/>
               </w:rPr>
+              <w:tab/>
+            </w:r>
+            <w:r>
+              <w:rPr>
+                <w:noProof/>
+                <w:webHidden/>
+              </w:rPr>
+              <w:fldChar w:fldCharType="begin"/>
+            </w:r>
+            <w:r>
+              <w:rPr>
+                <w:noProof/>
+                <w:webHidden/>
+              </w:rPr>
+              <w:instrText xml:space="preserve"> PAGEREF _Toc113534339 \h </w:instrText>
+            </w:r>
+            <w:r>
+              <w:rPr>
+                <w:noProof/>
+                <w:webHidden/>
+              </w:rPr>
+            </w:r>
+          </w:ins>
+          <w:r>
+            <w:rPr>
+              <w:noProof/>
+              <w:webHidden/>
+            </w:rPr>
+            <w:fldChar w:fldCharType="separate"/>
+          </w:r>
+          <w:ins w:id="32" w:author="Jalaj Mathur" w:date="2022-09-08T12:58:00Z">
+            <w:r>
+              <w:rPr>
+                <w:noProof/>
+                <w:webHidden/>
+              </w:rPr>
               <w:t>9</w:t>
             </w:r>
             <w:r>
@@ -1056,7 +1655,134 @@
               </w:rPr>
               <w:fldChar w:fldCharType="end"/>
             </w:r>
-          </w:hyperlink>
+            <w:r>
+              <w:rPr>
+                <w:rStyle w:val="Hyperlink"/>
+                <w:noProof/>
+              </w:rPr>
+              <w:fldChar w:fldCharType="end"/>
+            </w:r>
+          </w:ins>
+        </w:p>
+        <w:p>
+          <w:pPr>
+            <w:pStyle w:val="TOC2"/>
+            <w:tabs>
+              <w:tab w:val="right" w:leader="dot" w:pos="9350"/>
+            </w:tabs>
+            <w:rPr>
+              <w:ins w:id="33" w:author="Jalaj Mathur" w:date="2022-09-08T12:58:00Z"/>
+              <w:rFonts w:asciiTheme="minorHAnsi" w:eastAsiaTheme="minorEastAsia" w:hAnsiTheme="minorHAnsi" w:cstheme="minorBidi"/>
+              <w:noProof/>
+              <w:lang w:val="en-IN" w:eastAsia="en-IN" w:bidi="ar-SA"/>
+            </w:rPr>
+          </w:pPr>
+          <w:ins w:id="34" w:author="Jalaj Mathur" w:date="2022-09-08T12:58:00Z">
+            <w:r>
+              <w:rPr>
+                <w:rStyle w:val="Hyperlink"/>
+                <w:noProof/>
+              </w:rPr>
+              <w:fldChar w:fldCharType="begin"/>
+            </w:r>
+            <w:r>
+              <w:rPr>
+                <w:rStyle w:val="Hyperlink"/>
+                <w:noProof/>
+              </w:rPr>
+              <w:instrText xml:space="preserve"> </w:instrText>
+            </w:r>
+            <w:r>
+              <w:rPr>
+                <w:noProof/>
+              </w:rPr>
+              <w:instrText>HYPERLINK \l "_Toc113534340"</w:instrText>
+            </w:r>
+            <w:r>
+              <w:rPr>
+                <w:rStyle w:val="Hyperlink"/>
+                <w:noProof/>
+              </w:rPr>
+              <w:instrText xml:space="preserve"> </w:instrText>
+            </w:r>
+            <w:r>
+              <w:rPr>
+                <w:rStyle w:val="Hyperlink"/>
+                <w:noProof/>
+              </w:rPr>
+            </w:r>
+            <w:r>
+              <w:rPr>
+                <w:rStyle w:val="Hyperlink"/>
+                <w:noProof/>
+              </w:rPr>
+              <w:fldChar w:fldCharType="separate"/>
+            </w:r>
+            <w:r>
+              <w:rPr>
+                <w:rStyle w:val="Hyperlink"/>
+                <w:noProof/>
+              </w:rPr>
+              <w:t>Escalation Guideline</w:t>
+            </w:r>
+            <w:r>
+              <w:rPr>
+                <w:noProof/>
+                <w:webHidden/>
+              </w:rPr>
+              <w:tab/>
+            </w:r>
+            <w:r>
+              <w:rPr>
+                <w:noProof/>
+                <w:webHidden/>
+              </w:rPr>
+              <w:fldChar w:fldCharType="begin"/>
+            </w:r>
+            <w:r>
+              <w:rPr>
+                <w:noProof/>
+                <w:webHidden/>
+              </w:rPr>
+              <w:instrText xml:space="preserve"> PAGEREF _Toc113534340 \h </w:instrText>
+            </w:r>
+            <w:r>
+              <w:rPr>
+                <w:noProof/>
+                <w:webHidden/>
+              </w:rPr>
+            </w:r>
+          </w:ins>
+          <w:r>
+            <w:rPr>
+              <w:noProof/>
+              <w:webHidden/>
+            </w:rPr>
+            <w:fldChar w:fldCharType="separate"/>
+          </w:r>
+          <w:ins w:id="35" w:author="Jalaj Mathur" w:date="2022-09-08T12:58:00Z">
+            <w:r>
+              <w:rPr>
+                <w:noProof/>
+                <w:webHidden/>
+              </w:rPr>
+              <w:t>10</w:t>
+            </w:r>
+            <w:r>
+              <w:rPr>
+                <w:noProof/>
+                <w:webHidden/>
+              </w:rPr>
+              <w:fldChar w:fldCharType="end"/>
+            </w:r>
+            <w:r>
+              <w:rPr>
+                <w:rStyle w:val="Hyperlink"/>
+                <w:noProof/>
+              </w:rPr>
+              <w:fldChar w:fldCharType="end"/>
+            </w:r>
+          </w:ins>
         </w:p>
         <w:p>
           <w:pPr>
@@ -1065,18 +1791,24 @@
               <w:tab w:val="right" w:leader="dot" w:pos="9350"/>
             </w:tabs>
             <w:rPr>
+              <w:del w:id="36" w:author="Jalaj Mathur" w:date="2022-09-08T12:58:00Z"/>
               <w:rFonts w:asciiTheme="minorHAnsi" w:eastAsiaTheme="minorEastAsia" w:hAnsiTheme="minorHAnsi" w:cstheme="minorBidi"/>
               <w:noProof/>
               <w:lang w:val="en-IN" w:eastAsia="en-IN" w:bidi="ar-SA"/>
             </w:rPr>
           </w:pPr>
-          <w:hyperlink w:anchor="_Toc102746592" w:history="1">
-            <w:r>
-              <w:rPr>
-                <w:rStyle w:val="Hyperlink"/>
-                <w:noProof/>
-              </w:rPr>
-              <w:t>Guidelines</w:t>
+          <w:del w:id="37" w:author="Jalaj Mathur" w:date="2022-09-08T12:58:00Z">
+            <w:r>
+              <w:rPr>
+                <w:noProof/>
+                <w:rPrChange w:id="38" w:author="Jalaj Mathur" w:date="2022-09-08T12:58:00Z">
+                  <w:rPr>
+                    <w:rStyle w:val="Hyperlink"/>
+                    <w:noProof/>
+                  </w:rPr>
+                </w:rPrChange>
+              </w:rPr>
+              <w:delText>Overview</w:delText>
             </w:r>
             <w:r>
               <w:rPr>
@@ -1084,49 +1816,371 @@
                 <w:webHidden/>
               </w:rPr>
               <w:tab/>
+              <w:delText>2</w:delText>
+            </w:r>
+          </w:del>
+        </w:p>
+        <w:p>
+          <w:pPr>
+            <w:pStyle w:val="TOC1"/>
+            <w:tabs>
+              <w:tab w:val="right" w:leader="dot" w:pos="9350"/>
+            </w:tabs>
+            <w:rPr>
+              <w:del w:id="39" w:author="Jalaj Mathur" w:date="2022-09-08T12:58:00Z"/>
+              <w:rFonts w:asciiTheme="minorHAnsi" w:eastAsiaTheme="minorEastAsia" w:hAnsiTheme="minorHAnsi" w:cstheme="minorBidi"/>
+              <w:noProof/>
+              <w:lang w:val="en-IN" w:eastAsia="en-IN" w:bidi="ar-SA"/>
+            </w:rPr>
+          </w:pPr>
+          <w:del w:id="40" w:author="Jalaj Mathur" w:date="2022-09-08T12:58:00Z">
+            <w:r>
+              <w:rPr>
+                <w:noProof/>
+                <w:rPrChange w:id="41" w:author="Jalaj Mathur" w:date="2022-09-08T12:58:00Z">
+                  <w:rPr>
+                    <w:rStyle w:val="Hyperlink"/>
+                    <w:noProof/>
+                  </w:rPr>
+                </w:rPrChange>
+              </w:rPr>
+              <w:delText>Objective</w:delText>
             </w:r>
             <w:r>
               <w:rPr>
                 <w:noProof/>
                 <w:webHidden/>
               </w:rPr>
-              <w:fldChar w:fldCharType="begin"/>
+              <w:tab/>
+              <w:delText>2</w:delText>
+            </w:r>
+          </w:del>
+        </w:p>
+        <w:p>
+          <w:pPr>
+            <w:pStyle w:val="TOC1"/>
+            <w:tabs>
+              <w:tab w:val="right" w:leader="dot" w:pos="9350"/>
+            </w:tabs>
+            <w:rPr>
+              <w:del w:id="42" w:author="Jalaj Mathur" w:date="2022-09-08T12:58:00Z"/>
+              <w:rFonts w:asciiTheme="minorHAnsi" w:eastAsiaTheme="minorEastAsia" w:hAnsiTheme="minorHAnsi" w:cstheme="minorBidi"/>
+              <w:noProof/>
+              <w:lang w:val="en-IN" w:eastAsia="en-IN" w:bidi="ar-SA"/>
+            </w:rPr>
+          </w:pPr>
+          <w:del w:id="43" w:author="Jalaj Mathur" w:date="2022-09-08T12:58:00Z">
+            <w:r>
+              <w:rPr>
+                <w:noProof/>
+                <w:rPrChange w:id="44" w:author="Jalaj Mathur" w:date="2022-09-08T12:58:00Z">
+                  <w:rPr>
+                    <w:rStyle w:val="Hyperlink"/>
+                    <w:noProof/>
+                  </w:rPr>
+                </w:rPrChange>
+              </w:rPr>
+              <w:delText>Scope</w:delText>
             </w:r>
             <w:r>
               <w:rPr>
                 <w:noProof/>
                 <w:webHidden/>
               </w:rPr>
-              <w:instrText xml:space="preserve"> PAGEREF _Toc102746592 \h </w:instrText>
+              <w:tab/>
+              <w:delText>2</w:delText>
+            </w:r>
+          </w:del>
+        </w:p>
+        <w:p>
+          <w:pPr>
+            <w:pStyle w:val="TOC1"/>
+            <w:tabs>
+              <w:tab w:val="right" w:leader="dot" w:pos="9350"/>
+            </w:tabs>
+            <w:rPr>
+              <w:del w:id="45" w:author="Jalaj Mathur" w:date="2022-09-08T12:58:00Z"/>
+              <w:rFonts w:asciiTheme="minorHAnsi" w:eastAsiaTheme="minorEastAsia" w:hAnsiTheme="minorHAnsi" w:cstheme="minorBidi"/>
+              <w:noProof/>
+              <w:lang w:val="en-IN" w:eastAsia="en-IN" w:bidi="ar-SA"/>
+            </w:rPr>
+          </w:pPr>
+          <w:del w:id="46" w:author="Jalaj Mathur" w:date="2022-09-08T12:58:00Z">
+            <w:r>
+              <w:rPr>
+                <w:noProof/>
+                <w:rPrChange w:id="47" w:author="Jalaj Mathur" w:date="2022-09-08T12:58:00Z">
+                  <w:rPr>
+                    <w:rStyle w:val="Hyperlink"/>
+                    <w:noProof/>
+                  </w:rPr>
+                </w:rPrChange>
+              </w:rPr>
+              <w:delText>Inputs</w:delText>
             </w:r>
             <w:r>
               <w:rPr>
                 <w:noProof/>
                 <w:webHidden/>
               </w:rPr>
+              <w:tab/>
+              <w:delText>2</w:delText>
+            </w:r>
+          </w:del>
+        </w:p>
+        <w:p>
+          <w:pPr>
+            <w:pStyle w:val="TOC1"/>
+            <w:tabs>
+              <w:tab w:val="right" w:leader="dot" w:pos="9350"/>
+            </w:tabs>
+            <w:rPr>
+              <w:del w:id="48" w:author="Jalaj Mathur" w:date="2022-09-08T12:58:00Z"/>
+              <w:rFonts w:asciiTheme="minorHAnsi" w:eastAsiaTheme="minorEastAsia" w:hAnsiTheme="minorHAnsi" w:cstheme="minorBidi"/>
+              <w:noProof/>
+              <w:lang w:val="en-IN" w:eastAsia="en-IN" w:bidi="ar-SA"/>
+            </w:rPr>
+          </w:pPr>
+          <w:del w:id="49" w:author="Jalaj Mathur" w:date="2022-09-08T12:58:00Z">
+            <w:r>
+              <w:rPr>
+                <w:noProof/>
+                <w:rPrChange w:id="50" w:author="Jalaj Mathur" w:date="2022-09-08T12:58:00Z">
+                  <w:rPr>
+                    <w:rStyle w:val="Hyperlink"/>
+                    <w:noProof/>
+                  </w:rPr>
+                </w:rPrChange>
+              </w:rPr>
+              <w:delText>Entry Criteria/Triggers</w:delText>
             </w:r>
             <w:r>
               <w:rPr>
                 <w:noProof/>
                 <w:webHidden/>
               </w:rPr>
-              <w:fldChar w:fldCharType="separate"/>
+              <w:tab/>
+              <w:delText>2</w:delText>
+            </w:r>
+          </w:del>
+        </w:p>
+        <w:p>
+          <w:pPr>
+            <w:pStyle w:val="TOC1"/>
+            <w:tabs>
+              <w:tab w:val="right" w:leader="dot" w:pos="9350"/>
+            </w:tabs>
+            <w:rPr>
+              <w:del w:id="51" w:author="Jalaj Mathur" w:date="2022-09-08T12:58:00Z"/>
+              <w:rFonts w:asciiTheme="minorHAnsi" w:eastAsiaTheme="minorEastAsia" w:hAnsiTheme="minorHAnsi" w:cstheme="minorBidi"/>
+              <w:noProof/>
+              <w:lang w:val="en-IN" w:eastAsia="en-IN" w:bidi="ar-SA"/>
+            </w:rPr>
+          </w:pPr>
+          <w:del w:id="52" w:author="Jalaj Mathur" w:date="2022-09-08T12:58:00Z">
+            <w:r>
+              <w:rPr>
+                <w:noProof/>
+                <w:rPrChange w:id="53" w:author="Jalaj Mathur" w:date="2022-09-08T12:58:00Z">
+                  <w:rPr>
+                    <w:rStyle w:val="Hyperlink"/>
+                    <w:noProof/>
+                  </w:rPr>
+                </w:rPrChange>
+              </w:rPr>
+              <w:delText>Tasks</w:delText>
             </w:r>
             <w:r>
               <w:rPr>
                 <w:noProof/>
                 <w:webHidden/>
               </w:rPr>
-              <w:t>9</w:t>
-            </w:r>
+              <w:tab/>
+              <w:delText>3</w:delText>
+            </w:r>
+          </w:del>
+        </w:p>
+        <w:p>
+          <w:pPr>
+            <w:pStyle w:val="TOC1"/>
+            <w:tabs>
+              <w:tab w:val="right" w:leader="dot" w:pos="9350"/>
+            </w:tabs>
+            <w:rPr>
+              <w:del w:id="54" w:author="Jalaj Mathur" w:date="2022-09-08T12:58:00Z"/>
+              <w:rFonts w:asciiTheme="minorHAnsi" w:eastAsiaTheme="minorEastAsia" w:hAnsiTheme="minorHAnsi" w:cstheme="minorBidi"/>
+              <w:noProof/>
+              <w:lang w:val="en-IN" w:eastAsia="en-IN" w:bidi="ar-SA"/>
+            </w:rPr>
+          </w:pPr>
+          <w:del w:id="55" w:author="Jalaj Mathur" w:date="2022-09-08T12:58:00Z">
+            <w:r>
+              <w:rPr>
+                <w:noProof/>
+                <w:rPrChange w:id="56" w:author="Jalaj Mathur" w:date="2022-09-08T12:58:00Z">
+                  <w:rPr>
+                    <w:rStyle w:val="Hyperlink"/>
+                    <w:noProof/>
+                  </w:rPr>
+                </w:rPrChange>
+              </w:rPr>
+              <w:delText>Verification</w:delText>
+            </w:r>
+            <w:bookmarkStart w:id="57" w:name="_GoBack"/>
+            <w:bookmarkEnd w:id="57"/>
             <w:r>
               <w:rPr>
                 <w:noProof/>
                 <w:webHidden/>
               </w:rPr>
-              <w:fldChar w:fldCharType="end"/>
-            </w:r>
-          </w:hyperlink>
+              <w:tab/>
+              <w:delText>8</w:delText>
+            </w:r>
+          </w:del>
+        </w:p>
+        <w:p>
+          <w:pPr>
+            <w:pStyle w:val="TOC1"/>
+            <w:tabs>
+              <w:tab w:val="right" w:leader="dot" w:pos="9350"/>
+            </w:tabs>
+            <w:rPr>
+              <w:del w:id="58" w:author="Jalaj Mathur" w:date="2022-09-08T12:58:00Z"/>
+              <w:rFonts w:asciiTheme="minorHAnsi" w:eastAsiaTheme="minorEastAsia" w:hAnsiTheme="minorHAnsi" w:cstheme="minorBidi"/>
+              <w:noProof/>
+              <w:lang w:val="en-IN" w:eastAsia="en-IN" w:bidi="ar-SA"/>
+            </w:rPr>
+          </w:pPr>
+          <w:del w:id="59" w:author="Jalaj Mathur" w:date="2022-09-08T12:58:00Z">
+            <w:r>
+              <w:rPr>
+                <w:noProof/>
+                <w:rPrChange w:id="60" w:author="Jalaj Mathur" w:date="2022-09-08T12:58:00Z">
+                  <w:rPr>
+                    <w:rStyle w:val="Hyperlink"/>
+                    <w:noProof/>
+                  </w:rPr>
+                </w:rPrChange>
+              </w:rPr>
+              <w:delText>Applicable Measurements</w:delText>
+            </w:r>
+            <w:r>
+              <w:rPr>
+                <w:noProof/>
+                <w:webHidden/>
+              </w:rPr>
+              <w:tab/>
+              <w:delText>8</w:delText>
+            </w:r>
+          </w:del>
+        </w:p>
+        <w:p>
+          <w:pPr>
+            <w:pStyle w:val="TOC1"/>
+            <w:tabs>
+              <w:tab w:val="right" w:leader="dot" w:pos="9350"/>
+            </w:tabs>
+            <w:rPr>
+              <w:del w:id="61" w:author="Jalaj Mathur" w:date="2022-09-08T12:58:00Z"/>
+              <w:rFonts w:asciiTheme="minorHAnsi" w:eastAsiaTheme="minorEastAsia" w:hAnsiTheme="minorHAnsi" w:cstheme="minorBidi"/>
+              <w:noProof/>
+              <w:lang w:val="en-IN" w:eastAsia="en-IN" w:bidi="ar-SA"/>
+            </w:rPr>
+          </w:pPr>
+          <w:del w:id="62" w:author="Jalaj Mathur" w:date="2022-09-08T12:58:00Z">
+            <w:r>
+              <w:rPr>
+                <w:noProof/>
+                <w:rPrChange w:id="63" w:author="Jalaj Mathur" w:date="2022-09-08T12:58:00Z">
+                  <w:rPr>
+                    <w:rStyle w:val="Hyperlink"/>
+                    <w:noProof/>
+                  </w:rPr>
+                </w:rPrChange>
+              </w:rPr>
+              <w:delText>Guidelines</w:delText>
+            </w:r>
+            <w:r>
+              <w:rPr>
+                <w:noProof/>
+                <w:webHidden/>
+              </w:rPr>
+              <w:tab/>
+              <w:delText>9</w:delText>
+            </w:r>
+          </w:del>
+        </w:p>
+        <w:p>
+          <w:pPr>
+            <w:pStyle w:val="TOC1"/>
+            <w:tabs>
+              <w:tab w:val="right" w:leader="dot" w:pos="9350"/>
+            </w:tabs>
+            <w:rPr>
+              <w:del w:id="64" w:author="Jalaj Mathur" w:date="2022-09-08T12:58:00Z"/>
+              <w:rFonts w:asciiTheme="minorHAnsi" w:eastAsiaTheme="minorEastAsia" w:hAnsiTheme="minorHAnsi" w:cstheme="minorBidi"/>
+              <w:noProof/>
+              <w:lang w:val="en-IN" w:eastAsia="en-IN" w:bidi="ar-SA"/>
+            </w:rPr>
+          </w:pPr>
+          <w:del w:id="65" w:author="Jalaj Mathur" w:date="2022-09-08T12:58:00Z">
+            <w:r>
+              <w:rPr>
+                <w:noProof/>
+                <w:rPrChange w:id="66" w:author="Jalaj Mathur" w:date="2022-09-08T12:58:00Z">
+                  <w:rPr>
+                    <w:rStyle w:val="Hyperlink"/>
+                    <w:noProof/>
+                  </w:rPr>
+                </w:rPrChange>
+              </w:rPr>
+              <w:delText>Exit Criteria/Outputs</w:delText>
+            </w:r>
+            <w:r>
+              <w:rPr>
+                <w:noProof/>
+                <w:webHidden/>
+              </w:rPr>
+              <w:tab/>
+              <w:delText>9</w:delText>
+            </w:r>
+          </w:del>
+        </w:p>
+        <w:p>
+          <w:pPr>
+            <w:pStyle w:val="TOC1"/>
+            <w:tabs>
+              <w:tab w:val="right" w:leader="dot" w:pos="9350"/>
+            </w:tabs>
+            <w:rPr>
+              <w:del w:id="67" w:author="Jalaj Mathur" w:date="2022-09-08T12:58:00Z"/>
+              <w:rFonts w:asciiTheme="minorHAnsi" w:eastAsiaTheme="minorEastAsia" w:hAnsiTheme="minorHAnsi" w:cstheme="minorBidi"/>
+              <w:noProof/>
+              <w:lang w:val="en-IN" w:eastAsia="en-IN" w:bidi="ar-SA"/>
+            </w:rPr>
+          </w:pPr>
+          <w:del w:id="68" w:author="Jalaj Mathur" w:date="2022-09-08T12:58:00Z">
+            <w:r>
+              <w:rPr>
+                <w:noProof/>
+                <w:rPrChange w:id="69" w:author="Jalaj Mathur" w:date="2022-09-08T12:58:00Z">
+                  <w:rPr>
+                    <w:rStyle w:val="Hyperlink"/>
+                    <w:noProof/>
+                  </w:rPr>
+                </w:rPrChange>
+              </w:rPr>
+              <w:delText>Guidelines</w:delText>
+            </w:r>
+            <w:r>
+              <w:rPr>
+                <w:noProof/>
+                <w:webHidden/>
+              </w:rPr>
+              <w:tab/>
+              <w:delText>9</w:delText>
+            </w:r>
+          </w:del>
         </w:p>
         <w:p>
           <w:pPr>
@@ -1135,18 +2189,24 @@
               <w:tab w:val="right" w:leader="dot" w:pos="9350"/>
             </w:tabs>
             <w:rPr>
+              <w:del w:id="70" w:author="Jalaj Mathur" w:date="2022-09-08T12:58:00Z"/>
               <w:rFonts w:asciiTheme="minorHAnsi" w:eastAsiaTheme="minorEastAsia" w:hAnsiTheme="minorHAnsi" w:cstheme="minorBidi"/>
               <w:noProof/>
               <w:lang w:val="en-IN" w:eastAsia="en-IN" w:bidi="ar-SA"/>
             </w:rPr>
           </w:pPr>
-          <w:hyperlink w:anchor="_Toc102746593" w:history="1">
-            <w:r>
-              <w:rPr>
-                <w:rStyle w:val="Hyperlink"/>
-                <w:noProof/>
-              </w:rPr>
-              <w:t>Frequency of Project monitoring</w:t>
+          <w:del w:id="71" w:author="Jalaj Mathur" w:date="2022-09-08T12:58:00Z">
+            <w:r>
+              <w:rPr>
+                <w:noProof/>
+                <w:rPrChange w:id="72" w:author="Jalaj Mathur" w:date="2022-09-08T12:58:00Z">
+                  <w:rPr>
+                    <w:rStyle w:val="Hyperlink"/>
+                    <w:noProof/>
+                  </w:rPr>
+                </w:rPrChange>
+              </w:rPr>
+              <w:delText>Frequency of Project monitoring</w:delText>
             </w:r>
             <w:r>
               <w:rPr>
@@ -1154,49 +2214,9 @@
                 <w:webHidden/>
               </w:rPr>
               <w:tab/>
-            </w:r>
-            <w:r>
-              <w:rPr>
-                <w:noProof/>
-                <w:webHidden/>
-              </w:rPr>
-              <w:fldChar w:fldCharType="begin"/>
-            </w:r>
-            <w:r>
-              <w:rPr>
-                <w:noProof/>
-                <w:webHidden/>
-              </w:rPr>
-              <w:instrText xml:space="preserve"> PAGEREF _Toc102746593 \h </w:instrText>
-            </w:r>
-            <w:r>
-              <w:rPr>
-                <w:noProof/>
-                <w:webHidden/>
-              </w:rPr>
-            </w:r>
-            <w:r>
-              <w:rPr>
-                <w:noProof/>
-                <w:webHidden/>
-              </w:rPr>
-              <w:fldChar w:fldCharType="separate"/>
-            </w:r>
-            <w:r>
-              <w:rPr>
-                <w:noProof/>
-                <w:webHidden/>
-              </w:rPr>
-              <w:t>9</w:t>
-            </w:r>
-            <w:r>
-              <w:rPr>
-                <w:noProof/>
-                <w:webHidden/>
-              </w:rPr>
-              <w:fldChar w:fldCharType="end"/>
-            </w:r>
-          </w:hyperlink>
+              <w:delText>9</w:delText>
+            </w:r>
+          </w:del>
         </w:p>
         <w:p>
           <w:r>
@@ -1225,19 +2245,17 @@
       <w:r>
         <w:br w:type="page"/>
       </w:r>
-      <w:bookmarkStart w:id="0" w:name="_GoBack"/>
-      <w:bookmarkEnd w:id="0"/>
     </w:p>
     <w:p>
       <w:pPr>
         <w:pStyle w:val="Heading1"/>
       </w:pPr>
-      <w:bookmarkStart w:id="1" w:name="_Toc102746582"/>
+      <w:bookmarkStart w:id="73" w:name="_Toc113534329"/>
       <w:r>
         <w:lastRenderedPageBreak/>
         <w:t>Overview</w:t>
       </w:r>
-      <w:bookmarkEnd w:id="1"/>
+      <w:bookmarkEnd w:id="73"/>
     </w:p>
     <w:p>
       <w:r>
@@ -1259,11 +2277,11 @@
       <w:pPr>
         <w:pStyle w:val="Heading1"/>
       </w:pPr>
-      <w:bookmarkStart w:id="2" w:name="_Toc102746583"/>
+      <w:bookmarkStart w:id="74" w:name="_Toc113534330"/>
       <w:r>
         <w:t>Objective</w:t>
       </w:r>
-      <w:bookmarkEnd w:id="2"/>
+      <w:bookmarkEnd w:id="74"/>
     </w:p>
     <w:p>
       <w:r>
@@ -1307,11 +2325,11 @@
       <w:pPr>
         <w:pStyle w:val="Heading1"/>
       </w:pPr>
-      <w:bookmarkStart w:id="3" w:name="_Toc102746584"/>
+      <w:bookmarkStart w:id="75" w:name="_Toc113534331"/>
       <w:r>
         <w:t>Scope</w:t>
       </w:r>
-      <w:bookmarkEnd w:id="3"/>
+      <w:bookmarkEnd w:id="75"/>
     </w:p>
     <w:p>
       <w:r>
@@ -1334,11 +2352,11 @@
       <w:pPr>
         <w:pStyle w:val="Heading1"/>
       </w:pPr>
-      <w:bookmarkStart w:id="4" w:name="_Toc102746585"/>
+      <w:bookmarkStart w:id="76" w:name="_Toc113534332"/>
       <w:r>
         <w:t>Inputs</w:t>
       </w:r>
-      <w:bookmarkEnd w:id="4"/>
+      <w:bookmarkEnd w:id="76"/>
       <w:r>
         <w:t xml:space="preserve"> </w:t>
       </w:r>
@@ -1415,14 +2433,14 @@
       <w:pPr>
         <w:pStyle w:val="Heading1"/>
       </w:pPr>
-      <w:bookmarkStart w:id="5" w:name="_Toc102746586"/>
+      <w:bookmarkStart w:id="77" w:name="_Toc113534333"/>
       <w:r>
         <w:t>Entry Criteria/</w:t>
       </w:r>
       <w:r>
         <w:t>Triggers</w:t>
       </w:r>
-      <w:bookmarkEnd w:id="5"/>
+      <w:bookmarkEnd w:id="77"/>
     </w:p>
     <w:p>
       <w:pPr>
@@ -1597,12 +2615,12 @@
       <w:pPr>
         <w:pStyle w:val="Heading1"/>
       </w:pPr>
-      <w:bookmarkStart w:id="6" w:name="_Toc102746587"/>
+      <w:bookmarkStart w:id="78" w:name="_Toc113534334"/>
       <w:r>
         <w:lastRenderedPageBreak/>
         <w:t>Tasks</w:t>
       </w:r>
-      <w:bookmarkEnd w:id="6"/>
+      <w:bookmarkEnd w:id="78"/>
     </w:p>
     <w:tbl>
       <w:tblPr>
@@ -3312,13 +4330,13 @@
               <w:cnfStyle w:val="000000000000" w:firstRow="0" w:lastRow="0" w:firstColumn="0" w:lastColumn="0" w:oddVBand="0" w:evenVBand="0" w:oddHBand="0" w:evenHBand="0" w:firstRowFirstColumn="0" w:firstRowLastColumn="0" w:lastRowFirstColumn="0" w:lastRowLastColumn="0"/>
             </w:pPr>
             <w:r>
-              <w:t xml:space="preserve">Use </w:t>
-            </w:r>
-            <w:proofErr w:type="gramStart"/>
-            <w:r>
-              <w:t>a combinations</w:t>
-            </w:r>
-            <w:proofErr w:type="gramEnd"/>
+              <w:t>Use a combination</w:t>
+            </w:r>
+            <w:del w:id="79" w:author="Jalaj Mathur" w:date="2022-09-08T12:42:00Z">
+              <w:r>
+                <w:delText>s</w:delText>
+              </w:r>
+            </w:del>
             <w:r>
               <w:t xml:space="preserve"> of the Financial section and the Asset requirements tab for this.</w:t>
             </w:r>
@@ -4167,24 +5185,42 @@
             <w:r>
               <w:t>.</w:t>
             </w:r>
+            <w:del w:id="80" w:author="Jalaj Mathur" w:date="2022-09-08T12:44:00Z">
+              <w:r>
+                <w:delText xml:space="preserve"> </w:delText>
+              </w:r>
+              <w:r>
+                <w:delText>The audit is split into two parts, first part   includes all related to that particular phase except metrics report and second part is only for review of metrics report of that particular phase.</w:delText>
+              </w:r>
+            </w:del>
             <w:r>
               <w:t xml:space="preserve"> </w:t>
             </w:r>
-            <w:r>
-              <w:t xml:space="preserve">The audit is split into two parts, first part   includes all related to that particular phase except metrics report and second part is only for review of metrics report of that </w:t>
+            <w:del w:id="81" w:author="Jalaj Mathur" w:date="2022-09-08T12:44:00Z">
+              <w:r>
+                <w:delText xml:space="preserve">Both parts of </w:delText>
+              </w:r>
+              <w:r>
+                <w:delText>audit</w:delText>
+              </w:r>
+            </w:del>
+            <w:ins w:id="82" w:author="Jalaj Mathur" w:date="2022-09-08T12:44:00Z">
+              <w:r>
+                <w:t>Audit</w:t>
+              </w:r>
+            </w:ins>
+            <w:r>
+              <w:t xml:space="preserve"> for the phase must be completed before milestone reviews.</w:t>
+            </w:r>
+            <w:r>
+              <w:t xml:space="preserve"> </w:t>
+            </w:r>
+            <w:r>
+              <w:t xml:space="preserve">Audit plan must be validated by </w:t>
             </w:r>
             <w:r>
               <w:lastRenderedPageBreak/>
-              <w:t xml:space="preserve">particular phase. Both parts of </w:t>
-            </w:r>
-            <w:r>
-              <w:t>audit for the phase must be completed before milestone reviews.</w:t>
-            </w:r>
-            <w:r>
-              <w:t xml:space="preserve"> </w:t>
-            </w:r>
-            <w:r>
-              <w:t>Audit plan must be validated by PPQA manager.</w:t>
+              <w:t>PPQA manager.</w:t>
             </w:r>
           </w:p>
         </w:tc>
@@ -4457,6 +5493,31 @@
             <w:r>
               <w:t>).</w:t>
             </w:r>
+            <w:ins w:id="83" w:author="Jalaj Mathur" w:date="2022-09-08T12:50:00Z">
+              <w:r>
+                <w:t xml:space="preserve"> The measurement goal should mention in </w:t>
+              </w:r>
+            </w:ins>
+            <w:ins w:id="84" w:author="Jalaj Mathur" w:date="2022-09-08T12:51:00Z">
+              <w:r>
+                <w:t xml:space="preserve">project </w:t>
+              </w:r>
+            </w:ins>
+            <w:ins w:id="85" w:author="Jalaj Mathur" w:date="2022-09-08T12:50:00Z">
+              <w:r>
+                <w:t>description box</w:t>
+              </w:r>
+            </w:ins>
+            <w:ins w:id="86" w:author="Jalaj Mathur" w:date="2022-09-08T12:51:00Z">
+              <w:r>
+                <w:t xml:space="preserve"> of </w:t>
+              </w:r>
+              <w:proofErr w:type="spellStart"/>
+              <w:r>
+                <w:t>GIL.ef</w:t>
+              </w:r>
+            </w:ins>
+            <w:proofErr w:type="spellEnd"/>
           </w:p>
         </w:tc>
         <w:tc>
@@ -4865,6 +5926,11 @@
             <w:r>
               <w:t>/ Functional head.</w:t>
             </w:r>
+            <w:ins w:id="87" w:author="Jalaj Mathur" w:date="2022-09-08T12:55:00Z">
+              <w:r>
+                <w:t xml:space="preserve"> Refer guideline section.</w:t>
+              </w:r>
+            </w:ins>
           </w:p>
         </w:tc>
         <w:tc>
@@ -5252,6 +6318,7 @@
       <w:tr>
         <w:trPr>
           <w:cnfStyle w:val="000000100000" w:firstRow="0" w:lastRow="0" w:firstColumn="0" w:lastColumn="0" w:oddVBand="0" w:evenVBand="0" w:oddHBand="1" w:evenHBand="0" w:firstRowFirstColumn="0" w:firstRowLastColumn="0" w:lastRowFirstColumn="0" w:lastRowLastColumn="0"/>
+          <w:del w:id="88" w:author="Jalaj Mathur" w:date="2022-09-08T12:55:00Z"/>
         </w:trPr>
         <w:tc>
           <w:tcPr>
@@ -5261,6 +6328,7 @@
           <w:p>
             <w:pPr>
               <w:rPr>
+                <w:del w:id="89" w:author="Jalaj Mathur" w:date="2022-09-08T12:55:00Z"/>
                 <w:bCs w:val="0"/>
               </w:rPr>
             </w:pPr>
@@ -5273,6 +6341,9 @@
           <w:p>
             <w:pPr>
               <w:cnfStyle w:val="000000100000" w:firstRow="0" w:lastRow="0" w:firstColumn="0" w:lastColumn="0" w:oddVBand="0" w:evenVBand="0" w:oddHBand="1" w:evenHBand="0" w:firstRowFirstColumn="0" w:firstRowLastColumn="0" w:lastRowFirstColumn="0" w:lastRowLastColumn="0"/>
+              <w:rPr>
+                <w:del w:id="90" w:author="Jalaj Mathur" w:date="2022-09-08T12:55:00Z"/>
+              </w:rPr>
             </w:pPr>
           </w:p>
         </w:tc>
@@ -5283,6 +6354,9 @@
           <w:p>
             <w:pPr>
               <w:cnfStyle w:val="000000100000" w:firstRow="0" w:lastRow="0" w:firstColumn="0" w:lastColumn="0" w:oddVBand="0" w:evenVBand="0" w:oddHBand="1" w:evenHBand="0" w:firstRowFirstColumn="0" w:firstRowLastColumn="0" w:lastRowFirstColumn="0" w:lastRowLastColumn="0"/>
+              <w:rPr>
+                <w:del w:id="91" w:author="Jalaj Mathur" w:date="2022-09-08T12:55:00Z"/>
+              </w:rPr>
             </w:pPr>
           </w:p>
         </w:tc>
@@ -5303,11 +6377,11 @@
       <w:pPr>
         <w:pStyle w:val="Heading1"/>
       </w:pPr>
-      <w:bookmarkStart w:id="7" w:name="_Toc102746588"/>
+      <w:bookmarkStart w:id="92" w:name="_Toc113534335"/>
       <w:r>
         <w:t>Verification</w:t>
       </w:r>
-      <w:bookmarkEnd w:id="7"/>
+      <w:bookmarkEnd w:id="92"/>
     </w:p>
     <w:p>
       <w:pPr>
@@ -5343,13 +6417,13 @@
       <w:pPr>
         <w:pStyle w:val="Heading1"/>
       </w:pPr>
-      <w:bookmarkStart w:id="8" w:name="_Toc262548653"/>
-      <w:bookmarkStart w:id="9" w:name="_Toc102746589"/>
+      <w:bookmarkStart w:id="93" w:name="_Toc262548653"/>
+      <w:bookmarkStart w:id="94" w:name="_Toc113534336"/>
       <w:r>
         <w:t>Applicable Measurements</w:t>
       </w:r>
-      <w:bookmarkEnd w:id="8"/>
-      <w:bookmarkEnd w:id="9"/>
+      <w:bookmarkEnd w:id="93"/>
+      <w:bookmarkEnd w:id="94"/>
     </w:p>
     <w:p>
       <w:pPr>
@@ -5385,33 +6459,37 @@
       <w:pPr>
         <w:pStyle w:val="Heading1"/>
       </w:pPr>
-      <w:bookmarkStart w:id="10" w:name="_Toc102746590"/>
+      <w:del w:id="95" w:author="Jalaj Mathur" w:date="2022-09-08T12:56:00Z">
+        <w:r>
+          <w:delText>Guidelines</w:delText>
+        </w:r>
+      </w:del>
+    </w:p>
+    <w:p>
+      <w:moveFromRangeStart w:id="96" w:author="Jalaj Mathur" w:date="2022-09-08T12:56:00Z" w:name="move113534202"/>
+      <w:moveFrom w:id="97" w:author="Jalaj Mathur" w:date="2022-09-08T12:56:00Z">
+        <w:r>
+          <w:t>Refer "Configuration Management</w:t>
+        </w:r>
+        <w:r>
+          <w:t xml:space="preserve"> and Release</w:t>
+        </w:r>
+        <w:r>
+          <w:t xml:space="preserve"> Procedure" (PRCD_CONFIG) for Access Rights, location of work products, naming convention and types of controls.</w:t>
+        </w:r>
+      </w:moveFrom>
+      <w:moveFromRangeEnd w:id="96"/>
+    </w:p>
+    <w:p>
+      <w:pPr>
+        <w:pStyle w:val="Heading1"/>
+      </w:pPr>
+      <w:bookmarkStart w:id="98" w:name="_Toc113534337"/>
       <w:r>
         <w:lastRenderedPageBreak/>
-        <w:t>Guidelines</w:t>
-      </w:r>
-      <w:bookmarkEnd w:id="10"/>
-    </w:p>
-    <w:p>
-      <w:r>
-        <w:t>Refer "Configuration Management</w:t>
-      </w:r>
-      <w:r>
-        <w:t xml:space="preserve"> and Release</w:t>
-      </w:r>
-      <w:r>
-        <w:t xml:space="preserve"> Procedure" (PRCD_CONFIG) for Access Rights, location of work products, naming convention and types of controls.</w:t>
-      </w:r>
-    </w:p>
-    <w:p>
-      <w:pPr>
-        <w:pStyle w:val="Heading1"/>
-      </w:pPr>
-      <w:bookmarkStart w:id="11" w:name="_Toc102746591"/>
-      <w:r>
         <w:t>Exit Criteria/Outputs</w:t>
       </w:r>
-      <w:bookmarkEnd w:id="11"/>
+      <w:bookmarkEnd w:id="98"/>
       <w:r>
         <w:t xml:space="preserve"> </w:t>
       </w:r>
@@ -5499,13 +6577,18 @@
       <w:pPr>
         <w:pStyle w:val="Heading1"/>
       </w:pPr>
-      <w:bookmarkStart w:id="12" w:name="_Toc102746592"/>
+      <w:bookmarkStart w:id="99" w:name="_Toc113534338"/>
       <w:r>
         <w:t>Guidelines</w:t>
       </w:r>
-      <w:bookmarkEnd w:id="12"/>
+      <w:bookmarkEnd w:id="99"/>
     </w:p>
     <w:p>
+      <w:pPr>
+        <w:rPr>
+          <w:ins w:id="100" w:author="Jalaj Mathur" w:date="2022-09-08T12:56:00Z"/>
+        </w:rPr>
+      </w:pPr>
       <w:r>
         <w:t>Refer “</w:t>
       </w:r>
@@ -5525,12 +6608,32 @@
       </w:r>
     </w:p>
     <w:p>
+      <w:moveToRangeStart w:id="101" w:author="Jalaj Mathur" w:date="2022-09-08T12:56:00Z" w:name="move113534202"/>
+      <w:moveTo w:id="102" w:author="Jalaj Mathur" w:date="2022-09-08T12:56:00Z">
+        <w:r>
+          <w:t>Refer "Configuration Management</w:t>
+        </w:r>
+        <w:r>
+          <w:t xml:space="preserve"> and Release</w:t>
+        </w:r>
+        <w:r>
+          <w:t xml:space="preserve"> Procedure" (PRCD_CONFIG) for Access Rights, location of work products, naming convention and types of controls.</w:t>
+        </w:r>
+      </w:moveTo>
+      <w:moveToRangeEnd w:id="101"/>
+    </w:p>
+    <w:p>
       <w:pPr>
         <w:pStyle w:val="Heading2"/>
       </w:pPr>
-      <w:bookmarkStart w:id="13" w:name="_Toc284250261"/>
-      <w:bookmarkStart w:id="14" w:name="_Toc447728374"/>
-      <w:bookmarkStart w:id="15" w:name="_Toc102746593"/>
+      <w:bookmarkStart w:id="103" w:name="_Toc284250261"/>
+      <w:bookmarkStart w:id="104" w:name="_Toc447728374"/>
+      <w:bookmarkStart w:id="105" w:name="_Toc113534339"/>
+      <w:ins w:id="106" w:author="Jalaj Mathur" w:date="2022-09-08T12:57:00Z">
+        <w:r>
+          <w:t xml:space="preserve">Suggested </w:t>
+        </w:r>
+      </w:ins>
       <w:r>
         <w:t>Fr</w:t>
       </w:r>
@@ -5564,9 +6667,9 @@
       <w:r>
         <w:t>ring</w:t>
       </w:r>
-      <w:bookmarkEnd w:id="13"/>
-      <w:bookmarkEnd w:id="14"/>
-      <w:bookmarkEnd w:id="15"/>
+      <w:bookmarkEnd w:id="103"/>
+      <w:bookmarkEnd w:id="104"/>
+      <w:bookmarkEnd w:id="105"/>
     </w:p>
     <w:p>
       <w:pPr>
@@ -6212,6 +7315,16 @@
                 <w:szCs w:val="24"/>
               </w:rPr>
             </w:pPr>
+            <w:ins w:id="107" w:author="Jalaj Mathur" w:date="2022-09-08T12:57:00Z">
+              <w:r>
+                <w:rPr>
+                  <w:rFonts w:ascii="Times New Roman" w:hAnsi="Times New Roman"/>
+                  <w:sz w:val="24"/>
+                  <w:szCs w:val="24"/>
+                </w:rPr>
+                <w:t xml:space="preserve">Weekly / </w:t>
+              </w:r>
+            </w:ins>
             <w:r>
               <w:rPr>
                 <w:rFonts w:ascii="Times New Roman" w:hAnsi="Times New Roman"/>
@@ -7463,7 +8576,600 @@
         </w:tc>
       </w:tr>
     </w:tbl>
+    <w:p>
+      <w:pPr>
+        <w:rPr>
+          <w:ins w:id="108" w:author="Jalaj Mathur" w:date="2022-09-08T12:54:00Z"/>
+        </w:rPr>
+      </w:pPr>
+    </w:p>
+    <w:p>
+      <w:pPr>
+        <w:rPr>
+          <w:ins w:id="109" w:author="Jalaj Mathur" w:date="2022-09-08T12:54:00Z"/>
+        </w:rPr>
+      </w:pPr>
+    </w:p>
     <w:p/>
+    <w:p>
+      <w:pPr>
+        <w:pStyle w:val="Heading2"/>
+        <w:rPr>
+          <w:ins w:id="110" w:author="Jalaj Mathur" w:date="2022-09-08T12:54:00Z"/>
+        </w:rPr>
+        <w:pPrChange w:id="111" w:author="Jalaj Mathur" w:date="2022-09-08T12:54:00Z">
+          <w:pPr>
+            <w:ind w:left="360"/>
+          </w:pPr>
+        </w:pPrChange>
+      </w:pPr>
+      <w:bookmarkStart w:id="112" w:name="_Toc447728380"/>
+      <w:bookmarkStart w:id="113" w:name="_Toc113534340"/>
+      <w:ins w:id="114" w:author="Jalaj Mathur" w:date="2022-09-08T12:54:00Z">
+        <w:r>
+          <w:lastRenderedPageBreak/>
+          <w:t>Escalation</w:t>
+        </w:r>
+        <w:bookmarkEnd w:id="112"/>
+        <w:r>
+          <w:t xml:space="preserve"> Guideline</w:t>
+        </w:r>
+        <w:bookmarkEnd w:id="113"/>
+        <w:r>
+          <w:t xml:space="preserve"> </w:t>
+        </w:r>
+      </w:ins>
+    </w:p>
+    <w:p>
+      <w:pPr>
+        <w:rPr>
+          <w:ins w:id="115" w:author="Jalaj Mathur" w:date="2022-09-08T12:52:00Z"/>
+        </w:rPr>
+        <w:pPrChange w:id="116" w:author="Jalaj Mathur" w:date="2022-09-08T12:54:00Z">
+          <w:pPr>
+            <w:ind w:left="360"/>
+          </w:pPr>
+        </w:pPrChange>
+      </w:pPr>
+    </w:p>
+    <w:tbl>
+      <w:tblPr>
+        <w:tblStyle w:val="LightGrid-Accent11"/>
+        <w:tblW w:w="8188" w:type="dxa"/>
+        <w:tblLook w:val="04A0" w:firstRow="1" w:lastRow="0" w:firstColumn="1" w:lastColumn="0" w:noHBand="0" w:noVBand="1"/>
+        <w:tblPrChange w:id="117" w:author="Jalaj Mathur" w:date="2022-09-08T12:53:00Z">
+          <w:tblPr>
+            <w:tblStyle w:val="LightGrid-Accent11"/>
+            <w:tblW w:w="5613" w:type="dxa"/>
+            <w:tblLook w:val="04A0" w:firstRow="1" w:lastRow="0" w:firstColumn="1" w:lastColumn="0" w:noHBand="0" w:noVBand="1"/>
+          </w:tblPr>
+        </w:tblPrChange>
+      </w:tblPr>
+      <w:tblGrid>
+        <w:gridCol w:w="2376"/>
+        <w:gridCol w:w="5812"/>
+        <w:tblGridChange w:id="118">
+          <w:tblGrid>
+            <w:gridCol w:w="1344"/>
+            <w:gridCol w:w="4269"/>
+          </w:tblGrid>
+        </w:tblGridChange>
+      </w:tblGrid>
+      <w:tr>
+        <w:trPr>
+          <w:cnfStyle w:val="100000000000" w:firstRow="1" w:lastRow="0" w:firstColumn="0" w:lastColumn="0" w:oddVBand="0" w:evenVBand="0" w:oddHBand="0" w:evenHBand="0" w:firstRowFirstColumn="0" w:firstRowLastColumn="0" w:lastRowFirstColumn="0" w:lastRowLastColumn="0"/>
+          <w:trHeight w:val="281"/>
+          <w:ins w:id="119" w:author="Jalaj Mathur" w:date="2022-09-08T12:53:00Z"/>
+          <w:trPrChange w:id="120" w:author="Jalaj Mathur" w:date="2022-09-08T12:53:00Z">
+            <w:trPr>
+              <w:trHeight w:val="281"/>
+            </w:trPr>
+          </w:trPrChange>
+        </w:trPr>
+        <w:tc>
+          <w:tcPr>
+            <w:cnfStyle w:val="001000000000" w:firstRow="0" w:lastRow="0" w:firstColumn="1" w:lastColumn="0" w:oddVBand="0" w:evenVBand="0" w:oddHBand="0" w:evenHBand="0" w:firstRowFirstColumn="0" w:firstRowLastColumn="0" w:lastRowFirstColumn="0" w:lastRowLastColumn="0"/>
+            <w:tcW w:w="2376" w:type="dxa"/>
+            <w:tcPrChange w:id="121" w:author="Jalaj Mathur" w:date="2022-09-08T12:53:00Z">
+              <w:tcPr>
+                <w:tcW w:w="1344" w:type="dxa"/>
+              </w:tcPr>
+            </w:tcPrChange>
+          </w:tcPr>
+          <w:p>
+            <w:pPr>
+              <w:cnfStyle w:val="101000000000" w:firstRow="1" w:lastRow="0" w:firstColumn="1" w:lastColumn="0" w:oddVBand="0" w:evenVBand="0" w:oddHBand="0" w:evenHBand="0" w:firstRowFirstColumn="0" w:firstRowLastColumn="0" w:lastRowFirstColumn="0" w:lastRowLastColumn="0"/>
+              <w:rPr>
+                <w:ins w:id="122" w:author="Jalaj Mathur" w:date="2022-09-08T12:53:00Z"/>
+              </w:rPr>
+            </w:pPr>
+            <w:ins w:id="123" w:author="Jalaj Mathur" w:date="2022-09-08T12:53:00Z">
+              <w:r>
+                <w:t>Area</w:t>
+              </w:r>
+            </w:ins>
+          </w:p>
+        </w:tc>
+        <w:tc>
+          <w:tcPr>
+            <w:tcW w:w="5812" w:type="dxa"/>
+            <w:tcPrChange w:id="124" w:author="Jalaj Mathur" w:date="2022-09-08T12:53:00Z">
+              <w:tcPr>
+                <w:tcW w:w="4269" w:type="dxa"/>
+              </w:tcPr>
+            </w:tcPrChange>
+          </w:tcPr>
+          <w:p>
+            <w:pPr>
+              <w:cnfStyle w:val="100000000000" w:firstRow="1" w:lastRow="0" w:firstColumn="0" w:lastColumn="0" w:oddVBand="0" w:evenVBand="0" w:oddHBand="0" w:evenHBand="0" w:firstRowFirstColumn="0" w:firstRowLastColumn="0" w:lastRowFirstColumn="0" w:lastRowLastColumn="0"/>
+              <w:rPr>
+                <w:ins w:id="125" w:author="Jalaj Mathur" w:date="2022-09-08T12:53:00Z"/>
+              </w:rPr>
+            </w:pPr>
+            <w:ins w:id="126" w:author="Jalaj Mathur" w:date="2022-09-08T12:53:00Z">
+              <w:r>
+                <w:t>Escalation to</w:t>
+              </w:r>
+            </w:ins>
+          </w:p>
+        </w:tc>
+      </w:tr>
+      <w:tr>
+        <w:trPr>
+          <w:cnfStyle w:val="000000100000" w:firstRow="0" w:lastRow="0" w:firstColumn="0" w:lastColumn="0" w:oddVBand="0" w:evenVBand="0" w:oddHBand="1" w:evenHBand="0" w:firstRowFirstColumn="0" w:firstRowLastColumn="0" w:lastRowFirstColumn="0" w:lastRowLastColumn="0"/>
+          <w:trHeight w:val="450"/>
+          <w:ins w:id="127" w:author="Jalaj Mathur" w:date="2022-09-08T12:53:00Z"/>
+          <w:trPrChange w:id="128" w:author="Jalaj Mathur" w:date="2022-09-08T12:53:00Z">
+            <w:trPr>
+              <w:trHeight w:val="450"/>
+            </w:trPr>
+          </w:trPrChange>
+        </w:trPr>
+        <w:tc>
+          <w:tcPr>
+            <w:cnfStyle w:val="001000000000" w:firstRow="0" w:lastRow="0" w:firstColumn="1" w:lastColumn="0" w:oddVBand="0" w:evenVBand="0" w:oddHBand="0" w:evenHBand="0" w:firstRowFirstColumn="0" w:firstRowLastColumn="0" w:lastRowFirstColumn="0" w:lastRowLastColumn="0"/>
+            <w:tcW w:w="2376" w:type="dxa"/>
+            <w:tcPrChange w:id="129" w:author="Jalaj Mathur" w:date="2022-09-08T12:53:00Z">
+              <w:tcPr>
+                <w:tcW w:w="1344" w:type="dxa"/>
+              </w:tcPr>
+            </w:tcPrChange>
+          </w:tcPr>
+          <w:p>
+            <w:pPr>
+              <w:cnfStyle w:val="001000100000" w:firstRow="0" w:lastRow="0" w:firstColumn="1" w:lastColumn="0" w:oddVBand="0" w:evenVBand="0" w:oddHBand="1" w:evenHBand="0" w:firstRowFirstColumn="0" w:firstRowLastColumn="0" w:lastRowFirstColumn="0" w:lastRowLastColumn="0"/>
+              <w:rPr>
+                <w:ins w:id="130" w:author="Jalaj Mathur" w:date="2022-09-08T12:53:00Z"/>
+              </w:rPr>
+            </w:pPr>
+            <w:ins w:id="131" w:author="Jalaj Mathur" w:date="2022-09-08T12:53:00Z">
+              <w:r>
+                <w:t xml:space="preserve">Budget  </w:t>
+              </w:r>
+            </w:ins>
+          </w:p>
+        </w:tc>
+        <w:tc>
+          <w:tcPr>
+            <w:tcW w:w="5812" w:type="dxa"/>
+            <w:tcPrChange w:id="132" w:author="Jalaj Mathur" w:date="2022-09-08T12:53:00Z">
+              <w:tcPr>
+                <w:tcW w:w="4269" w:type="dxa"/>
+              </w:tcPr>
+            </w:tcPrChange>
+          </w:tcPr>
+          <w:p>
+            <w:pPr>
+              <w:cnfStyle w:val="000000100000" w:firstRow="0" w:lastRow="0" w:firstColumn="0" w:lastColumn="0" w:oddVBand="0" w:evenVBand="0" w:oddHBand="1" w:evenHBand="0" w:firstRowFirstColumn="0" w:firstRowLastColumn="0" w:lastRowFirstColumn="0" w:lastRowLastColumn="0"/>
+              <w:rPr>
+                <w:ins w:id="133" w:author="Jalaj Mathur" w:date="2022-09-08T12:53:00Z"/>
+              </w:rPr>
+            </w:pPr>
+            <w:ins w:id="134" w:author="Jalaj Mathur" w:date="2022-09-08T12:53:00Z">
+              <w:r>
+                <w:t xml:space="preserve">&gt; 7 Days  -   </w:t>
+              </w:r>
+              <w:r>
+                <w:t>Senior Management</w:t>
+              </w:r>
+            </w:ins>
+          </w:p>
+        </w:tc>
+      </w:tr>
+      <w:tr>
+        <w:trPr>
+          <w:cnfStyle w:val="000000010000" w:firstRow="0" w:lastRow="0" w:firstColumn="0" w:lastColumn="0" w:oddVBand="0" w:evenVBand="0" w:oddHBand="0" w:evenHBand="1" w:firstRowFirstColumn="0" w:firstRowLastColumn="0" w:lastRowFirstColumn="0" w:lastRowLastColumn="0"/>
+          <w:trHeight w:val="1403"/>
+          <w:ins w:id="135" w:author="Jalaj Mathur" w:date="2022-09-08T12:53:00Z"/>
+          <w:trPrChange w:id="136" w:author="Jalaj Mathur" w:date="2022-09-08T12:53:00Z">
+            <w:trPr>
+              <w:trHeight w:val="1403"/>
+            </w:trPr>
+          </w:trPrChange>
+        </w:trPr>
+        <w:tc>
+          <w:tcPr>
+            <w:cnfStyle w:val="001000000000" w:firstRow="0" w:lastRow="0" w:firstColumn="1" w:lastColumn="0" w:oddVBand="0" w:evenVBand="0" w:oddHBand="0" w:evenHBand="0" w:firstRowFirstColumn="0" w:firstRowLastColumn="0" w:lastRowFirstColumn="0" w:lastRowLastColumn="0"/>
+            <w:tcW w:w="2376" w:type="dxa"/>
+            <w:tcPrChange w:id="137" w:author="Jalaj Mathur" w:date="2022-09-08T12:53:00Z">
+              <w:tcPr>
+                <w:tcW w:w="1344" w:type="dxa"/>
+              </w:tcPr>
+            </w:tcPrChange>
+          </w:tcPr>
+          <w:p>
+            <w:pPr>
+              <w:cnfStyle w:val="001000010000" w:firstRow="0" w:lastRow="0" w:firstColumn="1" w:lastColumn="0" w:oddVBand="0" w:evenVBand="0" w:oddHBand="0" w:evenHBand="1" w:firstRowFirstColumn="0" w:firstRowLastColumn="0" w:lastRowFirstColumn="0" w:lastRowLastColumn="0"/>
+              <w:rPr>
+                <w:ins w:id="138" w:author="Jalaj Mathur" w:date="2022-09-08T12:53:00Z"/>
+              </w:rPr>
+            </w:pPr>
+            <w:ins w:id="139" w:author="Jalaj Mathur" w:date="2022-09-08T12:53:00Z">
+              <w:r>
+                <w:t xml:space="preserve">Schedule  </w:t>
+              </w:r>
+            </w:ins>
+          </w:p>
+        </w:tc>
+        <w:tc>
+          <w:tcPr>
+            <w:tcW w:w="5812" w:type="dxa"/>
+            <w:tcPrChange w:id="140" w:author="Jalaj Mathur" w:date="2022-09-08T12:53:00Z">
+              <w:tcPr>
+                <w:tcW w:w="4269" w:type="dxa"/>
+              </w:tcPr>
+            </w:tcPrChange>
+          </w:tcPr>
+          <w:p>
+            <w:pPr>
+              <w:cnfStyle w:val="000000010000" w:firstRow="0" w:lastRow="0" w:firstColumn="0" w:lastColumn="0" w:oddVBand="0" w:evenVBand="0" w:oddHBand="0" w:evenHBand="1" w:firstRowFirstColumn="0" w:firstRowLastColumn="0" w:lastRowFirstColumn="0" w:lastRowLastColumn="0"/>
+              <w:rPr>
+                <w:ins w:id="141" w:author="Jalaj Mathur" w:date="2022-09-08T12:53:00Z"/>
+              </w:rPr>
+            </w:pPr>
+            <w:ins w:id="142" w:author="Jalaj Mathur" w:date="2022-09-08T12:53:00Z">
+              <w:r>
+                <w:t xml:space="preserve">Schedule deviation &gt; 20% - </w:t>
+              </w:r>
+              <w:r>
+                <w:t xml:space="preserve"> Senior Management</w:t>
+              </w:r>
+            </w:ins>
+          </w:p>
+          <w:p>
+            <w:pPr>
+              <w:cnfStyle w:val="000000010000" w:firstRow="0" w:lastRow="0" w:firstColumn="0" w:lastColumn="0" w:oddVBand="0" w:evenVBand="0" w:oddHBand="0" w:evenHBand="1" w:firstRowFirstColumn="0" w:firstRowLastColumn="0" w:lastRowFirstColumn="0" w:lastRowLastColumn="0"/>
+              <w:rPr>
+                <w:ins w:id="143" w:author="Jalaj Mathur" w:date="2022-09-08T12:53:00Z"/>
+              </w:rPr>
+            </w:pPr>
+          </w:p>
+          <w:p>
+            <w:pPr>
+              <w:cnfStyle w:val="000000010000" w:firstRow="0" w:lastRow="0" w:firstColumn="0" w:lastColumn="0" w:oddVBand="0" w:evenVBand="0" w:oddHBand="0" w:evenHBand="1" w:firstRowFirstColumn="0" w:firstRowLastColumn="0" w:lastRowFirstColumn="0" w:lastRowLastColumn="0"/>
+              <w:rPr>
+                <w:ins w:id="144" w:author="Jalaj Mathur" w:date="2022-09-08T12:53:00Z"/>
+              </w:rPr>
+            </w:pPr>
+            <w:ins w:id="145" w:author="Jalaj Mathur" w:date="2022-09-08T12:53:00Z">
+              <w:r>
+                <w:t>Schedule deviation &gt; 30% - Customer</w:t>
+              </w:r>
+            </w:ins>
+          </w:p>
+          <w:p>
+            <w:pPr>
+              <w:cnfStyle w:val="000000010000" w:firstRow="0" w:lastRow="0" w:firstColumn="0" w:lastColumn="0" w:oddVBand="0" w:evenVBand="0" w:oddHBand="0" w:evenHBand="1" w:firstRowFirstColumn="0" w:firstRowLastColumn="0" w:lastRowFirstColumn="0" w:lastRowLastColumn="0"/>
+              <w:rPr>
+                <w:ins w:id="146" w:author="Jalaj Mathur" w:date="2022-09-08T12:53:00Z"/>
+              </w:rPr>
+            </w:pPr>
+          </w:p>
+        </w:tc>
+      </w:tr>
+      <w:tr>
+        <w:trPr>
+          <w:cnfStyle w:val="000000100000" w:firstRow="0" w:lastRow="0" w:firstColumn="0" w:lastColumn="0" w:oddVBand="0" w:evenVBand="0" w:oddHBand="1" w:evenHBand="0" w:firstRowFirstColumn="0" w:firstRowLastColumn="0" w:lastRowFirstColumn="0" w:lastRowLastColumn="0"/>
+          <w:trHeight w:val="842"/>
+          <w:ins w:id="147" w:author="Jalaj Mathur" w:date="2022-09-08T12:53:00Z"/>
+          <w:trPrChange w:id="148" w:author="Jalaj Mathur" w:date="2022-09-08T12:53:00Z">
+            <w:trPr>
+              <w:trHeight w:val="842"/>
+            </w:trPr>
+          </w:trPrChange>
+        </w:trPr>
+        <w:tc>
+          <w:tcPr>
+            <w:cnfStyle w:val="001000000000" w:firstRow="0" w:lastRow="0" w:firstColumn="1" w:lastColumn="0" w:oddVBand="0" w:evenVBand="0" w:oddHBand="0" w:evenHBand="0" w:firstRowFirstColumn="0" w:firstRowLastColumn="0" w:lastRowFirstColumn="0" w:lastRowLastColumn="0"/>
+            <w:tcW w:w="2376" w:type="dxa"/>
+            <w:tcPrChange w:id="149" w:author="Jalaj Mathur" w:date="2022-09-08T12:53:00Z">
+              <w:tcPr>
+                <w:tcW w:w="1344" w:type="dxa"/>
+              </w:tcPr>
+            </w:tcPrChange>
+          </w:tcPr>
+          <w:p>
+            <w:pPr>
+              <w:cnfStyle w:val="001000100000" w:firstRow="0" w:lastRow="0" w:firstColumn="1" w:lastColumn="0" w:oddVBand="0" w:evenVBand="0" w:oddHBand="1" w:evenHBand="0" w:firstRowFirstColumn="0" w:firstRowLastColumn="0" w:lastRowFirstColumn="0" w:lastRowLastColumn="0"/>
+              <w:rPr>
+                <w:ins w:id="150" w:author="Jalaj Mathur" w:date="2022-09-08T12:53:00Z"/>
+              </w:rPr>
+            </w:pPr>
+            <w:ins w:id="151" w:author="Jalaj Mathur" w:date="2022-09-08T12:53:00Z">
+              <w:r>
+                <w:t xml:space="preserve">Training  </w:t>
+              </w:r>
+            </w:ins>
+          </w:p>
+        </w:tc>
+        <w:tc>
+          <w:tcPr>
+            <w:tcW w:w="5812" w:type="dxa"/>
+            <w:tcPrChange w:id="152" w:author="Jalaj Mathur" w:date="2022-09-08T12:53:00Z">
+              <w:tcPr>
+                <w:tcW w:w="4269" w:type="dxa"/>
+              </w:tcPr>
+            </w:tcPrChange>
+          </w:tcPr>
+          <w:p>
+            <w:pPr>
+              <w:cnfStyle w:val="000000100000" w:firstRow="0" w:lastRow="0" w:firstColumn="0" w:lastColumn="0" w:oddVBand="0" w:evenVBand="0" w:oddHBand="1" w:evenHBand="0" w:firstRowFirstColumn="0" w:firstRowLastColumn="0" w:lastRowFirstColumn="0" w:lastRowLastColumn="0"/>
+              <w:rPr>
+                <w:ins w:id="153" w:author="Jalaj Mathur" w:date="2022-09-08T12:53:00Z"/>
+              </w:rPr>
+            </w:pPr>
+            <w:ins w:id="154" w:author="Jalaj Mathur" w:date="2022-09-08T12:53:00Z">
+              <w:r>
+                <w:t xml:space="preserve">&gt; 5  Days </w:t>
+              </w:r>
+              <w:r>
+                <w:t>Training Coordinator</w:t>
+              </w:r>
+            </w:ins>
+          </w:p>
+          <w:p>
+            <w:pPr>
+              <w:cnfStyle w:val="000000100000" w:firstRow="0" w:lastRow="0" w:firstColumn="0" w:lastColumn="0" w:oddVBand="0" w:evenVBand="0" w:oddHBand="1" w:evenHBand="0" w:firstRowFirstColumn="0" w:firstRowLastColumn="0" w:lastRowFirstColumn="0" w:lastRowLastColumn="0"/>
+              <w:rPr>
+                <w:ins w:id="155" w:author="Jalaj Mathur" w:date="2022-09-08T12:53:00Z"/>
+              </w:rPr>
+            </w:pPr>
+          </w:p>
+          <w:p>
+            <w:pPr>
+              <w:cnfStyle w:val="000000100000" w:firstRow="0" w:lastRow="0" w:firstColumn="0" w:lastColumn="0" w:oddVBand="0" w:evenVBand="0" w:oddHBand="1" w:evenHBand="0" w:firstRowFirstColumn="0" w:firstRowLastColumn="0" w:lastRowFirstColumn="0" w:lastRowLastColumn="0"/>
+              <w:rPr>
+                <w:ins w:id="156" w:author="Jalaj Mathur" w:date="2022-09-08T12:53:00Z"/>
+              </w:rPr>
+            </w:pPr>
+            <w:ins w:id="157" w:author="Jalaj Mathur" w:date="2022-09-08T12:53:00Z">
+              <w:r>
+                <w:t>&gt;15 Days Senior Management</w:t>
+              </w:r>
+            </w:ins>
+          </w:p>
+        </w:tc>
+      </w:tr>
+      <w:tr>
+        <w:trPr>
+          <w:cnfStyle w:val="000000010000" w:firstRow="0" w:lastRow="0" w:firstColumn="0" w:lastColumn="0" w:oddVBand="0" w:evenVBand="0" w:oddHBand="0" w:evenHBand="1" w:firstRowFirstColumn="0" w:firstRowLastColumn="0" w:lastRowFirstColumn="0" w:lastRowLastColumn="0"/>
+          <w:trHeight w:val="842"/>
+          <w:ins w:id="158" w:author="Jalaj Mathur" w:date="2022-09-08T12:53:00Z"/>
+          <w:trPrChange w:id="159" w:author="Jalaj Mathur" w:date="2022-09-08T12:53:00Z">
+            <w:trPr>
+              <w:trHeight w:val="842"/>
+            </w:trPr>
+          </w:trPrChange>
+        </w:trPr>
+        <w:tc>
+          <w:tcPr>
+            <w:cnfStyle w:val="001000000000" w:firstRow="0" w:lastRow="0" w:firstColumn="1" w:lastColumn="0" w:oddVBand="0" w:evenVBand="0" w:oddHBand="0" w:evenHBand="0" w:firstRowFirstColumn="0" w:firstRowLastColumn="0" w:lastRowFirstColumn="0" w:lastRowLastColumn="0"/>
+            <w:tcW w:w="2376" w:type="dxa"/>
+            <w:tcPrChange w:id="160" w:author="Jalaj Mathur" w:date="2022-09-08T12:53:00Z">
+              <w:tcPr>
+                <w:tcW w:w="1344" w:type="dxa"/>
+              </w:tcPr>
+            </w:tcPrChange>
+          </w:tcPr>
+          <w:p>
+            <w:pPr>
+              <w:cnfStyle w:val="001000010000" w:firstRow="0" w:lastRow="0" w:firstColumn="1" w:lastColumn="0" w:oddVBand="0" w:evenVBand="0" w:oddHBand="0" w:evenHBand="1" w:firstRowFirstColumn="0" w:firstRowLastColumn="0" w:lastRowFirstColumn="0" w:lastRowLastColumn="0"/>
+              <w:rPr>
+                <w:ins w:id="161" w:author="Jalaj Mathur" w:date="2022-09-08T12:53:00Z"/>
+              </w:rPr>
+            </w:pPr>
+            <w:ins w:id="162" w:author="Jalaj Mathur" w:date="2022-09-08T12:53:00Z">
+              <w:r>
+                <w:t xml:space="preserve">Technical  </w:t>
+              </w:r>
+            </w:ins>
+          </w:p>
+        </w:tc>
+        <w:tc>
+          <w:tcPr>
+            <w:tcW w:w="5812" w:type="dxa"/>
+            <w:tcPrChange w:id="163" w:author="Jalaj Mathur" w:date="2022-09-08T12:53:00Z">
+              <w:tcPr>
+                <w:tcW w:w="4269" w:type="dxa"/>
+              </w:tcPr>
+            </w:tcPrChange>
+          </w:tcPr>
+          <w:p>
+            <w:pPr>
+              <w:cnfStyle w:val="000000010000" w:firstRow="0" w:lastRow="0" w:firstColumn="0" w:lastColumn="0" w:oddVBand="0" w:evenVBand="0" w:oddHBand="0" w:evenHBand="1" w:firstRowFirstColumn="0" w:firstRowLastColumn="0" w:lastRowFirstColumn="0" w:lastRowLastColumn="0"/>
+              <w:rPr>
+                <w:ins w:id="164" w:author="Jalaj Mathur" w:date="2022-09-08T12:53:00Z"/>
+              </w:rPr>
+            </w:pPr>
+            <w:ins w:id="165" w:author="Jalaj Mathur" w:date="2022-09-08T12:53:00Z">
+              <w:r>
+                <w:t>&gt; 2 Days Functional Head</w:t>
+              </w:r>
+            </w:ins>
+          </w:p>
+          <w:p>
+            <w:pPr>
+              <w:cnfStyle w:val="000000010000" w:firstRow="0" w:lastRow="0" w:firstColumn="0" w:lastColumn="0" w:oddVBand="0" w:evenVBand="0" w:oddHBand="0" w:evenHBand="1" w:firstRowFirstColumn="0" w:firstRowLastColumn="0" w:lastRowFirstColumn="0" w:lastRowLastColumn="0"/>
+              <w:rPr>
+                <w:ins w:id="166" w:author="Jalaj Mathur" w:date="2022-09-08T12:53:00Z"/>
+              </w:rPr>
+            </w:pPr>
+          </w:p>
+          <w:p>
+            <w:pPr>
+              <w:cnfStyle w:val="000000010000" w:firstRow="0" w:lastRow="0" w:firstColumn="0" w:lastColumn="0" w:oddVBand="0" w:evenVBand="0" w:oddHBand="0" w:evenHBand="1" w:firstRowFirstColumn="0" w:firstRowLastColumn="0" w:lastRowFirstColumn="0" w:lastRowLastColumn="0"/>
+              <w:rPr>
+                <w:ins w:id="167" w:author="Jalaj Mathur" w:date="2022-09-08T12:53:00Z"/>
+              </w:rPr>
+            </w:pPr>
+            <w:ins w:id="168" w:author="Jalaj Mathur" w:date="2022-09-08T12:53:00Z">
+              <w:r>
+                <w:t>&gt;5 Day Project Manager</w:t>
+              </w:r>
+            </w:ins>
+          </w:p>
+        </w:tc>
+      </w:tr>
+      <w:tr>
+        <w:trPr>
+          <w:cnfStyle w:val="000000100000" w:firstRow="0" w:lastRow="0" w:firstColumn="0" w:lastColumn="0" w:oddVBand="0" w:evenVBand="0" w:oddHBand="1" w:evenHBand="0" w:firstRowFirstColumn="0" w:firstRowLastColumn="0" w:lastRowFirstColumn="0" w:lastRowLastColumn="0"/>
+          <w:trHeight w:val="842"/>
+          <w:ins w:id="169" w:author="Jalaj Mathur" w:date="2022-09-08T12:53:00Z"/>
+          <w:trPrChange w:id="170" w:author="Jalaj Mathur" w:date="2022-09-08T12:53:00Z">
+            <w:trPr>
+              <w:trHeight w:val="842"/>
+            </w:trPr>
+          </w:trPrChange>
+        </w:trPr>
+        <w:tc>
+          <w:tcPr>
+            <w:cnfStyle w:val="001000000000" w:firstRow="0" w:lastRow="0" w:firstColumn="1" w:lastColumn="0" w:oddVBand="0" w:evenVBand="0" w:oddHBand="0" w:evenHBand="0" w:firstRowFirstColumn="0" w:firstRowLastColumn="0" w:lastRowFirstColumn="0" w:lastRowLastColumn="0"/>
+            <w:tcW w:w="2376" w:type="dxa"/>
+            <w:tcPrChange w:id="171" w:author="Jalaj Mathur" w:date="2022-09-08T12:53:00Z">
+              <w:tcPr>
+                <w:tcW w:w="1344" w:type="dxa"/>
+              </w:tcPr>
+            </w:tcPrChange>
+          </w:tcPr>
+          <w:p>
+            <w:pPr>
+              <w:cnfStyle w:val="001000100000" w:firstRow="0" w:lastRow="0" w:firstColumn="1" w:lastColumn="0" w:oddVBand="0" w:evenVBand="0" w:oddHBand="1" w:evenHBand="0" w:firstRowFirstColumn="0" w:firstRowLastColumn="0" w:lastRowFirstColumn="0" w:lastRowLastColumn="0"/>
+              <w:rPr>
+                <w:ins w:id="172" w:author="Jalaj Mathur" w:date="2022-09-08T12:53:00Z"/>
+              </w:rPr>
+            </w:pPr>
+            <w:ins w:id="173" w:author="Jalaj Mathur" w:date="2022-09-08T12:53:00Z">
+              <w:r>
+                <w:t>Process</w:t>
+              </w:r>
+            </w:ins>
+          </w:p>
+        </w:tc>
+        <w:tc>
+          <w:tcPr>
+            <w:tcW w:w="5812" w:type="dxa"/>
+            <w:tcPrChange w:id="174" w:author="Jalaj Mathur" w:date="2022-09-08T12:53:00Z">
+              <w:tcPr>
+                <w:tcW w:w="4269" w:type="dxa"/>
+              </w:tcPr>
+            </w:tcPrChange>
+          </w:tcPr>
+          <w:p>
+            <w:pPr>
+              <w:cnfStyle w:val="000000100000" w:firstRow="0" w:lastRow="0" w:firstColumn="0" w:lastColumn="0" w:oddVBand="0" w:evenVBand="0" w:oddHBand="1" w:evenHBand="0" w:firstRowFirstColumn="0" w:firstRowLastColumn="0" w:lastRowFirstColumn="0" w:lastRowLastColumn="0"/>
+              <w:rPr>
+                <w:ins w:id="175" w:author="Jalaj Mathur" w:date="2022-09-08T12:53:00Z"/>
+              </w:rPr>
+            </w:pPr>
+            <w:ins w:id="176" w:author="Jalaj Mathur" w:date="2022-09-08T12:53:00Z">
+              <w:r>
+                <w:t>&gt; 3 Days  - PEG Head</w:t>
+              </w:r>
+            </w:ins>
+          </w:p>
+          <w:p>
+            <w:pPr>
+              <w:cnfStyle w:val="000000100000" w:firstRow="0" w:lastRow="0" w:firstColumn="0" w:lastColumn="0" w:oddVBand="0" w:evenVBand="0" w:oddHBand="1" w:evenHBand="0" w:firstRowFirstColumn="0" w:firstRowLastColumn="0" w:lastRowFirstColumn="0" w:lastRowLastColumn="0"/>
+              <w:rPr>
+                <w:ins w:id="177" w:author="Jalaj Mathur" w:date="2022-09-08T12:53:00Z"/>
+              </w:rPr>
+            </w:pPr>
+          </w:p>
+          <w:p>
+            <w:pPr>
+              <w:cnfStyle w:val="000000100000" w:firstRow="0" w:lastRow="0" w:firstColumn="0" w:lastColumn="0" w:oddVBand="0" w:evenVBand="0" w:oddHBand="1" w:evenHBand="0" w:firstRowFirstColumn="0" w:firstRowLastColumn="0" w:lastRowFirstColumn="0" w:lastRowLastColumn="0"/>
+              <w:rPr>
+                <w:ins w:id="178" w:author="Jalaj Mathur" w:date="2022-09-08T12:53:00Z"/>
+              </w:rPr>
+            </w:pPr>
+            <w:ins w:id="179" w:author="Jalaj Mathur" w:date="2022-09-08T12:53:00Z">
+              <w:r>
+                <w:t>&gt; 7 Days – Senior Management</w:t>
+              </w:r>
+            </w:ins>
+          </w:p>
+        </w:tc>
+      </w:tr>
+      <w:tr>
+        <w:trPr>
+          <w:cnfStyle w:val="000000010000" w:firstRow="0" w:lastRow="0" w:firstColumn="0" w:lastColumn="0" w:oddVBand="0" w:evenVBand="0" w:oddHBand="0" w:evenHBand="1" w:firstRowFirstColumn="0" w:firstRowLastColumn="0" w:lastRowFirstColumn="0" w:lastRowLastColumn="0"/>
+          <w:trHeight w:val="842"/>
+          <w:ins w:id="180" w:author="Jalaj Mathur" w:date="2022-09-08T12:53:00Z"/>
+          <w:trPrChange w:id="181" w:author="Jalaj Mathur" w:date="2022-09-08T12:53:00Z">
+            <w:trPr>
+              <w:trHeight w:val="842"/>
+            </w:trPr>
+          </w:trPrChange>
+        </w:trPr>
+        <w:tc>
+          <w:tcPr>
+            <w:cnfStyle w:val="001000000000" w:firstRow="0" w:lastRow="0" w:firstColumn="1" w:lastColumn="0" w:oddVBand="0" w:evenVBand="0" w:oddHBand="0" w:evenHBand="0" w:firstRowFirstColumn="0" w:firstRowLastColumn="0" w:lastRowFirstColumn="0" w:lastRowLastColumn="0"/>
+            <w:tcW w:w="2376" w:type="dxa"/>
+            <w:tcPrChange w:id="182" w:author="Jalaj Mathur" w:date="2022-09-08T12:53:00Z">
+              <w:tcPr>
+                <w:tcW w:w="1344" w:type="dxa"/>
+              </w:tcPr>
+            </w:tcPrChange>
+          </w:tcPr>
+          <w:p>
+            <w:pPr>
+              <w:cnfStyle w:val="001000010000" w:firstRow="0" w:lastRow="0" w:firstColumn="1" w:lastColumn="0" w:oddVBand="0" w:evenVBand="0" w:oddHBand="0" w:evenHBand="1" w:firstRowFirstColumn="0" w:firstRowLastColumn="0" w:lastRowFirstColumn="0" w:lastRowLastColumn="0"/>
+              <w:rPr>
+                <w:ins w:id="183" w:author="Jalaj Mathur" w:date="2022-09-08T12:53:00Z"/>
+              </w:rPr>
+            </w:pPr>
+            <w:ins w:id="184" w:author="Jalaj Mathur" w:date="2022-09-08T12:53:00Z">
+              <w:r>
+                <w:t>Risk</w:t>
+              </w:r>
+            </w:ins>
+          </w:p>
+        </w:tc>
+        <w:tc>
+          <w:tcPr>
+            <w:tcW w:w="5812" w:type="dxa"/>
+            <w:tcPrChange w:id="185" w:author="Jalaj Mathur" w:date="2022-09-08T12:53:00Z">
+              <w:tcPr>
+                <w:tcW w:w="4269" w:type="dxa"/>
+              </w:tcPr>
+            </w:tcPrChange>
+          </w:tcPr>
+          <w:p>
+            <w:pPr>
+              <w:cnfStyle w:val="000000010000" w:firstRow="0" w:lastRow="0" w:firstColumn="0" w:lastColumn="0" w:oddVBand="0" w:evenVBand="0" w:oddHBand="0" w:evenHBand="1" w:firstRowFirstColumn="0" w:firstRowLastColumn="0" w:lastRowFirstColumn="0" w:lastRowLastColumn="0"/>
+              <w:rPr>
+                <w:ins w:id="186" w:author="Jalaj Mathur" w:date="2022-09-08T12:53:00Z"/>
+              </w:rPr>
+            </w:pPr>
+            <w:ins w:id="187" w:author="Jalaj Mathur" w:date="2022-09-08T12:53:00Z">
+              <w:r>
+                <w:t>RPN &gt; 70 – Hold the Project and escalate to Senior Management</w:t>
+              </w:r>
+            </w:ins>
+          </w:p>
+        </w:tc>
+      </w:tr>
+    </w:tbl>
     <w:p>
       <w:pPr>
         <w:ind w:left="360"/>
@@ -7643,45 +9349,22 @@
 <file path=word/header1.xml><?xml version="1.0" encoding="utf-8"?>
 <w:hdr xmlns:wpc="http://schemas.microsoft.com/office/word/2010/wordprocessingCanvas" xmlns:mc="http://schemas.openxmlformats.org/markup-compatibility/2006" xmlns:o="urn:schemas-microsoft-com:office:office" xmlns:r="http://schemas.openxmlformats.org/officeDocument/2006/relationships" xmlns:m="http://schemas.openxmlformats.org/officeDocument/2006/math" xmlns:v="urn:schemas-microsoft-com:vml" xmlns:wp14="http://schemas.microsoft.com/office/word/2010/wordprocessingDrawing" xmlns:wp="http://schemas.openxmlformats.org/drawingml/2006/wordprocessingDrawing" xmlns:w10="urn:schemas-microsoft-com:office:word" xmlns:w="http://schemas.openxmlformats.org/wordprocessingml/2006/main" xmlns:w14="http://schemas.microsoft.com/office/word/2010/wordml" xmlns:wpg="http://schemas.microsoft.com/office/word/2010/wordprocessingGroup" xmlns:wpi="http://schemas.microsoft.com/office/word/2010/wordprocessingInk" xmlns:wne="http://schemas.microsoft.com/office/word/2006/wordml" xmlns:wps="http://schemas.microsoft.com/office/word/2010/wordprocessingShape" mc:Ignorable="w14 wp14">
   <w:p>
-    <w:r>
-      <w:fldChar w:fldCharType="begin"/>
-    </w:r>
-    <w:r>
-      <w:instrText xml:space="preserve"> TITLE   \* MERGEFORMAT </w:instrText>
-    </w:r>
-    <w:r>
-      <w:fldChar w:fldCharType="separate"/>
-    </w:r>
-    <w:r>
-      <w:t>Project Planning Procedure</w:t>
-    </w:r>
-    <w:r>
-      <w:fldChar w:fldCharType="end"/>
-    </w:r>
+    <w:fldSimple w:instr=" TITLE   \* MERGEFORMAT ">
+      <w:r>
+        <w:t>Project Planning Procedure</w:t>
+      </w:r>
+    </w:fldSimple>
     <w:r>
       <w:br/>
     </w:r>
-    <w:r>
-      <w:fldChar w:fldCharType="begin"/>
-    </w:r>
-    <w:r>
-      <w:instrText xml:space="preserve"> FILENAME   \* MERGEFORMAT </w:instrText>
-    </w:r>
-    <w:r>
-      <w:fldChar w:fldCharType="separate"/>
-    </w:r>
-    <w:r>
-      <w:rPr>
-        <w:noProof/>
-      </w:rPr>
-      <w:t>PRCD_PRJPLN.docx</w:t>
-    </w:r>
-    <w:r>
-      <w:rPr>
-        <w:noProof/>
-      </w:rPr>
-      <w:fldChar w:fldCharType="end"/>
-    </w:r>
+    <w:fldSimple w:instr=" FILENAME   \* MERGEFORMAT ">
+      <w:r>
+        <w:rPr>
+          <w:noProof/>
+        </w:rPr>
+        <w:t>PRCD_PRJPLN.docx</w:t>
+      </w:r>
+    </w:fldSimple>
     <w:r>
       <w:t xml:space="preserve"> </w:t>
     </w:r>
@@ -10801,7 +12484,6 @@
     <w:uiPriority w:val="59"/>
     <w:rsid w:val="00260ACF"/>
     <w:tblPr>
-      <w:tblInd w:w="0" w:type="dxa"/>
       <w:tblBorders>
         <w:top w:val="single" w:sz="4" w:space="0" w:color="000000" w:themeColor="text1"/>
         <w:left w:val="single" w:sz="4" w:space="0" w:color="000000" w:themeColor="text1"/>
@@ -10810,12 +12492,6 @@
         <w:insideH w:val="single" w:sz="4" w:space="0" w:color="000000" w:themeColor="text1"/>
         <w:insideV w:val="single" w:sz="4" w:space="0" w:color="000000" w:themeColor="text1"/>
       </w:tblBorders>
-      <w:tblCellMar>
-        <w:top w:w="0" w:type="dxa"/>
-        <w:left w:w="108" w:type="dxa"/>
-        <w:bottom w:w="0" w:type="dxa"/>
-        <w:right w:w="108" w:type="dxa"/>
-      </w:tblCellMar>
     </w:tblPr>
   </w:style>
   <w:style w:type="paragraph" w:customStyle="1" w:styleId="ProcessBody">
@@ -10935,12 +12611,6 @@
         <w:insideH w:val="single" w:sz="4" w:space="0" w:color="auto"/>
         <w:insideV w:val="single" w:sz="4" w:space="0" w:color="auto"/>
       </w:tblBorders>
-      <w:tblCellMar>
-        <w:top w:w="0" w:type="dxa"/>
-        <w:left w:w="108" w:type="dxa"/>
-        <w:bottom w:w="0" w:type="dxa"/>
-        <w:right w:w="108" w:type="dxa"/>
-      </w:tblCellMar>
     </w:tblPr>
     <w:trPr>
       <w:cantSplit/>
@@ -11024,19 +12694,12 @@
     <w:tblPr>
       <w:tblStyleRowBandSize w:val="1"/>
       <w:tblStyleColBandSize w:val="1"/>
-      <w:tblInd w:w="0" w:type="dxa"/>
       <w:tblBorders>
         <w:top w:val="single" w:sz="8" w:space="0" w:color="4F81BD" w:themeColor="accent1"/>
         <w:left w:val="single" w:sz="8" w:space="0" w:color="4F81BD" w:themeColor="accent1"/>
         <w:bottom w:val="single" w:sz="8" w:space="0" w:color="4F81BD" w:themeColor="accent1"/>
         <w:right w:val="single" w:sz="8" w:space="0" w:color="4F81BD" w:themeColor="accent1"/>
       </w:tblBorders>
-      <w:tblCellMar>
-        <w:top w:w="0" w:type="dxa"/>
-        <w:left w:w="108" w:type="dxa"/>
-        <w:bottom w:w="0" w:type="dxa"/>
-        <w:right w:w="108" w:type="dxa"/>
-      </w:tblCellMar>
     </w:tblPr>
     <w:tblStylePr w:type="firstRow">
       <w:pPr>
@@ -11156,7 +12819,6 @@
     <w:tblPr>
       <w:tblStyleRowBandSize w:val="1"/>
       <w:tblStyleColBandSize w:val="1"/>
-      <w:tblInd w:w="0" w:type="dxa"/>
       <w:tblBorders>
         <w:top w:val="single" w:sz="8" w:space="0" w:color="4F81BD" w:themeColor="accent1"/>
         <w:left w:val="single" w:sz="8" w:space="0" w:color="4F81BD" w:themeColor="accent1"/>
@@ -11165,12 +12827,6 @@
         <w:insideH w:val="single" w:sz="8" w:space="0" w:color="4F81BD" w:themeColor="accent1"/>
         <w:insideV w:val="single" w:sz="8" w:space="0" w:color="4F81BD" w:themeColor="accent1"/>
       </w:tblBorders>
-      <w:tblCellMar>
-        <w:top w:w="0" w:type="dxa"/>
-        <w:left w:w="108" w:type="dxa"/>
-        <w:bottom w:w="0" w:type="dxa"/>
-        <w:right w:w="108" w:type="dxa"/>
-      </w:tblCellMar>
     </w:tblPr>
     <w:tblStylePr w:type="firstRow">
       <w:pPr>
@@ -11326,7 +12982,6 @@
     <w:tblPr>
       <w:tblStyleRowBandSize w:val="1"/>
       <w:tblStyleColBandSize w:val="1"/>
-      <w:tblInd w:w="0" w:type="dxa"/>
       <w:tblBorders>
         <w:top w:val="single" w:sz="8" w:space="0" w:color="4F81BD" w:themeColor="accent1"/>
         <w:left w:val="single" w:sz="8" w:space="0" w:color="4F81BD" w:themeColor="accent1"/>
@@ -11335,12 +12990,6 @@
         <w:insideH w:val="single" w:sz="8" w:space="0" w:color="4F81BD" w:themeColor="accent1"/>
         <w:insideV w:val="single" w:sz="8" w:space="0" w:color="4F81BD" w:themeColor="accent1"/>
       </w:tblBorders>
-      <w:tblCellMar>
-        <w:top w:w="0" w:type="dxa"/>
-        <w:left w:w="108" w:type="dxa"/>
-        <w:bottom w:w="0" w:type="dxa"/>
-        <w:right w:w="108" w:type="dxa"/>
-      </w:tblCellMar>
     </w:tblPr>
     <w:tblStylePr w:type="firstRow">
       <w:pPr>
@@ -11933,6 +13582,10 @@
 </file>
 
 <file path=customXml/item2.xml><?xml version="1.0" encoding="utf-8"?>
+<LongProperties xmlns="http://schemas.microsoft.com/office/2006/metadata/longProperties"/>
+</file>
+
+<file path=customXml/item3.xml><?xml version="1.0" encoding="utf-8"?>
 <ct:contentTypeSchema xmlns:ct="http://schemas.microsoft.com/office/2006/metadata/contentType" xmlns:ma="http://schemas.microsoft.com/office/2006/metadata/properties/metaAttributes" ct:_="" ma:_="" ma:contentTypeName="Document" ma:contentTypeID="0x01010005A068604E74C047BC66B3ED07869872" ma:contentTypeVersion="0" ma:contentTypeDescription="Create a new document." ma:contentTypeScope="" ma:versionID="7d65b694ac3f1c289d6201da35c196e2">
   <xsd:schema xmlns:xsd="http://www.w3.org/2001/XMLSchema" xmlns:p="http://schemas.microsoft.com/office/2006/metadata/properties" targetNamespace="http://schemas.microsoft.com/office/2006/metadata/properties" ma:root="true" ma:fieldsID="4aeb20c0e3442673af7ee10786458764">
     <xsd:element name="properties">
@@ -11981,23 +13634,19 @@
 </ct:contentTypeSchema>
 </file>
 
-<file path=customXml/item3.xml><?xml version="1.0" encoding="utf-8"?>
-<LongProperties xmlns="http://schemas.microsoft.com/office/2006/metadata/longProperties"/>
-</file>
-
 <file path=customXml/item4.xml><?xml version="1.0" encoding="utf-8"?>
-<p:properties xmlns:p="http://schemas.microsoft.com/office/2006/metadata/properties" xmlns:xsi="http://www.w3.org/2001/XMLSchema-instance">
-  <documentManagement/>
-</p:properties>
-</file>
-
-<file path=customXml/item5.xml><?xml version="1.0" encoding="utf-8"?>
 <?mso-contentType ?>
 <FormTemplates xmlns="http://schemas.microsoft.com/sharepoint/v3/contenttype/forms">
   <Display>DocumentLibraryForm</Display>
   <Edit>DocumentLibraryForm</Edit>
   <New>DocumentLibraryForm</New>
 </FormTemplates>
+</file>
+
+<file path=customXml/item5.xml><?xml version="1.0" encoding="utf-8"?>
+<p:properties xmlns:p="http://schemas.microsoft.com/office/2006/metadata/properties" xmlns:xsi="http://www.w3.org/2001/XMLSchema-instance">
+  <documentManagement/>
+</p:properties>
 </file>
 
 <file path=customXml/item6.xml><?xml version="1.0" encoding="utf-8"?>
@@ -12013,6 +13662,14 @@
 </file>
 
 <file path=customXml/itemProps2.xml><?xml version="1.0" encoding="utf-8"?>
+<ds:datastoreItem xmlns:ds="http://schemas.openxmlformats.org/officeDocument/2006/customXml" ds:itemID="{C160D463-E0A4-43CC-B4FC-6A78BAE7598D}">
+  <ds:schemaRefs>
+    <ds:schemaRef ds:uri="http://schemas.microsoft.com/office/2006/metadata/longProperties"/>
+  </ds:schemaRefs>
+</ds:datastoreItem>
+</file>
+
+<file path=customXml/itemProps3.xml><?xml version="1.0" encoding="utf-8"?>
 <ds:datastoreItem xmlns:ds="http://schemas.openxmlformats.org/officeDocument/2006/customXml" ds:itemID="{BF26A23C-C636-4AA1-9092-DA1C82D3441B}">
   <ds:schemaRefs>
     <ds:schemaRef ds:uri="http://schemas.microsoft.com/office/2006/metadata/contentType"/>
@@ -12027,15 +13684,15 @@
 </ds:datastoreItem>
 </file>
 
-<file path=customXml/itemProps3.xml><?xml version="1.0" encoding="utf-8"?>
-<ds:datastoreItem xmlns:ds="http://schemas.openxmlformats.org/officeDocument/2006/customXml" ds:itemID="{C160D463-E0A4-43CC-B4FC-6A78BAE7598D}">
+<file path=customXml/itemProps4.xml><?xml version="1.0" encoding="utf-8"?>
+<ds:datastoreItem xmlns:ds="http://schemas.openxmlformats.org/officeDocument/2006/customXml" ds:itemID="{F17621D5-8118-4296-944B-367BCA2FC84A}">
   <ds:schemaRefs>
-    <ds:schemaRef ds:uri="http://schemas.microsoft.com/office/2006/metadata/longProperties"/>
+    <ds:schemaRef ds:uri="http://schemas.microsoft.com/sharepoint/v3/contenttype/forms"/>
   </ds:schemaRefs>
 </ds:datastoreItem>
 </file>
 
-<file path=customXml/itemProps4.xml><?xml version="1.0" encoding="utf-8"?>
+<file path=customXml/itemProps5.xml><?xml version="1.0" encoding="utf-8"?>
 <ds:datastoreItem xmlns:ds="http://schemas.openxmlformats.org/officeDocument/2006/customXml" ds:itemID="{413EE0B9-61A1-4D97-84E8-9D6D67F97DB6}">
   <ds:schemaRefs>
     <ds:schemaRef ds:uri="http://schemas.microsoft.com/office/2006/metadata/properties"/>
@@ -12043,16 +13700,8 @@
 </ds:datastoreItem>
 </file>
 
-<file path=customXml/itemProps5.xml><?xml version="1.0" encoding="utf-8"?>
-<ds:datastoreItem xmlns:ds="http://schemas.openxmlformats.org/officeDocument/2006/customXml" ds:itemID="{F17621D5-8118-4296-944B-367BCA2FC84A}">
-  <ds:schemaRefs>
-    <ds:schemaRef ds:uri="http://schemas.microsoft.com/sharepoint/v3/contenttype/forms"/>
-  </ds:schemaRefs>
-</ds:datastoreItem>
-</file>
-
 <file path=customXml/itemProps6.xml><?xml version="1.0" encoding="utf-8"?>
-<ds:datastoreItem xmlns:ds="http://schemas.openxmlformats.org/officeDocument/2006/customXml" ds:itemID="{4C36B212-C036-4C3A-8A4B-E76BFE6087FD}">
+<ds:datastoreItem xmlns:ds="http://schemas.openxmlformats.org/officeDocument/2006/customXml" ds:itemID="{947ADC29-AFFA-4594-AED2-8EDA6BB04FCD}">
   <ds:schemaRefs>
     <ds:schemaRef ds:uri="http://schemas.openxmlformats.org/officeDocument/2006/bibliography"/>
   </ds:schemaRefs>

</xml_diff>